<commit_message>
Aumento da documentação e bugfix (mais ou menos)
</commit_message>
<xml_diff>
--- a/Interpretador L1/docs/Sintaxe.docx
+++ b/Interpretador L1/docs/Sintaxe.docx
@@ -27,6 +27,10 @@
     <w:sdt>
       <w:sdtPr>
         <w:rPr>
+          <w:rFonts w:asciiTheme="minorHAnsi" w:eastAsiaTheme="minorEastAsia" w:hAnsiTheme="minorHAnsi" w:cstheme="minorBidi"/>
+          <w:color w:val="auto"/>
+          <w:sz w:val="22"/>
+          <w:szCs w:val="22"/>
           <w:lang w:val="pt-BR"/>
         </w:rPr>
         <w:id w:val="-641119223"/>
@@ -37,12 +41,8 @@
       </w:sdtPr>
       <w:sdtEndPr>
         <w:rPr>
-          <w:rFonts w:asciiTheme="minorHAnsi" w:eastAsiaTheme="minorEastAsia" w:hAnsiTheme="minorHAnsi" w:cstheme="minorBidi"/>
           <w:b/>
           <w:bCs/>
-          <w:color w:val="auto"/>
-          <w:sz w:val="22"/>
-          <w:szCs w:val="22"/>
           <w:lang w:val="en-US"/>
         </w:rPr>
       </w:sdtEndPr>
@@ -7040,43 +7040,7 @@
               <w:szCs w:val="24"/>
               <w:lang w:val="pt-BR"/>
             </w:rPr>
-            <m:t xml:space="preserve">                         </m:t>
-          </m:r>
-          <m:r>
-            <w:rPr>
-              <w:rFonts w:ascii="Cambria Math" w:hAnsi="Cambria Math"/>
-              <w:sz w:val="24"/>
-              <w:szCs w:val="24"/>
-              <w:lang w:val="pt-BR"/>
-            </w:rPr>
-            <m:t>|</m:t>
-          </m:r>
-          <m:r>
-            <w:rPr>
-              <w:rFonts w:ascii="Cambria Math" w:hAnsi="Cambria Math"/>
-              <w:sz w:val="24"/>
-              <w:szCs w:val="24"/>
-              <w:lang w:val="pt-BR"/>
-            </w:rPr>
-            <m:t xml:space="preserve">  </m:t>
-          </m:r>
-          <m:r>
-            <w:rPr>
-              <w:rFonts w:ascii="Cambria Math" w:hAnsi="Cambria Math"/>
-              <w:sz w:val="24"/>
-              <w:szCs w:val="24"/>
-              <w:lang w:val="pt-BR"/>
-            </w:rPr>
-            <m:t xml:space="preserve"> </m:t>
-          </m:r>
-          <m:r>
-            <w:rPr>
-              <w:rFonts w:ascii="Cambria Math" w:hAnsi="Cambria Math"/>
-              <w:sz w:val="24"/>
-              <w:szCs w:val="24"/>
-              <w:lang w:val="pt-BR"/>
-            </w:rPr>
-            <m:t xml:space="preserve"> </m:t>
+            <m:t xml:space="preserve">                         |    </m:t>
           </m:r>
           <m:r>
             <m:rPr>
@@ -7123,25 +7087,7 @@
               <w:szCs w:val="24"/>
               <w:lang w:val="pt-BR"/>
             </w:rPr>
-            <m:t xml:space="preserve">                       </m:t>
-          </m:r>
-          <m:r>
-            <w:rPr>
-              <w:rFonts w:ascii="Cambria Math" w:hAnsi="Cambria Math"/>
-              <w:sz w:val="24"/>
-              <w:szCs w:val="24"/>
-              <w:lang w:val="pt-BR"/>
-            </w:rPr>
-            <m:t xml:space="preserve">  |</m:t>
-          </m:r>
-          <m:r>
-            <w:rPr>
-              <w:rFonts w:ascii="Cambria Math" w:hAnsi="Cambria Math"/>
-              <w:sz w:val="24"/>
-              <w:szCs w:val="24"/>
-              <w:lang w:val="pt-BR"/>
-            </w:rPr>
-            <m:t xml:space="preserve">    </m:t>
+            <m:t xml:space="preserve">                         |    </m:t>
           </m:r>
           <m:sSub>
             <m:sSubPr>
@@ -7197,19 +7143,7 @@
               <w:szCs w:val="24"/>
               <w:lang w:val="pt-BR"/>
             </w:rPr>
-            <m:t>lis</m:t>
-          </m:r>
-          <m:r>
-            <m:rPr>
-              <m:sty m:val="p"/>
-            </m:rPr>
-            <w:rPr>
-              <w:rFonts w:ascii="Cambria Math" w:hAnsi="Cambria Math"/>
-              <w:sz w:val="24"/>
-              <w:szCs w:val="24"/>
-              <w:lang w:val="pt-BR"/>
-            </w:rPr>
-            <m:t>t</m:t>
+            <m:t>list</m:t>
           </m:r>
         </m:oMath>
       </m:oMathPara>
@@ -27210,7 +27144,14 @@
           <w:sz w:val="24"/>
           <w:lang w:val="pt-BR"/>
         </w:rPr>
-        <w:t>, exceto funções, inclusive tipos compostos (listas de inteiros, por exemplo).</w:t>
+        <w:t>, exceto funções</w:t>
+      </w:r>
+      <w:r>
+        <w:rPr>
+          <w:sz w:val="24"/>
+          <w:lang w:val="pt-BR"/>
+        </w:rPr>
+        <w:t>.</w:t>
       </w:r>
     </w:p>
     <w:p>
@@ -27240,7 +27181,21 @@
           <w:sz w:val="24"/>
           <w:lang w:val="pt-BR"/>
         </w:rPr>
-        <w:t xml:space="preserve"> para o sistema de tipos. Para implementar igualdade, foi necessário criar apenas uma Trait (</w:t>
+        <w:t xml:space="preserve"> para o sistema de tipos. Para implementar igualdade, f</w:t>
+      </w:r>
+      <w:r>
+        <w:rPr>
+          <w:sz w:val="24"/>
+          <w:lang w:val="pt-BR"/>
+        </w:rPr>
+        <w:t>oi necessário criar apenas uma t</w:t>
+      </w:r>
+      <w:r>
+        <w:rPr>
+          <w:sz w:val="24"/>
+          <w:lang w:val="pt-BR"/>
+        </w:rPr>
+        <w:t>rait (</w:t>
       </w:r>
       <w:r>
         <w:rPr>
@@ -27301,23 +27256,7 @@
             <w:sz w:val="24"/>
             <w:lang w:val="pt-BR"/>
           </w:rPr>
-          <m:t>Traits</m:t>
-        </m:r>
-        <m:r>
-          <w:rPr>
-            <w:rFonts w:ascii="Cambria Math" w:hAnsi="Cambria Math"/>
-            <w:sz w:val="24"/>
-            <w:lang w:val="pt-BR"/>
-          </w:rPr>
-          <m:t>∷=</m:t>
-        </m:r>
-        <m:r>
-          <w:rPr>
-            <w:rFonts w:ascii="Cambria Math" w:hAnsi="Cambria Math"/>
-            <w:sz w:val="24"/>
-            <w:lang w:val="pt-BR"/>
-          </w:rPr>
-          <m:t>Equatable</m:t>
+          <m:t>Traits∷=Equatable</m:t>
         </m:r>
       </m:oMath>
     </w:p>
@@ -27448,25 +27387,7 @@
               <w:szCs w:val="24"/>
               <w:lang w:val="pt-BR"/>
             </w:rPr>
-            <m:t xml:space="preserve">   :</m:t>
-          </m:r>
-          <m:r>
-            <w:rPr>
-              <w:rFonts w:ascii="Cambria Math" w:hAnsi="Cambria Math"/>
-              <w:sz w:val="24"/>
-              <w:szCs w:val="24"/>
-              <w:lang w:val="pt-BR"/>
-            </w:rPr>
-            <m:t>≔</m:t>
-          </m:r>
-          <m:r>
-            <w:rPr>
-              <w:rFonts w:ascii="Cambria Math" w:hAnsi="Cambria Math"/>
-              <w:sz w:val="24"/>
-              <w:szCs w:val="24"/>
-              <w:lang w:val="pt-BR"/>
-            </w:rPr>
-            <m:t xml:space="preserve"> </m:t>
+            <m:t xml:space="preserve">   :≔ </m:t>
           </m:r>
           <m:r>
             <m:rPr>
@@ -27504,43 +27425,7 @@
               <w:szCs w:val="24"/>
               <w:lang w:val="pt-BR"/>
             </w:rPr>
-            <m:t xml:space="preserve">                         </m:t>
-          </m:r>
-          <m:r>
-            <w:rPr>
-              <w:rFonts w:ascii="Cambria Math" w:hAnsi="Cambria Math"/>
-              <w:sz w:val="24"/>
-              <w:szCs w:val="24"/>
-              <w:lang w:val="pt-BR"/>
-            </w:rPr>
-            <m:t>|</m:t>
-          </m:r>
-          <m:r>
-            <w:rPr>
-              <w:rFonts w:ascii="Cambria Math" w:hAnsi="Cambria Math"/>
-              <w:sz w:val="24"/>
-              <w:szCs w:val="24"/>
-              <w:lang w:val="pt-BR"/>
-            </w:rPr>
-            <m:t xml:space="preserve">  </m:t>
-          </m:r>
-          <m:r>
-            <w:rPr>
-              <w:rFonts w:ascii="Cambria Math" w:hAnsi="Cambria Math"/>
-              <w:sz w:val="24"/>
-              <w:szCs w:val="24"/>
-              <w:lang w:val="pt-BR"/>
-            </w:rPr>
-            <m:t xml:space="preserve"> </m:t>
-          </m:r>
-          <m:r>
-            <w:rPr>
-              <w:rFonts w:ascii="Cambria Math" w:hAnsi="Cambria Math"/>
-              <w:sz w:val="24"/>
-              <w:szCs w:val="24"/>
-              <w:lang w:val="pt-BR"/>
-            </w:rPr>
-            <m:t xml:space="preserve"> </m:t>
+            <m:t xml:space="preserve">                         |    </m:t>
           </m:r>
           <m:r>
             <m:rPr>
@@ -27587,25 +27472,7 @@
               <w:szCs w:val="24"/>
               <w:lang w:val="pt-BR"/>
             </w:rPr>
-            <m:t xml:space="preserve">                       </m:t>
-          </m:r>
-          <m:r>
-            <w:rPr>
-              <w:rFonts w:ascii="Cambria Math" w:hAnsi="Cambria Math"/>
-              <w:sz w:val="24"/>
-              <w:szCs w:val="24"/>
-              <w:lang w:val="pt-BR"/>
-            </w:rPr>
-            <m:t xml:space="preserve">  |</m:t>
-          </m:r>
-          <m:r>
-            <w:rPr>
-              <w:rFonts w:ascii="Cambria Math" w:hAnsi="Cambria Math"/>
-              <w:sz w:val="24"/>
-              <w:szCs w:val="24"/>
-              <w:lang w:val="pt-BR"/>
-            </w:rPr>
-            <m:t xml:space="preserve">    </m:t>
+            <m:t xml:space="preserve">                         |    </m:t>
           </m:r>
           <m:sSub>
             <m:sSubPr>
@@ -27661,19 +27528,7 @@
               <w:szCs w:val="24"/>
               <w:lang w:val="pt-BR"/>
             </w:rPr>
-            <m:t>lis</m:t>
-          </m:r>
-          <m:r>
-            <m:rPr>
-              <m:sty m:val="p"/>
-            </m:rPr>
-            <w:rPr>
-              <w:rFonts w:ascii="Cambria Math" w:hAnsi="Cambria Math"/>
-              <w:sz w:val="24"/>
-              <w:szCs w:val="24"/>
-              <w:lang w:val="pt-BR"/>
-            </w:rPr>
-            <m:t>t</m:t>
+            <m:t>list</m:t>
           </m:r>
         </m:oMath>
       </m:oMathPara>
@@ -28091,16 +27946,7 @@
                   <w:szCs w:val="32"/>
                   <w:lang w:val="pt-BR"/>
                 </w:rPr>
-                <m:t>=</m:t>
-              </m:r>
-              <m:r>
-                <w:rPr>
-                  <w:rFonts w:ascii="Cambria Math" w:hAnsi="Cambria Math"/>
-                  <w:sz w:val="24"/>
-                  <w:szCs w:val="32"/>
-                  <w:lang w:val="pt-BR"/>
-                </w:rPr>
-                <m:t>=</m:t>
+                <m:t>==</m:t>
               </m:r>
               <m:sSub>
                 <m:sSubPr>
@@ -28387,41 +28233,15 @@
                 </w:rPr>
                 <m:t>∈</m:t>
               </m:r>
-              <m:sSub>
-                <m:sSubPr>
-                  <m:ctrlPr>
-                    <w:rPr>
-                      <w:rFonts w:ascii="Cambria Math" w:hAnsi="Cambria Math"/>
-                      <w:i/>
-                      <w:sz w:val="24"/>
-                      <w:szCs w:val="32"/>
-                      <w:lang w:val="pt-BR"/>
-                    </w:rPr>
-                  </m:ctrlPr>
-                </m:sSubPr>
-                <m:e>
-                  <m:r>
-                    <w:rPr>
-                      <w:rFonts w:ascii="Cambria Math" w:hAnsi="Cambria Math"/>
-                      <w:sz w:val="24"/>
-                      <w:szCs w:val="32"/>
-                      <w:lang w:val="pt-BR"/>
-                    </w:rPr>
-                    <m:t>T</m:t>
-                  </m:r>
-                </m:e>
-                <m:sub>
-                  <m:r>
-                    <w:rPr>
-                      <w:rFonts w:ascii="Cambria Math" w:hAnsi="Cambria Math"/>
-                      <w:sz w:val="24"/>
-                      <w:szCs w:val="32"/>
-                      <w:lang w:val="pt-BR"/>
-                    </w:rPr>
-                    <m:t>Eq</m:t>
-                  </m:r>
-                </m:sub>
-              </m:sSub>
+              <m:r>
+                <w:rPr>
+                  <w:rFonts w:ascii="Cambria Math" w:hAnsi="Cambria Math"/>
+                  <w:sz w:val="24"/>
+                  <w:szCs w:val="24"/>
+                  <w:lang w:val="pt-BR"/>
+                </w:rPr>
+                <m:t>Equatable</m:t>
+              </m:r>
               <m:r>
                 <w:rPr>
                   <w:rFonts w:ascii="Cambria Math" w:hAnsi="Cambria Math"/>
@@ -28434,6 +28254,9 @@
             </m:den>
           </m:f>
           <m:r>
+            <m:rPr>
+              <m:sty m:val="p"/>
+            </m:rPr>
             <w:rPr>
               <w:sz w:val="24"/>
               <w:lang w:val="pt-BR"/>
@@ -29112,41 +28935,15 @@
                 </w:rPr>
                 <m:t>∈</m:t>
               </m:r>
-              <m:sSub>
-                <m:sSubPr>
-                  <m:ctrlPr>
-                    <w:rPr>
-                      <w:rFonts w:ascii="Cambria Math" w:hAnsi="Cambria Math"/>
-                      <w:i/>
-                      <w:sz w:val="24"/>
-                      <w:szCs w:val="32"/>
-                      <w:lang w:val="pt-BR"/>
-                    </w:rPr>
-                  </m:ctrlPr>
-                </m:sSubPr>
-                <m:e>
-                  <m:r>
-                    <w:rPr>
-                      <w:rFonts w:ascii="Cambria Math" w:hAnsi="Cambria Math"/>
-                      <w:sz w:val="24"/>
-                      <w:szCs w:val="32"/>
-                      <w:lang w:val="pt-BR"/>
-                    </w:rPr>
-                    <m:t>T</m:t>
-                  </m:r>
-                </m:e>
-                <m:sub>
-                  <m:r>
-                    <w:rPr>
-                      <w:rFonts w:ascii="Cambria Math" w:hAnsi="Cambria Math"/>
-                      <w:sz w:val="24"/>
-                      <w:szCs w:val="32"/>
-                      <w:lang w:val="pt-BR"/>
-                    </w:rPr>
-                    <m:t>Eq</m:t>
-                  </m:r>
-                </m:sub>
-              </m:sSub>
+              <m:r>
+                <w:rPr>
+                  <w:rFonts w:ascii="Cambria Math" w:hAnsi="Cambria Math"/>
+                  <w:sz w:val="24"/>
+                  <w:szCs w:val="24"/>
+                  <w:lang w:val="pt-BR"/>
+                </w:rPr>
+                <m:t>Equatable</m:t>
+              </m:r>
               <m:r>
                 <w:rPr>
                   <w:rFonts w:ascii="Cambria Math" w:hAnsi="Cambria Math"/>
@@ -29184,7 +28981,7 @@
           <w:szCs w:val="32"/>
           <w:lang w:val="pt-BR"/>
         </w:rPr>
-        <w:t>As regras de semântic</w:t>
+        <w:t>Foi criado um novo tipo de constraint para o algoritmo de inferência de tipos (</w:t>
       </w:r>
       <w:r>
         <w:rPr>
@@ -29192,7 +28989,1956 @@
           <w:szCs w:val="32"/>
           <w:lang w:val="pt-BR"/>
         </w:rPr>
-        <w:t>a operacional são as seguintes:</w:t>
+        <w:t xml:space="preserve">“Tipo </w:t>
+      </w:r>
+      <m:oMath>
+        <m:r>
+          <w:rPr>
+            <w:rFonts w:ascii="Cambria Math" w:hAnsi="Cambria Math"/>
+            <w:sz w:val="24"/>
+            <w:szCs w:val="32"/>
+            <w:lang w:val="pt-BR"/>
+          </w:rPr>
+          <m:t>T</m:t>
+        </m:r>
+      </m:oMath>
+      <w:r>
+        <w:rPr>
+          <w:sz w:val="24"/>
+          <w:szCs w:val="32"/>
+          <w:lang w:val="pt-BR"/>
+        </w:rPr>
+        <w:t xml:space="preserve"> possui trait </w:t>
+      </w:r>
+      <m:oMath>
+        <m:r>
+          <w:rPr>
+            <w:rFonts w:ascii="Cambria Math" w:hAnsi="Cambria Math"/>
+            <w:sz w:val="24"/>
+            <w:szCs w:val="32"/>
+            <w:lang w:val="pt-BR"/>
+          </w:rPr>
+          <m:t>Tr</m:t>
+        </m:r>
+      </m:oMath>
+      <w:r>
+        <w:rPr>
+          <w:sz w:val="24"/>
+          <w:szCs w:val="32"/>
+          <w:lang w:val="pt-BR"/>
+        </w:rPr>
+        <w:t xml:space="preserve">”). Agora, a função </w:t>
+      </w:r>
+      <w:r>
+        <w:rPr>
+          <w:i/>
+          <w:sz w:val="24"/>
+          <w:szCs w:val="32"/>
+          <w:lang w:val="pt-BR"/>
+        </w:rPr>
+        <w:t>collectEqs</w:t>
+      </w:r>
+      <w:r>
+        <w:rPr>
+          <w:sz w:val="24"/>
+          <w:szCs w:val="32"/>
+          <w:lang w:val="pt-BR"/>
+        </w:rPr>
+        <w:t xml:space="preserve"> retorna uma lista de constraints, que podem ser:</w:t>
+      </w:r>
+    </w:p>
+    <w:p>
+      <w:pPr>
+        <w:spacing w:after="0"/>
+        <w:rPr>
+          <w:sz w:val="24"/>
+          <w:szCs w:val="32"/>
+          <w:lang w:val="pt-BR"/>
+        </w:rPr>
+      </w:pPr>
+      <w:r>
+        <w:rPr>
+          <w:sz w:val="24"/>
+          <w:szCs w:val="32"/>
+          <w:lang w:val="pt-BR"/>
+        </w:rPr>
+        <w:tab/>
+      </w:r>
+      <m:oMath>
+        <m:r>
+          <m:rPr>
+            <m:sty m:val="p"/>
+          </m:rPr>
+          <w:rPr>
+            <w:rFonts w:ascii="Cambria Math" w:hAnsi="Cambria Math"/>
+            <w:sz w:val="24"/>
+            <w:szCs w:val="32"/>
+            <w:lang w:val="pt-BR"/>
+          </w:rPr>
+          <m:t xml:space="preserve">Contraint∷= </m:t>
+        </m:r>
+        <m:sSub>
+          <m:sSubPr>
+            <m:ctrlPr>
+              <w:rPr>
+                <w:rFonts w:ascii="Cambria Math" w:hAnsi="Cambria Math"/>
+                <w:i/>
+                <w:sz w:val="24"/>
+                <w:szCs w:val="32"/>
+                <w:lang w:val="pt-BR"/>
+              </w:rPr>
+            </m:ctrlPr>
+          </m:sSubPr>
+          <m:e>
+            <m:r>
+              <w:rPr>
+                <w:rFonts w:ascii="Cambria Math" w:hAnsi="Cambria Math"/>
+                <w:sz w:val="24"/>
+                <w:szCs w:val="32"/>
+                <w:lang w:val="pt-BR"/>
+              </w:rPr>
+              <m:t>T</m:t>
+            </m:r>
+          </m:e>
+          <m:sub>
+            <m:r>
+              <w:rPr>
+                <w:rFonts w:ascii="Cambria Math" w:hAnsi="Cambria Math"/>
+                <w:sz w:val="24"/>
+                <w:szCs w:val="32"/>
+                <w:lang w:val="pt-BR"/>
+              </w:rPr>
+              <m:t>1</m:t>
+            </m:r>
+          </m:sub>
+        </m:sSub>
+        <m:r>
+          <w:rPr>
+            <w:rFonts w:ascii="Cambria Math" w:hAnsi="Cambria Math"/>
+            <w:sz w:val="24"/>
+            <w:szCs w:val="32"/>
+            <w:lang w:val="pt-BR"/>
+          </w:rPr>
+          <m:t>=</m:t>
+        </m:r>
+        <m:sSub>
+          <m:sSubPr>
+            <m:ctrlPr>
+              <w:rPr>
+                <w:rFonts w:ascii="Cambria Math" w:hAnsi="Cambria Math"/>
+                <w:i/>
+                <w:sz w:val="24"/>
+                <w:szCs w:val="32"/>
+                <w:lang w:val="pt-BR"/>
+              </w:rPr>
+            </m:ctrlPr>
+          </m:sSubPr>
+          <m:e>
+            <m:r>
+              <w:rPr>
+                <w:rFonts w:ascii="Cambria Math" w:hAnsi="Cambria Math"/>
+                <w:sz w:val="24"/>
+                <w:szCs w:val="32"/>
+                <w:lang w:val="pt-BR"/>
+              </w:rPr>
+              <m:t>T</m:t>
+            </m:r>
+          </m:e>
+          <m:sub>
+            <m:r>
+              <w:rPr>
+                <w:rFonts w:ascii="Cambria Math" w:hAnsi="Cambria Math"/>
+                <w:sz w:val="24"/>
+                <w:szCs w:val="32"/>
+                <w:lang w:val="pt-BR"/>
+              </w:rPr>
+              <m:t>2</m:t>
+            </m:r>
+          </m:sub>
+        </m:sSub>
+        <m:r>
+          <w:rPr>
+            <w:rFonts w:ascii="Cambria Math" w:hAnsi="Cambria Math"/>
+            <w:sz w:val="24"/>
+            <w:szCs w:val="32"/>
+            <w:lang w:val="pt-BR"/>
+          </w:rPr>
+          <m:t xml:space="preserve"> </m:t>
+        </m:r>
+      </m:oMath>
+    </w:p>
+    <w:p>
+      <w:pPr>
+        <w:rPr>
+          <w:sz w:val="24"/>
+          <w:szCs w:val="32"/>
+          <w:lang w:val="pt-BR"/>
+        </w:rPr>
+      </w:pPr>
+      <m:oMath>
+        <m:r>
+          <w:rPr>
+            <w:rFonts w:ascii="Cambria Math" w:hAnsi="Cambria Math"/>
+            <w:sz w:val="24"/>
+            <w:szCs w:val="32"/>
+            <w:lang w:val="pt-BR"/>
+          </w:rPr>
+          <m:t xml:space="preserve">                                     |   T</m:t>
+        </m:r>
+        <m:r>
+          <w:rPr>
+            <w:rFonts w:ascii="Cambria Math" w:hAnsi="Cambria Math"/>
+            <w:sz w:val="24"/>
+            <w:szCs w:val="32"/>
+            <w:lang w:val="pt-BR"/>
+          </w:rPr>
+          <m:t>∈</m:t>
+        </m:r>
+        <m:r>
+          <w:rPr>
+            <w:rFonts w:ascii="Cambria Math" w:hAnsi="Cambria Math"/>
+            <w:sz w:val="24"/>
+            <w:szCs w:val="24"/>
+            <w:lang w:val="pt-BR"/>
+          </w:rPr>
+          <m:t>Trait</m:t>
+        </m:r>
+      </m:oMath>
+      <w:r>
+        <w:rPr>
+          <w:sz w:val="24"/>
+          <w:szCs w:val="32"/>
+          <w:lang w:val="pt-BR"/>
+        </w:rPr>
+        <w:t xml:space="preserve"> </w:t>
+      </w:r>
+    </w:p>
+    <w:p>
+      <w:pPr>
+        <w:rPr>
+          <w:sz w:val="24"/>
+          <w:szCs w:val="32"/>
+          <w:lang w:val="pt-BR"/>
+        </w:rPr>
+      </w:pPr>
+    </w:p>
+    <w:p>
+      <w:pPr>
+        <w:rPr>
+          <w:sz w:val="24"/>
+          <w:szCs w:val="32"/>
+          <w:lang w:val="pt-BR"/>
+        </w:rPr>
+      </w:pPr>
+    </w:p>
+    <w:p>
+      <w:pPr>
+        <w:rPr>
+          <w:sz w:val="24"/>
+          <w:szCs w:val="32"/>
+          <w:lang w:val="pt-BR"/>
+        </w:rPr>
+      </w:pPr>
+    </w:p>
+    <w:p>
+      <w:pPr>
+        <w:rPr>
+          <w:sz w:val="24"/>
+          <w:szCs w:val="32"/>
+          <w:lang w:val="pt-BR"/>
+        </w:rPr>
+      </w:pPr>
+      <w:r>
+        <w:rPr>
+          <w:sz w:val="24"/>
+          <w:szCs w:val="32"/>
+          <w:lang w:val="pt-BR"/>
+        </w:rPr>
+        <w:lastRenderedPageBreak/>
+        <w:t xml:space="preserve">A função unify foi modificada para identificar qual o tipo de constraint na cabeça da fila e, caso ela seja uma contraint de Trait, ela </w:t>
+      </w:r>
+      <w:r>
+        <w:rPr>
+          <w:sz w:val="24"/>
+          <w:szCs w:val="32"/>
+          <w:lang w:val="pt-BR"/>
+        </w:rPr>
+        <w:t>vê se a constraint é para uma variável de tipo ou não. Caso positivo, ela chama o método de expansão de constraint, que procura por ocorrências da variável de tipo em outras constraints e gera novas constraints de trait. Caso contrário, ela tenta resolver a constraint, gerando novas constraints de trait caso não seja possível (ou seja, caso o tipo possua variáveis de tipo internas.</w:t>
+      </w:r>
+    </w:p>
+    <w:p>
+      <w:pPr>
+        <w:shd w:val="clear" w:color="auto" w:fill="D0CECE" w:themeFill="background2" w:themeFillShade="E6"/>
+        <w:autoSpaceDE w:val="0"/>
+        <w:autoSpaceDN w:val="0"/>
+        <w:adjustRightInd w:val="0"/>
+        <w:spacing w:after="0" w:line="240" w:lineRule="auto"/>
+        <w:rPr>
+          <w:rFonts w:ascii="Consolas" w:hAnsi="Consolas" w:cs="Consolas"/>
+          <w:color w:val="000000"/>
+          <w:sz w:val="19"/>
+          <w:szCs w:val="19"/>
+          <w:highlight w:val="lightGray"/>
+        </w:rPr>
+      </w:pPr>
+      <w:r>
+        <w:rPr>
+          <w:rFonts w:ascii="Consolas" w:hAnsi="Consolas" w:cs="Consolas"/>
+          <w:color w:val="000000"/>
+          <w:sz w:val="19"/>
+          <w:szCs w:val="19"/>
+          <w:highlight w:val="lightGray"/>
+        </w:rPr>
+        <w:t xml:space="preserve">| </w:t>
+      </w:r>
+      <w:r>
+        <w:rPr>
+          <w:rFonts w:ascii="Consolas" w:hAnsi="Consolas" w:cs="Consolas"/>
+          <w:sz w:val="19"/>
+          <w:szCs w:val="19"/>
+          <w:highlight w:val="lightGray"/>
+        </w:rPr>
+        <w:t xml:space="preserve">Trait </w:t>
+      </w:r>
+      <w:r>
+        <w:rPr>
+          <w:rFonts w:ascii="Consolas" w:hAnsi="Consolas" w:cs="Consolas"/>
+          <w:color w:val="000000"/>
+          <w:sz w:val="19"/>
+          <w:szCs w:val="19"/>
+          <w:highlight w:val="lightGray"/>
+        </w:rPr>
+        <w:t xml:space="preserve">(typ, trait') </w:t>
+      </w:r>
+      <w:r>
+        <w:rPr>
+          <w:rFonts w:ascii="Consolas" w:hAnsi="Consolas" w:cs="Consolas"/>
+          <w:color w:val="0000FF"/>
+          <w:sz w:val="19"/>
+          <w:szCs w:val="19"/>
+          <w:highlight w:val="lightGray"/>
+        </w:rPr>
+        <w:t>as</w:t>
+      </w:r>
+      <w:r>
+        <w:rPr>
+          <w:rFonts w:ascii="Consolas" w:hAnsi="Consolas" w:cs="Consolas"/>
+          <w:color w:val="000000"/>
+          <w:sz w:val="19"/>
+          <w:szCs w:val="19"/>
+          <w:highlight w:val="lightGray"/>
+        </w:rPr>
+        <w:t xml:space="preserve"> c </w:t>
+      </w:r>
+      <w:r>
+        <w:rPr>
+          <w:rFonts w:ascii="Consolas" w:hAnsi="Consolas" w:cs="Consolas"/>
+          <w:color w:val="0000FF"/>
+          <w:sz w:val="19"/>
+          <w:szCs w:val="19"/>
+          <w:highlight w:val="lightGray"/>
+        </w:rPr>
+        <w:t>-&gt;</w:t>
+      </w:r>
+    </w:p>
+    <w:p>
+      <w:pPr>
+        <w:shd w:val="clear" w:color="auto" w:fill="D0CECE" w:themeFill="background2" w:themeFillShade="E6"/>
+        <w:autoSpaceDE w:val="0"/>
+        <w:autoSpaceDN w:val="0"/>
+        <w:adjustRightInd w:val="0"/>
+        <w:spacing w:after="0" w:line="240" w:lineRule="auto"/>
+        <w:rPr>
+          <w:rFonts w:ascii="Consolas" w:hAnsi="Consolas" w:cs="Consolas"/>
+          <w:color w:val="000000"/>
+          <w:sz w:val="19"/>
+          <w:szCs w:val="19"/>
+          <w:highlight w:val="lightGray"/>
+        </w:rPr>
+      </w:pPr>
+      <w:r>
+        <w:rPr>
+          <w:rFonts w:ascii="Consolas" w:hAnsi="Consolas" w:cs="Consolas"/>
+          <w:color w:val="000000"/>
+          <w:sz w:val="19"/>
+          <w:szCs w:val="19"/>
+          <w:highlight w:val="lightGray"/>
+        </w:rPr>
+        <w:t xml:space="preserve">            </w:t>
+      </w:r>
+      <w:r>
+        <w:rPr>
+          <w:rFonts w:ascii="Consolas" w:hAnsi="Consolas" w:cs="Consolas"/>
+          <w:color w:val="0000FF"/>
+          <w:sz w:val="19"/>
+          <w:szCs w:val="19"/>
+          <w:highlight w:val="lightGray"/>
+        </w:rPr>
+        <w:t>match</w:t>
+      </w:r>
+      <w:r>
+        <w:rPr>
+          <w:rFonts w:ascii="Consolas" w:hAnsi="Consolas" w:cs="Consolas"/>
+          <w:color w:val="000000"/>
+          <w:sz w:val="19"/>
+          <w:szCs w:val="19"/>
+          <w:highlight w:val="lightGray"/>
+        </w:rPr>
+        <w:t xml:space="preserve"> typ </w:t>
+      </w:r>
+      <w:r>
+        <w:rPr>
+          <w:rFonts w:ascii="Consolas" w:hAnsi="Consolas" w:cs="Consolas"/>
+          <w:color w:val="0000FF"/>
+          <w:sz w:val="19"/>
+          <w:szCs w:val="19"/>
+          <w:highlight w:val="lightGray"/>
+        </w:rPr>
+        <w:t>with</w:t>
+      </w:r>
+    </w:p>
+    <w:p>
+      <w:pPr>
+        <w:shd w:val="clear" w:color="auto" w:fill="D0CECE" w:themeFill="background2" w:themeFillShade="E6"/>
+        <w:autoSpaceDE w:val="0"/>
+        <w:autoSpaceDN w:val="0"/>
+        <w:adjustRightInd w:val="0"/>
+        <w:spacing w:after="0" w:line="240" w:lineRule="auto"/>
+        <w:rPr>
+          <w:rFonts w:ascii="Consolas" w:hAnsi="Consolas" w:cs="Consolas"/>
+          <w:color w:val="000000"/>
+          <w:sz w:val="19"/>
+          <w:szCs w:val="19"/>
+          <w:highlight w:val="lightGray"/>
+        </w:rPr>
+      </w:pPr>
+      <w:r>
+        <w:rPr>
+          <w:rFonts w:ascii="Consolas" w:hAnsi="Consolas" w:cs="Consolas"/>
+          <w:color w:val="000000"/>
+          <w:sz w:val="19"/>
+          <w:szCs w:val="19"/>
+          <w:highlight w:val="lightGray"/>
+        </w:rPr>
+        <w:t xml:space="preserve">            | </w:t>
+      </w:r>
+      <w:r>
+        <w:rPr>
+          <w:rFonts w:ascii="Consolas" w:hAnsi="Consolas" w:cs="Consolas"/>
+          <w:color w:val="4EC9B0"/>
+          <w:sz w:val="19"/>
+          <w:szCs w:val="19"/>
+          <w:highlight w:val="lightGray"/>
+        </w:rPr>
+        <w:t>Type</w:t>
+      </w:r>
+      <w:r>
+        <w:rPr>
+          <w:rFonts w:ascii="Consolas" w:hAnsi="Consolas" w:cs="Consolas"/>
+          <w:color w:val="000000"/>
+          <w:sz w:val="19"/>
+          <w:szCs w:val="19"/>
+          <w:highlight w:val="lightGray"/>
+        </w:rPr>
+        <w:t>.</w:t>
+      </w:r>
+      <w:r>
+        <w:rPr>
+          <w:rFonts w:ascii="Consolas" w:hAnsi="Consolas" w:cs="Consolas"/>
+          <w:sz w:val="19"/>
+          <w:szCs w:val="19"/>
+          <w:highlight w:val="lightGray"/>
+        </w:rPr>
+        <w:t xml:space="preserve">X </w:t>
+      </w:r>
+      <w:r>
+        <w:rPr>
+          <w:rFonts w:ascii="Consolas" w:hAnsi="Consolas" w:cs="Consolas"/>
+          <w:color w:val="000000"/>
+          <w:sz w:val="19"/>
+          <w:szCs w:val="19"/>
+          <w:highlight w:val="lightGray"/>
+        </w:rPr>
+        <w:t xml:space="preserve">_ </w:t>
+      </w:r>
+      <w:r>
+        <w:rPr>
+          <w:rFonts w:ascii="Consolas" w:hAnsi="Consolas" w:cs="Consolas"/>
+          <w:color w:val="0000FF"/>
+          <w:sz w:val="19"/>
+          <w:szCs w:val="19"/>
+          <w:highlight w:val="lightGray"/>
+        </w:rPr>
+        <w:t>-&gt;</w:t>
+      </w:r>
+    </w:p>
+    <w:p>
+      <w:pPr>
+        <w:shd w:val="clear" w:color="auto" w:fill="D0CECE" w:themeFill="background2" w:themeFillShade="E6"/>
+        <w:autoSpaceDE w:val="0"/>
+        <w:autoSpaceDN w:val="0"/>
+        <w:adjustRightInd w:val="0"/>
+        <w:spacing w:after="0" w:line="240" w:lineRule="auto"/>
+        <w:rPr>
+          <w:rFonts w:ascii="Consolas" w:hAnsi="Consolas" w:cs="Consolas"/>
+          <w:color w:val="000000"/>
+          <w:sz w:val="19"/>
+          <w:szCs w:val="19"/>
+          <w:highlight w:val="lightGray"/>
+        </w:rPr>
+      </w:pPr>
+      <w:r>
+        <w:rPr>
+          <w:rFonts w:ascii="Consolas" w:hAnsi="Consolas" w:cs="Consolas"/>
+          <w:color w:val="000000"/>
+          <w:sz w:val="19"/>
+          <w:szCs w:val="19"/>
+          <w:highlight w:val="lightGray"/>
+        </w:rPr>
+        <w:t xml:space="preserve">                </w:t>
+      </w:r>
+      <w:r>
+        <w:rPr>
+          <w:rFonts w:ascii="Consolas" w:hAnsi="Consolas" w:cs="Consolas"/>
+          <w:sz w:val="19"/>
+          <w:szCs w:val="19"/>
+          <w:highlight w:val="lightGray"/>
+        </w:rPr>
+        <w:t xml:space="preserve">unify &lt;| rest @ (expandTraitConstraint c </w:t>
+      </w:r>
+      <w:r>
+        <w:rPr>
+          <w:rFonts w:ascii="Consolas" w:hAnsi="Consolas" w:cs="Consolas"/>
+          <w:color w:val="000000"/>
+          <w:sz w:val="19"/>
+          <w:szCs w:val="19"/>
+          <w:highlight w:val="lightGray"/>
+        </w:rPr>
+        <w:t>rest)</w:t>
+      </w:r>
+    </w:p>
+    <w:p>
+      <w:pPr>
+        <w:shd w:val="clear" w:color="auto" w:fill="D0CECE" w:themeFill="background2" w:themeFillShade="E6"/>
+        <w:autoSpaceDE w:val="0"/>
+        <w:autoSpaceDN w:val="0"/>
+        <w:adjustRightInd w:val="0"/>
+        <w:spacing w:after="0" w:line="240" w:lineRule="auto"/>
+        <w:rPr>
+          <w:rFonts w:ascii="Consolas" w:hAnsi="Consolas" w:cs="Consolas"/>
+          <w:color w:val="000000"/>
+          <w:sz w:val="19"/>
+          <w:szCs w:val="19"/>
+          <w:highlight w:val="lightGray"/>
+        </w:rPr>
+      </w:pPr>
+      <w:r>
+        <w:rPr>
+          <w:rFonts w:ascii="Consolas" w:hAnsi="Consolas" w:cs="Consolas"/>
+          <w:color w:val="000000"/>
+          <w:sz w:val="19"/>
+          <w:szCs w:val="19"/>
+          <w:highlight w:val="lightGray"/>
+        </w:rPr>
+        <w:t xml:space="preserve">            | _ </w:t>
+      </w:r>
+      <w:r>
+        <w:rPr>
+          <w:rFonts w:ascii="Consolas" w:hAnsi="Consolas" w:cs="Consolas"/>
+          <w:color w:val="0000FF"/>
+          <w:sz w:val="19"/>
+          <w:szCs w:val="19"/>
+          <w:highlight w:val="lightGray"/>
+        </w:rPr>
+        <w:t>-&gt;</w:t>
+      </w:r>
+    </w:p>
+    <w:p>
+      <w:pPr>
+        <w:shd w:val="clear" w:color="auto" w:fill="D0CECE" w:themeFill="background2" w:themeFillShade="E6"/>
+        <w:spacing w:line="360" w:lineRule="auto"/>
+        <w:rPr>
+          <w:rFonts w:ascii="Consolas" w:hAnsi="Consolas" w:cs="Consolas"/>
+          <w:color w:val="000000"/>
+          <w:sz w:val="19"/>
+          <w:szCs w:val="19"/>
+        </w:rPr>
+      </w:pPr>
+      <w:r>
+        <w:rPr>
+          <w:rFonts w:ascii="Consolas" w:hAnsi="Consolas" w:cs="Consolas"/>
+          <w:color w:val="000000"/>
+          <w:sz w:val="19"/>
+          <w:szCs w:val="19"/>
+          <w:highlight w:val="lightGray"/>
+        </w:rPr>
+        <w:t xml:space="preserve">                </w:t>
+      </w:r>
+      <w:r>
+        <w:rPr>
+          <w:rFonts w:ascii="Consolas" w:hAnsi="Consolas" w:cs="Consolas"/>
+          <w:sz w:val="19"/>
+          <w:szCs w:val="19"/>
+          <w:highlight w:val="lightGray"/>
+        </w:rPr>
+        <w:t xml:space="preserve">unify &lt;| rest @ (getTraitRequirements </w:t>
+      </w:r>
+      <w:r>
+        <w:rPr>
+          <w:rFonts w:ascii="Consolas" w:hAnsi="Consolas" w:cs="Consolas"/>
+          <w:color w:val="000000"/>
+          <w:sz w:val="19"/>
+          <w:szCs w:val="19"/>
+          <w:highlight w:val="lightGray"/>
+        </w:rPr>
+        <w:t>typ trait')</w:t>
+      </w:r>
+    </w:p>
+    <w:p>
+      <w:pPr>
+        <w:rPr>
+          <w:sz w:val="24"/>
+          <w:szCs w:val="32"/>
+          <w:lang w:val="pt-BR"/>
+        </w:rPr>
+      </w:pPr>
+      <w:r>
+        <w:rPr>
+          <w:sz w:val="24"/>
+          <w:szCs w:val="32"/>
+          <w:lang w:val="pt-BR"/>
+        </w:rPr>
+        <w:t xml:space="preserve">A função </w:t>
+      </w:r>
+      <w:r>
+        <w:rPr>
+          <w:i/>
+          <w:sz w:val="24"/>
+          <w:szCs w:val="32"/>
+          <w:lang w:val="pt-BR"/>
+        </w:rPr>
+        <w:t>expandTraintConstraint</w:t>
+      </w:r>
+      <w:r>
+        <w:rPr>
+          <w:sz w:val="24"/>
+          <w:szCs w:val="32"/>
+          <w:lang w:val="pt-BR"/>
+        </w:rPr>
+        <w:t xml:space="preserve"> recebe uma constraint de Trait e </w:t>
+      </w:r>
+      <w:r>
+        <w:rPr>
+          <w:sz w:val="24"/>
+          <w:szCs w:val="32"/>
+          <w:lang w:val="pt-BR"/>
+        </w:rPr>
+        <w:t xml:space="preserve">uma lista de constraints. Para cada constraint </w:t>
+      </w:r>
+      <w:r>
+        <w:rPr>
+          <w:sz w:val="24"/>
+          <w:szCs w:val="32"/>
+          <w:lang w:val="pt-BR"/>
+        </w:rPr>
+        <w:t>de igualdade da lista que contenha a variável de tipo original, cria uma nova constraint de trait para adicionar no final da lista. Isso permite a verificação posterior das constraints de trait para variáveis de tipo que não tenham sido unificadas.</w:t>
+      </w:r>
+    </w:p>
+    <w:p>
+      <w:pPr>
+        <w:shd w:val="clear" w:color="auto" w:fill="D0CECE" w:themeFill="background2" w:themeFillShade="E6"/>
+        <w:autoSpaceDE w:val="0"/>
+        <w:autoSpaceDN w:val="0"/>
+        <w:adjustRightInd w:val="0"/>
+        <w:spacing w:after="0" w:line="240" w:lineRule="auto"/>
+        <w:rPr>
+          <w:rFonts w:ascii="Consolas" w:hAnsi="Consolas" w:cs="Consolas"/>
+          <w:color w:val="000000"/>
+          <w:sz w:val="19"/>
+          <w:szCs w:val="19"/>
+          <w:highlight w:val="lightGray"/>
+        </w:rPr>
+      </w:pPr>
+      <w:r>
+        <w:rPr>
+          <w:rFonts w:ascii="Consolas" w:hAnsi="Consolas" w:cs="Consolas"/>
+          <w:color w:val="0000FF"/>
+          <w:sz w:val="19"/>
+          <w:szCs w:val="19"/>
+          <w:highlight w:val="lightGray"/>
+        </w:rPr>
+        <w:t>let</w:t>
+      </w:r>
+      <w:r>
+        <w:rPr>
+          <w:rFonts w:ascii="Consolas" w:hAnsi="Consolas" w:cs="Consolas"/>
+          <w:color w:val="000000"/>
+          <w:sz w:val="19"/>
+          <w:szCs w:val="19"/>
+          <w:highlight w:val="lightGray"/>
+        </w:rPr>
+        <w:t xml:space="preserve"> </w:t>
+      </w:r>
+      <w:r>
+        <w:rPr>
+          <w:rFonts w:ascii="Consolas" w:hAnsi="Consolas" w:cs="Consolas"/>
+          <w:color w:val="0000FF"/>
+          <w:sz w:val="19"/>
+          <w:szCs w:val="19"/>
+          <w:highlight w:val="lightGray"/>
+        </w:rPr>
+        <w:t>rec</w:t>
+      </w:r>
+      <w:r>
+        <w:rPr>
+          <w:rFonts w:ascii="Consolas" w:hAnsi="Consolas" w:cs="Consolas"/>
+          <w:color w:val="000000"/>
+          <w:sz w:val="19"/>
+          <w:szCs w:val="19"/>
+          <w:highlight w:val="lightGray"/>
+        </w:rPr>
+        <w:t xml:space="preserve"> </w:t>
+      </w:r>
+      <w:r>
+        <w:rPr>
+          <w:rFonts w:ascii="Consolas" w:hAnsi="Consolas" w:cs="Consolas"/>
+          <w:sz w:val="19"/>
+          <w:szCs w:val="19"/>
+          <w:highlight w:val="lightGray"/>
+        </w:rPr>
+        <w:t>expandTraitConstraint (Trait (typ</w:t>
+      </w:r>
+      <w:r>
+        <w:rPr>
+          <w:rFonts w:ascii="Consolas" w:hAnsi="Consolas" w:cs="Consolas"/>
+          <w:color w:val="000000"/>
+          <w:sz w:val="19"/>
+          <w:szCs w:val="19"/>
+          <w:highlight w:val="lightGray"/>
+        </w:rPr>
+        <w:t xml:space="preserve">, trait') </w:t>
+      </w:r>
+      <w:r>
+        <w:rPr>
+          <w:rFonts w:ascii="Consolas" w:hAnsi="Consolas" w:cs="Consolas"/>
+          <w:color w:val="0000FF"/>
+          <w:sz w:val="19"/>
+          <w:szCs w:val="19"/>
+          <w:highlight w:val="lightGray"/>
+        </w:rPr>
+        <w:t>as</w:t>
+      </w:r>
+      <w:r>
+        <w:rPr>
+          <w:rFonts w:ascii="Consolas" w:hAnsi="Consolas" w:cs="Consolas"/>
+          <w:color w:val="000000"/>
+          <w:sz w:val="19"/>
+          <w:szCs w:val="19"/>
+          <w:highlight w:val="lightGray"/>
+        </w:rPr>
+        <w:t xml:space="preserve"> constraint') list </w:t>
+      </w:r>
+      <w:r>
+        <w:rPr>
+          <w:rFonts w:ascii="Consolas" w:hAnsi="Consolas" w:cs="Consolas"/>
+          <w:sz w:val="19"/>
+          <w:szCs w:val="19"/>
+          <w:highlight w:val="lightGray"/>
+        </w:rPr>
+        <w:t>=</w:t>
+      </w:r>
+    </w:p>
+    <w:p>
+      <w:pPr>
+        <w:shd w:val="clear" w:color="auto" w:fill="D0CECE" w:themeFill="background2" w:themeFillShade="E6"/>
+        <w:autoSpaceDE w:val="0"/>
+        <w:autoSpaceDN w:val="0"/>
+        <w:adjustRightInd w:val="0"/>
+        <w:spacing w:after="0" w:line="240" w:lineRule="auto"/>
+        <w:rPr>
+          <w:rFonts w:ascii="Consolas" w:hAnsi="Consolas" w:cs="Consolas"/>
+          <w:color w:val="000000"/>
+          <w:sz w:val="19"/>
+          <w:szCs w:val="19"/>
+          <w:highlight w:val="lightGray"/>
+        </w:rPr>
+      </w:pPr>
+      <w:r>
+        <w:rPr>
+          <w:rFonts w:ascii="Consolas" w:hAnsi="Consolas" w:cs="Consolas"/>
+          <w:color w:val="000000"/>
+          <w:sz w:val="19"/>
+          <w:szCs w:val="19"/>
+          <w:highlight w:val="lightGray"/>
+        </w:rPr>
+        <w:t xml:space="preserve">    </w:t>
+      </w:r>
+      <w:r>
+        <w:rPr>
+          <w:rFonts w:ascii="Consolas" w:hAnsi="Consolas" w:cs="Consolas"/>
+          <w:color w:val="0000FF"/>
+          <w:sz w:val="19"/>
+          <w:szCs w:val="19"/>
+          <w:highlight w:val="lightGray"/>
+        </w:rPr>
+        <w:t>match</w:t>
+      </w:r>
+      <w:r>
+        <w:rPr>
+          <w:rFonts w:ascii="Consolas" w:hAnsi="Consolas" w:cs="Consolas"/>
+          <w:color w:val="000000"/>
+          <w:sz w:val="19"/>
+          <w:szCs w:val="19"/>
+          <w:highlight w:val="lightGray"/>
+        </w:rPr>
+        <w:t xml:space="preserve"> list </w:t>
+      </w:r>
+      <w:r>
+        <w:rPr>
+          <w:rFonts w:ascii="Consolas" w:hAnsi="Consolas" w:cs="Consolas"/>
+          <w:color w:val="0000FF"/>
+          <w:sz w:val="19"/>
+          <w:szCs w:val="19"/>
+          <w:highlight w:val="lightGray"/>
+        </w:rPr>
+        <w:t>with</w:t>
+      </w:r>
+    </w:p>
+    <w:p>
+      <w:pPr>
+        <w:shd w:val="clear" w:color="auto" w:fill="D0CECE" w:themeFill="background2" w:themeFillShade="E6"/>
+        <w:autoSpaceDE w:val="0"/>
+        <w:autoSpaceDN w:val="0"/>
+        <w:adjustRightInd w:val="0"/>
+        <w:spacing w:after="0" w:line="240" w:lineRule="auto"/>
+        <w:rPr>
+          <w:rFonts w:ascii="Consolas" w:hAnsi="Consolas" w:cs="Consolas"/>
+          <w:color w:val="000000"/>
+          <w:sz w:val="19"/>
+          <w:szCs w:val="19"/>
+          <w:highlight w:val="lightGray"/>
+        </w:rPr>
+      </w:pPr>
+      <w:r>
+        <w:rPr>
+          <w:rFonts w:ascii="Consolas" w:hAnsi="Consolas" w:cs="Consolas"/>
+          <w:color w:val="000000"/>
+          <w:sz w:val="19"/>
+          <w:szCs w:val="19"/>
+          <w:highlight w:val="lightGray"/>
+        </w:rPr>
+        <w:t xml:space="preserve">    | [] </w:t>
+      </w:r>
+      <w:r>
+        <w:rPr>
+          <w:rFonts w:ascii="Consolas" w:hAnsi="Consolas" w:cs="Consolas"/>
+          <w:color w:val="0000FF"/>
+          <w:sz w:val="19"/>
+          <w:szCs w:val="19"/>
+          <w:highlight w:val="lightGray"/>
+        </w:rPr>
+        <w:t>-&gt;</w:t>
+      </w:r>
+      <w:r>
+        <w:rPr>
+          <w:rFonts w:ascii="Consolas" w:hAnsi="Consolas" w:cs="Consolas"/>
+          <w:color w:val="000000"/>
+          <w:sz w:val="19"/>
+          <w:szCs w:val="19"/>
+          <w:highlight w:val="lightGray"/>
+        </w:rPr>
+        <w:t xml:space="preserve"> []</w:t>
+      </w:r>
+    </w:p>
+    <w:p>
+      <w:pPr>
+        <w:shd w:val="clear" w:color="auto" w:fill="D0CECE" w:themeFill="background2" w:themeFillShade="E6"/>
+        <w:autoSpaceDE w:val="0"/>
+        <w:autoSpaceDN w:val="0"/>
+        <w:adjustRightInd w:val="0"/>
+        <w:spacing w:after="0" w:line="240" w:lineRule="auto"/>
+        <w:rPr>
+          <w:rFonts w:ascii="Consolas" w:hAnsi="Consolas" w:cs="Consolas"/>
+          <w:color w:val="000000"/>
+          <w:sz w:val="19"/>
+          <w:szCs w:val="19"/>
+          <w:highlight w:val="lightGray"/>
+        </w:rPr>
+      </w:pPr>
+      <w:r>
+        <w:rPr>
+          <w:rFonts w:ascii="Consolas" w:hAnsi="Consolas" w:cs="Consolas"/>
+          <w:color w:val="000000"/>
+          <w:sz w:val="19"/>
+          <w:szCs w:val="19"/>
+          <w:highlight w:val="lightGray"/>
+        </w:rPr>
+        <w:t xml:space="preserve">    | first</w:t>
+      </w:r>
+      <w:r>
+        <w:rPr>
+          <w:rFonts w:ascii="Consolas" w:hAnsi="Consolas" w:cs="Consolas"/>
+          <w:color w:val="0070C0"/>
+          <w:sz w:val="19"/>
+          <w:szCs w:val="19"/>
+          <w:highlight w:val="lightGray"/>
+        </w:rPr>
+        <w:t>::</w:t>
+      </w:r>
+      <w:r>
+        <w:rPr>
+          <w:rFonts w:ascii="Consolas" w:hAnsi="Consolas" w:cs="Consolas"/>
+          <w:color w:val="000000"/>
+          <w:sz w:val="19"/>
+          <w:szCs w:val="19"/>
+          <w:highlight w:val="lightGray"/>
+        </w:rPr>
+        <w:t xml:space="preserve">rest </w:t>
+      </w:r>
+      <w:r>
+        <w:rPr>
+          <w:rFonts w:ascii="Consolas" w:hAnsi="Consolas" w:cs="Consolas"/>
+          <w:color w:val="0000FF"/>
+          <w:sz w:val="19"/>
+          <w:szCs w:val="19"/>
+          <w:highlight w:val="lightGray"/>
+        </w:rPr>
+        <w:t>-&gt;</w:t>
+      </w:r>
+    </w:p>
+    <w:p>
+      <w:pPr>
+        <w:shd w:val="clear" w:color="auto" w:fill="D0CECE" w:themeFill="background2" w:themeFillShade="E6"/>
+        <w:autoSpaceDE w:val="0"/>
+        <w:autoSpaceDN w:val="0"/>
+        <w:adjustRightInd w:val="0"/>
+        <w:spacing w:after="0" w:line="240" w:lineRule="auto"/>
+        <w:rPr>
+          <w:rFonts w:ascii="Consolas" w:hAnsi="Consolas" w:cs="Consolas"/>
+          <w:color w:val="000000"/>
+          <w:sz w:val="19"/>
+          <w:szCs w:val="19"/>
+          <w:highlight w:val="lightGray"/>
+        </w:rPr>
+      </w:pPr>
+      <w:r>
+        <w:rPr>
+          <w:rFonts w:ascii="Consolas" w:hAnsi="Consolas" w:cs="Consolas"/>
+          <w:color w:val="000000"/>
+          <w:sz w:val="19"/>
+          <w:szCs w:val="19"/>
+          <w:highlight w:val="lightGray"/>
+        </w:rPr>
+        <w:t xml:space="preserve">        </w:t>
+      </w:r>
+      <w:r>
+        <w:rPr>
+          <w:rFonts w:ascii="Consolas" w:hAnsi="Consolas" w:cs="Consolas"/>
+          <w:color w:val="0000FF"/>
+          <w:sz w:val="19"/>
+          <w:szCs w:val="19"/>
+          <w:highlight w:val="lightGray"/>
+        </w:rPr>
+        <w:t>match</w:t>
+      </w:r>
+      <w:r>
+        <w:rPr>
+          <w:rFonts w:ascii="Consolas" w:hAnsi="Consolas" w:cs="Consolas"/>
+          <w:color w:val="000000"/>
+          <w:sz w:val="19"/>
+          <w:szCs w:val="19"/>
+          <w:highlight w:val="lightGray"/>
+        </w:rPr>
+        <w:t xml:space="preserve"> first </w:t>
+      </w:r>
+      <w:r>
+        <w:rPr>
+          <w:rFonts w:ascii="Consolas" w:hAnsi="Consolas" w:cs="Consolas"/>
+          <w:color w:val="0000FF"/>
+          <w:sz w:val="19"/>
+          <w:szCs w:val="19"/>
+          <w:highlight w:val="lightGray"/>
+        </w:rPr>
+        <w:t>with</w:t>
+      </w:r>
+    </w:p>
+    <w:p>
+      <w:pPr>
+        <w:shd w:val="clear" w:color="auto" w:fill="D0CECE" w:themeFill="background2" w:themeFillShade="E6"/>
+        <w:autoSpaceDE w:val="0"/>
+        <w:autoSpaceDN w:val="0"/>
+        <w:adjustRightInd w:val="0"/>
+        <w:spacing w:after="0" w:line="240" w:lineRule="auto"/>
+        <w:rPr>
+          <w:rFonts w:ascii="Consolas" w:hAnsi="Consolas" w:cs="Consolas"/>
+          <w:color w:val="000000"/>
+          <w:sz w:val="19"/>
+          <w:szCs w:val="19"/>
+          <w:highlight w:val="lightGray"/>
+        </w:rPr>
+      </w:pPr>
+      <w:r>
+        <w:rPr>
+          <w:rFonts w:ascii="Consolas" w:hAnsi="Consolas" w:cs="Consolas"/>
+          <w:color w:val="000000"/>
+          <w:sz w:val="19"/>
+          <w:szCs w:val="19"/>
+          <w:highlight w:val="lightGray"/>
+        </w:rPr>
+        <w:t xml:space="preserve">        | </w:t>
+      </w:r>
+      <w:r>
+        <w:rPr>
+          <w:rFonts w:ascii="Consolas" w:hAnsi="Consolas" w:cs="Consolas"/>
+          <w:sz w:val="19"/>
+          <w:szCs w:val="19"/>
+          <w:highlight w:val="lightGray"/>
+        </w:rPr>
+        <w:t xml:space="preserve">Equals (s, t) | Equals </w:t>
+      </w:r>
+      <w:r>
+        <w:rPr>
+          <w:rFonts w:ascii="Consolas" w:hAnsi="Consolas" w:cs="Consolas"/>
+          <w:color w:val="000000"/>
+          <w:sz w:val="19"/>
+          <w:szCs w:val="19"/>
+          <w:highlight w:val="lightGray"/>
+        </w:rPr>
+        <w:t xml:space="preserve">(t, s) </w:t>
+      </w:r>
+      <w:r>
+        <w:rPr>
+          <w:rFonts w:ascii="Consolas" w:hAnsi="Consolas" w:cs="Consolas"/>
+          <w:color w:val="0000FF"/>
+          <w:sz w:val="19"/>
+          <w:szCs w:val="19"/>
+          <w:highlight w:val="lightGray"/>
+        </w:rPr>
+        <w:t>when</w:t>
+      </w:r>
+      <w:r>
+        <w:rPr>
+          <w:rFonts w:ascii="Consolas" w:hAnsi="Consolas" w:cs="Consolas"/>
+          <w:color w:val="000000"/>
+          <w:sz w:val="19"/>
+          <w:szCs w:val="19"/>
+          <w:highlight w:val="lightGray"/>
+        </w:rPr>
+        <w:t xml:space="preserve"> s </w:t>
+      </w:r>
+      <w:r>
+        <w:rPr>
+          <w:rFonts w:ascii="Consolas" w:hAnsi="Consolas" w:cs="Consolas"/>
+          <w:sz w:val="19"/>
+          <w:szCs w:val="19"/>
+          <w:highlight w:val="lightGray"/>
+        </w:rPr>
+        <w:t xml:space="preserve">= </w:t>
+      </w:r>
+      <w:r>
+        <w:rPr>
+          <w:rFonts w:ascii="Consolas" w:hAnsi="Consolas" w:cs="Consolas"/>
+          <w:color w:val="000000"/>
+          <w:sz w:val="19"/>
+          <w:szCs w:val="19"/>
+          <w:highlight w:val="lightGray"/>
+        </w:rPr>
+        <w:t xml:space="preserve">typ </w:t>
+      </w:r>
+      <w:r>
+        <w:rPr>
+          <w:rFonts w:ascii="Consolas" w:hAnsi="Consolas" w:cs="Consolas"/>
+          <w:color w:val="0000FF"/>
+          <w:sz w:val="19"/>
+          <w:szCs w:val="19"/>
+          <w:highlight w:val="lightGray"/>
+        </w:rPr>
+        <w:t>-&gt;</w:t>
+      </w:r>
+    </w:p>
+    <w:p>
+      <w:pPr>
+        <w:shd w:val="clear" w:color="auto" w:fill="D0CECE" w:themeFill="background2" w:themeFillShade="E6"/>
+        <w:autoSpaceDE w:val="0"/>
+        <w:autoSpaceDN w:val="0"/>
+        <w:adjustRightInd w:val="0"/>
+        <w:spacing w:after="0" w:line="240" w:lineRule="auto"/>
+        <w:rPr>
+          <w:rFonts w:ascii="Consolas" w:hAnsi="Consolas" w:cs="Consolas"/>
+          <w:color w:val="000000"/>
+          <w:sz w:val="19"/>
+          <w:szCs w:val="19"/>
+          <w:highlight w:val="lightGray"/>
+        </w:rPr>
+      </w:pPr>
+      <w:r>
+        <w:rPr>
+          <w:rFonts w:ascii="Consolas" w:hAnsi="Consolas" w:cs="Consolas"/>
+          <w:sz w:val="19"/>
+          <w:szCs w:val="19"/>
+          <w:highlight w:val="lightGray"/>
+        </w:rPr>
+        <w:t xml:space="preserve">            expandTraitConstraint constraint' &lt;| rest @ [Trait (t, trait'</w:t>
+      </w:r>
+      <w:r>
+        <w:rPr>
+          <w:rFonts w:ascii="Consolas" w:hAnsi="Consolas" w:cs="Consolas"/>
+          <w:color w:val="000000"/>
+          <w:sz w:val="19"/>
+          <w:szCs w:val="19"/>
+          <w:highlight w:val="lightGray"/>
+        </w:rPr>
+        <w:t>)]</w:t>
+      </w:r>
+    </w:p>
+    <w:p>
+      <w:pPr>
+        <w:shd w:val="clear" w:color="auto" w:fill="D0CECE" w:themeFill="background2" w:themeFillShade="E6"/>
+        <w:autoSpaceDE w:val="0"/>
+        <w:autoSpaceDN w:val="0"/>
+        <w:adjustRightInd w:val="0"/>
+        <w:spacing w:after="0" w:line="240" w:lineRule="auto"/>
+        <w:rPr>
+          <w:rFonts w:ascii="Consolas" w:hAnsi="Consolas" w:cs="Consolas"/>
+          <w:color w:val="000000"/>
+          <w:sz w:val="19"/>
+          <w:szCs w:val="19"/>
+          <w:highlight w:val="lightGray"/>
+        </w:rPr>
+      </w:pPr>
+      <w:r>
+        <w:rPr>
+          <w:rFonts w:ascii="Consolas" w:hAnsi="Consolas" w:cs="Consolas"/>
+          <w:color w:val="000000"/>
+          <w:sz w:val="19"/>
+          <w:szCs w:val="19"/>
+          <w:highlight w:val="lightGray"/>
+        </w:rPr>
+        <w:t xml:space="preserve">        | _ </w:t>
+      </w:r>
+      <w:r>
+        <w:rPr>
+          <w:rFonts w:ascii="Consolas" w:hAnsi="Consolas" w:cs="Consolas"/>
+          <w:color w:val="0000FF"/>
+          <w:sz w:val="19"/>
+          <w:szCs w:val="19"/>
+          <w:highlight w:val="lightGray"/>
+        </w:rPr>
+        <w:t>-&gt;</w:t>
+      </w:r>
+      <w:r>
+        <w:rPr>
+          <w:rFonts w:ascii="Consolas" w:hAnsi="Consolas" w:cs="Consolas"/>
+          <w:color w:val="000000"/>
+          <w:sz w:val="19"/>
+          <w:szCs w:val="19"/>
+          <w:highlight w:val="lightGray"/>
+        </w:rPr>
+        <w:t xml:space="preserve"> </w:t>
+      </w:r>
+    </w:p>
+    <w:p>
+      <w:pPr>
+        <w:shd w:val="clear" w:color="auto" w:fill="D0CECE" w:themeFill="background2" w:themeFillShade="E6"/>
+        <w:spacing w:line="360" w:lineRule="auto"/>
+        <w:rPr>
+          <w:rFonts w:ascii="Consolas" w:hAnsi="Consolas" w:cs="Consolas"/>
+          <w:color w:val="000000"/>
+          <w:sz w:val="19"/>
+          <w:szCs w:val="19"/>
+        </w:rPr>
+      </w:pPr>
+      <w:r>
+        <w:rPr>
+          <w:rFonts w:ascii="Consolas" w:hAnsi="Consolas" w:cs="Consolas"/>
+          <w:color w:val="000000"/>
+          <w:sz w:val="19"/>
+          <w:szCs w:val="19"/>
+          <w:highlight w:val="lightGray"/>
+        </w:rPr>
+        <w:t xml:space="preserve">            </w:t>
+      </w:r>
+      <w:r>
+        <w:rPr>
+          <w:rFonts w:ascii="Consolas" w:hAnsi="Consolas" w:cs="Consolas"/>
+          <w:sz w:val="19"/>
+          <w:szCs w:val="19"/>
+          <w:highlight w:val="lightGray"/>
+        </w:rPr>
+        <w:t xml:space="preserve">expandTraitConstraint constraint' </w:t>
+      </w:r>
+      <w:r>
+        <w:rPr>
+          <w:rFonts w:ascii="Consolas" w:hAnsi="Consolas" w:cs="Consolas"/>
+          <w:color w:val="000000"/>
+          <w:sz w:val="19"/>
+          <w:szCs w:val="19"/>
+          <w:highlight w:val="lightGray"/>
+        </w:rPr>
+        <w:t>rest</w:t>
+      </w:r>
+    </w:p>
+    <w:p>
+      <w:pPr>
+        <w:rPr>
+          <w:sz w:val="24"/>
+          <w:szCs w:val="24"/>
+          <w:lang w:val="pt-BR"/>
+        </w:rPr>
+      </w:pPr>
+      <w:r>
+        <w:rPr>
+          <w:sz w:val="24"/>
+          <w:szCs w:val="32"/>
+          <w:lang w:val="pt-BR"/>
+        </w:rPr>
+        <w:t xml:space="preserve">A função </w:t>
+      </w:r>
+      <w:r>
+        <w:rPr>
+          <w:i/>
+          <w:sz w:val="24"/>
+          <w:szCs w:val="32"/>
+          <w:lang w:val="pt-BR"/>
+        </w:rPr>
+        <w:t>getTraitRequirements</w:t>
+      </w:r>
+      <w:r>
+        <w:rPr>
+          <w:sz w:val="24"/>
+          <w:szCs w:val="32"/>
+          <w:lang w:val="pt-BR"/>
+        </w:rPr>
+        <w:t xml:space="preserve"> verifica se um t</w:t>
+      </w:r>
+      <w:r>
+        <w:rPr>
+          <w:sz w:val="24"/>
+          <w:szCs w:val="32"/>
+          <w:lang w:val="pt-BR"/>
+        </w:rPr>
+        <w:t xml:space="preserve">ipo </w:t>
+      </w:r>
+      <m:oMath>
+        <m:r>
+          <w:rPr>
+            <w:rFonts w:ascii="Cambria Math" w:hAnsi="Cambria Math"/>
+            <w:sz w:val="24"/>
+            <w:szCs w:val="32"/>
+            <w:lang w:val="pt-BR"/>
+          </w:rPr>
+          <m:t>T</m:t>
+        </m:r>
+      </m:oMath>
+      <w:r>
+        <w:rPr>
+          <w:sz w:val="24"/>
+          <w:szCs w:val="32"/>
+          <w:lang w:val="pt-BR"/>
+        </w:rPr>
+        <w:t xml:space="preserve"> satisfaz a trait </w:t>
+      </w:r>
+      <m:oMath>
+        <m:r>
+          <w:rPr>
+            <w:rFonts w:ascii="Cambria Math" w:hAnsi="Cambria Math"/>
+            <w:sz w:val="24"/>
+            <w:szCs w:val="24"/>
+            <w:lang w:val="pt-BR"/>
+          </w:rPr>
+          <m:t>Trait</m:t>
+        </m:r>
+      </m:oMath>
+      <w:r>
+        <w:rPr>
+          <w:sz w:val="24"/>
+          <w:szCs w:val="24"/>
+          <w:lang w:val="pt-BR"/>
+        </w:rPr>
+        <w:t xml:space="preserve">. Para isso, ela analisa </w:t>
+      </w:r>
+      <m:oMath>
+        <m:r>
+          <w:rPr>
+            <w:rFonts w:ascii="Cambria Math" w:hAnsi="Cambria Math"/>
+            <w:sz w:val="24"/>
+            <w:szCs w:val="24"/>
+            <w:lang w:val="pt-BR"/>
+          </w:rPr>
+          <m:t>T</m:t>
+        </m:r>
+      </m:oMath>
+      <w:r>
+        <w:rPr>
+          <w:sz w:val="24"/>
+          <w:szCs w:val="24"/>
+          <w:lang w:val="pt-BR"/>
+        </w:rPr>
+        <w:t xml:space="preserve"> recursivamente até encontrar a resposta (positiva ou negativa) ou encontrar uma nova variável de tipo. Caso encontre uma va</w:t>
+      </w:r>
+      <w:bookmarkStart w:id="21" w:name="_GoBack"/>
+      <w:bookmarkEnd w:id="21"/>
+      <w:r>
+        <w:rPr>
+          <w:sz w:val="24"/>
+          <w:szCs w:val="24"/>
+          <w:lang w:val="pt-BR"/>
+        </w:rPr>
+        <w:t>riável de tipo, ela cria um novo constraint de trait, que é então adicionado no final da lista de constraints do unify.</w:t>
+      </w:r>
+    </w:p>
+    <w:p>
+      <w:pPr>
+        <w:rPr>
+          <w:sz w:val="24"/>
+          <w:szCs w:val="32"/>
+          <w:lang w:val="pt-BR"/>
+        </w:rPr>
+      </w:pPr>
+      <w:r>
+        <w:rPr>
+          <w:sz w:val="24"/>
+          <w:szCs w:val="24"/>
+          <w:lang w:val="pt-BR"/>
+        </w:rPr>
+        <w:t xml:space="preserve">É importante ressaltar que cada trait vai possuir uma regra de construção diferente, então é impossível criar um método genérico para isso. A cada nova trait que for adicionado, será necessário aumentar esse método com mais um </w:t>
+      </w:r>
+      <w:r>
+        <w:rPr>
+          <w:i/>
+          <w:sz w:val="24"/>
+          <w:szCs w:val="24"/>
+          <w:lang w:val="pt-BR"/>
+        </w:rPr>
+        <w:t>match</w:t>
+      </w:r>
+      <w:r>
+        <w:rPr>
+          <w:sz w:val="24"/>
+          <w:szCs w:val="24"/>
+          <w:lang w:val="pt-BR"/>
+        </w:rPr>
+        <w:t xml:space="preserve"> e novas regras de recursão.</w:t>
+      </w:r>
+    </w:p>
+    <w:p>
+      <w:pPr>
+        <w:shd w:val="clear" w:color="auto" w:fill="D0CECE" w:themeFill="background2" w:themeFillShade="E6"/>
+        <w:autoSpaceDE w:val="0"/>
+        <w:autoSpaceDN w:val="0"/>
+        <w:adjustRightInd w:val="0"/>
+        <w:spacing w:after="0" w:line="240" w:lineRule="auto"/>
+        <w:rPr>
+          <w:rFonts w:ascii="Consolas" w:hAnsi="Consolas" w:cs="Consolas"/>
+          <w:color w:val="000000"/>
+          <w:sz w:val="19"/>
+          <w:szCs w:val="19"/>
+          <w:highlight w:val="lightGray"/>
+        </w:rPr>
+      </w:pPr>
+      <w:r>
+        <w:rPr>
+          <w:rFonts w:ascii="Consolas" w:hAnsi="Consolas" w:cs="Consolas"/>
+          <w:color w:val="0000FF"/>
+          <w:sz w:val="19"/>
+          <w:szCs w:val="19"/>
+          <w:highlight w:val="lightGray"/>
+        </w:rPr>
+        <w:t>let</w:t>
+      </w:r>
+      <w:r>
+        <w:rPr>
+          <w:rFonts w:ascii="Consolas" w:hAnsi="Consolas" w:cs="Consolas"/>
+          <w:color w:val="000000"/>
+          <w:sz w:val="19"/>
+          <w:szCs w:val="19"/>
+          <w:highlight w:val="lightGray"/>
+        </w:rPr>
+        <w:t xml:space="preserve"> </w:t>
+      </w:r>
+      <w:r>
+        <w:rPr>
+          <w:rFonts w:ascii="Consolas" w:hAnsi="Consolas" w:cs="Consolas"/>
+          <w:color w:val="0000FF"/>
+          <w:sz w:val="19"/>
+          <w:szCs w:val="19"/>
+          <w:highlight w:val="lightGray"/>
+        </w:rPr>
+        <w:t>rec</w:t>
+      </w:r>
+      <w:r>
+        <w:rPr>
+          <w:rFonts w:ascii="Consolas" w:hAnsi="Consolas" w:cs="Consolas"/>
+          <w:color w:val="000000"/>
+          <w:sz w:val="19"/>
+          <w:szCs w:val="19"/>
+          <w:highlight w:val="lightGray"/>
+        </w:rPr>
+        <w:t xml:space="preserve"> </w:t>
+      </w:r>
+      <w:r>
+        <w:rPr>
+          <w:rFonts w:ascii="Consolas" w:hAnsi="Consolas" w:cs="Consolas"/>
+          <w:sz w:val="19"/>
+          <w:szCs w:val="19"/>
+          <w:highlight w:val="lightGray"/>
+        </w:rPr>
+        <w:t>getTraitRequirements typ trait' =</w:t>
+      </w:r>
+    </w:p>
+    <w:p>
+      <w:pPr>
+        <w:shd w:val="clear" w:color="auto" w:fill="D0CECE" w:themeFill="background2" w:themeFillShade="E6"/>
+        <w:autoSpaceDE w:val="0"/>
+        <w:autoSpaceDN w:val="0"/>
+        <w:adjustRightInd w:val="0"/>
+        <w:spacing w:after="0" w:line="240" w:lineRule="auto"/>
+        <w:rPr>
+          <w:rFonts w:ascii="Consolas" w:hAnsi="Consolas" w:cs="Consolas"/>
+          <w:color w:val="000000"/>
+          <w:sz w:val="19"/>
+          <w:szCs w:val="19"/>
+          <w:highlight w:val="lightGray"/>
+        </w:rPr>
+      </w:pPr>
+      <w:r>
+        <w:rPr>
+          <w:rFonts w:ascii="Consolas" w:hAnsi="Consolas" w:cs="Consolas"/>
+          <w:color w:val="000000"/>
+          <w:sz w:val="19"/>
+          <w:szCs w:val="19"/>
+          <w:highlight w:val="lightGray"/>
+        </w:rPr>
+        <w:t xml:space="preserve">    </w:t>
+      </w:r>
+      <w:r>
+        <w:rPr>
+          <w:rFonts w:ascii="Consolas" w:hAnsi="Consolas" w:cs="Consolas"/>
+          <w:color w:val="0000FF"/>
+          <w:sz w:val="19"/>
+          <w:szCs w:val="19"/>
+          <w:highlight w:val="lightGray"/>
+        </w:rPr>
+        <w:t>match</w:t>
+      </w:r>
+      <w:r>
+        <w:rPr>
+          <w:rFonts w:ascii="Consolas" w:hAnsi="Consolas" w:cs="Consolas"/>
+          <w:color w:val="000000"/>
+          <w:sz w:val="19"/>
+          <w:szCs w:val="19"/>
+          <w:highlight w:val="lightGray"/>
+        </w:rPr>
+        <w:t xml:space="preserve"> trait' </w:t>
+      </w:r>
+      <w:r>
+        <w:rPr>
+          <w:rFonts w:ascii="Consolas" w:hAnsi="Consolas" w:cs="Consolas"/>
+          <w:color w:val="0000FF"/>
+          <w:sz w:val="19"/>
+          <w:szCs w:val="19"/>
+          <w:highlight w:val="lightGray"/>
+        </w:rPr>
+        <w:t>with</w:t>
+      </w:r>
+    </w:p>
+    <w:p>
+      <w:pPr>
+        <w:shd w:val="clear" w:color="auto" w:fill="D0CECE" w:themeFill="background2" w:themeFillShade="E6"/>
+        <w:autoSpaceDE w:val="0"/>
+        <w:autoSpaceDN w:val="0"/>
+        <w:adjustRightInd w:val="0"/>
+        <w:spacing w:after="0" w:line="240" w:lineRule="auto"/>
+        <w:rPr>
+          <w:rFonts w:ascii="Consolas" w:hAnsi="Consolas" w:cs="Consolas"/>
+          <w:color w:val="000000"/>
+          <w:sz w:val="19"/>
+          <w:szCs w:val="19"/>
+          <w:highlight w:val="lightGray"/>
+        </w:rPr>
+      </w:pPr>
+      <w:r>
+        <w:rPr>
+          <w:rFonts w:ascii="Consolas" w:hAnsi="Consolas" w:cs="Consolas"/>
+          <w:color w:val="000000"/>
+          <w:sz w:val="19"/>
+          <w:szCs w:val="19"/>
+          <w:highlight w:val="lightGray"/>
+        </w:rPr>
+        <w:t xml:space="preserve">    | </w:t>
+      </w:r>
+      <w:r>
+        <w:rPr>
+          <w:rFonts w:ascii="Consolas" w:hAnsi="Consolas" w:cs="Consolas"/>
+          <w:sz w:val="19"/>
+          <w:szCs w:val="19"/>
+          <w:highlight w:val="lightGray"/>
+        </w:rPr>
+        <w:t xml:space="preserve">Equatable </w:t>
+      </w:r>
+      <w:r>
+        <w:rPr>
+          <w:rFonts w:ascii="Consolas" w:hAnsi="Consolas" w:cs="Consolas"/>
+          <w:color w:val="0000FF"/>
+          <w:sz w:val="19"/>
+          <w:szCs w:val="19"/>
+          <w:highlight w:val="lightGray"/>
+        </w:rPr>
+        <w:t>-&gt;</w:t>
+      </w:r>
+    </w:p>
+    <w:p>
+      <w:pPr>
+        <w:shd w:val="clear" w:color="auto" w:fill="D0CECE" w:themeFill="background2" w:themeFillShade="E6"/>
+        <w:autoSpaceDE w:val="0"/>
+        <w:autoSpaceDN w:val="0"/>
+        <w:adjustRightInd w:val="0"/>
+        <w:spacing w:after="0" w:line="240" w:lineRule="auto"/>
+        <w:rPr>
+          <w:rFonts w:ascii="Consolas" w:hAnsi="Consolas" w:cs="Consolas"/>
+          <w:color w:val="000000"/>
+          <w:sz w:val="19"/>
+          <w:szCs w:val="19"/>
+          <w:highlight w:val="lightGray"/>
+        </w:rPr>
+      </w:pPr>
+      <w:r>
+        <w:rPr>
+          <w:rFonts w:ascii="Consolas" w:hAnsi="Consolas" w:cs="Consolas"/>
+          <w:color w:val="000000"/>
+          <w:sz w:val="19"/>
+          <w:szCs w:val="19"/>
+          <w:highlight w:val="lightGray"/>
+        </w:rPr>
+        <w:t xml:space="preserve">        </w:t>
+      </w:r>
+      <w:r>
+        <w:rPr>
+          <w:rFonts w:ascii="Consolas" w:hAnsi="Consolas" w:cs="Consolas"/>
+          <w:color w:val="0000FF"/>
+          <w:sz w:val="19"/>
+          <w:szCs w:val="19"/>
+          <w:highlight w:val="lightGray"/>
+        </w:rPr>
+        <w:t>match</w:t>
+      </w:r>
+      <w:r>
+        <w:rPr>
+          <w:rFonts w:ascii="Consolas" w:hAnsi="Consolas" w:cs="Consolas"/>
+          <w:color w:val="000000"/>
+          <w:sz w:val="19"/>
+          <w:szCs w:val="19"/>
+          <w:highlight w:val="lightGray"/>
+        </w:rPr>
+        <w:t xml:space="preserve"> typ </w:t>
+      </w:r>
+      <w:r>
+        <w:rPr>
+          <w:rFonts w:ascii="Consolas" w:hAnsi="Consolas" w:cs="Consolas"/>
+          <w:color w:val="0000FF"/>
+          <w:sz w:val="19"/>
+          <w:szCs w:val="19"/>
+          <w:highlight w:val="lightGray"/>
+        </w:rPr>
+        <w:t>with</w:t>
+      </w:r>
+    </w:p>
+    <w:p>
+      <w:pPr>
+        <w:shd w:val="clear" w:color="auto" w:fill="D0CECE" w:themeFill="background2" w:themeFillShade="E6"/>
+        <w:autoSpaceDE w:val="0"/>
+        <w:autoSpaceDN w:val="0"/>
+        <w:adjustRightInd w:val="0"/>
+        <w:spacing w:after="0" w:line="240" w:lineRule="auto"/>
+        <w:rPr>
+          <w:rFonts w:ascii="Consolas" w:hAnsi="Consolas" w:cs="Consolas"/>
+          <w:color w:val="000000"/>
+          <w:sz w:val="19"/>
+          <w:szCs w:val="19"/>
+          <w:highlight w:val="lightGray"/>
+        </w:rPr>
+      </w:pPr>
+      <w:r>
+        <w:rPr>
+          <w:rFonts w:ascii="Consolas" w:hAnsi="Consolas" w:cs="Consolas"/>
+          <w:color w:val="000000"/>
+          <w:sz w:val="19"/>
+          <w:szCs w:val="19"/>
+          <w:highlight w:val="lightGray"/>
+        </w:rPr>
+        <w:t xml:space="preserve">        | </w:t>
+      </w:r>
+      <w:r>
+        <w:rPr>
+          <w:rFonts w:ascii="Consolas" w:hAnsi="Consolas" w:cs="Consolas"/>
+          <w:sz w:val="19"/>
+          <w:szCs w:val="19"/>
+          <w:highlight w:val="lightGray"/>
+        </w:rPr>
+        <w:t xml:space="preserve">Int | Bool </w:t>
+      </w:r>
+      <w:r>
+        <w:rPr>
+          <w:rFonts w:ascii="Consolas" w:hAnsi="Consolas" w:cs="Consolas"/>
+          <w:color w:val="0000FF"/>
+          <w:sz w:val="19"/>
+          <w:szCs w:val="19"/>
+          <w:highlight w:val="lightGray"/>
+        </w:rPr>
+        <w:t>-&gt;</w:t>
+      </w:r>
+      <w:r>
+        <w:rPr>
+          <w:rFonts w:ascii="Consolas" w:hAnsi="Consolas" w:cs="Consolas"/>
+          <w:color w:val="000000"/>
+          <w:sz w:val="19"/>
+          <w:szCs w:val="19"/>
+          <w:highlight w:val="lightGray"/>
+        </w:rPr>
+        <w:t xml:space="preserve"> []</w:t>
+      </w:r>
+    </w:p>
+    <w:p>
+      <w:pPr>
+        <w:shd w:val="clear" w:color="auto" w:fill="D0CECE" w:themeFill="background2" w:themeFillShade="E6"/>
+        <w:autoSpaceDE w:val="0"/>
+        <w:autoSpaceDN w:val="0"/>
+        <w:adjustRightInd w:val="0"/>
+        <w:spacing w:after="0" w:line="240" w:lineRule="auto"/>
+        <w:rPr>
+          <w:rFonts w:ascii="Consolas" w:hAnsi="Consolas" w:cs="Consolas"/>
+          <w:color w:val="000000"/>
+          <w:sz w:val="19"/>
+          <w:szCs w:val="19"/>
+          <w:highlight w:val="lightGray"/>
+        </w:rPr>
+      </w:pPr>
+      <w:r>
+        <w:rPr>
+          <w:rFonts w:ascii="Consolas" w:hAnsi="Consolas" w:cs="Consolas"/>
+          <w:color w:val="000000"/>
+          <w:sz w:val="19"/>
+          <w:szCs w:val="19"/>
+          <w:highlight w:val="lightGray"/>
+        </w:rPr>
+        <w:t xml:space="preserve">        | </w:t>
+      </w:r>
+      <w:r>
+        <w:rPr>
+          <w:rFonts w:ascii="Consolas" w:hAnsi="Consolas" w:cs="Consolas"/>
+          <w:color w:val="4EC9B0"/>
+          <w:sz w:val="19"/>
+          <w:szCs w:val="19"/>
+          <w:highlight w:val="lightGray"/>
+        </w:rPr>
+        <w:t>Type</w:t>
+      </w:r>
+      <w:r>
+        <w:rPr>
+          <w:rFonts w:ascii="Consolas" w:hAnsi="Consolas" w:cs="Consolas"/>
+          <w:color w:val="000000"/>
+          <w:sz w:val="19"/>
+          <w:szCs w:val="19"/>
+          <w:highlight w:val="lightGray"/>
+        </w:rPr>
+        <w:t>.</w:t>
+      </w:r>
+      <w:r>
+        <w:rPr>
+          <w:rFonts w:ascii="Consolas" w:hAnsi="Consolas" w:cs="Consolas"/>
+          <w:sz w:val="19"/>
+          <w:szCs w:val="19"/>
+          <w:highlight w:val="lightGray"/>
+        </w:rPr>
+        <w:t>X</w:t>
+      </w:r>
+      <w:r>
+        <w:rPr>
+          <w:rFonts w:ascii="Consolas" w:hAnsi="Consolas" w:cs="Consolas"/>
+          <w:color w:val="000000"/>
+          <w:sz w:val="19"/>
+          <w:szCs w:val="19"/>
+          <w:highlight w:val="lightGray"/>
+        </w:rPr>
+        <w:t xml:space="preserve"> x </w:t>
+      </w:r>
+      <w:r>
+        <w:rPr>
+          <w:rFonts w:ascii="Consolas" w:hAnsi="Consolas" w:cs="Consolas"/>
+          <w:color w:val="0000FF"/>
+          <w:sz w:val="19"/>
+          <w:szCs w:val="19"/>
+          <w:highlight w:val="lightGray"/>
+        </w:rPr>
+        <w:t>as</w:t>
+      </w:r>
+      <w:r>
+        <w:rPr>
+          <w:rFonts w:ascii="Consolas" w:hAnsi="Consolas" w:cs="Consolas"/>
+          <w:color w:val="000000"/>
+          <w:sz w:val="19"/>
+          <w:szCs w:val="19"/>
+          <w:highlight w:val="lightGray"/>
+        </w:rPr>
+        <w:t xml:space="preserve"> typ' </w:t>
+      </w:r>
+      <w:r>
+        <w:rPr>
+          <w:rFonts w:ascii="Consolas" w:hAnsi="Consolas" w:cs="Consolas"/>
+          <w:color w:val="0000FF"/>
+          <w:sz w:val="19"/>
+          <w:szCs w:val="19"/>
+          <w:highlight w:val="lightGray"/>
+        </w:rPr>
+        <w:t>-&gt;</w:t>
+      </w:r>
+      <w:r>
+        <w:rPr>
+          <w:rFonts w:ascii="Consolas" w:hAnsi="Consolas" w:cs="Consolas"/>
+          <w:color w:val="000000"/>
+          <w:sz w:val="19"/>
+          <w:szCs w:val="19"/>
+          <w:highlight w:val="lightGray"/>
+        </w:rPr>
+        <w:t xml:space="preserve"> [</w:t>
+      </w:r>
+      <w:r>
+        <w:rPr>
+          <w:rFonts w:ascii="Consolas" w:hAnsi="Consolas" w:cs="Consolas"/>
+          <w:sz w:val="19"/>
+          <w:szCs w:val="19"/>
+          <w:highlight w:val="lightGray"/>
+        </w:rPr>
+        <w:t>Trait (typ', Equatable)</w:t>
+      </w:r>
+      <w:r>
+        <w:rPr>
+          <w:rFonts w:ascii="Consolas" w:hAnsi="Consolas" w:cs="Consolas"/>
+          <w:color w:val="000000"/>
+          <w:sz w:val="19"/>
+          <w:szCs w:val="19"/>
+          <w:highlight w:val="lightGray"/>
+        </w:rPr>
+        <w:t>]</w:t>
+      </w:r>
+    </w:p>
+    <w:p>
+      <w:pPr>
+        <w:shd w:val="clear" w:color="auto" w:fill="D0CECE" w:themeFill="background2" w:themeFillShade="E6"/>
+        <w:autoSpaceDE w:val="0"/>
+        <w:autoSpaceDN w:val="0"/>
+        <w:adjustRightInd w:val="0"/>
+        <w:spacing w:after="0" w:line="240" w:lineRule="auto"/>
+        <w:rPr>
+          <w:rFonts w:ascii="Consolas" w:hAnsi="Consolas" w:cs="Consolas"/>
+          <w:color w:val="000000"/>
+          <w:sz w:val="19"/>
+          <w:szCs w:val="19"/>
+          <w:highlight w:val="lightGray"/>
+        </w:rPr>
+      </w:pPr>
+      <w:r>
+        <w:rPr>
+          <w:rFonts w:ascii="Consolas" w:hAnsi="Consolas" w:cs="Consolas"/>
+          <w:color w:val="000000"/>
+          <w:sz w:val="19"/>
+          <w:szCs w:val="19"/>
+          <w:highlight w:val="lightGray"/>
+        </w:rPr>
+        <w:t xml:space="preserve">        | </w:t>
+      </w:r>
+      <w:r>
+        <w:rPr>
+          <w:rFonts w:ascii="Consolas" w:hAnsi="Consolas" w:cs="Consolas"/>
+          <w:sz w:val="19"/>
+          <w:szCs w:val="19"/>
+          <w:highlight w:val="lightGray"/>
+        </w:rPr>
+        <w:t xml:space="preserve">List typ' -&gt; getTraitRequirements </w:t>
+      </w:r>
+      <w:r>
+        <w:rPr>
+          <w:rFonts w:ascii="Consolas" w:hAnsi="Consolas" w:cs="Consolas"/>
+          <w:color w:val="000000"/>
+          <w:sz w:val="19"/>
+          <w:szCs w:val="19"/>
+          <w:highlight w:val="lightGray"/>
+        </w:rPr>
+        <w:t>typ' trait'</w:t>
+      </w:r>
+    </w:p>
+    <w:p>
+      <w:pPr>
+        <w:shd w:val="clear" w:color="auto" w:fill="D0CECE" w:themeFill="background2" w:themeFillShade="E6"/>
+        <w:autoSpaceDE w:val="0"/>
+        <w:autoSpaceDN w:val="0"/>
+        <w:adjustRightInd w:val="0"/>
+        <w:spacing w:after="0" w:line="240" w:lineRule="auto"/>
+        <w:rPr>
+          <w:rFonts w:ascii="Consolas" w:hAnsi="Consolas" w:cs="Consolas"/>
+          <w:color w:val="000000"/>
+          <w:sz w:val="19"/>
+          <w:szCs w:val="19"/>
+          <w:highlight w:val="lightGray"/>
+        </w:rPr>
+      </w:pPr>
+      <w:r>
+        <w:rPr>
+          <w:rFonts w:ascii="Consolas" w:hAnsi="Consolas" w:cs="Consolas"/>
+          <w:color w:val="000000"/>
+          <w:sz w:val="19"/>
+          <w:szCs w:val="19"/>
+          <w:highlight w:val="lightGray"/>
+        </w:rPr>
+        <w:t xml:space="preserve">        | </w:t>
+      </w:r>
+      <w:r>
+        <w:rPr>
+          <w:rFonts w:ascii="Consolas" w:hAnsi="Consolas" w:cs="Consolas"/>
+          <w:sz w:val="19"/>
+          <w:szCs w:val="19"/>
+          <w:highlight w:val="lightGray"/>
+        </w:rPr>
+        <w:t xml:space="preserve">Function </w:t>
+      </w:r>
+      <w:r>
+        <w:rPr>
+          <w:rFonts w:ascii="Consolas" w:hAnsi="Consolas" w:cs="Consolas"/>
+          <w:color w:val="000000"/>
+          <w:sz w:val="19"/>
+          <w:szCs w:val="19"/>
+          <w:highlight w:val="lightGray"/>
+        </w:rPr>
+        <w:t xml:space="preserve">(_, _) </w:t>
+      </w:r>
+      <w:r>
+        <w:rPr>
+          <w:rFonts w:ascii="Consolas" w:hAnsi="Consolas" w:cs="Consolas"/>
+          <w:color w:val="0000FF"/>
+          <w:sz w:val="19"/>
+          <w:szCs w:val="19"/>
+          <w:highlight w:val="lightGray"/>
+        </w:rPr>
+        <w:t>-&gt;</w:t>
+      </w:r>
+      <w:r>
+        <w:rPr>
+          <w:rFonts w:ascii="Consolas" w:hAnsi="Consolas" w:cs="Consolas"/>
+          <w:color w:val="000000"/>
+          <w:sz w:val="19"/>
+          <w:szCs w:val="19"/>
+          <w:highlight w:val="lightGray"/>
+        </w:rPr>
+        <w:t xml:space="preserve"> </w:t>
+      </w:r>
+    </w:p>
+    <w:p>
+      <w:pPr>
+        <w:shd w:val="clear" w:color="auto" w:fill="D0CECE" w:themeFill="background2" w:themeFillShade="E6"/>
+        <w:spacing w:line="360" w:lineRule="auto"/>
+        <w:rPr>
+          <w:rFonts w:ascii="Consolas" w:hAnsi="Consolas" w:cs="Consolas"/>
+          <w:color w:val="A31515"/>
+          <w:sz w:val="19"/>
+          <w:szCs w:val="19"/>
+        </w:rPr>
+      </w:pPr>
+      <w:r>
+        <w:rPr>
+          <w:rFonts w:ascii="Consolas" w:hAnsi="Consolas" w:cs="Consolas"/>
+          <w:sz w:val="19"/>
+          <w:szCs w:val="19"/>
+          <w:highlight w:val="lightGray"/>
+        </w:rPr>
+        <w:t xml:space="preserve">            raise &lt;| </w:t>
+      </w:r>
+      <w:r>
+        <w:rPr>
+          <w:rFonts w:ascii="Consolas" w:hAnsi="Consolas" w:cs="Consolas"/>
+          <w:color w:val="4EC9B0"/>
+          <w:sz w:val="19"/>
+          <w:szCs w:val="19"/>
+          <w:highlight w:val="lightGray"/>
+        </w:rPr>
+        <w:t>InvalidType</w:t>
+      </w:r>
+      <w:r>
+        <w:rPr>
+          <w:rFonts w:ascii="Consolas" w:hAnsi="Consolas" w:cs="Consolas"/>
+          <w:color w:val="000000"/>
+          <w:sz w:val="19"/>
+          <w:szCs w:val="19"/>
+          <w:highlight w:val="lightGray"/>
+        </w:rPr>
+        <w:t xml:space="preserve"> </w:t>
+      </w:r>
+      <w:r>
+        <w:rPr>
+          <w:rFonts w:ascii="Consolas" w:hAnsi="Consolas" w:cs="Consolas"/>
+          <w:color w:val="A31515"/>
+          <w:sz w:val="19"/>
+          <w:szCs w:val="19"/>
+          <w:highlight w:val="lightGray"/>
+        </w:rPr>
+        <w:t>"Did not meet equatable trait requirement"</w:t>
+      </w:r>
+    </w:p>
+    <w:p>
+      <w:pPr>
+        <w:rPr>
+          <w:sz w:val="32"/>
+          <w:szCs w:val="32"/>
+        </w:rPr>
+      </w:pPr>
+    </w:p>
+    <w:p>
+      <w:pPr>
+        <w:rPr>
+          <w:sz w:val="24"/>
+          <w:szCs w:val="32"/>
+          <w:lang w:val="pt-BR"/>
+        </w:rPr>
+      </w:pPr>
+      <w:r>
+        <w:rPr>
+          <w:sz w:val="24"/>
+          <w:szCs w:val="32"/>
+          <w:lang w:val="pt-BR"/>
+        </w:rPr>
+        <w:lastRenderedPageBreak/>
+        <w:t>As regr</w:t>
+      </w:r>
+      <w:r>
+        <w:rPr>
+          <w:sz w:val="24"/>
+          <w:szCs w:val="32"/>
+          <w:lang w:val="pt-BR"/>
+        </w:rPr>
+        <w:t>as de semântic</w:t>
+      </w:r>
+      <w:r>
+        <w:rPr>
+          <w:sz w:val="24"/>
+          <w:szCs w:val="32"/>
+          <w:lang w:val="pt-BR"/>
+        </w:rPr>
+        <w:t>a operacional são as seguintes</w:t>
+      </w:r>
+      <w:r>
+        <w:rPr>
+          <w:sz w:val="24"/>
+          <w:szCs w:val="32"/>
+          <w:lang w:val="pt-BR"/>
+        </w:rPr>
+        <w:t xml:space="preserve"> (regras de propagação de raise não são mostradas)</w:t>
+      </w:r>
+      <w:r>
+        <w:rPr>
+          <w:sz w:val="24"/>
+          <w:szCs w:val="32"/>
+          <w:lang w:val="pt-BR"/>
+        </w:rPr>
+        <w:t>:</w:t>
       </w:r>
     </w:p>
     <w:p>
@@ -29381,25 +31127,7 @@
                       <w:szCs w:val="32"/>
                       <w:lang w:val="pt-BR"/>
                     </w:rPr>
-                    <m:t xml:space="preserve">   </m:t>
-                  </m:r>
-                  <m:r>
-                    <w:rPr>
-                      <w:rFonts w:ascii="Cambria Math" w:hAnsi="Cambria Math"/>
-                      <w:sz w:val="24"/>
-                      <w:szCs w:val="32"/>
-                      <w:lang w:val="pt-BR"/>
-                    </w:rPr>
-                    <m:t xml:space="preserve"> </m:t>
-                  </m:r>
-                  <m:r>
-                    <w:rPr>
-                      <w:rFonts w:ascii="Cambria Math" w:hAnsi="Cambria Math"/>
-                      <w:sz w:val="24"/>
-                      <w:szCs w:val="32"/>
-                      <w:lang w:val="pt-BR"/>
-                    </w:rPr>
-                    <m:t xml:space="preserve">       </m:t>
+                    <m:t xml:space="preserve">           </m:t>
                   </m:r>
                   <m:r>
                     <m:rPr>
@@ -29464,16 +31192,7 @@
                       <w:szCs w:val="32"/>
                       <w:lang w:val="pt-BR"/>
                     </w:rPr>
-                    <m:t xml:space="preserve"> </m:t>
-                  </m:r>
-                  <m:r>
-                    <w:rPr>
-                      <w:rFonts w:ascii="Cambria Math" w:hAnsi="Cambria Math"/>
-                      <w:sz w:val="24"/>
-                      <w:szCs w:val="32"/>
-                      <w:lang w:val="pt-BR"/>
-                    </w:rPr>
-                    <m:t>⇓</m:t>
+                    <m:t xml:space="preserve"> ⇓</m:t>
                   </m:r>
                   <m:sSub>
                     <m:sSubPr>
@@ -29637,16 +31356,7 @@
                       <w:szCs w:val="32"/>
                       <w:lang w:val="pt-BR"/>
                     </w:rPr>
-                    <m:t>=</m:t>
-                  </m:r>
-                  <m:r>
-                    <w:rPr>
-                      <w:rFonts w:ascii="Cambria Math" w:hAnsi="Cambria Math"/>
-                      <w:sz w:val="24"/>
-                      <w:szCs w:val="32"/>
-                      <w:lang w:val="pt-BR"/>
-                    </w:rPr>
-                    <m:t>=</m:t>
+                    <m:t>==</m:t>
                   </m:r>
                   <m:sSub>
                     <m:sSubPr>
@@ -29690,16 +31400,7 @@
                       <w:szCs w:val="32"/>
                       <w:lang w:val="pt-BR"/>
                     </w:rPr>
-                    <m:t xml:space="preserve"> </m:t>
-                  </m:r>
-                  <m:r>
-                    <w:rPr>
-                      <w:rFonts w:ascii="Cambria Math" w:hAnsi="Cambria Math"/>
-                      <w:sz w:val="24"/>
-                      <w:szCs w:val="32"/>
-                      <w:lang w:val="pt-BR"/>
-                    </w:rPr>
-                    <m:t>⇓</m:t>
+                    <m:t xml:space="preserve"> ⇓</m:t>
                   </m:r>
                   <m:sSub>
                     <m:sSubPr>
@@ -29808,16 +31509,7 @@
                       <w:szCs w:val="32"/>
                       <w:lang w:val="pt-BR"/>
                     </w:rPr>
-                    <m:t>=</m:t>
-                  </m:r>
-                  <m:r>
-                    <w:rPr>
-                      <w:rFonts w:ascii="Cambria Math" w:hAnsi="Cambria Math"/>
-                      <w:sz w:val="24"/>
-                      <w:szCs w:val="32"/>
-                      <w:lang w:val="pt-BR"/>
-                    </w:rPr>
-                    <m:t>=</m:t>
+                    <m:t>==</m:t>
                   </m:r>
                   <m:sSub>
                     <m:sSubPr>
@@ -29861,16 +31553,7 @@
                       <w:szCs w:val="32"/>
                       <w:lang w:val="pt-BR"/>
                     </w:rPr>
-                    <m:t xml:space="preserve"> </m:t>
-                  </m:r>
-                  <m:r>
-                    <w:rPr>
-                      <w:rFonts w:ascii="Cambria Math" w:hAnsi="Cambria Math"/>
-                      <w:sz w:val="24"/>
-                      <w:szCs w:val="32"/>
-                      <w:lang w:val="pt-BR"/>
-                    </w:rPr>
-                    <m:t>⇓</m:t>
+                    <m:t xml:space="preserve"> ⇓</m:t>
                   </m:r>
                   <m:sSub>
                     <m:sSubPr>
@@ -30101,16 +31784,7 @@
                   <w:szCs w:val="32"/>
                   <w:lang w:val="pt-BR"/>
                 </w:rPr>
-                <m:t>=</m:t>
-              </m:r>
-              <m:r>
-                <w:rPr>
-                  <w:rFonts w:ascii="Cambria Math" w:hAnsi="Cambria Math"/>
-                  <w:sz w:val="24"/>
-                  <w:szCs w:val="32"/>
-                  <w:lang w:val="pt-BR"/>
-                </w:rPr>
-                <m:t>=</m:t>
+                <m:t>==</m:t>
               </m:r>
               <m:sSub>
                 <m:sSubPr>
@@ -30312,16 +31986,7 @@
                   <w:szCs w:val="32"/>
                   <w:lang w:val="pt-BR"/>
                 </w:rPr>
-                <m:t xml:space="preserve">      </m:t>
-              </m:r>
-              <m:r>
-                <w:rPr>
-                  <w:rFonts w:ascii="Cambria Math" w:hAnsi="Cambria Math"/>
-                  <w:sz w:val="24"/>
-                  <w:szCs w:val="32"/>
-                  <w:lang w:val="pt-BR"/>
-                </w:rPr>
-                <m:t xml:space="preserve"> </m:t>
+                <m:t xml:space="preserve">       </m:t>
               </m:r>
               <m:r>
                 <m:rPr>
@@ -30386,16 +32051,7 @@
                   <w:szCs w:val="32"/>
                   <w:lang w:val="pt-BR"/>
                 </w:rPr>
-                <m:t xml:space="preserve"> </m:t>
-              </m:r>
-              <m:r>
-                <w:rPr>
-                  <w:rFonts w:ascii="Cambria Math" w:hAnsi="Cambria Math"/>
-                  <w:sz w:val="24"/>
-                  <w:szCs w:val="32"/>
-                  <w:lang w:val="pt-BR"/>
-                </w:rPr>
-                <m:t>⇓</m:t>
+                <m:t xml:space="preserve"> ⇓</m:t>
               </m:r>
               <m:sSub>
                 <m:sSubPr>
@@ -30585,16 +32241,7 @@
                   <w:szCs w:val="32"/>
                   <w:lang w:val="pt-BR"/>
                 </w:rPr>
-                <m:t>=</m:t>
-              </m:r>
-              <m:r>
-                <w:rPr>
-                  <w:rFonts w:ascii="Cambria Math" w:hAnsi="Cambria Math"/>
-                  <w:sz w:val="24"/>
-                  <w:szCs w:val="32"/>
-                  <w:lang w:val="pt-BR"/>
-                </w:rPr>
-                <m:t>=</m:t>
+                <m:t>==</m:t>
               </m:r>
               <m:sSub>
                 <m:sSubPr>
@@ -30656,6 +32303,15 @@
           </m:f>
         </m:oMath>
       </m:oMathPara>
+    </w:p>
+    <w:p>
+      <w:pPr>
+        <w:rPr>
+          <w:sz w:val="24"/>
+          <w:szCs w:val="32"/>
+          <w:lang w:val="pt-BR"/>
+        </w:rPr>
+      </w:pPr>
     </w:p>
     <w:p>
       <w:pPr>
@@ -30743,81 +32399,7 @@
                   <w:szCs w:val="32"/>
                   <w:lang w:val="pt-BR"/>
                 </w:rPr>
-                <m:t>⇓</m:t>
-              </m:r>
-              <m:sSub>
-                <m:sSubPr>
-                  <m:ctrlPr>
-                    <w:rPr>
-                      <w:rFonts w:ascii="Cambria Math" w:hAnsi="Cambria Math"/>
-                      <w:i/>
-                      <w:sz w:val="24"/>
-                      <w:szCs w:val="32"/>
-                      <w:lang w:val="pt-BR"/>
-                    </w:rPr>
-                  </m:ctrlPr>
-                </m:sSubPr>
-                <m:e>
-                  <m:r>
-                    <w:rPr>
-                      <w:rFonts w:ascii="Cambria Math" w:hAnsi="Cambria Math"/>
-                      <w:sz w:val="24"/>
-                      <w:szCs w:val="32"/>
-                      <w:lang w:val="pt-BR"/>
-                    </w:rPr>
-                    <m:t>v</m:t>
-                  </m:r>
-                </m:e>
-                <m:sub>
-                  <m:r>
-                    <w:rPr>
-                      <w:rFonts w:ascii="Cambria Math" w:hAnsi="Cambria Math"/>
-                      <w:sz w:val="24"/>
-                      <w:szCs w:val="32"/>
-                      <w:lang w:val="pt-BR"/>
-                    </w:rPr>
-                    <m:t>1</m:t>
-                  </m:r>
-                </m:sub>
-              </m:sSub>
-              <m:r>
-                <w:rPr>
-                  <w:rFonts w:ascii="Cambria Math" w:hAnsi="Cambria Math"/>
-                  <w:sz w:val="24"/>
-                  <w:szCs w:val="32"/>
-                  <w:lang w:val="pt-BR"/>
-                </w:rPr>
-                <m:t xml:space="preserve">      </m:t>
-              </m:r>
-              <m:r>
-                <w:rPr>
-                  <w:rFonts w:ascii="Cambria Math" w:hAnsi="Cambria Math"/>
-                  <w:sz w:val="24"/>
-                  <w:szCs w:val="32"/>
-                  <w:lang w:val="pt-BR"/>
-                </w:rPr>
-                <m:t xml:space="preserve"> </m:t>
-              </m:r>
-              <m:r>
-                <m:rPr>
-                  <m:sty m:val="p"/>
-                </m:rPr>
-                <w:rPr>
-                  <w:rFonts w:ascii="Cambria Math" w:hAnsi="Cambria Math"/>
-                  <w:sz w:val="24"/>
-                  <w:szCs w:val="32"/>
-                  <w:lang w:val="pt-BR"/>
-                </w:rPr>
-                <m:t>env</m:t>
-              </m:r>
-              <m:r>
-                <w:rPr>
-                  <w:rFonts w:ascii="Cambria Math" w:hAnsi="Cambria Math"/>
-                  <w:sz w:val="24"/>
-                  <w:szCs w:val="32"/>
-                  <w:lang w:val="pt-BR"/>
-                </w:rPr>
-                <m:t>⊢</m:t>
+                <m:t>==</m:t>
               </m:r>
               <m:sSub>
                 <m:sSubPr>
@@ -30861,140 +32443,8 @@
                   <w:szCs w:val="32"/>
                   <w:lang w:val="pt-BR"/>
                 </w:rPr>
-                <m:t xml:space="preserve"> </m:t>
+                <m:t xml:space="preserve"> ⇓b</m:t>
               </m:r>
-              <m:r>
-                <w:rPr>
-                  <w:rFonts w:ascii="Cambria Math" w:hAnsi="Cambria Math"/>
-                  <w:sz w:val="24"/>
-                  <w:szCs w:val="32"/>
-                  <w:lang w:val="pt-BR"/>
-                </w:rPr>
-                <m:t>⇓</m:t>
-              </m:r>
-              <m:sSub>
-                <m:sSubPr>
-                  <m:ctrlPr>
-                    <w:rPr>
-                      <w:rFonts w:ascii="Cambria Math" w:hAnsi="Cambria Math"/>
-                      <w:i/>
-                      <w:sz w:val="24"/>
-                      <w:szCs w:val="32"/>
-                      <w:lang w:val="pt-BR"/>
-                    </w:rPr>
-                  </m:ctrlPr>
-                </m:sSubPr>
-                <m:e>
-                  <m:r>
-                    <w:rPr>
-                      <w:rFonts w:ascii="Cambria Math" w:hAnsi="Cambria Math"/>
-                      <w:sz w:val="24"/>
-                      <w:szCs w:val="32"/>
-                      <w:lang w:val="pt-BR"/>
-                    </w:rPr>
-                    <m:t>v</m:t>
-                  </m:r>
-                </m:e>
-                <m:sub>
-                  <m:r>
-                    <w:rPr>
-                      <w:rFonts w:ascii="Cambria Math" w:hAnsi="Cambria Math"/>
-                      <w:sz w:val="24"/>
-                      <w:szCs w:val="32"/>
-                      <w:lang w:val="pt-BR"/>
-                    </w:rPr>
-                    <m:t>2</m:t>
-                  </m:r>
-                </m:sub>
-              </m:sSub>
-              <m:r>
-                <w:rPr>
-                  <w:rFonts w:ascii="Cambria Math" w:hAnsi="Cambria Math"/>
-                  <w:sz w:val="24"/>
-                  <w:szCs w:val="32"/>
-                  <w:lang w:val="pt-BR"/>
-                </w:rPr>
-                <m:t xml:space="preserve">    b←</m:t>
-              </m:r>
-              <m:sSub>
-                <m:sSubPr>
-                  <m:ctrlPr>
-                    <w:rPr>
-                      <w:rFonts w:ascii="Cambria Math" w:hAnsi="Cambria Math"/>
-                      <w:i/>
-                      <w:sz w:val="24"/>
-                      <w:szCs w:val="32"/>
-                      <w:lang w:val="pt-BR"/>
-                    </w:rPr>
-                  </m:ctrlPr>
-                </m:sSubPr>
-                <m:e>
-                  <m:r>
-                    <w:rPr>
-                      <w:rFonts w:ascii="Cambria Math" w:hAnsi="Cambria Math"/>
-                      <w:sz w:val="24"/>
-                      <w:szCs w:val="32"/>
-                      <w:lang w:val="pt-BR"/>
-                    </w:rPr>
-                    <m:t>v</m:t>
-                  </m:r>
-                </m:e>
-                <m:sub>
-                  <m:r>
-                    <w:rPr>
-                      <w:rFonts w:ascii="Cambria Math" w:hAnsi="Cambria Math"/>
-                      <w:sz w:val="24"/>
-                      <w:szCs w:val="32"/>
-                      <w:lang w:val="pt-BR"/>
-                    </w:rPr>
-                    <m:t>1</m:t>
-                  </m:r>
-                </m:sub>
-              </m:sSub>
-              <m:r>
-                <w:rPr>
-                  <w:rFonts w:ascii="Cambria Math" w:hAnsi="Cambria Math"/>
-                  <w:sz w:val="24"/>
-                  <w:szCs w:val="32"/>
-                  <w:lang w:val="pt-BR"/>
-                </w:rPr>
-                <m:t>=</m:t>
-              </m:r>
-              <m:sSub>
-                <m:sSubPr>
-                  <m:ctrlPr>
-                    <w:rPr>
-                      <w:rFonts w:ascii="Cambria Math" w:hAnsi="Cambria Math"/>
-                      <w:i/>
-                      <w:sz w:val="24"/>
-                      <w:szCs w:val="32"/>
-                      <w:lang w:val="pt-BR"/>
-                    </w:rPr>
-                  </m:ctrlPr>
-                </m:sSubPr>
-                <m:e>
-                  <m:r>
-                    <w:rPr>
-                      <w:rFonts w:ascii="Cambria Math" w:hAnsi="Cambria Math"/>
-                      <w:sz w:val="24"/>
-                      <w:szCs w:val="32"/>
-                      <w:lang w:val="pt-BR"/>
-                    </w:rPr>
-                    <m:t>v</m:t>
-                  </m:r>
-                </m:e>
-                <m:sub>
-                  <m:r>
-                    <w:rPr>
-                      <w:rFonts w:ascii="Cambria Math" w:hAnsi="Cambria Math"/>
-                      <w:sz w:val="24"/>
-                      <w:szCs w:val="32"/>
-                      <w:lang w:val="pt-BR"/>
-                    </w:rPr>
-                    <m:t>2</m:t>
-                  </m:r>
-                </m:sub>
-              </m:sSub>
             </m:num>
             <m:den>
               <m:r>
@@ -31060,16 +32510,7 @@
                   <w:szCs w:val="32"/>
                   <w:lang w:val="pt-BR"/>
                 </w:rPr>
-                <m:t>!</m:t>
-              </m:r>
-              <m:r>
-                <w:rPr>
-                  <w:rFonts w:ascii="Cambria Math" w:hAnsi="Cambria Math"/>
-                  <w:sz w:val="24"/>
-                  <w:szCs w:val="32"/>
-                  <w:lang w:val="pt-BR"/>
-                </w:rPr>
-                <m:t>=</m:t>
+                <m:t>!=</m:t>
               </m:r>
               <m:sSub>
                 <m:sSubPr>
@@ -31113,25 +32554,7 @@
                   <w:szCs w:val="32"/>
                   <w:lang w:val="pt-BR"/>
                 </w:rPr>
-                <m:t xml:space="preserve"> ⇓</m:t>
-              </m:r>
-              <m:r>
-                <w:rPr>
-                  <w:rFonts w:ascii="Cambria Math" w:hAnsi="Cambria Math"/>
-                  <w:sz w:val="24"/>
-                  <w:szCs w:val="32"/>
-                  <w:lang w:val="pt-BR"/>
-                </w:rPr>
-                <m:t>¬</m:t>
-              </m:r>
-              <m:r>
-                <w:rPr>
-                  <w:rFonts w:ascii="Cambria Math" w:hAnsi="Cambria Math"/>
-                  <w:sz w:val="24"/>
-                  <w:szCs w:val="32"/>
-                  <w:lang w:val="pt-BR"/>
-                </w:rPr>
-                <m:t>b</m:t>
+                <m:t xml:space="preserve"> ⇓¬b</m:t>
               </m:r>
               <m:r>
                 <m:rPr>
@@ -31204,43 +32627,7 @@
               <w:szCs w:val="32"/>
               <w:lang w:val="pt-BR"/>
             </w:rPr>
-            <m:t>True=</m:t>
-          </m:r>
-          <m:r>
-            <m:rPr>
-              <m:sty m:val="p"/>
-            </m:rPr>
-            <w:rPr>
-              <w:rFonts w:ascii="Cambria Math" w:hAnsi="Cambria Math"/>
-              <w:sz w:val="24"/>
-              <w:szCs w:val="32"/>
-              <w:lang w:val="pt-BR"/>
-            </w:rPr>
-            <m:t>T</m:t>
-          </m:r>
-          <m:r>
-            <m:rPr>
-              <m:sty m:val="p"/>
-            </m:rPr>
-            <w:rPr>
-              <w:rFonts w:ascii="Cambria Math" w:hAnsi="Cambria Math"/>
-              <w:sz w:val="24"/>
-              <w:szCs w:val="32"/>
-              <w:lang w:val="pt-BR"/>
-            </w:rPr>
-            <m:t>rue</m:t>
-          </m:r>
-          <m:r>
-            <m:rPr>
-              <m:sty m:val="p"/>
-            </m:rPr>
-            <w:rPr>
-              <w:rFonts w:ascii="Cambria Math" w:hAnsi="Cambria Math"/>
-              <w:sz w:val="24"/>
-              <w:szCs w:val="32"/>
-              <w:lang w:val="pt-BR"/>
-            </w:rPr>
-            <m:t>→True</m:t>
+            <m:t>True=True→True</m:t>
           </m:r>
         </m:oMath>
       </m:oMathPara>
@@ -31265,19 +32652,7 @@
               <w:szCs w:val="32"/>
               <w:lang w:val="pt-BR"/>
             </w:rPr>
-            <m:t>False=</m:t>
-          </m:r>
-          <m:r>
-            <m:rPr>
-              <m:sty m:val="p"/>
-            </m:rPr>
-            <w:rPr>
-              <w:rFonts w:ascii="Cambria Math" w:hAnsi="Cambria Math"/>
-              <w:sz w:val="24"/>
-              <w:szCs w:val="32"/>
-              <w:lang w:val="pt-BR"/>
-            </w:rPr>
-            <m:t>False→True</m:t>
+            <m:t>False=False→True</m:t>
           </m:r>
         </m:oMath>
       </m:oMathPara>
@@ -31302,19 +32677,7 @@
               <w:szCs w:val="32"/>
               <w:lang w:val="pt-BR"/>
             </w:rPr>
-            <m:t>Nil</m:t>
-          </m:r>
-          <m:r>
-            <m:rPr>
-              <m:sty m:val="p"/>
-            </m:rPr>
-            <w:rPr>
-              <w:rFonts w:ascii="Cambria Math" w:hAnsi="Cambria Math"/>
-              <w:sz w:val="24"/>
-              <w:szCs w:val="32"/>
-              <w:lang w:val="pt-BR"/>
-            </w:rPr>
-            <m:t>=Nil→True</m:t>
+            <m:t>Nil=Nil→True</m:t>
           </m:r>
         </m:oMath>
       </m:oMathPara>
@@ -31663,8 +33026,6 @@
           <w:lang w:val="pt-BR"/>
         </w:rPr>
       </w:pPr>
-      <w:bookmarkStart w:id="21" w:name="_GoBack"/>
-      <w:bookmarkEnd w:id="21"/>
     </w:p>
     <w:p>
       <w:pPr>
@@ -33380,7 +34741,7 @@
     <w:charset w:val="00"/>
     <w:family w:val="roman"/>
     <w:pitch w:val="variable"/>
-    <w:sig w:usb0="E0002AFF" w:usb1="C0007841" w:usb2="00000009" w:usb3="00000000" w:csb0="000001FF" w:csb1="00000000"/>
+    <w:sig w:usb0="E0002AFF" w:usb1="C0007843" w:usb2="00000009" w:usb3="00000000" w:csb0="000001FF" w:csb1="00000000"/>
   </w:font>
   <w:font w:name="Courier New">
     <w:panose1 w:val="02070309020205020404"/>
@@ -33408,14 +34769,14 @@
     <w:charset w:val="00"/>
     <w:family w:val="swiss"/>
     <w:pitch w:val="variable"/>
-    <w:sig w:usb0="E10002FF" w:usb1="4000ACFF" w:usb2="00000009" w:usb3="00000000" w:csb0="0000019F" w:csb1="00000000"/>
+    <w:sig w:usb0="E0002AFF" w:usb1="4000ACFF" w:usb2="00000001" w:usb3="00000000" w:csb0="000001FF" w:csb1="00000000"/>
   </w:font>
   <w:font w:name="Calibri Light">
     <w:panose1 w:val="020F0302020204030204"/>
     <w:charset w:val="00"/>
     <w:family w:val="swiss"/>
     <w:pitch w:val="variable"/>
-    <w:sig w:usb0="E0002AFF" w:usb1="C000247B" w:usb2="00000009" w:usb3="00000000" w:csb0="000001FF" w:csb1="00000000"/>
+    <w:sig w:usb0="A0002AEF" w:usb1="4000207B" w:usb2="00000000" w:usb3="00000000" w:csb0="000001FF" w:csb1="00000000"/>
   </w:font>
   <w:font w:name="Yu Gothic Light">
     <w:altName w:val="游ゴシック Light"/>
@@ -33424,6 +34785,13 @@
     <w:family w:val="swiss"/>
     <w:pitch w:val="variable"/>
     <w:sig w:usb0="E00002FF" w:usb1="2AC7FDFF" w:usb2="00000016" w:usb3="00000000" w:csb0="0002009F" w:csb1="00000000"/>
+  </w:font>
+  <w:font w:name="Consolas">
+    <w:panose1 w:val="020B0609020204030204"/>
+    <w:charset w:val="00"/>
+    <w:family w:val="modern"/>
+    <w:pitch w:val="fixed"/>
+    <w:sig w:usb0="E00006FF" w:usb1="0000FCFF" w:usb2="00000001" w:usb3="00000000" w:csb0="0000019F" w:csb1="00000000"/>
   </w:font>
 </w:fonts>
 </file>
@@ -33446,6 +34814,7 @@
     <w:rsidRoot w:val="008F402D"/>
     <w:rsid w:val="001D546A"/>
     <w:rsid w:val="00285BF6"/>
+    <w:rsid w:val="004A5FE8"/>
     <w:rsid w:val="004D1549"/>
     <w:rsid w:val="00670EDC"/>
     <w:rsid w:val="006C3083"/>
@@ -33901,7 +35270,7 @@
     <w:basedOn w:val="Fontepargpadro"/>
     <w:uiPriority w:val="99"/>
     <w:semiHidden/>
-    <w:rsid w:val="006C3083"/>
+    <w:rsid w:val="004A5FE8"/>
     <w:rPr>
       <w:color w:val="808080"/>
     </w:rPr>
@@ -34265,7 +35634,7 @@
 </file>
 
 <file path=customXml/itemProps1.xml><?xml version="1.0" encoding="utf-8"?>
-<ds:datastoreItem xmlns:ds="http://schemas.openxmlformats.org/officeDocument/2006/customXml" ds:itemID="{5838822A-807E-4013-AB73-03B2827458CA}">
+<ds:datastoreItem xmlns:ds="http://schemas.openxmlformats.org/officeDocument/2006/customXml" ds:itemID="{B7FC6C71-1255-4BA6-8920-EA48EABCC56B}">
   <ds:schemaRefs>
     <ds:schemaRef ds:uri="http://schemas.openxmlformats.org/officeDocument/2006/bibliography"/>
   </ds:schemaRefs>

</xml_diff>

<commit_message>
Documentação dos novos métodos da stdlib
</commit_message>
<xml_diff>
--- a/Interpretador L1/docs/Sintaxe.docx
+++ b/Interpretador L1/docs/Sintaxe.docx
@@ -26314,6 +26314,487 @@
                     <w:szCs w:val="24"/>
                     <w:lang w:val="pt-BR"/>
                   </w:rPr>
+                  <m:t>subList∷</m:t>
+                </m:r>
+                <m:r>
+                  <m:rPr>
+                    <m:sty m:val="p"/>
+                  </m:rPr>
+                  <w:rPr>
+                    <w:rFonts w:ascii="Cambria Math" w:hAnsi="Cambria Math"/>
+                    <w:sz w:val="24"/>
+                    <w:szCs w:val="24"/>
+                    <w:lang w:val="pt-BR"/>
+                  </w:rPr>
+                  <m:t>Int→Int→</m:t>
+                </m:r>
+                <m:d>
+                  <m:dPr>
+                    <m:begChr m:val="["/>
+                    <m:endChr m:val="]"/>
+                    <m:ctrlPr>
+                      <w:rPr>
+                        <w:rFonts w:ascii="Cambria Math" w:hAnsi="Cambria Math"/>
+                        <w:sz w:val="24"/>
+                        <w:szCs w:val="24"/>
+                        <w:lang w:val="pt-BR"/>
+                      </w:rPr>
+                    </m:ctrlPr>
+                  </m:dPr>
+                  <m:e>
+                    <m:r>
+                      <m:rPr>
+                        <m:sty m:val="p"/>
+                      </m:rPr>
+                      <w:rPr>
+                        <w:rFonts w:ascii="Cambria Math" w:hAnsi="Cambria Math"/>
+                        <w:sz w:val="24"/>
+                        <w:szCs w:val="24"/>
+                        <w:lang w:val="pt-BR"/>
+                      </w:rPr>
+                      <m:t>T</m:t>
+                    </m:r>
+                  </m:e>
+                </m:d>
+                <m:r>
+                  <m:rPr>
+                    <m:sty m:val="p"/>
+                  </m:rPr>
+                  <w:rPr>
+                    <w:rFonts w:ascii="Cambria Math" w:hAnsi="Cambria Math"/>
+                    <w:sz w:val="24"/>
+                    <w:szCs w:val="24"/>
+                    <w:lang w:val="pt-BR"/>
+                  </w:rPr>
+                  <m:t>→[T]</m:t>
+                </m:r>
+              </m:oMath>
+            </m:oMathPara>
+          </w:p>
+        </w:tc>
+      </w:tr>
+      <w:tr>
+        <w:trPr>
+          <w:trHeight w:val="397"/>
+        </w:trPr>
+        <w:tc>
+          <w:tcPr>
+            <w:tcW w:w="9350" w:type="dxa"/>
+            <w:vAlign w:val="center"/>
+          </w:tcPr>
+          <w:p>
+            <w:pPr>
+              <w:ind w:left="720"/>
+              <w:rPr>
+                <w:sz w:val="24"/>
+                <w:szCs w:val="24"/>
+                <w:lang w:val="pt-BR"/>
+              </w:rPr>
+            </w:pPr>
+            <m:oMath>
+              <m:r>
+                <m:rPr>
+                  <m:sty m:val="p"/>
+                </m:rPr>
+                <w:rPr>
+                  <w:rFonts w:ascii="Cambria Math" w:hAnsi="Cambria Math"/>
+                  <w:sz w:val="24"/>
+                  <w:szCs w:val="24"/>
+                  <w:lang w:val="pt-BR"/>
+                </w:rPr>
+                <m:t>sublist</m:t>
+              </m:r>
+              <m:r>
+                <w:rPr>
+                  <w:rFonts w:ascii="Cambria Math" w:hAnsi="Cambria Math"/>
+                  <w:sz w:val="24"/>
+                  <w:szCs w:val="24"/>
+                  <w:lang w:val="pt-BR"/>
+                </w:rPr>
+                <m:t xml:space="preserve"> start end ls</m:t>
+              </m:r>
+            </m:oMath>
+            <w:r>
+              <w:rPr>
+                <w:sz w:val="24"/>
+                <w:szCs w:val="24"/>
+                <w:lang w:val="pt-BR"/>
+              </w:rPr>
+              <w:t xml:space="preserve"> </w:t>
+            </w:r>
+            <w:r>
+              <w:rPr>
+                <w:sz w:val="24"/>
+                <w:szCs w:val="24"/>
+                <w:lang w:val="pt-BR"/>
+              </w:rPr>
+              <w:t xml:space="preserve">retorna a sublista de </w:t>
+            </w:r>
+            <m:oMath>
+              <m:r>
+                <w:rPr>
+                  <w:rFonts w:ascii="Cambria Math" w:hAnsi="Cambria Math"/>
+                  <w:sz w:val="24"/>
+                  <w:szCs w:val="24"/>
+                  <w:lang w:val="pt-BR"/>
+                </w:rPr>
+                <m:t>ls</m:t>
+              </m:r>
+            </m:oMath>
+            <w:r>
+              <w:rPr>
+                <w:sz w:val="24"/>
+                <w:szCs w:val="24"/>
+                <w:lang w:val="pt-BR"/>
+              </w:rPr>
+              <w:t xml:space="preserve"> que começa no índice </w:t>
+            </w:r>
+            <m:oMath>
+              <m:r>
+                <w:rPr>
+                  <w:rFonts w:ascii="Cambria Math" w:hAnsi="Cambria Math"/>
+                  <w:sz w:val="24"/>
+                  <w:szCs w:val="24"/>
+                  <w:lang w:val="pt-BR"/>
+                </w:rPr>
+                <m:t>start</m:t>
+              </m:r>
+            </m:oMath>
+            <w:r>
+              <w:rPr>
+                <w:sz w:val="24"/>
+                <w:szCs w:val="24"/>
+                <w:lang w:val="pt-BR"/>
+              </w:rPr>
+              <w:t xml:space="preserve"> e termina no índice </w:t>
+            </w:r>
+            <m:oMath>
+              <m:r>
+                <w:rPr>
+                  <w:rFonts w:ascii="Cambria Math" w:hAnsi="Cambria Math"/>
+                  <w:sz w:val="24"/>
+                  <w:szCs w:val="24"/>
+                  <w:lang w:val="pt-BR"/>
+                </w:rPr>
+                <m:t>end</m:t>
+              </m:r>
+            </m:oMath>
+            <w:r>
+              <w:rPr>
+                <w:sz w:val="24"/>
+                <w:szCs w:val="24"/>
+                <w:lang w:val="pt-BR"/>
+              </w:rPr>
+              <w:t>.</w:t>
+            </w:r>
+            <w:r>
+              <w:rPr>
+                <w:sz w:val="24"/>
+                <w:szCs w:val="24"/>
+                <w:lang w:val="pt-BR"/>
+              </w:rPr>
+              <w:t xml:space="preserve"> Caso </w:t>
+            </w:r>
+            <m:oMath>
+              <m:r>
+                <w:rPr>
+                  <w:rFonts w:ascii="Cambria Math" w:hAnsi="Cambria Math"/>
+                  <w:sz w:val="24"/>
+                  <w:szCs w:val="24"/>
+                  <w:lang w:val="pt-BR"/>
+                </w:rPr>
+                <m:t xml:space="preserve">start&lt;0, end&lt;start </m:t>
+              </m:r>
+              <m:r>
+                <m:rPr>
+                  <m:sty m:val="p"/>
+                </m:rPr>
+                <w:rPr>
+                  <w:rFonts w:ascii="Cambria Math" w:hAnsi="Cambria Math"/>
+                  <w:sz w:val="24"/>
+                  <w:szCs w:val="24"/>
+                  <w:lang w:val="pt-BR"/>
+                </w:rPr>
+                <m:t>ou</m:t>
+              </m:r>
+              <m:r>
+                <w:rPr>
+                  <w:rFonts w:ascii="Cambria Math" w:hAnsi="Cambria Math"/>
+                  <w:sz w:val="24"/>
+                  <w:szCs w:val="24"/>
+                  <w:lang w:val="pt-BR"/>
+                </w:rPr>
+                <m:t xml:space="preserve"> end &gt;</m:t>
+              </m:r>
+              <m:r>
+                <m:rPr>
+                  <m:sty m:val="p"/>
+                </m:rPr>
+                <w:rPr>
+                  <w:rFonts w:ascii="Cambria Math" w:hAnsi="Cambria Math"/>
+                  <w:sz w:val="24"/>
+                  <w:szCs w:val="24"/>
+                  <w:lang w:val="pt-BR"/>
+                </w:rPr>
+                <m:t>length</m:t>
+              </m:r>
+              <m:r>
+                <w:rPr>
+                  <w:rFonts w:ascii="Cambria Math" w:hAnsi="Cambria Math"/>
+                  <w:sz w:val="24"/>
+                  <w:szCs w:val="24"/>
+                  <w:lang w:val="pt-BR"/>
+                </w:rPr>
+                <m:t xml:space="preserve"> ls</m:t>
+              </m:r>
+            </m:oMath>
+            <w:r>
+              <w:rPr>
+                <w:sz w:val="24"/>
+                <w:szCs w:val="24"/>
+                <w:lang w:val="pt-BR"/>
+              </w:rPr>
+              <w:t>, aciona uma exceção.</w:t>
+            </w:r>
+          </w:p>
+        </w:tc>
+      </w:tr>
+      <w:tr>
+        <w:trPr>
+          <w:trHeight w:val="397"/>
+        </w:trPr>
+        <w:tc>
+          <w:tcPr>
+            <w:tcW w:w="9350" w:type="dxa"/>
+            <w:vAlign w:val="center"/>
+          </w:tcPr>
+          <w:p>
+            <w:pPr>
+              <w:ind w:left="720"/>
+              <w:rPr>
+                <w:rFonts w:ascii="Calibri" w:eastAsia="Yu Mincho" w:hAnsi="Calibri" w:cs="Times New Roman"/>
+                <w:sz w:val="24"/>
+                <w:szCs w:val="24"/>
+                <w:lang w:val="pt-BR"/>
+              </w:rPr>
+            </w:pPr>
+          </w:p>
+        </w:tc>
+      </w:tr>
+    </w:tbl>
+    <w:p>
+      <w:pPr>
+        <w:pStyle w:val="Ttulo5"/>
+        <w:rPr>
+          <w:lang w:val="pt-BR"/>
+        </w:rPr>
+      </w:pPr>
+      <w:r>
+        <w:rPr>
+          <w:lang w:val="pt-BR"/>
+        </w:rPr>
+        <w:t>Buscas</w:t>
+      </w:r>
+    </w:p>
+    <w:p>
+      <w:pPr>
+        <w:rPr>
+          <w:lang w:val="pt-BR"/>
+        </w:rPr>
+      </w:pPr>
+    </w:p>
+    <w:tbl>
+      <w:tblPr>
+        <w:tblStyle w:val="Tabelacomgrade"/>
+        <w:tblW w:w="0" w:type="auto"/>
+        <w:tblBorders>
+          <w:top w:val="none" w:sz="0" w:space="0" w:color="auto"/>
+          <w:left w:val="none" w:sz="0" w:space="0" w:color="auto"/>
+          <w:bottom w:val="none" w:sz="0" w:space="0" w:color="auto"/>
+          <w:right w:val="none" w:sz="0" w:space="0" w:color="auto"/>
+          <w:insideH w:val="none" w:sz="0" w:space="0" w:color="auto"/>
+          <w:insideV w:val="none" w:sz="0" w:space="0" w:color="auto"/>
+        </w:tblBorders>
+        <w:tblLook w:val="04A0" w:firstRow="1" w:lastRow="0" w:firstColumn="1" w:lastColumn="0" w:noHBand="0" w:noVBand="1"/>
+      </w:tblPr>
+      <w:tblGrid>
+        <w:gridCol w:w="9350"/>
+      </w:tblGrid>
+      <w:tr>
+        <w:trPr>
+          <w:trHeight w:val="397"/>
+        </w:trPr>
+        <w:tc>
+          <w:tcPr>
+            <w:tcW w:w="9350" w:type="dxa"/>
+            <w:shd w:val="clear" w:color="auto" w:fill="D0CECE" w:themeFill="background2" w:themeFillShade="E6"/>
+            <w:vAlign w:val="center"/>
+          </w:tcPr>
+          <w:p>
+            <w:pPr>
+              <w:rPr>
+                <w:lang w:val="pt-BR"/>
+              </w:rPr>
+            </w:pPr>
+            <m:oMathPara>
+              <m:oMathParaPr>
+                <m:jc m:val="left"/>
+              </m:oMathParaPr>
+              <m:oMath>
+                <m:r>
+                  <m:rPr>
+                    <m:sty m:val="b"/>
+                  </m:rPr>
+                  <w:rPr>
+                    <w:rFonts w:ascii="Cambria Math" w:hAnsi="Cambria Math"/>
+                    <w:sz w:val="24"/>
+                    <w:szCs w:val="24"/>
+                    <w:lang w:val="pt-BR"/>
+                  </w:rPr>
+                  <m:t>exists∷</m:t>
+                </m:r>
+                <m:r>
+                  <m:rPr>
+                    <m:sty m:val="p"/>
+                  </m:rPr>
+                  <w:rPr>
+                    <w:rFonts w:ascii="Cambria Math" w:hAnsi="Cambria Math"/>
+                    <w:sz w:val="24"/>
+                    <w:szCs w:val="24"/>
+                    <w:lang w:val="pt-BR"/>
+                  </w:rPr>
+                  <m:t>T→</m:t>
+                </m:r>
+                <m:d>
+                  <m:dPr>
+                    <m:begChr m:val="["/>
+                    <m:endChr m:val="]"/>
+                    <m:ctrlPr>
+                      <w:rPr>
+                        <w:rFonts w:ascii="Cambria Math" w:hAnsi="Cambria Math"/>
+                        <w:sz w:val="24"/>
+                        <w:szCs w:val="24"/>
+                        <w:lang w:val="pt-BR"/>
+                      </w:rPr>
+                    </m:ctrlPr>
+                  </m:dPr>
+                  <m:e>
+                    <m:r>
+                      <m:rPr>
+                        <m:sty m:val="p"/>
+                      </m:rPr>
+                      <w:rPr>
+                        <w:rFonts w:ascii="Cambria Math" w:hAnsi="Cambria Math"/>
+                        <w:sz w:val="24"/>
+                        <w:szCs w:val="24"/>
+                        <w:lang w:val="pt-BR"/>
+                      </w:rPr>
+                      <m:t>T</m:t>
+                    </m:r>
+                  </m:e>
+                </m:d>
+                <m:r>
+                  <m:rPr>
+                    <m:sty m:val="p"/>
+                  </m:rPr>
+                  <w:rPr>
+                    <w:rFonts w:ascii="Cambria Math" w:hAnsi="Cambria Math"/>
+                    <w:sz w:val="24"/>
+                    <w:szCs w:val="24"/>
+                    <w:lang w:val="pt-BR"/>
+                  </w:rPr>
+                  <m:t>→Bool</m:t>
+                </m:r>
+              </m:oMath>
+            </m:oMathPara>
+          </w:p>
+        </w:tc>
+      </w:tr>
+      <w:tr>
+        <w:trPr>
+          <w:trHeight w:val="397"/>
+        </w:trPr>
+        <w:tc>
+          <w:tcPr>
+            <w:tcW w:w="9350" w:type="dxa"/>
+            <w:vAlign w:val="center"/>
+          </w:tcPr>
+          <w:p>
+            <w:pPr>
+              <w:ind w:left="720"/>
+              <w:rPr>
+                <w:sz w:val="24"/>
+                <w:szCs w:val="24"/>
+                <w:lang w:val="pt-BR"/>
+              </w:rPr>
+            </w:pPr>
+            <w:r>
+              <w:rPr>
+                <w:sz w:val="24"/>
+                <w:szCs w:val="24"/>
+                <w:lang w:val="pt-BR"/>
+              </w:rPr>
+              <w:t>Verifica se um determinado elemento ocorre na lista</w:t>
+            </w:r>
+          </w:p>
+        </w:tc>
+      </w:tr>
+    </w:tbl>
+    <w:p>
+      <w:pPr>
+        <w:rPr>
+          <w:lang w:val="pt-BR"/>
+        </w:rPr>
+      </w:pPr>
+    </w:p>
+    <w:tbl>
+      <w:tblPr>
+        <w:tblStyle w:val="Tabelacomgrade"/>
+        <w:tblW w:w="0" w:type="auto"/>
+        <w:tblBorders>
+          <w:top w:val="none" w:sz="0" w:space="0" w:color="auto"/>
+          <w:left w:val="none" w:sz="0" w:space="0" w:color="auto"/>
+          <w:bottom w:val="none" w:sz="0" w:space="0" w:color="auto"/>
+          <w:right w:val="none" w:sz="0" w:space="0" w:color="auto"/>
+          <w:insideH w:val="none" w:sz="0" w:space="0" w:color="auto"/>
+          <w:insideV w:val="none" w:sz="0" w:space="0" w:color="auto"/>
+        </w:tblBorders>
+        <w:tblLook w:val="04A0" w:firstRow="1" w:lastRow="0" w:firstColumn="1" w:lastColumn="0" w:noHBand="0" w:noVBand="1"/>
+      </w:tblPr>
+      <w:tblGrid>
+        <w:gridCol w:w="9350"/>
+      </w:tblGrid>
+      <w:tr>
+        <w:trPr>
+          <w:trHeight w:val="397"/>
+        </w:trPr>
+        <w:tc>
+          <w:tcPr>
+            <w:tcW w:w="9350" w:type="dxa"/>
+            <w:shd w:val="clear" w:color="auto" w:fill="D0CECE" w:themeFill="background2" w:themeFillShade="E6"/>
+            <w:vAlign w:val="center"/>
+          </w:tcPr>
+          <w:p>
+            <w:pPr>
+              <w:rPr>
+                <w:lang w:val="pt-BR"/>
+              </w:rPr>
+            </w:pPr>
+            <m:oMathPara>
+              <m:oMathParaPr>
+                <m:jc m:val="left"/>
+              </m:oMathParaPr>
+              <m:oMath>
+                <m:r>
+                  <m:rPr>
+                    <m:sty m:val="b"/>
+                  </m:rPr>
+                  <w:rPr>
+                    <w:rFonts w:ascii="Cambria Math" w:hAnsi="Cambria Math"/>
+                    <w:sz w:val="24"/>
+                    <w:szCs w:val="24"/>
+                    <w:lang w:val="pt-BR"/>
+                  </w:rPr>
                   <m:t>filter∷(</m:t>
                 </m:r>
                 <m:r>
@@ -26410,307 +26891,6 @@
         </w:rPr>
       </w:pPr>
     </w:p>
-    <w:tbl>
-      <w:tblPr>
-        <w:tblStyle w:val="Tabelacomgrade"/>
-        <w:tblW w:w="0" w:type="auto"/>
-        <w:tblBorders>
-          <w:top w:val="none" w:sz="0" w:space="0" w:color="auto"/>
-          <w:left w:val="none" w:sz="0" w:space="0" w:color="auto"/>
-          <w:bottom w:val="none" w:sz="0" w:space="0" w:color="auto"/>
-          <w:right w:val="none" w:sz="0" w:space="0" w:color="auto"/>
-          <w:insideH w:val="none" w:sz="0" w:space="0" w:color="auto"/>
-          <w:insideV w:val="none" w:sz="0" w:space="0" w:color="auto"/>
-        </w:tblBorders>
-        <w:tblLook w:val="04A0" w:firstRow="1" w:lastRow="0" w:firstColumn="1" w:lastColumn="0" w:noHBand="0" w:noVBand="1"/>
-      </w:tblPr>
-      <w:tblGrid>
-        <w:gridCol w:w="9350"/>
-      </w:tblGrid>
-      <w:tr>
-        <w:trPr>
-          <w:trHeight w:val="397"/>
-        </w:trPr>
-        <w:tc>
-          <w:tcPr>
-            <w:tcW w:w="9350" w:type="dxa"/>
-            <w:shd w:val="clear" w:color="auto" w:fill="D0CECE" w:themeFill="background2" w:themeFillShade="E6"/>
-            <w:vAlign w:val="center"/>
-          </w:tcPr>
-          <w:p>
-            <w:pPr>
-              <w:rPr>
-                <w:lang w:val="pt-BR"/>
-              </w:rPr>
-            </w:pPr>
-            <m:oMathPara>
-              <m:oMathParaPr>
-                <m:jc m:val="left"/>
-              </m:oMathParaPr>
-              <m:oMath>
-                <m:r>
-                  <m:rPr>
-                    <m:sty m:val="b"/>
-                  </m:rPr>
-                  <w:rPr>
-                    <w:rFonts w:ascii="Cambria Math" w:hAnsi="Cambria Math"/>
-                    <w:sz w:val="24"/>
-                    <w:szCs w:val="24"/>
-                    <w:lang w:val="pt-BR"/>
-                  </w:rPr>
-                  <m:t>subList∷</m:t>
-                </m:r>
-                <m:r>
-                  <m:rPr>
-                    <m:sty m:val="p"/>
-                  </m:rPr>
-                  <w:rPr>
-                    <w:rFonts w:ascii="Cambria Math" w:hAnsi="Cambria Math"/>
-                    <w:sz w:val="24"/>
-                    <w:szCs w:val="24"/>
-                    <w:lang w:val="pt-BR"/>
-                  </w:rPr>
-                  <m:t>Int→Int→</m:t>
-                </m:r>
-                <m:d>
-                  <m:dPr>
-                    <m:begChr m:val="["/>
-                    <m:endChr m:val="]"/>
-                    <m:ctrlPr>
-                      <w:rPr>
-                        <w:rFonts w:ascii="Cambria Math" w:hAnsi="Cambria Math"/>
-                        <w:sz w:val="24"/>
-                        <w:szCs w:val="24"/>
-                        <w:lang w:val="pt-BR"/>
-                      </w:rPr>
-                    </m:ctrlPr>
-                  </m:dPr>
-                  <m:e>
-                    <m:r>
-                      <m:rPr>
-                        <m:sty m:val="p"/>
-                      </m:rPr>
-                      <w:rPr>
-                        <w:rFonts w:ascii="Cambria Math" w:hAnsi="Cambria Math"/>
-                        <w:sz w:val="24"/>
-                        <w:szCs w:val="24"/>
-                        <w:lang w:val="pt-BR"/>
-                      </w:rPr>
-                      <m:t>T</m:t>
-                    </m:r>
-                  </m:e>
-                </m:d>
-                <m:r>
-                  <m:rPr>
-                    <m:sty m:val="p"/>
-                  </m:rPr>
-                  <w:rPr>
-                    <w:rFonts w:ascii="Cambria Math" w:hAnsi="Cambria Math"/>
-                    <w:sz w:val="24"/>
-                    <w:szCs w:val="24"/>
-                    <w:lang w:val="pt-BR"/>
-                  </w:rPr>
-                  <m:t>→[T]</m:t>
-                </m:r>
-              </m:oMath>
-            </m:oMathPara>
-          </w:p>
-        </w:tc>
-      </w:tr>
-      <w:tr>
-        <w:trPr>
-          <w:trHeight w:val="397"/>
-        </w:trPr>
-        <w:tc>
-          <w:tcPr>
-            <w:tcW w:w="9350" w:type="dxa"/>
-            <w:vAlign w:val="center"/>
-          </w:tcPr>
-          <w:p>
-            <w:pPr>
-              <w:ind w:left="720"/>
-              <w:rPr>
-                <w:sz w:val="24"/>
-                <w:szCs w:val="24"/>
-                <w:lang w:val="pt-BR"/>
-              </w:rPr>
-            </w:pPr>
-            <m:oMath>
-              <m:r>
-                <m:rPr>
-                  <m:sty m:val="p"/>
-                </m:rPr>
-                <w:rPr>
-                  <w:rFonts w:ascii="Cambria Math" w:hAnsi="Cambria Math"/>
-                  <w:sz w:val="24"/>
-                  <w:szCs w:val="24"/>
-                  <w:lang w:val="pt-BR"/>
-                </w:rPr>
-                <m:t>sublist</m:t>
-              </m:r>
-              <m:r>
-                <w:rPr>
-                  <w:rFonts w:ascii="Cambria Math" w:hAnsi="Cambria Math"/>
-                  <w:sz w:val="24"/>
-                  <w:szCs w:val="24"/>
-                  <w:lang w:val="pt-BR"/>
-                </w:rPr>
-                <m:t xml:space="preserve"> start end ls</m:t>
-              </m:r>
-            </m:oMath>
-            <w:r>
-              <w:rPr>
-                <w:sz w:val="24"/>
-                <w:szCs w:val="24"/>
-                <w:lang w:val="pt-BR"/>
-              </w:rPr>
-              <w:t xml:space="preserve"> </w:t>
-            </w:r>
-            <w:r>
-              <w:rPr>
-                <w:sz w:val="24"/>
-                <w:szCs w:val="24"/>
-                <w:lang w:val="pt-BR"/>
-              </w:rPr>
-              <w:t xml:space="preserve">retorna a sublista de </w:t>
-            </w:r>
-            <m:oMath>
-              <m:r>
-                <w:rPr>
-                  <w:rFonts w:ascii="Cambria Math" w:hAnsi="Cambria Math"/>
-                  <w:sz w:val="24"/>
-                  <w:szCs w:val="24"/>
-                  <w:lang w:val="pt-BR"/>
-                </w:rPr>
-                <m:t>ls</m:t>
-              </m:r>
-            </m:oMath>
-            <w:r>
-              <w:rPr>
-                <w:sz w:val="24"/>
-                <w:szCs w:val="24"/>
-                <w:lang w:val="pt-BR"/>
-              </w:rPr>
-              <w:t xml:space="preserve"> que começa no índice </w:t>
-            </w:r>
-            <m:oMath>
-              <m:r>
-                <w:rPr>
-                  <w:rFonts w:ascii="Cambria Math" w:hAnsi="Cambria Math"/>
-                  <w:sz w:val="24"/>
-                  <w:szCs w:val="24"/>
-                  <w:lang w:val="pt-BR"/>
-                </w:rPr>
-                <m:t>start</m:t>
-              </m:r>
-            </m:oMath>
-            <w:r>
-              <w:rPr>
-                <w:sz w:val="24"/>
-                <w:szCs w:val="24"/>
-                <w:lang w:val="pt-BR"/>
-              </w:rPr>
-              <w:t xml:space="preserve"> e termina no índice </w:t>
-            </w:r>
-            <m:oMath>
-              <m:r>
-                <w:rPr>
-                  <w:rFonts w:ascii="Cambria Math" w:hAnsi="Cambria Math"/>
-                  <w:sz w:val="24"/>
-                  <w:szCs w:val="24"/>
-                  <w:lang w:val="pt-BR"/>
-                </w:rPr>
-                <m:t>end</m:t>
-              </m:r>
-            </m:oMath>
-            <w:r>
-              <w:rPr>
-                <w:sz w:val="24"/>
-                <w:szCs w:val="24"/>
-                <w:lang w:val="pt-BR"/>
-              </w:rPr>
-              <w:t>.</w:t>
-            </w:r>
-            <w:r>
-              <w:rPr>
-                <w:sz w:val="24"/>
-                <w:szCs w:val="24"/>
-                <w:lang w:val="pt-BR"/>
-              </w:rPr>
-              <w:t xml:space="preserve"> Caso </w:t>
-            </w:r>
-            <m:oMath>
-              <m:r>
-                <w:rPr>
-                  <w:rFonts w:ascii="Cambria Math" w:hAnsi="Cambria Math"/>
-                  <w:sz w:val="24"/>
-                  <w:szCs w:val="24"/>
-                  <w:lang w:val="pt-BR"/>
-                </w:rPr>
-                <m:t xml:space="preserve">start&lt;0, end&lt;start </m:t>
-              </m:r>
-              <m:r>
-                <m:rPr>
-                  <m:sty m:val="p"/>
-                </m:rPr>
-                <w:rPr>
-                  <w:rFonts w:ascii="Cambria Math" w:hAnsi="Cambria Math"/>
-                  <w:sz w:val="24"/>
-                  <w:szCs w:val="24"/>
-                  <w:lang w:val="pt-BR"/>
-                </w:rPr>
-                <m:t>ou</m:t>
-              </m:r>
-              <m:r>
-                <w:rPr>
-                  <w:rFonts w:ascii="Cambria Math" w:hAnsi="Cambria Math"/>
-                  <w:sz w:val="24"/>
-                  <w:szCs w:val="24"/>
-                  <w:lang w:val="pt-BR"/>
-                </w:rPr>
-                <m:t xml:space="preserve"> end &gt;</m:t>
-              </m:r>
-              <m:r>
-                <m:rPr>
-                  <m:sty m:val="p"/>
-                </m:rPr>
-                <w:rPr>
-                  <w:rFonts w:ascii="Cambria Math" w:hAnsi="Cambria Math"/>
-                  <w:sz w:val="24"/>
-                  <w:szCs w:val="24"/>
-                  <w:lang w:val="pt-BR"/>
-                </w:rPr>
-                <m:t>length</m:t>
-              </m:r>
-              <m:r>
-                <w:rPr>
-                  <w:rFonts w:ascii="Cambria Math" w:hAnsi="Cambria Math"/>
-                  <w:sz w:val="24"/>
-                  <w:szCs w:val="24"/>
-                  <w:lang w:val="pt-BR"/>
-                </w:rPr>
-                <m:t xml:space="preserve"> ls</m:t>
-              </m:r>
-            </m:oMath>
-            <w:r>
-              <w:rPr>
-                <w:sz w:val="24"/>
-                <w:szCs w:val="24"/>
-                <w:lang w:val="pt-BR"/>
-              </w:rPr>
-              <w:t>, aciona uma exceção.</w:t>
-            </w:r>
-          </w:p>
-        </w:tc>
-      </w:tr>
-    </w:tbl>
-    <w:p>
-      <w:pPr>
-        <w:rPr>
-          <w:lang w:val="pt-BR"/>
-        </w:rPr>
-      </w:pPr>
-    </w:p>
     <w:p>
       <w:pPr>
         <w:pStyle w:val="Ttulo5"/>
@@ -26719,9 +26899,6 @@
         </w:rPr>
       </w:pPr>
       <w:r>
-        <w:rPr>
-          <w:lang w:val="pt-BR"/>
-        </w:rPr>
         <w:t>Indexações</w:t>
       </w:r>
     </w:p>
@@ -26877,6 +27054,151 @@
         </w:rPr>
       </w:pPr>
     </w:p>
+    <w:tbl>
+      <w:tblPr>
+        <w:tblStyle w:val="Tabelacomgrade"/>
+        <w:tblW w:w="0" w:type="auto"/>
+        <w:tblBorders>
+          <w:top w:val="none" w:sz="0" w:space="0" w:color="auto"/>
+          <w:left w:val="none" w:sz="0" w:space="0" w:color="auto"/>
+          <w:bottom w:val="none" w:sz="0" w:space="0" w:color="auto"/>
+          <w:right w:val="none" w:sz="0" w:space="0" w:color="auto"/>
+          <w:insideH w:val="none" w:sz="0" w:space="0" w:color="auto"/>
+          <w:insideV w:val="none" w:sz="0" w:space="0" w:color="auto"/>
+        </w:tblBorders>
+        <w:tblLook w:val="04A0" w:firstRow="1" w:lastRow="0" w:firstColumn="1" w:lastColumn="0" w:noHBand="0" w:noVBand="1"/>
+      </w:tblPr>
+      <w:tblGrid>
+        <w:gridCol w:w="9350"/>
+      </w:tblGrid>
+      <w:tr>
+        <w:trPr>
+          <w:trHeight w:val="397"/>
+        </w:trPr>
+        <w:tc>
+          <w:tcPr>
+            <w:tcW w:w="9350" w:type="dxa"/>
+            <w:shd w:val="clear" w:color="auto" w:fill="D0CECE" w:themeFill="background2" w:themeFillShade="E6"/>
+            <w:vAlign w:val="center"/>
+          </w:tcPr>
+          <w:p>
+            <w:pPr>
+              <w:rPr>
+                <w:lang w:val="pt-BR"/>
+              </w:rPr>
+            </w:pPr>
+            <m:oMathPara>
+              <m:oMathParaPr>
+                <m:jc m:val="left"/>
+              </m:oMathParaPr>
+              <m:oMath>
+                <m:r>
+                  <m:rPr>
+                    <m:sty m:val="b"/>
+                  </m:rPr>
+                  <w:rPr>
+                    <w:rFonts w:ascii="Cambria Math" w:hAnsi="Cambria Math"/>
+                    <w:sz w:val="24"/>
+                    <w:szCs w:val="24"/>
+                    <w:lang w:val="pt-BR"/>
+                  </w:rPr>
+                  <m:t>indexOf∷</m:t>
+                </m:r>
+                <m:r>
+                  <m:rPr>
+                    <m:sty m:val="p"/>
+                  </m:rPr>
+                  <w:rPr>
+                    <w:rFonts w:ascii="Cambria Math" w:hAnsi="Cambria Math"/>
+                    <w:sz w:val="24"/>
+                    <w:szCs w:val="24"/>
+                    <w:lang w:val="pt-BR"/>
+                  </w:rPr>
+                  <m:t>T→</m:t>
+                </m:r>
+                <m:d>
+                  <m:dPr>
+                    <m:begChr m:val="["/>
+                    <m:endChr m:val="]"/>
+                    <m:ctrlPr>
+                      <w:rPr>
+                        <w:rFonts w:ascii="Cambria Math" w:hAnsi="Cambria Math"/>
+                        <w:sz w:val="24"/>
+                        <w:szCs w:val="24"/>
+                        <w:lang w:val="pt-BR"/>
+                      </w:rPr>
+                    </m:ctrlPr>
+                  </m:dPr>
+                  <m:e>
+                    <m:r>
+                      <m:rPr>
+                        <m:sty m:val="p"/>
+                      </m:rPr>
+                      <w:rPr>
+                        <w:rFonts w:ascii="Cambria Math" w:hAnsi="Cambria Math"/>
+                        <w:sz w:val="24"/>
+                        <w:szCs w:val="24"/>
+                        <w:lang w:val="pt-BR"/>
+                      </w:rPr>
+                      <m:t>T</m:t>
+                    </m:r>
+                  </m:e>
+                </m:d>
+                <m:r>
+                  <m:rPr>
+                    <m:sty m:val="p"/>
+                  </m:rPr>
+                  <w:rPr>
+                    <w:rFonts w:ascii="Cambria Math" w:hAnsi="Cambria Math"/>
+                    <w:sz w:val="24"/>
+                    <w:szCs w:val="24"/>
+                    <w:lang w:val="pt-BR"/>
+                  </w:rPr>
+                  <m:t>→Int</m:t>
+                </m:r>
+              </m:oMath>
+            </m:oMathPara>
+          </w:p>
+        </w:tc>
+      </w:tr>
+      <w:tr>
+        <w:trPr>
+          <w:trHeight w:val="397"/>
+        </w:trPr>
+        <w:tc>
+          <w:tcPr>
+            <w:tcW w:w="9350" w:type="dxa"/>
+            <w:vAlign w:val="center"/>
+          </w:tcPr>
+          <w:p>
+            <w:pPr>
+              <w:jc w:val="both"/>
+              <w:rPr>
+                <w:sz w:val="24"/>
+                <w:szCs w:val="24"/>
+                <w:lang w:val="pt-BR"/>
+              </w:rPr>
+            </w:pPr>
+            <w:r>
+              <w:rPr>
+                <w:sz w:val="24"/>
+                <w:szCs w:val="24"/>
+                <w:lang w:val="pt-BR"/>
+              </w:rPr>
+              <w:tab/>
+              <w:t>Retorna o índice da primeira ocorrência de um elemento em uma lista, ou -1 caso ele não ocorra.</w:t>
+            </w:r>
+          </w:p>
+        </w:tc>
+      </w:tr>
+    </w:tbl>
+    <w:p>
+      <w:pPr>
+        <w:rPr>
+          <w:lang w:val="pt-BR"/>
+        </w:rPr>
+      </w:pPr>
+    </w:p>
     <w:p>
       <w:pPr>
         <w:pStyle w:val="Ttulo2"/>
@@ -26991,92 +27313,8 @@
             </w:rPr>
             <m:t>arg1=…;</m:t>
           </m:r>
-          <m:r>
-            <m:rPr>
-              <m:sty m:val="p"/>
-            </m:rPr>
-            <w:rPr>
-              <w:rFonts w:ascii="Cambria Math" w:hAnsi="Cambria Math"/>
-              <w:sz w:val="24"/>
-              <w:lang w:val="pt-BR"/>
-            </w:rPr>
-            <w:br/>
-          </m:r>
-        </m:oMath>
-        <m:oMath>
-          <m:r>
-            <w:rPr>
-              <w:rFonts w:ascii="Cambria Math" w:hAnsi="Cambria Math"/>
-              <w:sz w:val="24"/>
-              <w:lang w:val="pt-BR"/>
-            </w:rPr>
-            <m:t>…</m:t>
-          </m:r>
         </m:oMath>
       </m:oMathPara>
-    </w:p>
-    <w:p>
-      <w:pPr>
-        <w:rPr>
-          <w:sz w:val="24"/>
-          <w:lang w:val="pt-BR"/>
-        </w:rPr>
-      </w:pPr>
-      <w:r>
-        <w:rPr>
-          <w:sz w:val="24"/>
-          <w:lang w:val="pt-BR"/>
-        </w:rPr>
-        <w:t>Não vou escrever mais, visto que isso vai mudar quando implementar strings na linguagem.</w:t>
-      </w:r>
-    </w:p>
-    <w:p>
-      <w:pPr>
-        <w:rPr>
-          <w:sz w:val="24"/>
-          <w:lang w:val="pt-BR"/>
-        </w:rPr>
-      </w:pPr>
-    </w:p>
-    <w:p>
-      <w:pPr>
-        <w:rPr>
-          <w:sz w:val="24"/>
-          <w:lang w:val="pt-BR"/>
-        </w:rPr>
-      </w:pPr>
-    </w:p>
-    <w:p>
-      <w:pPr>
-        <w:rPr>
-          <w:sz w:val="24"/>
-          <w:lang w:val="pt-BR"/>
-        </w:rPr>
-      </w:pPr>
-    </w:p>
-    <w:p>
-      <w:pPr>
-        <w:rPr>
-          <w:sz w:val="24"/>
-          <w:lang w:val="pt-BR"/>
-        </w:rPr>
-      </w:pPr>
-    </w:p>
-    <w:p>
-      <w:pPr>
-        <w:rPr>
-          <w:sz w:val="24"/>
-          <w:lang w:val="pt-BR"/>
-        </w:rPr>
-      </w:pPr>
-    </w:p>
-    <w:p>
-      <w:pPr>
-        <w:rPr>
-          <w:sz w:val="24"/>
-          <w:lang w:val="pt-BR"/>
-        </w:rPr>
-      </w:pPr>
     </w:p>
     <w:p>
       <w:pPr>
@@ -29183,16 +29421,7 @@
             <w:szCs w:val="32"/>
             <w:lang w:val="pt-BR"/>
           </w:rPr>
-          <m:t xml:space="preserve">                                     |   T</m:t>
-        </m:r>
-        <m:r>
-          <w:rPr>
-            <w:rFonts w:ascii="Cambria Math" w:hAnsi="Cambria Math"/>
-            <w:sz w:val="24"/>
-            <w:szCs w:val="32"/>
-            <w:lang w:val="pt-BR"/>
-          </w:rPr>
-          <m:t>∈</m:t>
+          <m:t xml:space="preserve">                                     |   T∈</m:t>
         </m:r>
         <m:r>
           <w:rPr>
@@ -30274,17 +30503,7 @@
           <w:szCs w:val="24"/>
           <w:lang w:val="pt-BR"/>
         </w:rPr>
-        <w:t xml:space="preserve"> recursivamente até encontrar a resposta (positiva ou negativa) ou encontrar uma nova variável de tipo. Caso encontre uma va</w:t>
-      </w:r>
-      <w:bookmarkStart w:id="21" w:name="_GoBack"/>
-      <w:bookmarkEnd w:id="21"/>
-      <w:r>
-        <w:rPr>
-          <w:sz w:val="24"/>
-          <w:szCs w:val="24"/>
-          <w:lang w:val="pt-BR"/>
-        </w:rPr>
-        <w:t>riável de tipo, ela cria um novo constraint de trait, que é então adicionado no final da lista de constraints do unify.</w:t>
+        <w:t xml:space="preserve"> recursivamente até encontrar a resposta (positiva ou negativa) ou encontrar uma nova variável de tipo. Caso encontre uma variável de tipo, ela cria um novo constraint de trait, que é então adicionado no final da lista de constraints do unify.</w:t>
       </w:r>
     </w:p>
     <w:p>
@@ -30930,7 +31149,17 @@
           <w:szCs w:val="32"/>
           <w:lang w:val="pt-BR"/>
         </w:rPr>
-        <w:t xml:space="preserve"> (regras de propagação de raise não são mostradas)</w:t>
+        <w:t xml:space="preserve"> (regras de propagação de raise não são mostrad</w:t>
+      </w:r>
+      <w:bookmarkStart w:id="21" w:name="_GoBack"/>
+      <w:bookmarkEnd w:id="21"/>
+      <w:r>
+        <w:rPr>
+          <w:sz w:val="24"/>
+          <w:szCs w:val="32"/>
+          <w:lang w:val="pt-BR"/>
+        </w:rPr>
+        <w:t>as)</w:t>
       </w:r>
       <w:r>
         <w:rPr>
@@ -34730,7 +34959,6 @@
   </w:font>
   <w:font w:name="Yu Mincho">
     <w:altName w:val="游明朝"/>
-    <w:panose1 w:val="02020400000000000000"/>
     <w:charset w:val="80"/>
     <w:family w:val="roman"/>
     <w:pitch w:val="variable"/>
@@ -34741,7 +34969,7 @@
     <w:charset w:val="00"/>
     <w:family w:val="roman"/>
     <w:pitch w:val="variable"/>
-    <w:sig w:usb0="E0002AFF" w:usb1="C0007843" w:usb2="00000009" w:usb3="00000000" w:csb0="000001FF" w:csb1="00000000"/>
+    <w:sig w:usb0="E0002EFF" w:usb1="C000785B" w:usb2="00000009" w:usb3="00000000" w:csb0="000001FF" w:csb1="00000000"/>
   </w:font>
   <w:font w:name="Courier New">
     <w:panose1 w:val="02070309020205020404"/>
@@ -34769,14 +34997,14 @@
     <w:charset w:val="00"/>
     <w:family w:val="swiss"/>
     <w:pitch w:val="variable"/>
-    <w:sig w:usb0="E0002AFF" w:usb1="4000ACFF" w:usb2="00000001" w:usb3="00000000" w:csb0="000001FF" w:csb1="00000000"/>
+    <w:sig w:usb0="E0002AFF" w:usb1="C000247B" w:usb2="00000009" w:usb3="00000000" w:csb0="000001FF" w:csb1="00000000"/>
   </w:font>
   <w:font w:name="Calibri Light">
     <w:panose1 w:val="020F0302020204030204"/>
     <w:charset w:val="00"/>
     <w:family w:val="swiss"/>
     <w:pitch w:val="variable"/>
-    <w:sig w:usb0="A0002AEF" w:usb1="4000207B" w:usb2="00000000" w:usb3="00000000" w:csb0="000001FF" w:csb1="00000000"/>
+    <w:sig w:usb0="E0002AFF" w:usb1="C000247B" w:usb2="00000009" w:usb3="00000000" w:csb0="000001FF" w:csb1="00000000"/>
   </w:font>
   <w:font w:name="Yu Gothic Light">
     <w:altName w:val="游ゴシック Light"/>
@@ -34819,6 +35047,7 @@
     <w:rsid w:val="00670EDC"/>
     <w:rsid w:val="006C3083"/>
     <w:rsid w:val="008F402D"/>
+    <w:rsid w:val="00A2136E"/>
     <w:rsid w:val="00CE4804"/>
   </w:rsids>
   <m:mathPr>
@@ -35270,7 +35499,7 @@
     <w:basedOn w:val="Fontepargpadro"/>
     <w:uiPriority w:val="99"/>
     <w:semiHidden/>
-    <w:rsid w:val="004A5FE8"/>
+    <w:rsid w:val="00A2136E"/>
     <w:rPr>
       <w:color w:val="808080"/>
     </w:rPr>
@@ -35634,7 +35863,7 @@
 </file>
 
 <file path=customXml/itemProps1.xml><?xml version="1.0" encoding="utf-8"?>
-<ds:datastoreItem xmlns:ds="http://schemas.openxmlformats.org/officeDocument/2006/customXml" ds:itemID="{B7FC6C71-1255-4BA6-8920-EA48EABCC56B}">
+<ds:datastoreItem xmlns:ds="http://schemas.openxmlformats.org/officeDocument/2006/customXml" ds:itemID="{037CADE0-CFBC-457D-BBB0-6E2985720E47}">
   <ds:schemaRefs>
     <ds:schemaRef ds:uri="http://schemas.openxmlformats.org/officeDocument/2006/bibliography"/>
   </ds:schemaRefs>

</xml_diff>

<commit_message>
Adicionadas 3 funções de ordenação, documentação
</commit_message>
<xml_diff>
--- a/Interpretador L1/docs/Sintaxe.docx
+++ b/Interpretador L1/docs/Sintaxe.docx
@@ -103,7 +103,7 @@
             </w:rPr>
             <w:fldChar w:fldCharType="separate"/>
           </w:r>
-          <w:hyperlink w:anchor="_Toc464894938" w:history="1">
+          <w:hyperlink w:anchor="_Toc464897835" w:history="1">
             <w:r>
               <w:rPr>
                 <w:rStyle w:val="Hyperlink"/>
@@ -131,7 +131,7 @@
                 <w:noProof/>
                 <w:webHidden/>
               </w:rPr>
-              <w:instrText xml:space="preserve"> PAGEREF _Toc464894938 \h </w:instrText>
+              <w:instrText xml:space="preserve"> PAGEREF _Toc464897835 \h </w:instrText>
             </w:r>
             <w:r>
               <w:rPr>
@@ -180,7 +180,7 @@
               <w:lang w:val="pt-BR"/>
             </w:rPr>
           </w:pPr>
-          <w:hyperlink w:anchor="_Toc464894939" w:history="1">
+          <w:hyperlink w:anchor="_Toc464897836" w:history="1">
             <w:r>
               <w:rPr>
                 <w:rStyle w:val="Hyperlink"/>
@@ -208,7 +208,7 @@
                 <w:noProof/>
                 <w:webHidden/>
               </w:rPr>
-              <w:instrText xml:space="preserve"> PAGEREF _Toc464894939 \h </w:instrText>
+              <w:instrText xml:space="preserve"> PAGEREF _Toc464897836 \h </w:instrText>
             </w:r>
             <w:r>
               <w:rPr>
@@ -253,7 +253,7 @@
               <w:lang w:val="pt-BR"/>
             </w:rPr>
           </w:pPr>
-          <w:hyperlink w:anchor="_Toc464894940" w:history="1">
+          <w:hyperlink w:anchor="_Toc464897837" w:history="1">
             <w:r>
               <w:rPr>
                 <w:rStyle w:val="Hyperlink"/>
@@ -281,7 +281,7 @@
                 <w:noProof/>
                 <w:webHidden/>
               </w:rPr>
-              <w:instrText xml:space="preserve"> PAGEREF _Toc464894940 \h </w:instrText>
+              <w:instrText xml:space="preserve"> PAGEREF _Toc464897837 \h </w:instrText>
             </w:r>
             <w:r>
               <w:rPr>
@@ -326,7 +326,7 @@
               <w:lang w:val="pt-BR"/>
             </w:rPr>
           </w:pPr>
-          <w:hyperlink w:anchor="_Toc464894941" w:history="1">
+          <w:hyperlink w:anchor="_Toc464897838" w:history="1">
             <w:r>
               <w:rPr>
                 <w:rStyle w:val="Hyperlink"/>
@@ -354,7 +354,7 @@
                 <w:noProof/>
                 <w:webHidden/>
               </w:rPr>
-              <w:instrText xml:space="preserve"> PAGEREF _Toc464894941 \h </w:instrText>
+              <w:instrText xml:space="preserve"> PAGEREF _Toc464897838 \h </w:instrText>
             </w:r>
             <w:r>
               <w:rPr>
@@ -399,7 +399,7 @@
               <w:lang w:val="pt-BR"/>
             </w:rPr>
           </w:pPr>
-          <w:hyperlink w:anchor="_Toc464894942" w:history="1">
+          <w:hyperlink w:anchor="_Toc464897839" w:history="1">
             <w:r>
               <w:rPr>
                 <w:rStyle w:val="Hyperlink"/>
@@ -426,7 +426,7 @@
                 <w:noProof/>
                 <w:webHidden/>
               </w:rPr>
-              <w:instrText xml:space="preserve"> PAGEREF _Toc464894942 \h </w:instrText>
+              <w:instrText xml:space="preserve"> PAGEREF _Toc464897839 \h </w:instrText>
             </w:r>
             <w:r>
               <w:rPr>
@@ -471,7 +471,7 @@
               <w:lang w:val="pt-BR"/>
             </w:rPr>
           </w:pPr>
-          <w:hyperlink w:anchor="_Toc464894943" w:history="1">
+          <w:hyperlink w:anchor="_Toc464897840" w:history="1">
             <w:r>
               <w:rPr>
                 <w:rStyle w:val="Hyperlink"/>
@@ -498,7 +498,7 @@
                 <w:noProof/>
                 <w:webHidden/>
               </w:rPr>
-              <w:instrText xml:space="preserve"> PAGEREF _Toc464894943 \h </w:instrText>
+              <w:instrText xml:space="preserve"> PAGEREF _Toc464897840 \h </w:instrText>
             </w:r>
             <w:r>
               <w:rPr>
@@ -543,7 +543,7 @@
               <w:lang w:val="pt-BR"/>
             </w:rPr>
           </w:pPr>
-          <w:hyperlink w:anchor="_Toc464894944" w:history="1">
+          <w:hyperlink w:anchor="_Toc464897841" w:history="1">
             <w:r>
               <w:rPr>
                 <w:rStyle w:val="Hyperlink"/>
@@ -571,7 +571,7 @@
                 <w:noProof/>
                 <w:webHidden/>
               </w:rPr>
-              <w:instrText xml:space="preserve"> PAGEREF _Toc464894944 \h </w:instrText>
+              <w:instrText xml:space="preserve"> PAGEREF _Toc464897841 \h </w:instrText>
             </w:r>
             <w:r>
               <w:rPr>
@@ -616,7 +616,7 @@
               <w:lang w:val="pt-BR"/>
             </w:rPr>
           </w:pPr>
-          <w:hyperlink w:anchor="_Toc464894945" w:history="1">
+          <w:hyperlink w:anchor="_Toc464897842" w:history="1">
             <w:r>
               <w:rPr>
                 <w:rStyle w:val="Hyperlink"/>
@@ -644,7 +644,7 @@
                 <w:noProof/>
                 <w:webHidden/>
               </w:rPr>
-              <w:instrText xml:space="preserve"> PAGEREF _Toc464894945 \h </w:instrText>
+              <w:instrText xml:space="preserve"> PAGEREF _Toc464897842 \h </w:instrText>
             </w:r>
             <w:r>
               <w:rPr>
@@ -664,7 +664,7 @@
                 <w:noProof/>
                 <w:webHidden/>
               </w:rPr>
-              <w:t>4</w:t>
+              <w:t>5</w:t>
             </w:r>
             <w:r>
               <w:rPr>
@@ -689,7 +689,7 @@
               <w:lang w:val="pt-BR"/>
             </w:rPr>
           </w:pPr>
-          <w:hyperlink w:anchor="_Toc464894946" w:history="1">
+          <w:hyperlink w:anchor="_Toc464897843" w:history="1">
             <w:r>
               <w:rPr>
                 <w:rStyle w:val="Hyperlink"/>
@@ -717,7 +717,7 @@
                 <w:noProof/>
                 <w:webHidden/>
               </w:rPr>
-              <w:instrText xml:space="preserve"> PAGEREF _Toc464894946 \h </w:instrText>
+              <w:instrText xml:space="preserve"> PAGEREF _Toc464897843 \h </w:instrText>
             </w:r>
             <w:r>
               <w:rPr>
@@ -737,7 +737,7 @@
                 <w:noProof/>
                 <w:webHidden/>
               </w:rPr>
-              <w:t>4</w:t>
+              <w:t>5</w:t>
             </w:r>
             <w:r>
               <w:rPr>
@@ -762,7 +762,7 @@
               <w:lang w:val="pt-BR"/>
             </w:rPr>
           </w:pPr>
-          <w:hyperlink w:anchor="_Toc464894947" w:history="1">
+          <w:hyperlink w:anchor="_Toc464897844" w:history="1">
             <w:r>
               <w:rPr>
                 <w:rStyle w:val="Hyperlink"/>
@@ -790,7 +790,7 @@
                 <w:noProof/>
                 <w:webHidden/>
               </w:rPr>
-              <w:instrText xml:space="preserve"> PAGEREF _Toc464894947 \h </w:instrText>
+              <w:instrText xml:space="preserve"> PAGEREF _Toc464897844 \h </w:instrText>
             </w:r>
             <w:r>
               <w:rPr>
@@ -835,7 +835,7 @@
               <w:lang w:val="pt-BR"/>
             </w:rPr>
           </w:pPr>
-          <w:hyperlink w:anchor="_Toc464894948" w:history="1">
+          <w:hyperlink w:anchor="_Toc464897845" w:history="1">
             <w:r>
               <w:rPr>
                 <w:rStyle w:val="Hyperlink"/>
@@ -863,7 +863,7 @@
                 <w:noProof/>
                 <w:webHidden/>
               </w:rPr>
-              <w:instrText xml:space="preserve"> PAGEREF _Toc464894948 \h </w:instrText>
+              <w:instrText xml:space="preserve"> PAGEREF _Toc464897845 \h </w:instrText>
             </w:r>
             <w:r>
               <w:rPr>
@@ -883,7 +883,7 @@
                 <w:noProof/>
                 <w:webHidden/>
               </w:rPr>
-              <w:t>5</w:t>
+              <w:t>6</w:t>
             </w:r>
             <w:r>
               <w:rPr>
@@ -908,7 +908,7 @@
               <w:lang w:val="pt-BR"/>
             </w:rPr>
           </w:pPr>
-          <w:hyperlink w:anchor="_Toc464894949" w:history="1">
+          <w:hyperlink w:anchor="_Toc464897846" w:history="1">
             <w:r>
               <w:rPr>
                 <w:rStyle w:val="Hyperlink"/>
@@ -936,7 +936,7 @@
                 <w:noProof/>
                 <w:webHidden/>
               </w:rPr>
-              <w:instrText xml:space="preserve"> PAGEREF _Toc464894949 \h </w:instrText>
+              <w:instrText xml:space="preserve"> PAGEREF _Toc464897846 \h </w:instrText>
             </w:r>
             <w:r>
               <w:rPr>
@@ -981,7 +981,7 @@
               <w:lang w:val="pt-BR"/>
             </w:rPr>
           </w:pPr>
-          <w:hyperlink w:anchor="_Toc464894950" w:history="1">
+          <w:hyperlink w:anchor="_Toc464897847" w:history="1">
             <w:r>
               <w:rPr>
                 <w:rStyle w:val="Hyperlink"/>
@@ -1009,7 +1009,7 @@
                 <w:noProof/>
                 <w:webHidden/>
               </w:rPr>
-              <w:instrText xml:space="preserve"> PAGEREF _Toc464894950 \h </w:instrText>
+              <w:instrText xml:space="preserve"> PAGEREF _Toc464897847 \h </w:instrText>
             </w:r>
             <w:r>
               <w:rPr>
@@ -1058,7 +1058,7 @@
               <w:lang w:val="pt-BR"/>
             </w:rPr>
           </w:pPr>
-          <w:hyperlink w:anchor="_Toc464894951" w:history="1">
+          <w:hyperlink w:anchor="_Toc464897848" w:history="1">
             <w:r>
               <w:rPr>
                 <w:rStyle w:val="Hyperlink"/>
@@ -1086,7 +1086,7 @@
                 <w:noProof/>
                 <w:webHidden/>
               </w:rPr>
-              <w:instrText xml:space="preserve"> PAGEREF _Toc464894951 \h </w:instrText>
+              <w:instrText xml:space="preserve"> PAGEREF _Toc464897848 \h </w:instrText>
             </w:r>
             <w:r>
               <w:rPr>
@@ -1135,7 +1135,7 @@
               <w:lang w:val="pt-BR"/>
             </w:rPr>
           </w:pPr>
-          <w:hyperlink w:anchor="_Toc464894952" w:history="1">
+          <w:hyperlink w:anchor="_Toc464897849" w:history="1">
             <w:r>
               <w:rPr>
                 <w:rStyle w:val="Hyperlink"/>
@@ -1163,7 +1163,7 @@
                 <w:noProof/>
                 <w:webHidden/>
               </w:rPr>
-              <w:instrText xml:space="preserve"> PAGEREF _Toc464894952 \h </w:instrText>
+              <w:instrText xml:space="preserve"> PAGEREF _Toc464897849 \h </w:instrText>
             </w:r>
             <w:r>
               <w:rPr>
@@ -1208,7 +1208,7 @@
               <w:lang w:val="pt-BR"/>
             </w:rPr>
           </w:pPr>
-          <w:hyperlink w:anchor="_Toc464894953" w:history="1">
+          <w:hyperlink w:anchor="_Toc464897850" w:history="1">
             <w:r>
               <w:rPr>
                 <w:rStyle w:val="Hyperlink"/>
@@ -1236,7 +1236,7 @@
                 <w:noProof/>
                 <w:webHidden/>
               </w:rPr>
-              <w:instrText xml:space="preserve"> PAGEREF _Toc464894953 \h </w:instrText>
+              <w:instrText xml:space="preserve"> PAGEREF _Toc464897850 \h </w:instrText>
             </w:r>
             <w:r>
               <w:rPr>
@@ -1281,7 +1281,7 @@
               <w:lang w:val="pt-BR"/>
             </w:rPr>
           </w:pPr>
-          <w:hyperlink w:anchor="_Toc464894954" w:history="1">
+          <w:hyperlink w:anchor="_Toc464897851" w:history="1">
             <w:r>
               <w:rPr>
                 <w:rStyle w:val="Hyperlink"/>
@@ -1309,7 +1309,7 @@
                 <w:noProof/>
                 <w:webHidden/>
               </w:rPr>
-              <w:instrText xml:space="preserve"> PAGEREF _Toc464894954 \h </w:instrText>
+              <w:instrText xml:space="preserve"> PAGEREF _Toc464897851 \h </w:instrText>
             </w:r>
             <w:r>
               <w:rPr>
@@ -1354,14 +1354,30 @@
               <w:lang w:val="pt-BR"/>
             </w:rPr>
           </w:pPr>
-          <w:hyperlink w:anchor="_Toc464894955" w:history="1">
+          <w:hyperlink w:anchor="_Toc464897852" w:history="1">
             <w:r>
               <w:rPr>
                 <w:rStyle w:val="Hyperlink"/>
                 <w:noProof/>
                 <w:lang w:val="pt-BR"/>
               </w:rPr>
-              <w:t>stdlib</w:t>
+              <w:t>std</w:t>
+            </w:r>
+            <w:r>
+              <w:rPr>
+                <w:rStyle w:val="Hyperlink"/>
+                <w:noProof/>
+                <w:lang w:val="pt-BR"/>
+              </w:rPr>
+              <w:t>l</w:t>
+            </w:r>
+            <w:r>
+              <w:rPr>
+                <w:rStyle w:val="Hyperlink"/>
+                <w:noProof/>
+                <w:lang w:val="pt-BR"/>
+              </w:rPr>
+              <w:t>ib</w:t>
             </w:r>
             <w:r>
               <w:rPr>
@@ -1382,7 +1398,7 @@
                 <w:noProof/>
                 <w:webHidden/>
               </w:rPr>
-              <w:instrText xml:space="preserve"> PAGEREF _Toc464894955 \h </w:instrText>
+              <w:instrText xml:space="preserve"> PAGEREF _Toc464897852 \h </w:instrText>
             </w:r>
             <w:r>
               <w:rPr>
@@ -1402,7 +1418,7 @@
                 <w:noProof/>
                 <w:webHidden/>
               </w:rPr>
-              <w:t>8</w:t>
+              <w:t>9</w:t>
             </w:r>
             <w:r>
               <w:rPr>
@@ -1427,7 +1443,7 @@
               <w:lang w:val="pt-BR"/>
             </w:rPr>
           </w:pPr>
-          <w:hyperlink w:anchor="_Toc464894956" w:history="1">
+          <w:hyperlink w:anchor="_Toc464897853" w:history="1">
             <w:r>
               <w:rPr>
                 <w:rStyle w:val="Hyperlink"/>
@@ -1455,7 +1471,7 @@
                 <w:noProof/>
                 <w:webHidden/>
               </w:rPr>
-              <w:instrText xml:space="preserve"> PAGEREF _Toc464894956 \h </w:instrText>
+              <w:instrText xml:space="preserve"> PAGEREF _Toc464897853 \h </w:instrText>
             </w:r>
             <w:r>
               <w:rPr>
@@ -1475,7 +1491,7 @@
                 <w:noProof/>
                 <w:webHidden/>
               </w:rPr>
-              <w:t>12</w:t>
+              <w:t>13</w:t>
             </w:r>
             <w:r>
               <w:rPr>
@@ -1504,7 +1520,7 @@
               <w:lang w:val="pt-BR"/>
             </w:rPr>
           </w:pPr>
-          <w:hyperlink w:anchor="_Toc464894957" w:history="1">
+          <w:hyperlink w:anchor="_Toc464897854" w:history="1">
             <w:r>
               <w:rPr>
                 <w:rStyle w:val="Hyperlink"/>
@@ -1532,7 +1548,7 @@
                 <w:noProof/>
                 <w:webHidden/>
               </w:rPr>
-              <w:instrText xml:space="preserve"> PAGEREF _Toc464894957 \h </w:instrText>
+              <w:instrText xml:space="preserve"> PAGEREF _Toc464897854 \h </w:instrText>
             </w:r>
             <w:r>
               <w:rPr>
@@ -1577,7 +1593,7 @@
               <w:lang w:val="pt-BR"/>
             </w:rPr>
           </w:pPr>
-          <w:hyperlink w:anchor="_Toc464894958" w:history="1">
+          <w:hyperlink w:anchor="_Toc464897855" w:history="1">
             <w:r>
               <w:rPr>
                 <w:rStyle w:val="Hyperlink"/>
@@ -1605,7 +1621,7 @@
                 <w:noProof/>
                 <w:webHidden/>
               </w:rPr>
-              <w:instrText xml:space="preserve"> PAGEREF _Toc464894958 \h </w:instrText>
+              <w:instrText xml:space="preserve"> PAGEREF _Toc464897855 \h </w:instrText>
             </w:r>
             <w:r>
               <w:rPr>
@@ -1650,30 +1666,14 @@
               <w:lang w:val="pt-BR"/>
             </w:rPr>
           </w:pPr>
-          <w:hyperlink w:anchor="_Toc464894959" w:history="1">
+          <w:hyperlink w:anchor="_Toc464897856" w:history="1">
             <w:r>
               <w:rPr>
                 <w:rStyle w:val="Hyperlink"/>
                 <w:noProof/>
                 <w:lang w:val="pt-BR"/>
               </w:rPr>
-              <w:t>Trait Or</w:t>
-            </w:r>
-            <w:r>
-              <w:rPr>
-                <w:rStyle w:val="Hyperlink"/>
-                <w:noProof/>
-                <w:lang w:val="pt-BR"/>
-              </w:rPr>
-              <w:t>d</w:t>
-            </w:r>
-            <w:r>
-              <w:rPr>
-                <w:rStyle w:val="Hyperlink"/>
-                <w:noProof/>
-                <w:lang w:val="pt-BR"/>
-              </w:rPr>
-              <w:t>erable</w:t>
+              <w:t>Trait Orderable</w:t>
             </w:r>
             <w:r>
               <w:rPr>
@@ -1694,7 +1694,7 @@
                 <w:noProof/>
                 <w:webHidden/>
               </w:rPr>
-              <w:instrText xml:space="preserve"> PAGEREF _Toc464894959 \h </w:instrText>
+              <w:instrText xml:space="preserve"> PAGEREF _Toc464897856 \h </w:instrText>
             </w:r>
             <w:r>
               <w:rPr>
@@ -1714,7 +1714,7 @@
                 <w:noProof/>
                 <w:webHidden/>
               </w:rPr>
-              <w:t>15</w:t>
+              <w:t>16</w:t>
             </w:r>
             <w:r>
               <w:rPr>
@@ -1790,7 +1790,7 @@
           <w:lang w:val="pt-BR"/>
         </w:rPr>
       </w:pPr>
-      <w:bookmarkStart w:id="0" w:name="_Toc464894938"/>
+      <w:bookmarkStart w:id="0" w:name="_Toc464897835"/>
       <w:r>
         <w:rPr>
           <w:lang w:val="pt-BR"/>
@@ -2074,7 +2074,7 @@
           <w:lang w:val="pt-BR"/>
         </w:rPr>
       </w:pPr>
-      <w:bookmarkStart w:id="1" w:name="_Toc464894939"/>
+      <w:bookmarkStart w:id="1" w:name="_Toc464897836"/>
       <w:r>
         <w:rPr>
           <w:lang w:val="pt-BR"/>
@@ -2103,7 +2103,7 @@
           <w:lang w:val="pt-BR"/>
         </w:rPr>
       </w:pPr>
-      <w:bookmarkStart w:id="2" w:name="_Toc464894940"/>
+      <w:bookmarkStart w:id="2" w:name="_Toc464897837"/>
       <w:r>
         <w:rPr>
           <w:lang w:val="pt-BR"/>
@@ -2126,7 +2126,7 @@
           <w:lang w:val="pt-BR"/>
         </w:rPr>
       </w:pPr>
-      <w:bookmarkStart w:id="3" w:name="_Toc464894941"/>
+      <w:bookmarkStart w:id="3" w:name="_Toc464897838"/>
       <w:r>
         <w:rPr>
           <w:lang w:val="pt-BR"/>
@@ -6071,7 +6071,7 @@
       <w:pPr>
         <w:pStyle w:val="Ttulo2"/>
       </w:pPr>
-      <w:bookmarkStart w:id="4" w:name="_Toc464894942"/>
+      <w:bookmarkStart w:id="4" w:name="_Toc464897839"/>
       <w:r>
         <w:lastRenderedPageBreak/>
         <w:t>Tipos</w:t>
@@ -6082,7 +6082,7 @@
       <w:pPr>
         <w:pStyle w:val="Ttulo3"/>
       </w:pPr>
-      <w:bookmarkStart w:id="5" w:name="_Toc464894943"/>
+      <w:bookmarkStart w:id="5" w:name="_Toc464897840"/>
       <w:r>
         <w:t>Tipos Básicos</w:t>
       </w:r>
@@ -6939,7 +6939,7 @@
           <w:lang w:val="pt-BR"/>
         </w:rPr>
       </w:pPr>
-      <w:bookmarkStart w:id="6" w:name="_Toc464894944"/>
+      <w:bookmarkStart w:id="6" w:name="_Toc464897841"/>
       <w:r>
         <w:rPr>
           <w:lang w:val="pt-BR"/>
@@ -6973,6 +6973,47 @@
         </w:rPr>
         <w:t xml:space="preserve"> e operadores, permitindo-as a serem polimórficas com certas restrições. </w:t>
       </w:r>
+    </w:p>
+    <w:p>
+      <w:pPr>
+        <w:ind w:left="720" w:firstLine="720"/>
+        <w:rPr>
+          <w:sz w:val="24"/>
+          <w:szCs w:val="24"/>
+          <w:lang w:val="pt-BR"/>
+        </w:rPr>
+      </w:pPr>
+      <m:oMathPara>
+        <m:oMath>
+          <m:r>
+            <w:rPr>
+              <w:rFonts w:ascii="Cambria Math" w:hAnsi="Cambria Math"/>
+              <w:sz w:val="24"/>
+              <w:szCs w:val="24"/>
+              <w:lang w:val="pt-BR"/>
+            </w:rPr>
+            <m:t>Traits</m:t>
+          </m:r>
+          <m:r>
+            <w:rPr>
+              <w:rFonts w:ascii="Cambria Math" w:hAnsi="Cambria Math"/>
+              <w:sz w:val="24"/>
+              <w:szCs w:val="24"/>
+              <w:lang w:val="pt-BR"/>
+            </w:rPr>
+            <m:t xml:space="preserve">∷=Equatable </m:t>
+          </m:r>
+          <m:r>
+            <w:rPr>
+              <w:rFonts w:ascii="Cambria Math" w:hAnsi="Cambria Math"/>
+              <w:sz w:val="24"/>
+              <w:szCs w:val="24"/>
+              <w:lang w:val="pt-BR"/>
+            </w:rPr>
+            <m:t>| Orderable</m:t>
+          </m:r>
+        </m:oMath>
+      </m:oMathPara>
     </w:p>
     <w:p>
       <w:pPr>
@@ -7298,6 +7339,338 @@
     </w:p>
     <w:p>
       <w:pPr>
+        <w:pStyle w:val="Ttulo4"/>
+        <w:rPr>
+          <w:lang w:val="pt-BR"/>
+        </w:rPr>
+      </w:pPr>
+      <w:r>
+        <w:rPr>
+          <w:lang w:val="pt-BR"/>
+        </w:rPr>
+        <w:t>Orderable</w:t>
+      </w:r>
+    </w:p>
+    <w:p>
+      <w:pPr>
+        <w:rPr>
+          <w:lang w:val="pt-BR"/>
+        </w:rPr>
+      </w:pPr>
+    </w:p>
+    <w:p>
+      <w:pPr>
+        <w:rPr>
+          <w:lang w:val="pt-BR"/>
+        </w:rPr>
+      </w:pPr>
+      <w:r>
+        <w:rPr>
+          <w:lang w:val="pt-BR"/>
+        </w:rPr>
+        <w:t xml:space="preserve">Essa trait permite que termos sejam comparados por ordem (menor, maior). Para um tipo ser </w:t>
+      </w:r>
+      <w:r>
+        <w:rPr>
+          <w:i/>
+          <w:lang w:val="pt-BR"/>
+        </w:rPr>
+        <w:t>Orderable</w:t>
+      </w:r>
+      <w:r>
+        <w:rPr>
+          <w:lang w:val="pt-BR"/>
+        </w:rPr>
+        <w:t xml:space="preserve">, ele também precisa ser </w:t>
+      </w:r>
+      <w:r>
+        <w:rPr>
+          <w:i/>
+          <w:lang w:val="pt-BR"/>
+        </w:rPr>
+        <w:t>Equatable</w:t>
+      </w:r>
+      <w:r>
+        <w:rPr>
+          <w:lang w:val="pt-BR"/>
+        </w:rPr>
+        <w:t>.</w:t>
+      </w:r>
+    </w:p>
+    <w:p>
+      <w:pPr>
+        <w:rPr>
+          <w:sz w:val="24"/>
+          <w:szCs w:val="24"/>
+          <w:lang w:val="pt-BR"/>
+        </w:rPr>
+      </w:pPr>
+      <w:r>
+        <w:rPr>
+          <w:sz w:val="24"/>
+          <w:szCs w:val="24"/>
+          <w:lang w:val="pt-BR"/>
+        </w:rPr>
+        <w:tab/>
+      </w:r>
+      <m:oMath>
+        <m:sSub>
+          <m:sSubPr>
+            <m:ctrlPr>
+              <w:rPr>
+                <w:rFonts w:ascii="Cambria Math" w:hAnsi="Cambria Math"/>
+                <w:i/>
+                <w:sz w:val="24"/>
+                <w:szCs w:val="24"/>
+                <w:lang w:val="pt-BR"/>
+              </w:rPr>
+            </m:ctrlPr>
+          </m:sSubPr>
+          <m:e>
+            <m:r>
+              <w:rPr>
+                <w:rFonts w:ascii="Cambria Math" w:hAnsi="Cambria Math"/>
+                <w:sz w:val="24"/>
+                <w:szCs w:val="24"/>
+                <w:lang w:val="pt-BR"/>
+              </w:rPr>
+              <m:t>T</m:t>
+            </m:r>
+          </m:e>
+          <m:sub>
+            <m:r>
+              <w:rPr>
+                <w:rFonts w:ascii="Cambria Math" w:hAnsi="Cambria Math"/>
+                <w:sz w:val="24"/>
+                <w:szCs w:val="24"/>
+                <w:lang w:val="pt-BR"/>
+              </w:rPr>
+              <m:t>Ord</m:t>
+            </m:r>
+          </m:sub>
+        </m:sSub>
+        <m:r>
+          <w:rPr>
+            <w:rFonts w:ascii="Cambria Math" w:hAnsi="Cambria Math"/>
+            <w:sz w:val="24"/>
+            <w:szCs w:val="24"/>
+            <w:lang w:val="pt-BR"/>
+          </w:rPr>
+          <m:t xml:space="preserve"> ∈Orderable→ </m:t>
+        </m:r>
+        <m:sSub>
+          <m:sSubPr>
+            <m:ctrlPr>
+              <w:rPr>
+                <w:rFonts w:ascii="Cambria Math" w:hAnsi="Cambria Math"/>
+                <w:i/>
+                <w:sz w:val="24"/>
+                <w:szCs w:val="24"/>
+                <w:lang w:val="pt-BR"/>
+              </w:rPr>
+            </m:ctrlPr>
+          </m:sSubPr>
+          <m:e>
+            <m:r>
+              <w:rPr>
+                <w:rFonts w:ascii="Cambria Math" w:hAnsi="Cambria Math"/>
+                <w:sz w:val="24"/>
+                <w:szCs w:val="24"/>
+                <w:lang w:val="pt-BR"/>
+              </w:rPr>
+              <m:t>T</m:t>
+            </m:r>
+          </m:e>
+          <m:sub>
+            <m:r>
+              <w:rPr>
+                <w:rFonts w:ascii="Cambria Math" w:hAnsi="Cambria Math"/>
+                <w:sz w:val="24"/>
+                <w:szCs w:val="24"/>
+                <w:lang w:val="pt-BR"/>
+              </w:rPr>
+              <m:t>Ord</m:t>
+            </m:r>
+          </m:sub>
+        </m:sSub>
+        <m:r>
+          <w:rPr>
+            <w:rFonts w:ascii="Cambria Math" w:hAnsi="Cambria Math"/>
+            <w:sz w:val="24"/>
+            <w:szCs w:val="24"/>
+            <w:lang w:val="pt-BR"/>
+          </w:rPr>
+          <m:t>∈Equatable</m:t>
+        </m:r>
+      </m:oMath>
+    </w:p>
+    <w:p>
+      <w:pPr>
+        <w:spacing w:after="0" w:line="240" w:lineRule="auto"/>
+        <w:ind w:left="720" w:firstLine="720"/>
+        <w:rPr>
+          <w:sz w:val="24"/>
+          <w:szCs w:val="24"/>
+          <w:lang w:val="pt-BR"/>
+        </w:rPr>
+      </w:pPr>
+      <m:oMathPara>
+        <m:oMathParaPr>
+          <m:jc m:val="left"/>
+        </m:oMathParaPr>
+        <m:oMath>
+          <m:sSub>
+            <m:sSubPr>
+              <m:ctrlPr>
+                <w:rPr>
+                  <w:rFonts w:ascii="Cambria Math" w:hAnsi="Cambria Math"/>
+                  <w:i/>
+                  <w:sz w:val="24"/>
+                  <w:szCs w:val="24"/>
+                  <w:lang w:val="pt-BR"/>
+                </w:rPr>
+              </m:ctrlPr>
+            </m:sSubPr>
+            <m:e>
+              <m:r>
+                <w:rPr>
+                  <w:rFonts w:ascii="Cambria Math" w:hAnsi="Cambria Math"/>
+                  <w:sz w:val="24"/>
+                  <w:szCs w:val="24"/>
+                  <w:lang w:val="pt-BR"/>
+                </w:rPr>
+                <m:t>T</m:t>
+              </m:r>
+            </m:e>
+            <m:sub>
+              <m:r>
+                <w:rPr>
+                  <w:rFonts w:ascii="Cambria Math" w:hAnsi="Cambria Math"/>
+                  <w:sz w:val="24"/>
+                  <w:szCs w:val="24"/>
+                  <w:lang w:val="pt-BR"/>
+                </w:rPr>
+                <m:t>Ord</m:t>
+              </m:r>
+            </m:sub>
+          </m:sSub>
+          <m:r>
+            <w:rPr>
+              <w:rFonts w:ascii="Cambria Math" w:hAnsi="Cambria Math"/>
+              <w:sz w:val="24"/>
+              <w:szCs w:val="24"/>
+              <w:lang w:val="pt-BR"/>
+            </w:rPr>
+            <m:t xml:space="preserve">   :≔ </m:t>
+          </m:r>
+          <m:r>
+            <m:rPr>
+              <m:sty m:val="p"/>
+            </m:rPr>
+            <w:rPr>
+              <w:rFonts w:ascii="Cambria Math" w:hAnsi="Cambria Math"/>
+              <w:sz w:val="24"/>
+              <w:szCs w:val="24"/>
+              <w:lang w:val="pt-BR"/>
+            </w:rPr>
+            <m:t>Int</m:t>
+          </m:r>
+          <m:r>
+            <w:rPr>
+              <w:rFonts w:ascii="Cambria Math" w:hAnsi="Cambria Math"/>
+              <w:sz w:val="24"/>
+              <w:szCs w:val="24"/>
+              <w:lang w:val="pt-BR"/>
+            </w:rPr>
+            <m:t xml:space="preserve"> </m:t>
+          </m:r>
+        </m:oMath>
+      </m:oMathPara>
+    </w:p>
+    <w:p>
+      <w:pPr>
+        <w:spacing w:after="0" w:line="240" w:lineRule="auto"/>
+        <w:rPr>
+          <w:sz w:val="24"/>
+          <w:szCs w:val="24"/>
+          <w:lang w:val="pt-BR"/>
+        </w:rPr>
+      </w:pPr>
+      <m:oMathPara>
+        <m:oMathParaPr>
+          <m:jc m:val="left"/>
+        </m:oMathParaPr>
+        <m:oMath>
+          <m:r>
+            <w:rPr>
+              <w:rFonts w:ascii="Cambria Math" w:hAnsi="Cambria Math"/>
+              <w:sz w:val="24"/>
+              <w:szCs w:val="24"/>
+              <w:lang w:val="pt-BR"/>
+            </w:rPr>
+            <m:t xml:space="preserve">                            |    </m:t>
+          </m:r>
+          <m:sSub>
+            <m:sSubPr>
+              <m:ctrlPr>
+                <w:rPr>
+                  <w:rFonts w:ascii="Cambria Math" w:hAnsi="Cambria Math"/>
+                  <w:i/>
+                  <w:sz w:val="24"/>
+                  <w:szCs w:val="24"/>
+                  <w:lang w:val="pt-BR"/>
+                </w:rPr>
+              </m:ctrlPr>
+            </m:sSubPr>
+            <m:e>
+              <m:r>
+                <w:rPr>
+                  <w:rFonts w:ascii="Cambria Math" w:hAnsi="Cambria Math"/>
+                  <w:sz w:val="24"/>
+                  <w:szCs w:val="24"/>
+                  <w:lang w:val="pt-BR"/>
+                </w:rPr>
+                <m:t>T</m:t>
+              </m:r>
+            </m:e>
+            <m:sub>
+              <m:r>
+                <w:rPr>
+                  <w:rFonts w:ascii="Cambria Math" w:hAnsi="Cambria Math"/>
+                  <w:sz w:val="24"/>
+                  <w:szCs w:val="24"/>
+                  <w:lang w:val="pt-BR"/>
+                </w:rPr>
+                <m:t>Ord</m:t>
+              </m:r>
+            </m:sub>
+          </m:sSub>
+          <m:r>
+            <w:rPr>
+              <w:rFonts w:ascii="Cambria Math" w:hAnsi="Cambria Math"/>
+              <w:sz w:val="24"/>
+              <w:szCs w:val="24"/>
+              <w:lang w:val="pt-BR"/>
+            </w:rPr>
+            <m:t xml:space="preserve"> </m:t>
+          </m:r>
+          <m:r>
+            <m:rPr>
+              <m:sty m:val="p"/>
+            </m:rPr>
+            <w:rPr>
+              <w:rFonts w:ascii="Cambria Math" w:hAnsi="Cambria Math"/>
+              <w:sz w:val="24"/>
+              <w:szCs w:val="24"/>
+              <w:lang w:val="pt-BR"/>
+            </w:rPr>
+            <m:t>list</m:t>
+          </m:r>
+        </m:oMath>
+      </m:oMathPara>
+    </w:p>
+    <w:p>
+      <w:pPr>
         <w:rPr>
           <w:lang w:val="pt-BR"/>
         </w:rPr>
@@ -7310,30 +7683,24 @@
           <w:lang w:val="pt-BR"/>
         </w:rPr>
       </w:pPr>
-      <w:bookmarkStart w:id="7" w:name="_Toc464894945"/>
+      <w:bookmarkStart w:id="7" w:name="_Toc464897842"/>
       <w:r>
         <w:rPr>
           <w:lang w:val="pt-BR"/>
         </w:rPr>
+        <w:lastRenderedPageBreak/>
         <w:t>Operadores</w:t>
       </w:r>
       <w:bookmarkEnd w:id="7"/>
     </w:p>
     <w:p>
       <w:pPr>
+        <w:pStyle w:val="Ttulo3"/>
         <w:rPr>
           <w:lang w:val="pt-BR"/>
         </w:rPr>
       </w:pPr>
-    </w:p>
-    <w:p>
-      <w:pPr>
-        <w:pStyle w:val="Ttulo3"/>
-        <w:rPr>
-          <w:lang w:val="pt-BR"/>
-        </w:rPr>
-      </w:pPr>
-      <w:bookmarkStart w:id="8" w:name="_Toc464894946"/>
+      <w:bookmarkStart w:id="8" w:name="_Toc464897843"/>
       <w:r>
         <w:rPr>
           <w:lang w:val="pt-BR"/>
@@ -7578,7 +7945,6 @@
                     <w:szCs w:val="24"/>
                     <w:lang w:val="pt-BR"/>
                   </w:rPr>
-                  <w:lastRenderedPageBreak/>
                   <m:t>-</m:t>
                 </m:r>
               </m:oMath>
@@ -7920,15 +8286,42 @@
                 <w:lang w:val="pt-BR"/>
               </w:rPr>
             </w:pPr>
-            <w:r>
-              <w:rPr>
-                <w:rFonts w:ascii="Cambria Math" w:eastAsia="Yu Mincho" w:hAnsi="Cambria Math" w:cs="Times New Roman"/>
-                <w:sz w:val="24"/>
-                <w:szCs w:val="24"/>
-                <w:lang w:val="pt-BR"/>
-              </w:rPr>
-              <w:t>Int</w:t>
-            </w:r>
+            <m:oMathPara>
+              <m:oMath>
+                <m:sSub>
+                  <m:sSubPr>
+                    <m:ctrlPr>
+                      <w:rPr>
+                        <w:rFonts w:ascii="Cambria Math" w:eastAsia="Yu Mincho" w:hAnsi="Cambria Math" w:cs="Times New Roman"/>
+                        <w:i/>
+                        <w:sz w:val="24"/>
+                        <w:szCs w:val="24"/>
+                      </w:rPr>
+                    </m:ctrlPr>
+                  </m:sSubPr>
+                  <m:e>
+                    <m:r>
+                      <w:rPr>
+                        <w:rFonts w:ascii="Cambria Math" w:eastAsia="Yu Mincho" w:hAnsi="Cambria Math" w:cs="Times New Roman"/>
+                        <w:sz w:val="24"/>
+                        <w:szCs w:val="24"/>
+                      </w:rPr>
+                      <m:t>T</m:t>
+                    </m:r>
+                  </m:e>
+                  <m:sub>
+                    <m:r>
+                      <w:rPr>
+                        <w:rFonts w:ascii="Cambria Math" w:eastAsia="Yu Mincho" w:hAnsi="Cambria Math" w:cs="Times New Roman"/>
+                        <w:sz w:val="24"/>
+                        <w:szCs w:val="24"/>
+                      </w:rPr>
+                      <m:t>Ord</m:t>
+                    </m:r>
+                  </m:sub>
+                </m:sSub>
+              </m:oMath>
+            </m:oMathPara>
           </w:p>
         </w:tc>
       </w:tr>
@@ -8017,14 +8410,282 @@
                 <w:szCs w:val="24"/>
               </w:rPr>
             </w:pPr>
-            <w:r>
+            <m:oMathPara>
+              <m:oMath>
+                <m:sSub>
+                  <m:sSubPr>
+                    <m:ctrlPr>
+                      <w:rPr>
+                        <w:rFonts w:ascii="Cambria Math" w:eastAsia="Yu Mincho" w:hAnsi="Cambria Math" w:cs="Times New Roman"/>
+                        <w:i/>
+                        <w:sz w:val="24"/>
+                        <w:szCs w:val="24"/>
+                      </w:rPr>
+                    </m:ctrlPr>
+                  </m:sSubPr>
+                  <m:e>
+                    <m:r>
+                      <w:rPr>
+                        <w:rFonts w:ascii="Cambria Math" w:eastAsia="Yu Mincho" w:hAnsi="Cambria Math" w:cs="Times New Roman"/>
+                        <w:sz w:val="24"/>
+                        <w:szCs w:val="24"/>
+                      </w:rPr>
+                      <m:t>T</m:t>
+                    </m:r>
+                  </m:e>
+                  <m:sub>
+                    <m:r>
+                      <w:rPr>
+                        <w:rFonts w:ascii="Cambria Math" w:eastAsia="Yu Mincho" w:hAnsi="Cambria Math" w:cs="Times New Roman"/>
+                        <w:sz w:val="24"/>
+                        <w:szCs w:val="24"/>
+                      </w:rPr>
+                      <m:t>Ord</m:t>
+                    </m:r>
+                  </m:sub>
+                </m:sSub>
+              </m:oMath>
+            </m:oMathPara>
+          </w:p>
+        </w:tc>
+      </w:tr>
+      <w:tr>
+        <w:trPr>
+          <w:trHeight w:val="510"/>
+        </w:trPr>
+        <w:tc>
+          <w:tcPr>
+            <w:cnfStyle w:val="001000000000" w:firstRow="0" w:lastRow="0" w:firstColumn="1" w:lastColumn="0" w:oddVBand="0" w:evenVBand="0" w:oddHBand="0" w:evenHBand="0" w:firstRowFirstColumn="0" w:firstRowLastColumn="0" w:lastRowFirstColumn="0" w:lastRowLastColumn="0"/>
+            <w:tcW w:w="3353" w:type="dxa"/>
+            <w:vAlign w:val="center"/>
+          </w:tcPr>
+          <w:p>
+            <w:pPr>
+              <w:jc w:val="center"/>
+              <w:rPr>
+                <w:rFonts w:ascii="Cambria Math" w:hAnsi="Cambria Math"/>
+                <w:b w:val="0"/>
+                <w:sz w:val="24"/>
+                <w:szCs w:val="24"/>
+              </w:rPr>
+            </w:pPr>
+            <m:oMathPara>
+              <m:oMath>
+                <m:r>
+                  <m:rPr>
+                    <m:sty m:val="bi"/>
+                  </m:rPr>
+                  <w:rPr>
+                    <w:rFonts w:ascii="Cambria Math" w:hAnsi="Cambria Math"/>
+                    <w:sz w:val="24"/>
+                    <w:szCs w:val="24"/>
+                  </w:rPr>
+                  <m:t>≥</m:t>
+                </m:r>
+              </m:oMath>
+            </m:oMathPara>
+          </w:p>
+        </w:tc>
+        <w:tc>
+          <w:tcPr>
+            <w:tcW w:w="3353" w:type="dxa"/>
+            <w:vAlign w:val="center"/>
+          </w:tcPr>
+          <w:p>
+            <w:pPr>
+              <w:jc w:val="center"/>
+              <w:cnfStyle w:val="000000000000" w:firstRow="0" w:lastRow="0" w:firstColumn="0" w:lastColumn="0" w:oddVBand="0" w:evenVBand="0" w:oddHBand="0" w:evenHBand="0" w:firstRowFirstColumn="0" w:firstRowLastColumn="0" w:lastRowFirstColumn="0" w:lastRowLastColumn="0"/>
               <w:rPr>
                 <w:rFonts w:ascii="Cambria Math" w:eastAsia="Yu Mincho" w:hAnsi="Cambria Math" w:cs="Times New Roman"/>
                 <w:sz w:val="24"/>
                 <w:szCs w:val="24"/>
               </w:rPr>
-              <w:t>Int</w:t>
-            </w:r>
+            </w:pPr>
+            <m:oMathPara>
+              <m:oMath>
+                <m:r>
+                  <w:rPr>
+                    <w:rFonts w:ascii="Cambria Math" w:eastAsia="Yu Mincho" w:hAnsi="Cambria Math" w:cs="Times New Roman"/>
+                    <w:sz w:val="24"/>
+                    <w:szCs w:val="24"/>
+                  </w:rPr>
+                  <m:t>&gt;=</m:t>
+                </m:r>
+              </m:oMath>
+            </m:oMathPara>
+          </w:p>
+        </w:tc>
+        <w:tc>
+          <w:tcPr>
+            <w:tcW w:w="2787" w:type="dxa"/>
+            <w:vAlign w:val="center"/>
+          </w:tcPr>
+          <w:p>
+            <w:pPr>
+              <w:jc w:val="center"/>
+              <w:cnfStyle w:val="000000000000" w:firstRow="0" w:lastRow="0" w:firstColumn="0" w:lastColumn="0" w:oddVBand="0" w:evenVBand="0" w:oddHBand="0" w:evenHBand="0" w:firstRowFirstColumn="0" w:firstRowLastColumn="0" w:lastRowFirstColumn="0" w:lastRowLastColumn="0"/>
+              <w:rPr>
+                <w:rFonts w:ascii="Cambria Math" w:eastAsia="Yu Mincho" w:hAnsi="Cambria Math" w:cs="Times New Roman"/>
+                <w:sz w:val="24"/>
+                <w:szCs w:val="24"/>
+              </w:rPr>
+            </w:pPr>
+            <m:oMathPara>
+              <m:oMath>
+                <m:sSub>
+                  <m:sSubPr>
+                    <m:ctrlPr>
+                      <w:rPr>
+                        <w:rFonts w:ascii="Cambria Math" w:eastAsia="Yu Mincho" w:hAnsi="Cambria Math" w:cs="Times New Roman"/>
+                        <w:i/>
+                        <w:sz w:val="24"/>
+                        <w:szCs w:val="24"/>
+                      </w:rPr>
+                    </m:ctrlPr>
+                  </m:sSubPr>
+                  <m:e>
+                    <m:r>
+                      <w:rPr>
+                        <w:rFonts w:ascii="Cambria Math" w:eastAsia="Yu Mincho" w:hAnsi="Cambria Math" w:cs="Times New Roman"/>
+                        <w:sz w:val="24"/>
+                        <w:szCs w:val="24"/>
+                      </w:rPr>
+                      <m:t>T</m:t>
+                    </m:r>
+                  </m:e>
+                  <m:sub>
+                    <m:r>
+                      <w:rPr>
+                        <w:rFonts w:ascii="Cambria Math" w:eastAsia="Yu Mincho" w:hAnsi="Cambria Math" w:cs="Times New Roman"/>
+                        <w:sz w:val="24"/>
+                        <w:szCs w:val="24"/>
+                      </w:rPr>
+                      <m:t>Ord</m:t>
+                    </m:r>
+                  </m:sub>
+                </m:sSub>
+              </m:oMath>
+            </m:oMathPara>
+          </w:p>
+        </w:tc>
+      </w:tr>
+      <w:tr>
+        <w:trPr>
+          <w:trHeight w:val="510"/>
+        </w:trPr>
+        <w:tc>
+          <w:tcPr>
+            <w:cnfStyle w:val="001000000000" w:firstRow="0" w:lastRow="0" w:firstColumn="1" w:lastColumn="0" w:oddVBand="0" w:evenVBand="0" w:oddHBand="0" w:evenHBand="0" w:firstRowFirstColumn="0" w:firstRowLastColumn="0" w:lastRowFirstColumn="0" w:lastRowLastColumn="0"/>
+            <w:tcW w:w="3353" w:type="dxa"/>
+            <w:vAlign w:val="center"/>
+          </w:tcPr>
+          <w:p>
+            <w:pPr>
+              <w:jc w:val="center"/>
+              <w:rPr>
+                <w:rFonts w:ascii="Cambria Math" w:hAnsi="Cambria Math"/>
+                <w:b w:val="0"/>
+                <w:sz w:val="24"/>
+                <w:szCs w:val="24"/>
+              </w:rPr>
+            </w:pPr>
+            <m:oMathPara>
+              <m:oMath>
+                <m:r>
+                  <m:rPr>
+                    <m:sty m:val="bi"/>
+                  </m:rPr>
+                  <w:rPr>
+                    <w:rFonts w:ascii="Cambria Math" w:hAnsi="Cambria Math"/>
+                    <w:sz w:val="24"/>
+                    <w:szCs w:val="24"/>
+                  </w:rPr>
+                  <m:t>&gt;</m:t>
+                </m:r>
+              </m:oMath>
+            </m:oMathPara>
+          </w:p>
+        </w:tc>
+        <w:tc>
+          <w:tcPr>
+            <w:tcW w:w="3353" w:type="dxa"/>
+            <w:vAlign w:val="center"/>
+          </w:tcPr>
+          <w:p>
+            <w:pPr>
+              <w:jc w:val="center"/>
+              <w:cnfStyle w:val="000000000000" w:firstRow="0" w:lastRow="0" w:firstColumn="0" w:lastColumn="0" w:oddVBand="0" w:evenVBand="0" w:oddHBand="0" w:evenHBand="0" w:firstRowFirstColumn="0" w:firstRowLastColumn="0" w:lastRowFirstColumn="0" w:lastRowLastColumn="0"/>
+              <w:rPr>
+                <w:rFonts w:ascii="Cambria Math" w:eastAsia="Yu Mincho" w:hAnsi="Cambria Math" w:cs="Times New Roman"/>
+                <w:sz w:val="24"/>
+                <w:szCs w:val="24"/>
+              </w:rPr>
+            </w:pPr>
+            <m:oMathPara>
+              <m:oMath>
+                <m:r>
+                  <w:rPr>
+                    <w:rFonts w:ascii="Cambria Math" w:eastAsia="Yu Mincho" w:hAnsi="Cambria Math" w:cs="Times New Roman"/>
+                    <w:sz w:val="24"/>
+                    <w:szCs w:val="24"/>
+                  </w:rPr>
+                  <m:t>&gt;</m:t>
+                </m:r>
+              </m:oMath>
+            </m:oMathPara>
+          </w:p>
+        </w:tc>
+        <w:tc>
+          <w:tcPr>
+            <w:tcW w:w="2787" w:type="dxa"/>
+            <w:vAlign w:val="center"/>
+          </w:tcPr>
+          <w:p>
+            <w:pPr>
+              <w:jc w:val="center"/>
+              <w:cnfStyle w:val="000000000000" w:firstRow="0" w:lastRow="0" w:firstColumn="0" w:lastColumn="0" w:oddVBand="0" w:evenVBand="0" w:oddHBand="0" w:evenHBand="0" w:firstRowFirstColumn="0" w:firstRowLastColumn="0" w:lastRowFirstColumn="0" w:lastRowLastColumn="0"/>
+              <w:rPr>
+                <w:rFonts w:ascii="Cambria Math" w:eastAsia="Yu Mincho" w:hAnsi="Cambria Math" w:cs="Times New Roman"/>
+                <w:sz w:val="24"/>
+                <w:szCs w:val="24"/>
+              </w:rPr>
+            </w:pPr>
+            <m:oMathPara>
+              <m:oMath>
+                <m:sSub>
+                  <m:sSubPr>
+                    <m:ctrlPr>
+                      <w:rPr>
+                        <w:rFonts w:ascii="Cambria Math" w:eastAsia="Yu Mincho" w:hAnsi="Cambria Math" w:cs="Times New Roman"/>
+                        <w:i/>
+                        <w:sz w:val="24"/>
+                        <w:szCs w:val="24"/>
+                      </w:rPr>
+                    </m:ctrlPr>
+                  </m:sSubPr>
+                  <m:e>
+                    <m:r>
+                      <w:rPr>
+                        <w:rFonts w:ascii="Cambria Math" w:eastAsia="Yu Mincho" w:hAnsi="Cambria Math" w:cs="Times New Roman"/>
+                        <w:sz w:val="24"/>
+                        <w:szCs w:val="24"/>
+                      </w:rPr>
+                      <m:t>T</m:t>
+                    </m:r>
+                  </m:e>
+                  <m:sub>
+                    <m:r>
+                      <w:rPr>
+                        <w:rFonts w:ascii="Cambria Math" w:eastAsia="Yu Mincho" w:hAnsi="Cambria Math" w:cs="Times New Roman"/>
+                        <w:sz w:val="24"/>
+                        <w:szCs w:val="24"/>
+                      </w:rPr>
+                      <m:t>Ord</m:t>
+                    </m:r>
+                  </m:sub>
+                </m:sSub>
+              </m:oMath>
+            </m:oMathPara>
           </w:p>
         </w:tc>
       </w:tr>
@@ -8268,190 +8929,6 @@
           </w:p>
         </w:tc>
       </w:tr>
-      <w:tr>
-        <w:trPr>
-          <w:trHeight w:val="510"/>
-        </w:trPr>
-        <w:tc>
-          <w:tcPr>
-            <w:cnfStyle w:val="001000000000" w:firstRow="0" w:lastRow="0" w:firstColumn="1" w:lastColumn="0" w:oddVBand="0" w:evenVBand="0" w:oddHBand="0" w:evenHBand="0" w:firstRowFirstColumn="0" w:firstRowLastColumn="0" w:lastRowFirstColumn="0" w:lastRowLastColumn="0"/>
-            <w:tcW w:w="3353" w:type="dxa"/>
-            <w:vAlign w:val="center"/>
-          </w:tcPr>
-          <w:p>
-            <w:pPr>
-              <w:jc w:val="center"/>
-              <w:rPr>
-                <w:rFonts w:ascii="Cambria Math" w:hAnsi="Cambria Math"/>
-                <w:b w:val="0"/>
-                <w:sz w:val="24"/>
-                <w:szCs w:val="24"/>
-              </w:rPr>
-            </w:pPr>
-            <m:oMathPara>
-              <m:oMath>
-                <m:r>
-                  <m:rPr>
-                    <m:sty m:val="bi"/>
-                  </m:rPr>
-                  <w:rPr>
-                    <w:rFonts w:ascii="Cambria Math" w:hAnsi="Cambria Math"/>
-                    <w:sz w:val="24"/>
-                    <w:szCs w:val="24"/>
-                  </w:rPr>
-                  <m:t>≥</m:t>
-                </m:r>
-              </m:oMath>
-            </m:oMathPara>
-          </w:p>
-        </w:tc>
-        <w:tc>
-          <w:tcPr>
-            <w:tcW w:w="3353" w:type="dxa"/>
-            <w:vAlign w:val="center"/>
-          </w:tcPr>
-          <w:p>
-            <w:pPr>
-              <w:jc w:val="center"/>
-              <w:cnfStyle w:val="000000000000" w:firstRow="0" w:lastRow="0" w:firstColumn="0" w:lastColumn="0" w:oddVBand="0" w:evenVBand="0" w:oddHBand="0" w:evenHBand="0" w:firstRowFirstColumn="0" w:firstRowLastColumn="0" w:lastRowFirstColumn="0" w:lastRowLastColumn="0"/>
-              <w:rPr>
-                <w:rFonts w:ascii="Cambria Math" w:eastAsia="Yu Mincho" w:hAnsi="Cambria Math" w:cs="Times New Roman"/>
-                <w:sz w:val="24"/>
-                <w:szCs w:val="24"/>
-              </w:rPr>
-            </w:pPr>
-            <m:oMathPara>
-              <m:oMath>
-                <m:r>
-                  <w:rPr>
-                    <w:rFonts w:ascii="Cambria Math" w:eastAsia="Yu Mincho" w:hAnsi="Cambria Math" w:cs="Times New Roman"/>
-                    <w:sz w:val="24"/>
-                    <w:szCs w:val="24"/>
-                  </w:rPr>
-                  <m:t>&gt;=</m:t>
-                </m:r>
-              </m:oMath>
-            </m:oMathPara>
-          </w:p>
-        </w:tc>
-        <w:tc>
-          <w:tcPr>
-            <w:tcW w:w="2787" w:type="dxa"/>
-            <w:vAlign w:val="center"/>
-          </w:tcPr>
-          <w:p>
-            <w:pPr>
-              <w:jc w:val="center"/>
-              <w:cnfStyle w:val="000000000000" w:firstRow="0" w:lastRow="0" w:firstColumn="0" w:lastColumn="0" w:oddVBand="0" w:evenVBand="0" w:oddHBand="0" w:evenHBand="0" w:firstRowFirstColumn="0" w:firstRowLastColumn="0" w:lastRowFirstColumn="0" w:lastRowLastColumn="0"/>
-              <w:rPr>
-                <w:rFonts w:ascii="Cambria Math" w:eastAsia="Yu Mincho" w:hAnsi="Cambria Math" w:cs="Times New Roman"/>
-                <w:sz w:val="24"/>
-                <w:szCs w:val="24"/>
-              </w:rPr>
-            </w:pPr>
-            <w:r>
-              <w:rPr>
-                <w:rFonts w:ascii="Cambria Math" w:eastAsia="Yu Mincho" w:hAnsi="Cambria Math" w:cs="Times New Roman"/>
-                <w:sz w:val="24"/>
-                <w:szCs w:val="24"/>
-              </w:rPr>
-              <w:t>Int</w:t>
-            </w:r>
-          </w:p>
-        </w:tc>
-      </w:tr>
-      <w:tr>
-        <w:trPr>
-          <w:trHeight w:val="510"/>
-        </w:trPr>
-        <w:tc>
-          <w:tcPr>
-            <w:cnfStyle w:val="001000000000" w:firstRow="0" w:lastRow="0" w:firstColumn="1" w:lastColumn="0" w:oddVBand="0" w:evenVBand="0" w:oddHBand="0" w:evenHBand="0" w:firstRowFirstColumn="0" w:firstRowLastColumn="0" w:lastRowFirstColumn="0" w:lastRowLastColumn="0"/>
-            <w:tcW w:w="3353" w:type="dxa"/>
-            <w:vAlign w:val="center"/>
-          </w:tcPr>
-          <w:p>
-            <w:pPr>
-              <w:jc w:val="center"/>
-              <w:rPr>
-                <w:rFonts w:ascii="Cambria Math" w:hAnsi="Cambria Math"/>
-                <w:b w:val="0"/>
-                <w:sz w:val="24"/>
-                <w:szCs w:val="24"/>
-              </w:rPr>
-            </w:pPr>
-            <m:oMathPara>
-              <m:oMath>
-                <m:r>
-                  <m:rPr>
-                    <m:sty m:val="bi"/>
-                  </m:rPr>
-                  <w:rPr>
-                    <w:rFonts w:ascii="Cambria Math" w:hAnsi="Cambria Math"/>
-                    <w:sz w:val="24"/>
-                    <w:szCs w:val="24"/>
-                  </w:rPr>
-                  <m:t>&gt;</m:t>
-                </m:r>
-              </m:oMath>
-            </m:oMathPara>
-          </w:p>
-        </w:tc>
-        <w:tc>
-          <w:tcPr>
-            <w:tcW w:w="3353" w:type="dxa"/>
-            <w:vAlign w:val="center"/>
-          </w:tcPr>
-          <w:p>
-            <w:pPr>
-              <w:jc w:val="center"/>
-              <w:cnfStyle w:val="000000000000" w:firstRow="0" w:lastRow="0" w:firstColumn="0" w:lastColumn="0" w:oddVBand="0" w:evenVBand="0" w:oddHBand="0" w:evenHBand="0" w:firstRowFirstColumn="0" w:firstRowLastColumn="0" w:lastRowFirstColumn="0" w:lastRowLastColumn="0"/>
-              <w:rPr>
-                <w:rFonts w:ascii="Cambria Math" w:eastAsia="Yu Mincho" w:hAnsi="Cambria Math" w:cs="Times New Roman"/>
-                <w:sz w:val="24"/>
-                <w:szCs w:val="24"/>
-              </w:rPr>
-            </w:pPr>
-            <m:oMathPara>
-              <m:oMath>
-                <m:r>
-                  <w:rPr>
-                    <w:rFonts w:ascii="Cambria Math" w:eastAsia="Yu Mincho" w:hAnsi="Cambria Math" w:cs="Times New Roman"/>
-                    <w:sz w:val="24"/>
-                    <w:szCs w:val="24"/>
-                  </w:rPr>
-                  <m:t>&gt;</m:t>
-                </m:r>
-              </m:oMath>
-            </m:oMathPara>
-          </w:p>
-        </w:tc>
-        <w:tc>
-          <w:tcPr>
-            <w:tcW w:w="2787" w:type="dxa"/>
-            <w:vAlign w:val="center"/>
-          </w:tcPr>
-          <w:p>
-            <w:pPr>
-              <w:jc w:val="center"/>
-              <w:cnfStyle w:val="000000000000" w:firstRow="0" w:lastRow="0" w:firstColumn="0" w:lastColumn="0" w:oddVBand="0" w:evenVBand="0" w:oddHBand="0" w:evenHBand="0" w:firstRowFirstColumn="0" w:firstRowLastColumn="0" w:lastRowFirstColumn="0" w:lastRowLastColumn="0"/>
-              <w:rPr>
-                <w:rFonts w:ascii="Cambria Math" w:eastAsia="Yu Mincho" w:hAnsi="Cambria Math" w:cs="Times New Roman"/>
-                <w:sz w:val="24"/>
-                <w:szCs w:val="24"/>
-              </w:rPr>
-            </w:pPr>
-            <w:r>
-              <w:rPr>
-                <w:rFonts w:ascii="Cambria Math" w:eastAsia="Yu Mincho" w:hAnsi="Cambria Math" w:cs="Times New Roman"/>
-                <w:sz w:val="24"/>
-                <w:szCs w:val="24"/>
-              </w:rPr>
-              <w:t>Int</w:t>
-            </w:r>
-          </w:p>
-        </w:tc>
-      </w:tr>
     </w:tbl>
     <w:p/>
     <w:p>
@@ -8461,7 +8938,7 @@
           <w:lang w:val="pt-BR"/>
         </w:rPr>
       </w:pPr>
-      <w:bookmarkStart w:id="9" w:name="_Toc464894947"/>
+      <w:bookmarkStart w:id="9" w:name="_Toc464897844"/>
       <w:r>
         <w:rPr>
           <w:lang w:val="pt-BR"/>
@@ -8469,13 +8946,6 @@
         <w:t>Operadores Adicionais</w:t>
       </w:r>
       <w:bookmarkEnd w:id="9"/>
-    </w:p>
-    <w:p>
-      <w:pPr>
-        <w:rPr>
-          <w:lang w:val="pt-BR"/>
-        </w:rPr>
-      </w:pPr>
     </w:p>
     <w:p>
       <w:pPr>
@@ -10444,11 +10914,12 @@
           <w:lang w:val="pt-BR"/>
         </w:rPr>
       </w:pPr>
-      <w:bookmarkStart w:id="10" w:name="_Toc464894948"/>
+      <w:bookmarkStart w:id="10" w:name="_Toc464897845"/>
       <w:r>
         <w:rPr>
           <w:lang w:val="pt-BR"/>
         </w:rPr>
+        <w:lastRenderedPageBreak/>
         <w:t>Prioridade e Associatividade</w:t>
       </w:r>
       <w:bookmarkEnd w:id="10"/>
@@ -10512,7 +10983,6 @@
                 <w:szCs w:val="24"/>
                 <w:lang w:val="pt-BR"/>
               </w:rPr>
-              <w:lastRenderedPageBreak/>
               <w:t>Prioridade</w:t>
             </w:r>
           </w:p>
@@ -11742,7 +12212,7 @@
           <w:lang w:val="pt-BR"/>
         </w:rPr>
       </w:pPr>
-      <w:bookmarkStart w:id="11" w:name="_Toc464894949"/>
+      <w:bookmarkStart w:id="11" w:name="_Toc464897846"/>
       <w:r>
         <w:rPr>
           <w:lang w:val="pt-BR"/>
@@ -12402,6 +12872,7 @@
           <w:sz w:val="24"/>
           <w:lang w:val="pt-BR"/>
         </w:rPr>
+        <w:lastRenderedPageBreak/>
         <w:t>A interrogação é permitida em identificadores, e o uso mais indicado para a mesma é no final de funções que retornem um booleano.</w:t>
       </w:r>
     </w:p>
@@ -12616,7 +13087,6 @@
                 <w:sz w:val="24"/>
                 <w:lang w:val="pt-BR"/>
               </w:rPr>
-              <w:lastRenderedPageBreak/>
               <w:t>tail</w:t>
             </w:r>
           </w:p>
@@ -12890,7 +13360,7 @@
           <w:lang w:val="pt-BR"/>
         </w:rPr>
       </w:pPr>
-      <w:bookmarkStart w:id="12" w:name="_Toc464894950"/>
+      <w:bookmarkStart w:id="12" w:name="_Toc464897847"/>
       <w:r>
         <w:rPr>
           <w:lang w:val="pt-BR"/>
@@ -13124,7 +13594,7 @@
           <w:lang w:val="pt-BR"/>
         </w:rPr>
       </w:pPr>
-      <w:bookmarkStart w:id="13" w:name="_Toc464894951"/>
+      <w:bookmarkStart w:id="13" w:name="_Toc464897848"/>
       <w:r>
         <w:rPr>
           <w:lang w:val="pt-BR"/>
@@ -16367,6 +16837,7 @@
                 <w:szCs w:val="24"/>
                 <w:lang w:val="pt-BR"/>
               </w:rPr>
+              <w:lastRenderedPageBreak/>
               <w:t>fn</w:t>
             </w:r>
             <m:oMath>
@@ -17450,7 +17921,6 @@
                 <w:sz w:val="24"/>
                 <w:szCs w:val="24"/>
               </w:rPr>
-              <w:lastRenderedPageBreak/>
               <w:t xml:space="preserve">let rec </w:t>
             </w:r>
             <m:oMath>
@@ -20625,7 +21095,7 @@
           <w:lang w:val="pt-BR"/>
         </w:rPr>
       </w:pPr>
-      <w:bookmarkStart w:id="14" w:name="_Toc464894952"/>
+      <w:bookmarkStart w:id="14" w:name="_Toc464897849"/>
       <w:r>
         <w:rPr>
           <w:lang w:val="pt-BR"/>
@@ -20650,7 +21120,7 @@
           <w:lang w:val="pt-BR"/>
         </w:rPr>
       </w:pPr>
-      <w:bookmarkStart w:id="15" w:name="_Toc464894953"/>
+      <w:bookmarkStart w:id="15" w:name="_Toc464897850"/>
       <w:r>
         <w:rPr>
           <w:lang w:val="pt-BR"/>
@@ -20718,7 +21188,7 @@
           <w:lang w:val="pt-BR"/>
         </w:rPr>
       </w:pPr>
-      <w:bookmarkStart w:id="16" w:name="_Toc464894954"/>
+      <w:bookmarkStart w:id="16" w:name="_Toc464897851"/>
       <w:r>
         <w:rPr>
           <w:lang w:val="pt-BR"/>
@@ -20903,6 +21373,7 @@
           <w:szCs w:val="24"/>
           <w:lang w:val="pt-BR"/>
         </w:rPr>
+        <w:lastRenderedPageBreak/>
         <w:t>Em L1, bibliotecas são arquivos normais de código (</w:t>
       </w:r>
       <w:r>
@@ -21057,7 +21528,7 @@
           <w:lang w:val="pt-BR"/>
         </w:rPr>
       </w:pPr>
-      <w:bookmarkStart w:id="17" w:name="_Toc464894955"/>
+      <w:bookmarkStart w:id="17" w:name="_Toc464897852"/>
       <w:r>
         <w:rPr>
           <w:lang w:val="pt-BR"/>
@@ -21097,7 +21568,6 @@
           <w:sz w:val="24"/>
           <w:lang w:val="pt-BR"/>
         </w:rPr>
-        <w:lastRenderedPageBreak/>
         <w:t>Como em toda linguagem real, existem certas funcionalidades que faz mais sentido implement</w:t>
       </w:r>
       <w:r>
@@ -21933,7 +22403,6 @@
         <w:rPr>
           <w:lang w:val="pt-BR"/>
         </w:rPr>
-        <w:lastRenderedPageBreak/>
         <w:t>Listas</w:t>
       </w:r>
     </w:p>
@@ -22884,6 +23353,7 @@
         <w:rPr>
           <w:lang w:val="pt-BR"/>
         </w:rPr>
+        <w:lastRenderedPageBreak/>
         <w:t>Transformações</w:t>
       </w:r>
     </w:p>
@@ -22937,12 +23407,24 @@
                     <m:sty m:val="b"/>
                   </m:rPr>
                   <w:rPr>
+                    <w:rFonts w:ascii="Cambria Math" w:hAnsi="Cambria Math" w:cs="Cambria Math"/>
+                    <w:sz w:val="24"/>
+                    <w:szCs w:val="24"/>
+                    <w:lang w:val="pt-BR"/>
+                  </w:rPr>
+                  <m:t>r</m:t>
+                </m:r>
+                <m:r>
+                  <m:rPr>
+                    <m:sty m:val="b"/>
+                  </m:rPr>
+                  <w:rPr>
                     <w:rFonts w:ascii="Cambria Math" w:hAnsi="Cambria Math"/>
                     <w:sz w:val="24"/>
                     <w:szCs w:val="24"/>
                     <w:lang w:val="pt-BR"/>
                   </w:rPr>
-                  <m:t>reverse∷</m:t>
+                  <m:t>everse∷</m:t>
                 </m:r>
                 <m:d>
                   <m:dPr>
@@ -23074,7 +23556,6 @@
                     <w:szCs w:val="24"/>
                     <w:lang w:val="pt-BR"/>
                   </w:rPr>
-                  <w:lastRenderedPageBreak/>
                   <m:t>map∷(</m:t>
                 </m:r>
                 <m:sSub>
@@ -25417,6 +25898,398 @@
         </w:rPr>
       </w:pPr>
     </w:p>
+    <w:tbl>
+      <w:tblPr>
+        <w:tblStyle w:val="Tabelacomgrade"/>
+        <w:tblW w:w="0" w:type="auto"/>
+        <w:tblBorders>
+          <w:top w:val="none" w:sz="0" w:space="0" w:color="auto"/>
+          <w:left w:val="none" w:sz="0" w:space="0" w:color="auto"/>
+          <w:bottom w:val="none" w:sz="0" w:space="0" w:color="auto"/>
+          <w:right w:val="none" w:sz="0" w:space="0" w:color="auto"/>
+          <w:insideH w:val="none" w:sz="0" w:space="0" w:color="auto"/>
+          <w:insideV w:val="none" w:sz="0" w:space="0" w:color="auto"/>
+        </w:tblBorders>
+        <w:tblLook w:val="04A0" w:firstRow="1" w:lastRow="0" w:firstColumn="1" w:lastColumn="0" w:noHBand="0" w:noVBand="1"/>
+      </w:tblPr>
+      <w:tblGrid>
+        <w:gridCol w:w="9350"/>
+      </w:tblGrid>
+      <w:tr>
+        <w:trPr>
+          <w:trHeight w:val="397"/>
+        </w:trPr>
+        <w:tc>
+          <w:tcPr>
+            <w:tcW w:w="9350" w:type="dxa"/>
+            <w:shd w:val="clear" w:color="auto" w:fill="D0CECE" w:themeFill="background2" w:themeFillShade="E6"/>
+            <w:vAlign w:val="center"/>
+          </w:tcPr>
+          <w:p>
+            <w:pPr>
+              <w:rPr>
+                <w:lang w:val="pt-BR"/>
+              </w:rPr>
+            </w:pPr>
+            <m:oMathPara>
+              <m:oMathParaPr>
+                <m:jc m:val="left"/>
+              </m:oMathParaPr>
+              <m:oMath>
+                <m:r>
+                  <m:rPr>
+                    <m:sty m:val="b"/>
+                  </m:rPr>
+                  <w:rPr>
+                    <w:rFonts w:ascii="Cambria Math" w:hAnsi="Cambria Math"/>
+                    <w:sz w:val="24"/>
+                    <w:szCs w:val="24"/>
+                    <w:lang w:val="pt-BR"/>
+                  </w:rPr>
+                  <m:t>maximum∷</m:t>
+                </m:r>
+                <m:d>
+                  <m:dPr>
+                    <m:begChr m:val="["/>
+                    <m:endChr m:val="]"/>
+                    <m:ctrlPr>
+                      <w:rPr>
+                        <w:rFonts w:ascii="Cambria Math" w:hAnsi="Cambria Math"/>
+                        <w:sz w:val="24"/>
+                        <w:szCs w:val="24"/>
+                        <w:lang w:val="pt-BR"/>
+                      </w:rPr>
+                    </m:ctrlPr>
+                  </m:dPr>
+                  <m:e>
+                    <m:sSub>
+                      <m:sSubPr>
+                        <m:ctrlPr>
+                          <w:rPr>
+                            <w:rFonts w:ascii="Cambria Math" w:hAnsi="Cambria Math" w:cstheme="minorHAnsi"/>
+                            <w:bCs/>
+                            <w:i/>
+                            <w:sz w:val="24"/>
+                            <w:szCs w:val="24"/>
+                            <w:lang w:val="pt-BR"/>
+                          </w:rPr>
+                        </m:ctrlPr>
+                      </m:sSubPr>
+                      <m:e>
+                        <m:r>
+                          <w:rPr>
+                            <w:rFonts w:ascii="Cambria Math" w:hAnsi="Cambria Math" w:cstheme="minorHAnsi"/>
+                            <w:sz w:val="24"/>
+                            <w:szCs w:val="24"/>
+                            <w:lang w:val="pt-BR"/>
+                          </w:rPr>
+                          <m:t>T</m:t>
+                        </m:r>
+                      </m:e>
+                      <m:sub>
+                        <m:r>
+                          <w:rPr>
+                            <w:rFonts w:ascii="Cambria Math" w:hAnsi="Cambria Math" w:cstheme="minorHAnsi"/>
+                            <w:sz w:val="24"/>
+                            <w:szCs w:val="24"/>
+                          </w:rPr>
+                          <m:t>Ord</m:t>
+                        </m:r>
+                      </m:sub>
+                    </m:sSub>
+                  </m:e>
+                </m:d>
+                <m:r>
+                  <m:rPr>
+                    <m:sty m:val="p"/>
+                  </m:rPr>
+                  <w:rPr>
+                    <w:rFonts w:ascii="Cambria Math" w:hAnsi="Cambria Math"/>
+                    <w:sz w:val="24"/>
+                    <w:szCs w:val="24"/>
+                    <w:lang w:val="pt-BR"/>
+                  </w:rPr>
+                  <m:t>→</m:t>
+                </m:r>
+                <m:sSub>
+                  <m:sSubPr>
+                    <m:ctrlPr>
+                      <w:rPr>
+                        <w:rFonts w:ascii="Cambria Math" w:hAnsi="Cambria Math" w:cstheme="minorHAnsi"/>
+                        <w:bCs/>
+                        <w:i/>
+                        <w:sz w:val="24"/>
+                        <w:szCs w:val="24"/>
+                        <w:lang w:val="pt-BR"/>
+                      </w:rPr>
+                    </m:ctrlPr>
+                  </m:sSubPr>
+                  <m:e>
+                    <m:r>
+                      <w:rPr>
+                        <w:rFonts w:ascii="Cambria Math" w:hAnsi="Cambria Math" w:cstheme="minorHAnsi"/>
+                        <w:sz w:val="24"/>
+                        <w:szCs w:val="24"/>
+                        <w:lang w:val="pt-BR"/>
+                      </w:rPr>
+                      <m:t>T</m:t>
+                    </m:r>
+                  </m:e>
+                  <m:sub>
+                    <m:r>
+                      <w:rPr>
+                        <w:rFonts w:ascii="Cambria Math" w:hAnsi="Cambria Math" w:cstheme="minorHAnsi"/>
+                        <w:sz w:val="24"/>
+                        <w:szCs w:val="24"/>
+                      </w:rPr>
+                      <m:t>Ord</m:t>
+                    </m:r>
+                  </m:sub>
+                </m:sSub>
+              </m:oMath>
+            </m:oMathPara>
+          </w:p>
+        </w:tc>
+      </w:tr>
+      <w:tr>
+        <w:trPr>
+          <w:trHeight w:val="397"/>
+        </w:trPr>
+        <w:tc>
+          <w:tcPr>
+            <w:tcW w:w="9350" w:type="dxa"/>
+            <w:vAlign w:val="center"/>
+          </w:tcPr>
+          <w:p>
+            <w:pPr>
+              <w:ind w:left="720"/>
+              <w:rPr>
+                <w:sz w:val="24"/>
+                <w:szCs w:val="24"/>
+                <w:lang w:val="pt-BR"/>
+              </w:rPr>
+            </w:pPr>
+            <w:r>
+              <w:rPr>
+                <w:sz w:val="24"/>
+                <w:szCs w:val="24"/>
+                <w:lang w:val="pt-BR"/>
+              </w:rPr>
+              <w:t>O maior elemento de uma lista não vazia</w:t>
+            </w:r>
+          </w:p>
+        </w:tc>
+      </w:tr>
+    </w:tbl>
+    <w:p>
+      <w:pPr>
+        <w:rPr>
+          <w:lang w:val="pt-BR"/>
+        </w:rPr>
+      </w:pPr>
+    </w:p>
+    <w:tbl>
+      <w:tblPr>
+        <w:tblStyle w:val="Tabelacomgrade"/>
+        <w:tblW w:w="0" w:type="auto"/>
+        <w:tblBorders>
+          <w:top w:val="none" w:sz="0" w:space="0" w:color="auto"/>
+          <w:left w:val="none" w:sz="0" w:space="0" w:color="auto"/>
+          <w:bottom w:val="none" w:sz="0" w:space="0" w:color="auto"/>
+          <w:right w:val="none" w:sz="0" w:space="0" w:color="auto"/>
+          <w:insideH w:val="none" w:sz="0" w:space="0" w:color="auto"/>
+          <w:insideV w:val="none" w:sz="0" w:space="0" w:color="auto"/>
+        </w:tblBorders>
+        <w:tblLook w:val="04A0" w:firstRow="1" w:lastRow="0" w:firstColumn="1" w:lastColumn="0" w:noHBand="0" w:noVBand="1"/>
+      </w:tblPr>
+      <w:tblGrid>
+        <w:gridCol w:w="9350"/>
+      </w:tblGrid>
+      <w:tr>
+        <w:trPr>
+          <w:trHeight w:val="397"/>
+        </w:trPr>
+        <w:tc>
+          <w:tcPr>
+            <w:tcW w:w="9350" w:type="dxa"/>
+            <w:shd w:val="clear" w:color="auto" w:fill="D0CECE" w:themeFill="background2" w:themeFillShade="E6"/>
+            <w:vAlign w:val="center"/>
+          </w:tcPr>
+          <w:p>
+            <w:pPr>
+              <w:rPr>
+                <w:lang w:val="pt-BR"/>
+              </w:rPr>
+            </w:pPr>
+            <m:oMathPara>
+              <m:oMathParaPr>
+                <m:jc m:val="left"/>
+              </m:oMathParaPr>
+              <m:oMath>
+                <m:r>
+                  <m:rPr>
+                    <m:sty m:val="b"/>
+                  </m:rPr>
+                  <w:rPr>
+                    <w:rFonts w:ascii="Cambria Math" w:hAnsi="Cambria Math"/>
+                    <w:sz w:val="24"/>
+                    <w:szCs w:val="24"/>
+                    <w:lang w:val="pt-BR"/>
+                  </w:rPr>
+                  <m:t>minimum</m:t>
+                </m:r>
+                <m:r>
+                  <m:rPr>
+                    <m:sty m:val="b"/>
+                  </m:rPr>
+                  <w:rPr>
+                    <w:rFonts w:ascii="Cambria Math" w:hAnsi="Cambria Math"/>
+                    <w:sz w:val="24"/>
+                    <w:szCs w:val="24"/>
+                    <w:lang w:val="pt-BR"/>
+                  </w:rPr>
+                  <m:t>∷</m:t>
+                </m:r>
+                <m:d>
+                  <m:dPr>
+                    <m:begChr m:val="["/>
+                    <m:endChr m:val="]"/>
+                    <m:ctrlPr>
+                      <w:rPr>
+                        <w:rFonts w:ascii="Cambria Math" w:hAnsi="Cambria Math"/>
+                        <w:sz w:val="24"/>
+                        <w:szCs w:val="24"/>
+                        <w:lang w:val="pt-BR"/>
+                      </w:rPr>
+                    </m:ctrlPr>
+                  </m:dPr>
+                  <m:e>
+                    <m:sSub>
+                      <m:sSubPr>
+                        <m:ctrlPr>
+                          <w:rPr>
+                            <w:rFonts w:ascii="Cambria Math" w:hAnsi="Cambria Math" w:cstheme="minorHAnsi"/>
+                            <w:bCs/>
+                            <w:i/>
+                            <w:sz w:val="24"/>
+                            <w:szCs w:val="24"/>
+                            <w:lang w:val="pt-BR"/>
+                          </w:rPr>
+                        </m:ctrlPr>
+                      </m:sSubPr>
+                      <m:e>
+                        <m:r>
+                          <w:rPr>
+                            <w:rFonts w:ascii="Cambria Math" w:hAnsi="Cambria Math" w:cstheme="minorHAnsi"/>
+                            <w:sz w:val="24"/>
+                            <w:szCs w:val="24"/>
+                            <w:lang w:val="pt-BR"/>
+                          </w:rPr>
+                          <m:t>T</m:t>
+                        </m:r>
+                      </m:e>
+                      <m:sub>
+                        <m:r>
+                          <w:rPr>
+                            <w:rFonts w:ascii="Cambria Math" w:hAnsi="Cambria Math" w:cstheme="minorHAnsi"/>
+                            <w:sz w:val="24"/>
+                            <w:szCs w:val="24"/>
+                          </w:rPr>
+                          <m:t>Ord</m:t>
+                        </m:r>
+                      </m:sub>
+                    </m:sSub>
+                  </m:e>
+                </m:d>
+                <m:r>
+                  <m:rPr>
+                    <m:sty m:val="p"/>
+                  </m:rPr>
+                  <w:rPr>
+                    <w:rFonts w:ascii="Cambria Math" w:hAnsi="Cambria Math"/>
+                    <w:sz w:val="24"/>
+                    <w:szCs w:val="24"/>
+                    <w:lang w:val="pt-BR"/>
+                  </w:rPr>
+                  <m:t>→</m:t>
+                </m:r>
+                <m:sSub>
+                  <m:sSubPr>
+                    <m:ctrlPr>
+                      <w:rPr>
+                        <w:rFonts w:ascii="Cambria Math" w:hAnsi="Cambria Math" w:cstheme="minorHAnsi"/>
+                        <w:bCs/>
+                        <w:i/>
+                        <w:sz w:val="24"/>
+                        <w:szCs w:val="24"/>
+                        <w:lang w:val="pt-BR"/>
+                      </w:rPr>
+                    </m:ctrlPr>
+                  </m:sSubPr>
+                  <m:e>
+                    <m:r>
+                      <w:rPr>
+                        <w:rFonts w:ascii="Cambria Math" w:hAnsi="Cambria Math" w:cstheme="minorHAnsi"/>
+                        <w:sz w:val="24"/>
+                        <w:szCs w:val="24"/>
+                        <w:lang w:val="pt-BR"/>
+                      </w:rPr>
+                      <m:t>T</m:t>
+                    </m:r>
+                  </m:e>
+                  <m:sub>
+                    <m:r>
+                      <w:rPr>
+                        <w:rFonts w:ascii="Cambria Math" w:hAnsi="Cambria Math" w:cstheme="minorHAnsi"/>
+                        <w:sz w:val="24"/>
+                        <w:szCs w:val="24"/>
+                      </w:rPr>
+                      <m:t>Ord</m:t>
+                    </m:r>
+                  </m:sub>
+                </m:sSub>
+              </m:oMath>
+            </m:oMathPara>
+          </w:p>
+        </w:tc>
+      </w:tr>
+      <w:tr>
+        <w:trPr>
+          <w:trHeight w:val="397"/>
+        </w:trPr>
+        <w:tc>
+          <w:tcPr>
+            <w:tcW w:w="9350" w:type="dxa"/>
+            <w:vAlign w:val="center"/>
+          </w:tcPr>
+          <w:p>
+            <w:pPr>
+              <w:ind w:left="720"/>
+              <w:rPr>
+                <w:sz w:val="24"/>
+                <w:szCs w:val="24"/>
+                <w:lang w:val="pt-BR"/>
+              </w:rPr>
+            </w:pPr>
+            <w:r>
+              <w:rPr>
+                <w:sz w:val="24"/>
+                <w:szCs w:val="24"/>
+                <w:lang w:val="pt-BR"/>
+              </w:rPr>
+              <w:t>O menor elemento de uma lista não vazia</w:t>
+            </w:r>
+          </w:p>
+        </w:tc>
+      </w:tr>
+    </w:tbl>
+    <w:p>
+      <w:pPr>
+        <w:rPr>
+          <w:lang w:val="pt-BR"/>
+        </w:rPr>
+      </w:pPr>
+    </w:p>
     <w:p>
       <w:pPr>
         <w:pStyle w:val="Ttulo5"/>
@@ -25428,6 +26301,7 @@
         <w:rPr>
           <w:lang w:val="pt-BR"/>
         </w:rPr>
+        <w:lastRenderedPageBreak/>
         <w:t>Sublistas</w:t>
       </w:r>
     </w:p>
@@ -25691,13 +26565,6 @@
         </w:rPr>
       </w:pPr>
     </w:p>
-    <w:p>
-      <w:pPr>
-        <w:rPr>
-          <w:lang w:val="pt-BR"/>
-        </w:rPr>
-      </w:pPr>
-    </w:p>
     <w:tbl>
       <w:tblPr>
         <w:tblStyle w:val="Tabelacomgrade"/>
@@ -26648,29 +27515,15 @@
           </w:p>
         </w:tc>
       </w:tr>
-      <w:tr>
-        <w:trPr>
-          <w:trHeight w:val="397"/>
-        </w:trPr>
-        <w:tc>
-          <w:tcPr>
-            <w:tcW w:w="9350" w:type="dxa"/>
-            <w:vAlign w:val="center"/>
-          </w:tcPr>
-          <w:p>
-            <w:pPr>
-              <w:ind w:left="720"/>
-              <w:rPr>
-                <w:rFonts w:ascii="Calibri" w:eastAsia="Yu Mincho" w:hAnsi="Calibri" w:cs="Times New Roman"/>
-                <w:sz w:val="24"/>
-                <w:szCs w:val="24"/>
-                <w:lang w:val="pt-BR"/>
-              </w:rPr>
-            </w:pPr>
-          </w:p>
-        </w:tc>
-      </w:tr>
     </w:tbl>
+    <w:p>
+      <w:pPr>
+        <w:pStyle w:val="Ttulo5"/>
+        <w:rPr>
+          <w:lang w:val="pt-BR"/>
+        </w:rPr>
+      </w:pPr>
+    </w:p>
     <w:p>
       <w:pPr>
         <w:pStyle w:val="Ttulo5"/>
@@ -27191,6 +28044,7 @@
                     <w:szCs w:val="24"/>
                     <w:lang w:val="pt-BR"/>
                   </w:rPr>
+                  <w:lastRenderedPageBreak/>
                   <m:t>indexOf∷</m:t>
                 </m:r>
                 <m:r>
@@ -27290,19 +28144,252 @@
     </w:p>
     <w:p>
       <w:pPr>
+        <w:pStyle w:val="Ttulo5"/>
+        <w:rPr>
+          <w:lang w:val="pt-BR"/>
+        </w:rPr>
+      </w:pPr>
+      <w:r>
+        <w:rPr>
+          <w:lang w:val="pt-BR"/>
+        </w:rPr>
+        <w:t>Ordenação</w:t>
+      </w:r>
+    </w:p>
+    <w:p>
+      <w:pPr>
+        <w:rPr>
+          <w:lang w:val="pt-BR"/>
+        </w:rPr>
+      </w:pPr>
+    </w:p>
+    <w:tbl>
+      <w:tblPr>
+        <w:tblStyle w:val="Tabelacomgrade"/>
+        <w:tblW w:w="0" w:type="auto"/>
+        <w:tblBorders>
+          <w:top w:val="none" w:sz="0" w:space="0" w:color="auto"/>
+          <w:left w:val="none" w:sz="0" w:space="0" w:color="auto"/>
+          <w:bottom w:val="none" w:sz="0" w:space="0" w:color="auto"/>
+          <w:right w:val="none" w:sz="0" w:space="0" w:color="auto"/>
+          <w:insideH w:val="none" w:sz="0" w:space="0" w:color="auto"/>
+          <w:insideV w:val="none" w:sz="0" w:space="0" w:color="auto"/>
+        </w:tblBorders>
+        <w:tblLook w:val="04A0" w:firstRow="1" w:lastRow="0" w:firstColumn="1" w:lastColumn="0" w:noHBand="0" w:noVBand="1"/>
+      </w:tblPr>
+      <w:tblGrid>
+        <w:gridCol w:w="9350"/>
+      </w:tblGrid>
+      <w:tr>
+        <w:trPr>
+          <w:trHeight w:val="397"/>
+        </w:trPr>
+        <w:tc>
+          <w:tcPr>
+            <w:tcW w:w="9350" w:type="dxa"/>
+            <w:shd w:val="clear" w:color="auto" w:fill="D0CECE" w:themeFill="background2" w:themeFillShade="E6"/>
+            <w:vAlign w:val="center"/>
+          </w:tcPr>
+          <w:p>
+            <w:pPr>
+              <w:rPr>
+                <w:lang w:val="pt-BR"/>
+              </w:rPr>
+            </w:pPr>
+            <m:oMathPara>
+              <m:oMathParaPr>
+                <m:jc m:val="left"/>
+              </m:oMathParaPr>
+              <m:oMath>
+                <m:r>
+                  <m:rPr>
+                    <m:sty m:val="b"/>
+                  </m:rPr>
+                  <w:rPr>
+                    <w:rFonts w:ascii="Cambria Math" w:hAnsi="Cambria Math"/>
+                    <w:sz w:val="24"/>
+                    <w:szCs w:val="24"/>
+                    <w:lang w:val="pt-BR"/>
+                  </w:rPr>
+                  <m:t>sort∷</m:t>
+                </m:r>
+                <m:d>
+                  <m:dPr>
+                    <m:begChr m:val="["/>
+                    <m:endChr m:val="]"/>
+                    <m:ctrlPr>
+                      <w:rPr>
+                        <w:rFonts w:ascii="Cambria Math" w:hAnsi="Cambria Math"/>
+                        <w:sz w:val="24"/>
+                        <w:szCs w:val="24"/>
+                        <w:lang w:val="pt-BR"/>
+                      </w:rPr>
+                    </m:ctrlPr>
+                  </m:dPr>
+                  <m:e>
+                    <m:sSub>
+                      <m:sSubPr>
+                        <m:ctrlPr>
+                          <w:rPr>
+                            <w:rFonts w:ascii="Cambria Math" w:hAnsi="Cambria Math" w:cstheme="minorHAnsi"/>
+                            <w:bCs/>
+                            <w:i/>
+                            <w:sz w:val="24"/>
+                            <w:szCs w:val="24"/>
+                            <w:lang w:val="pt-BR"/>
+                          </w:rPr>
+                        </m:ctrlPr>
+                      </m:sSubPr>
+                      <m:e>
+                        <m:r>
+                          <w:rPr>
+                            <w:rFonts w:ascii="Cambria Math" w:hAnsi="Cambria Math" w:cstheme="minorHAnsi"/>
+                            <w:sz w:val="24"/>
+                            <w:szCs w:val="24"/>
+                            <w:lang w:val="pt-BR"/>
+                          </w:rPr>
+                          <m:t>T</m:t>
+                        </m:r>
+                      </m:e>
+                      <m:sub>
+                        <m:r>
+                          <w:rPr>
+                            <w:rFonts w:ascii="Cambria Math" w:hAnsi="Cambria Math" w:cstheme="minorHAnsi"/>
+                            <w:sz w:val="24"/>
+                            <w:szCs w:val="24"/>
+                          </w:rPr>
+                          <m:t>Ord</m:t>
+                        </m:r>
+                      </m:sub>
+                    </m:sSub>
+                  </m:e>
+                </m:d>
+                <m:r>
+                  <m:rPr>
+                    <m:sty m:val="p"/>
+                  </m:rPr>
+                  <w:rPr>
+                    <w:rFonts w:ascii="Cambria Math" w:hAnsi="Cambria Math"/>
+                    <w:sz w:val="24"/>
+                    <w:szCs w:val="24"/>
+                    <w:lang w:val="pt-BR"/>
+                  </w:rPr>
+                  <m:t>→[</m:t>
+                </m:r>
+                <m:sSub>
+                  <m:sSubPr>
+                    <m:ctrlPr>
+                      <w:rPr>
+                        <w:rFonts w:ascii="Cambria Math" w:hAnsi="Cambria Math" w:cstheme="minorHAnsi"/>
+                        <w:bCs/>
+                        <w:i/>
+                        <w:sz w:val="24"/>
+                        <w:szCs w:val="24"/>
+                        <w:lang w:val="pt-BR"/>
+                      </w:rPr>
+                    </m:ctrlPr>
+                  </m:sSubPr>
+                  <m:e>
+                    <m:r>
+                      <w:rPr>
+                        <w:rFonts w:ascii="Cambria Math" w:hAnsi="Cambria Math" w:cstheme="minorHAnsi"/>
+                        <w:sz w:val="24"/>
+                        <w:szCs w:val="24"/>
+                        <w:lang w:val="pt-BR"/>
+                      </w:rPr>
+                      <m:t>T</m:t>
+                    </m:r>
+                  </m:e>
+                  <m:sub>
+                    <m:r>
+                      <w:rPr>
+                        <w:rFonts w:ascii="Cambria Math" w:hAnsi="Cambria Math" w:cstheme="minorHAnsi"/>
+                        <w:sz w:val="24"/>
+                        <w:szCs w:val="24"/>
+                      </w:rPr>
+                      <m:t>Ord</m:t>
+                    </m:r>
+                  </m:sub>
+                </m:sSub>
+                <m:r>
+                  <m:rPr>
+                    <m:sty m:val="p"/>
+                  </m:rPr>
+                  <w:rPr>
+                    <w:rFonts w:ascii="Cambria Math" w:hAnsi="Cambria Math"/>
+                    <w:sz w:val="24"/>
+                    <w:szCs w:val="24"/>
+                    <w:lang w:val="pt-BR"/>
+                  </w:rPr>
+                  <m:t>]</m:t>
+                </m:r>
+              </m:oMath>
+            </m:oMathPara>
+          </w:p>
+        </w:tc>
+      </w:tr>
+      <w:tr>
+        <w:trPr>
+          <w:trHeight w:val="397"/>
+        </w:trPr>
+        <w:tc>
+          <w:tcPr>
+            <w:tcW w:w="9350" w:type="dxa"/>
+            <w:vAlign w:val="center"/>
+          </w:tcPr>
+          <w:p>
+            <w:pPr>
+              <w:ind w:left="720"/>
+              <w:rPr>
+                <w:sz w:val="24"/>
+                <w:szCs w:val="24"/>
+                <w:lang w:val="pt-BR"/>
+              </w:rPr>
+            </w:pPr>
+            <w:r>
+              <w:rPr>
+                <w:sz w:val="24"/>
+                <w:szCs w:val="24"/>
+                <w:lang w:val="pt-BR"/>
+              </w:rPr>
+              <w:t>Ordena os elementos de uma lista em ordem crescente</w:t>
+            </w:r>
+            <w:r>
+              <w:rPr>
+                <w:sz w:val="24"/>
+                <w:szCs w:val="24"/>
+                <w:lang w:val="pt-BR"/>
+              </w:rPr>
+              <w:t>. Usa algoritmo de bubble sort (só que ao contrário).</w:t>
+            </w:r>
+          </w:p>
+        </w:tc>
+      </w:tr>
+    </w:tbl>
+    <w:p>
+      <w:pPr>
+        <w:rPr>
+          <w:lang w:val="pt-BR"/>
+        </w:rPr>
+      </w:pPr>
+      <w:bookmarkStart w:id="18" w:name="_GoBack"/>
+      <w:bookmarkEnd w:id="18"/>
+    </w:p>
+    <w:p>
+      <w:pPr>
         <w:pStyle w:val="Ttulo2"/>
         <w:rPr>
           <w:lang w:val="pt-BR"/>
         </w:rPr>
       </w:pPr>
-      <w:bookmarkStart w:id="18" w:name="_Toc464894956"/>
+      <w:bookmarkStart w:id="19" w:name="_Toc464897853"/>
       <w:r>
         <w:rPr>
           <w:lang w:val="pt-BR"/>
         </w:rPr>
         <w:t>Argumentos de Linha de Comando</w:t>
       </w:r>
-      <w:bookmarkEnd w:id="18"/>
+      <w:bookmarkEnd w:id="19"/>
     </w:p>
     <w:p>
       <w:pPr>
@@ -27412,15 +28499,14 @@
           <w:lang w:val="pt-BR"/>
         </w:rPr>
       </w:pPr>
-      <w:bookmarkStart w:id="19" w:name="_Toc464894957"/>
+      <w:bookmarkStart w:id="20" w:name="_Toc464897854"/>
       <w:r>
         <w:rPr>
           <w:lang w:val="pt-BR"/>
         </w:rPr>
-        <w:lastRenderedPageBreak/>
         <w:t>Extensões de L1</w:t>
       </w:r>
-      <w:bookmarkEnd w:id="19"/>
+      <w:bookmarkEnd w:id="20"/>
     </w:p>
     <w:p>
       <w:pPr>
@@ -27436,14 +28522,14 @@
           <w:lang w:val="pt-BR"/>
         </w:rPr>
       </w:pPr>
-      <w:bookmarkStart w:id="20" w:name="_Toc464894958"/>
+      <w:bookmarkStart w:id="21" w:name="_Toc464897855"/>
       <w:r>
         <w:rPr>
           <w:lang w:val="pt-BR"/>
         </w:rPr>
         <w:t>Igualdade genérica</w:t>
       </w:r>
-      <w:bookmarkEnd w:id="20"/>
+      <w:bookmarkEnd w:id="21"/>
     </w:p>
     <w:p>
       <w:pPr>
@@ -29572,7 +30658,6 @@
           <w:szCs w:val="32"/>
           <w:lang w:val="pt-BR"/>
         </w:rPr>
-        <w:lastRenderedPageBreak/>
         <w:t xml:space="preserve">A função unify foi modificada para identificar qual o tipo de constraint na cabeça da fila e, caso ela seja uma contraint de Trait, ela </w:t>
       </w:r>
       <w:r>
@@ -30490,6 +31575,7 @@
           <w:highlight w:val="lightGray"/>
           <w:lang w:val="pt-BR"/>
         </w:rPr>
+        <w:lastRenderedPageBreak/>
         <w:t xml:space="preserve">            </w:t>
       </w:r>
       <w:r>
@@ -31231,7 +32317,6 @@
           <w:szCs w:val="32"/>
           <w:lang w:val="pt-BR"/>
         </w:rPr>
-        <w:lastRenderedPageBreak/>
         <w:t>As regr</w:t>
       </w:r>
       <w:r>
@@ -33352,7 +34437,7 @@
           <w:lang w:val="pt-BR"/>
         </w:rPr>
       </w:pPr>
-      <w:bookmarkStart w:id="21" w:name="_Toc464894959"/>
+      <w:bookmarkStart w:id="22" w:name="_Toc464897856"/>
       <w:r>
         <w:rPr>
           <w:lang w:val="pt-BR"/>
@@ -33366,7 +34451,7 @@
         </w:rPr>
         <w:t>Orderable</w:t>
       </w:r>
-      <w:bookmarkEnd w:id="21"/>
+      <w:bookmarkEnd w:id="22"/>
     </w:p>
     <w:p>
       <w:pPr>
@@ -34497,7 +35582,6 @@
           <w:szCs w:val="32"/>
           <w:lang w:val="pt-BR"/>
         </w:rPr>
-        <w:lastRenderedPageBreak/>
         <w:t>As regras da semântica operacional, com exceção das de propagação de raise, são as seguintes:</w:t>
       </w:r>
     </w:p>
@@ -35297,7 +36381,6 @@
           <w:lang w:val="pt-BR"/>
         </w:rPr>
       </w:pPr>
-      <w:bookmarkStart w:id="22" w:name="_GoBack"/>
       <m:oMathPara>
         <m:oMath>
           <m:r>
@@ -35313,7 +36396,6 @@
             <w:br/>
           </m:r>
         </m:oMath>
-        <w:bookmarkEnd w:id="22"/>
         <m:oMath>
           <m:f>
             <m:fPr>
@@ -36715,16 +37797,7 @@
               <w:szCs w:val="32"/>
               <w:lang w:val="pt-BR"/>
             </w:rPr>
-            <m:t>&gt;</m:t>
-          </m:r>
-          <m:r>
-            <w:rPr>
-              <w:rFonts w:ascii="Cambria Math" w:hAnsi="Cambria Math"/>
-              <w:sz w:val="24"/>
-              <w:szCs w:val="32"/>
-              <w:lang w:val="pt-BR"/>
-            </w:rPr>
-            <m:t xml:space="preserve"> </m:t>
+            <m:t xml:space="preserve">&gt; </m:t>
           </m:r>
           <m:r>
             <m:rPr>
@@ -36761,19 +37834,8 @@
               <w:szCs w:val="32"/>
               <w:lang w:val="pt-BR"/>
             </w:rPr>
-            <m:t>Nil</m:t>
-          </m:r>
-          <m:r>
-            <m:rPr>
-              <m:sty m:val="p"/>
-            </m:rPr>
-            <w:rPr>
-              <w:rFonts w:ascii="Cambria Math" w:hAnsi="Cambria Math"/>
-              <w:sz w:val="24"/>
-              <w:szCs w:val="32"/>
-              <w:lang w:val="pt-BR"/>
-            </w:rPr>
-            <m:t>≤</m:t>
+            <w:lastRenderedPageBreak/>
+            <m:t>Nil≤</m:t>
           </m:r>
           <m:sSub>
             <m:sSubPr>
@@ -36898,19 +37960,7 @@
               <w:szCs w:val="32"/>
               <w:lang w:val="pt-BR"/>
             </w:rPr>
-            <m:t>Nil</m:t>
-          </m:r>
-          <m:r>
-            <m:rPr>
-              <m:sty m:val="p"/>
-            </m:rPr>
-            <w:rPr>
-              <w:rFonts w:ascii="Cambria Math" w:hAnsi="Cambria Math"/>
-              <w:sz w:val="24"/>
-              <w:szCs w:val="32"/>
-              <w:lang w:val="pt-BR"/>
-            </w:rPr>
-            <m:t>&lt;</m:t>
+            <m:t>Nil&lt;</m:t>
           </m:r>
           <m:sSub>
             <m:sSubPr>
@@ -38509,7 +39559,6 @@
   <w:style w:type="character" w:default="1" w:styleId="Fontepargpadro">
     <w:name w:val="Default Paragraph Font"/>
     <w:uiPriority w:val="1"/>
-    <w:semiHidden/>
     <w:unhideWhenUsed/>
   </w:style>
   <w:style w:type="table" w:default="1" w:styleId="Tabelanormal">
@@ -39437,7 +40486,7 @@
 </file>
 
 <file path=customXml/itemProps1.xml><?xml version="1.0" encoding="utf-8"?>
-<ds:datastoreItem xmlns:ds="http://schemas.openxmlformats.org/officeDocument/2006/customXml" ds:itemID="{AAA7BDCE-4D7B-44B0-81EE-CC2A182C846E}">
+<ds:datastoreItem xmlns:ds="http://schemas.openxmlformats.org/officeDocument/2006/customXml" ds:itemID="{33741DA5-142E-41F6-9137-DDA062B064C4}">
   <ds:schemaRefs>
     <ds:schemaRef ds:uri="http://schemas.openxmlformats.org/officeDocument/2006/bibliography"/>
   </ds:schemaRefs>

</xml_diff>

<commit_message>
Added constraint for functions in documentation
</commit_message>
<xml_diff>
--- a/Interpretador L1/docs/Sintaxe.docx
+++ b/Interpretador L1/docs/Sintaxe.docx
@@ -103,7 +103,7 @@
             </w:rPr>
             <w:fldChar w:fldCharType="separate"/>
           </w:r>
-          <w:hyperlink w:anchor="_Toc464897835" w:history="1">
+          <w:hyperlink w:anchor="_Toc464898885" w:history="1">
             <w:r>
               <w:rPr>
                 <w:rStyle w:val="Hyperlink"/>
@@ -131,7 +131,7 @@
                 <w:noProof/>
                 <w:webHidden/>
               </w:rPr>
-              <w:instrText xml:space="preserve"> PAGEREF _Toc464897835 \h </w:instrText>
+              <w:instrText xml:space="preserve"> PAGEREF _Toc464898885 \h </w:instrText>
             </w:r>
             <w:r>
               <w:rPr>
@@ -180,7 +180,7 @@
               <w:lang w:val="pt-BR"/>
             </w:rPr>
           </w:pPr>
-          <w:hyperlink w:anchor="_Toc464897836" w:history="1">
+          <w:hyperlink w:anchor="_Toc464898886" w:history="1">
             <w:r>
               <w:rPr>
                 <w:rStyle w:val="Hyperlink"/>
@@ -208,7 +208,7 @@
                 <w:noProof/>
                 <w:webHidden/>
               </w:rPr>
-              <w:instrText xml:space="preserve"> PAGEREF _Toc464897836 \h </w:instrText>
+              <w:instrText xml:space="preserve"> PAGEREF _Toc464898886 \h </w:instrText>
             </w:r>
             <w:r>
               <w:rPr>
@@ -253,7 +253,7 @@
               <w:lang w:val="pt-BR"/>
             </w:rPr>
           </w:pPr>
-          <w:hyperlink w:anchor="_Toc464897837" w:history="1">
+          <w:hyperlink w:anchor="_Toc464898887" w:history="1">
             <w:r>
               <w:rPr>
                 <w:rStyle w:val="Hyperlink"/>
@@ -281,7 +281,7 @@
                 <w:noProof/>
                 <w:webHidden/>
               </w:rPr>
-              <w:instrText xml:space="preserve"> PAGEREF _Toc464897837 \h </w:instrText>
+              <w:instrText xml:space="preserve"> PAGEREF _Toc464898887 \h </w:instrText>
             </w:r>
             <w:r>
               <w:rPr>
@@ -326,7 +326,7 @@
               <w:lang w:val="pt-BR"/>
             </w:rPr>
           </w:pPr>
-          <w:hyperlink w:anchor="_Toc464897838" w:history="1">
+          <w:hyperlink w:anchor="_Toc464898888" w:history="1">
             <w:r>
               <w:rPr>
                 <w:rStyle w:val="Hyperlink"/>
@@ -354,7 +354,7 @@
                 <w:noProof/>
                 <w:webHidden/>
               </w:rPr>
-              <w:instrText xml:space="preserve"> PAGEREF _Toc464897838 \h </w:instrText>
+              <w:instrText xml:space="preserve"> PAGEREF _Toc464898888 \h </w:instrText>
             </w:r>
             <w:r>
               <w:rPr>
@@ -399,7 +399,7 @@
               <w:lang w:val="pt-BR"/>
             </w:rPr>
           </w:pPr>
-          <w:hyperlink w:anchor="_Toc464897839" w:history="1">
+          <w:hyperlink w:anchor="_Toc464898889" w:history="1">
             <w:r>
               <w:rPr>
                 <w:rStyle w:val="Hyperlink"/>
@@ -426,7 +426,7 @@
                 <w:noProof/>
                 <w:webHidden/>
               </w:rPr>
-              <w:instrText xml:space="preserve"> PAGEREF _Toc464897839 \h </w:instrText>
+              <w:instrText xml:space="preserve"> PAGEREF _Toc464898889 \h </w:instrText>
             </w:r>
             <w:r>
               <w:rPr>
@@ -471,7 +471,7 @@
               <w:lang w:val="pt-BR"/>
             </w:rPr>
           </w:pPr>
-          <w:hyperlink w:anchor="_Toc464897840" w:history="1">
+          <w:hyperlink w:anchor="_Toc464898890" w:history="1">
             <w:r>
               <w:rPr>
                 <w:rStyle w:val="Hyperlink"/>
@@ -498,7 +498,7 @@
                 <w:noProof/>
                 <w:webHidden/>
               </w:rPr>
-              <w:instrText xml:space="preserve"> PAGEREF _Toc464897840 \h </w:instrText>
+              <w:instrText xml:space="preserve"> PAGEREF _Toc464898890 \h </w:instrText>
             </w:r>
             <w:r>
               <w:rPr>
@@ -543,14 +543,30 @@
               <w:lang w:val="pt-BR"/>
             </w:rPr>
           </w:pPr>
-          <w:hyperlink w:anchor="_Toc464897841" w:history="1">
+          <w:hyperlink w:anchor="_Toc464898891" w:history="1">
             <w:r>
               <w:rPr>
                 <w:rStyle w:val="Hyperlink"/>
                 <w:noProof/>
                 <w:lang w:val="pt-BR"/>
               </w:rPr>
-              <w:t>Traits</w:t>
+              <w:t>Trai</w:t>
+            </w:r>
+            <w:r>
+              <w:rPr>
+                <w:rStyle w:val="Hyperlink"/>
+                <w:noProof/>
+                <w:lang w:val="pt-BR"/>
+              </w:rPr>
+              <w:t>t</w:t>
+            </w:r>
+            <w:r>
+              <w:rPr>
+                <w:rStyle w:val="Hyperlink"/>
+                <w:noProof/>
+                <w:lang w:val="pt-BR"/>
+              </w:rPr>
+              <w:t>s</w:t>
             </w:r>
             <w:r>
               <w:rPr>
@@ -571,7 +587,7 @@
                 <w:noProof/>
                 <w:webHidden/>
               </w:rPr>
-              <w:instrText xml:space="preserve"> PAGEREF _Toc464897841 \h </w:instrText>
+              <w:instrText xml:space="preserve"> PAGEREF _Toc464898891 \h </w:instrText>
             </w:r>
             <w:r>
               <w:rPr>
@@ -616,7 +632,7 @@
               <w:lang w:val="pt-BR"/>
             </w:rPr>
           </w:pPr>
-          <w:hyperlink w:anchor="_Toc464897842" w:history="1">
+          <w:hyperlink w:anchor="_Toc464898892" w:history="1">
             <w:r>
               <w:rPr>
                 <w:rStyle w:val="Hyperlink"/>
@@ -644,7 +660,7 @@
                 <w:noProof/>
                 <w:webHidden/>
               </w:rPr>
-              <w:instrText xml:space="preserve"> PAGEREF _Toc464897842 \h </w:instrText>
+              <w:instrText xml:space="preserve"> PAGEREF _Toc464898892 \h </w:instrText>
             </w:r>
             <w:r>
               <w:rPr>
@@ -689,7 +705,7 @@
               <w:lang w:val="pt-BR"/>
             </w:rPr>
           </w:pPr>
-          <w:hyperlink w:anchor="_Toc464897843" w:history="1">
+          <w:hyperlink w:anchor="_Toc464898893" w:history="1">
             <w:r>
               <w:rPr>
                 <w:rStyle w:val="Hyperlink"/>
@@ -717,7 +733,7 @@
                 <w:noProof/>
                 <w:webHidden/>
               </w:rPr>
-              <w:instrText xml:space="preserve"> PAGEREF _Toc464897843 \h </w:instrText>
+              <w:instrText xml:space="preserve"> PAGEREF _Toc464898893 \h </w:instrText>
             </w:r>
             <w:r>
               <w:rPr>
@@ -762,7 +778,7 @@
               <w:lang w:val="pt-BR"/>
             </w:rPr>
           </w:pPr>
-          <w:hyperlink w:anchor="_Toc464897844" w:history="1">
+          <w:hyperlink w:anchor="_Toc464898894" w:history="1">
             <w:r>
               <w:rPr>
                 <w:rStyle w:val="Hyperlink"/>
@@ -790,7 +806,7 @@
                 <w:noProof/>
                 <w:webHidden/>
               </w:rPr>
-              <w:instrText xml:space="preserve"> PAGEREF _Toc464897844 \h </w:instrText>
+              <w:instrText xml:space="preserve"> PAGEREF _Toc464898894 \h </w:instrText>
             </w:r>
             <w:r>
               <w:rPr>
@@ -835,7 +851,7 @@
               <w:lang w:val="pt-BR"/>
             </w:rPr>
           </w:pPr>
-          <w:hyperlink w:anchor="_Toc464897845" w:history="1">
+          <w:hyperlink w:anchor="_Toc464898895" w:history="1">
             <w:r>
               <w:rPr>
                 <w:rStyle w:val="Hyperlink"/>
@@ -863,7 +879,7 @@
                 <w:noProof/>
                 <w:webHidden/>
               </w:rPr>
-              <w:instrText xml:space="preserve"> PAGEREF _Toc464897845 \h </w:instrText>
+              <w:instrText xml:space="preserve"> PAGEREF _Toc464898895 \h </w:instrText>
             </w:r>
             <w:r>
               <w:rPr>
@@ -908,7 +924,7 @@
               <w:lang w:val="pt-BR"/>
             </w:rPr>
           </w:pPr>
-          <w:hyperlink w:anchor="_Toc464897846" w:history="1">
+          <w:hyperlink w:anchor="_Toc464898896" w:history="1">
             <w:r>
               <w:rPr>
                 <w:rStyle w:val="Hyperlink"/>
@@ -936,7 +952,7 @@
                 <w:noProof/>
                 <w:webHidden/>
               </w:rPr>
-              <w:instrText xml:space="preserve"> PAGEREF _Toc464897846 \h </w:instrText>
+              <w:instrText xml:space="preserve"> PAGEREF _Toc464898896 \h </w:instrText>
             </w:r>
             <w:r>
               <w:rPr>
@@ -981,7 +997,7 @@
               <w:lang w:val="pt-BR"/>
             </w:rPr>
           </w:pPr>
-          <w:hyperlink w:anchor="_Toc464897847" w:history="1">
+          <w:hyperlink w:anchor="_Toc464898897" w:history="1">
             <w:r>
               <w:rPr>
                 <w:rStyle w:val="Hyperlink"/>
@@ -1009,7 +1025,7 @@
                 <w:noProof/>
                 <w:webHidden/>
               </w:rPr>
-              <w:instrText xml:space="preserve"> PAGEREF _Toc464897847 \h </w:instrText>
+              <w:instrText xml:space="preserve"> PAGEREF _Toc464898897 \h </w:instrText>
             </w:r>
             <w:r>
               <w:rPr>
@@ -1058,7 +1074,7 @@
               <w:lang w:val="pt-BR"/>
             </w:rPr>
           </w:pPr>
-          <w:hyperlink w:anchor="_Toc464897848" w:history="1">
+          <w:hyperlink w:anchor="_Toc464898898" w:history="1">
             <w:r>
               <w:rPr>
                 <w:rStyle w:val="Hyperlink"/>
@@ -1086,7 +1102,7 @@
                 <w:noProof/>
                 <w:webHidden/>
               </w:rPr>
-              <w:instrText xml:space="preserve"> PAGEREF _Toc464897848 \h </w:instrText>
+              <w:instrText xml:space="preserve"> PAGEREF _Toc464898898 \h </w:instrText>
             </w:r>
             <w:r>
               <w:rPr>
@@ -1135,7 +1151,7 @@
               <w:lang w:val="pt-BR"/>
             </w:rPr>
           </w:pPr>
-          <w:hyperlink w:anchor="_Toc464897849" w:history="1">
+          <w:hyperlink w:anchor="_Toc464898899" w:history="1">
             <w:r>
               <w:rPr>
                 <w:rStyle w:val="Hyperlink"/>
@@ -1163,7 +1179,7 @@
                 <w:noProof/>
                 <w:webHidden/>
               </w:rPr>
-              <w:instrText xml:space="preserve"> PAGEREF _Toc464897849 \h </w:instrText>
+              <w:instrText xml:space="preserve"> PAGEREF _Toc464898899 \h </w:instrText>
             </w:r>
             <w:r>
               <w:rPr>
@@ -1208,7 +1224,7 @@
               <w:lang w:val="pt-BR"/>
             </w:rPr>
           </w:pPr>
-          <w:hyperlink w:anchor="_Toc464897850" w:history="1">
+          <w:hyperlink w:anchor="_Toc464898900" w:history="1">
             <w:r>
               <w:rPr>
                 <w:rStyle w:val="Hyperlink"/>
@@ -1236,7 +1252,7 @@
                 <w:noProof/>
                 <w:webHidden/>
               </w:rPr>
-              <w:instrText xml:space="preserve"> PAGEREF _Toc464897850 \h </w:instrText>
+              <w:instrText xml:space="preserve"> PAGEREF _Toc464898900 \h </w:instrText>
             </w:r>
             <w:r>
               <w:rPr>
@@ -1281,7 +1297,7 @@
               <w:lang w:val="pt-BR"/>
             </w:rPr>
           </w:pPr>
-          <w:hyperlink w:anchor="_Toc464897851" w:history="1">
+          <w:hyperlink w:anchor="_Toc464898901" w:history="1">
             <w:r>
               <w:rPr>
                 <w:rStyle w:val="Hyperlink"/>
@@ -1309,7 +1325,7 @@
                 <w:noProof/>
                 <w:webHidden/>
               </w:rPr>
-              <w:instrText xml:space="preserve"> PAGEREF _Toc464897851 \h </w:instrText>
+              <w:instrText xml:space="preserve"> PAGEREF _Toc464898901 \h </w:instrText>
             </w:r>
             <w:r>
               <w:rPr>
@@ -1354,30 +1370,14 @@
               <w:lang w:val="pt-BR"/>
             </w:rPr>
           </w:pPr>
-          <w:hyperlink w:anchor="_Toc464897852" w:history="1">
+          <w:hyperlink w:anchor="_Toc464898902" w:history="1">
             <w:r>
               <w:rPr>
                 <w:rStyle w:val="Hyperlink"/>
                 <w:noProof/>
                 <w:lang w:val="pt-BR"/>
               </w:rPr>
-              <w:t>std</w:t>
-            </w:r>
-            <w:r>
-              <w:rPr>
-                <w:rStyle w:val="Hyperlink"/>
-                <w:noProof/>
-                <w:lang w:val="pt-BR"/>
-              </w:rPr>
-              <w:t>l</w:t>
-            </w:r>
-            <w:r>
-              <w:rPr>
-                <w:rStyle w:val="Hyperlink"/>
-                <w:noProof/>
-                <w:lang w:val="pt-BR"/>
-              </w:rPr>
-              <w:t>ib</w:t>
+              <w:t>stdlib</w:t>
             </w:r>
             <w:r>
               <w:rPr>
@@ -1398,7 +1398,7 @@
                 <w:noProof/>
                 <w:webHidden/>
               </w:rPr>
-              <w:instrText xml:space="preserve"> PAGEREF _Toc464897852 \h </w:instrText>
+              <w:instrText xml:space="preserve"> PAGEREF _Toc464898902 \h </w:instrText>
             </w:r>
             <w:r>
               <w:rPr>
@@ -1443,7 +1443,7 @@
               <w:lang w:val="pt-BR"/>
             </w:rPr>
           </w:pPr>
-          <w:hyperlink w:anchor="_Toc464897853" w:history="1">
+          <w:hyperlink w:anchor="_Toc464898903" w:history="1">
             <w:r>
               <w:rPr>
                 <w:rStyle w:val="Hyperlink"/>
@@ -1471,7 +1471,7 @@
                 <w:noProof/>
                 <w:webHidden/>
               </w:rPr>
-              <w:instrText xml:space="preserve"> PAGEREF _Toc464897853 \h </w:instrText>
+              <w:instrText xml:space="preserve"> PAGEREF _Toc464898903 \h </w:instrText>
             </w:r>
             <w:r>
               <w:rPr>
@@ -1520,7 +1520,7 @@
               <w:lang w:val="pt-BR"/>
             </w:rPr>
           </w:pPr>
-          <w:hyperlink w:anchor="_Toc464897854" w:history="1">
+          <w:hyperlink w:anchor="_Toc464898904" w:history="1">
             <w:r>
               <w:rPr>
                 <w:rStyle w:val="Hyperlink"/>
@@ -1548,7 +1548,7 @@
                 <w:noProof/>
                 <w:webHidden/>
               </w:rPr>
-              <w:instrText xml:space="preserve"> PAGEREF _Toc464897854 \h </w:instrText>
+              <w:instrText xml:space="preserve"> PAGEREF _Toc464898904 \h </w:instrText>
             </w:r>
             <w:r>
               <w:rPr>
@@ -1593,7 +1593,7 @@
               <w:lang w:val="pt-BR"/>
             </w:rPr>
           </w:pPr>
-          <w:hyperlink w:anchor="_Toc464897855" w:history="1">
+          <w:hyperlink w:anchor="_Toc464898905" w:history="1">
             <w:r>
               <w:rPr>
                 <w:rStyle w:val="Hyperlink"/>
@@ -1621,7 +1621,7 @@
                 <w:noProof/>
                 <w:webHidden/>
               </w:rPr>
-              <w:instrText xml:space="preserve"> PAGEREF _Toc464897855 \h </w:instrText>
+              <w:instrText xml:space="preserve"> PAGEREF _Toc464898905 \h </w:instrText>
             </w:r>
             <w:r>
               <w:rPr>
@@ -1666,7 +1666,7 @@
               <w:lang w:val="pt-BR"/>
             </w:rPr>
           </w:pPr>
-          <w:hyperlink w:anchor="_Toc464897856" w:history="1">
+          <w:hyperlink w:anchor="_Toc464898906" w:history="1">
             <w:r>
               <w:rPr>
                 <w:rStyle w:val="Hyperlink"/>
@@ -1694,7 +1694,7 @@
                 <w:noProof/>
                 <w:webHidden/>
               </w:rPr>
-              <w:instrText xml:space="preserve"> PAGEREF _Toc464897856 \h </w:instrText>
+              <w:instrText xml:space="preserve"> PAGEREF _Toc464898906 \h </w:instrText>
             </w:r>
             <w:r>
               <w:rPr>
@@ -1790,7 +1790,7 @@
           <w:lang w:val="pt-BR"/>
         </w:rPr>
       </w:pPr>
-      <w:bookmarkStart w:id="0" w:name="_Toc464897835"/>
+      <w:bookmarkStart w:id="0" w:name="_Toc464898885"/>
       <w:r>
         <w:rPr>
           <w:lang w:val="pt-BR"/>
@@ -2074,7 +2074,7 @@
           <w:lang w:val="pt-BR"/>
         </w:rPr>
       </w:pPr>
-      <w:bookmarkStart w:id="1" w:name="_Toc464897836"/>
+      <w:bookmarkStart w:id="1" w:name="_Toc464898886"/>
       <w:r>
         <w:rPr>
           <w:lang w:val="pt-BR"/>
@@ -2103,7 +2103,7 @@
           <w:lang w:val="pt-BR"/>
         </w:rPr>
       </w:pPr>
-      <w:bookmarkStart w:id="2" w:name="_Toc464897837"/>
+      <w:bookmarkStart w:id="2" w:name="_Toc464898887"/>
       <w:r>
         <w:rPr>
           <w:lang w:val="pt-BR"/>
@@ -2126,7 +2126,7 @@
           <w:lang w:val="pt-BR"/>
         </w:rPr>
       </w:pPr>
-      <w:bookmarkStart w:id="3" w:name="_Toc464897838"/>
+      <w:bookmarkStart w:id="3" w:name="_Toc464898888"/>
       <w:r>
         <w:rPr>
           <w:lang w:val="pt-BR"/>
@@ -6071,7 +6071,7 @@
       <w:pPr>
         <w:pStyle w:val="Ttulo2"/>
       </w:pPr>
-      <w:bookmarkStart w:id="4" w:name="_Toc464897839"/>
+      <w:bookmarkStart w:id="4" w:name="_Toc464898889"/>
       <w:r>
         <w:lastRenderedPageBreak/>
         <w:t>Tipos</w:t>
@@ -6082,7 +6082,7 @@
       <w:pPr>
         <w:pStyle w:val="Ttulo3"/>
       </w:pPr>
-      <w:bookmarkStart w:id="5" w:name="_Toc464897840"/>
+      <w:bookmarkStart w:id="5" w:name="_Toc464898890"/>
       <w:r>
         <w:t>Tipos Básicos</w:t>
       </w:r>
@@ -6939,7 +6939,7 @@
           <w:lang w:val="pt-BR"/>
         </w:rPr>
       </w:pPr>
-      <w:bookmarkStart w:id="6" w:name="_Toc464897841"/>
+      <w:bookmarkStart w:id="6" w:name="_Toc464898891"/>
       <w:r>
         <w:rPr>
           <w:lang w:val="pt-BR"/>
@@ -6992,25 +6992,7 @@
               <w:szCs w:val="24"/>
               <w:lang w:val="pt-BR"/>
             </w:rPr>
-            <m:t>Traits</m:t>
-          </m:r>
-          <m:r>
-            <w:rPr>
-              <w:rFonts w:ascii="Cambria Math" w:hAnsi="Cambria Math"/>
-              <w:sz w:val="24"/>
-              <w:szCs w:val="24"/>
-              <w:lang w:val="pt-BR"/>
-            </w:rPr>
-            <m:t xml:space="preserve">∷=Equatable </m:t>
-          </m:r>
-          <m:r>
-            <w:rPr>
-              <w:rFonts w:ascii="Cambria Math" w:hAnsi="Cambria Math"/>
-              <w:sz w:val="24"/>
-              <w:szCs w:val="24"/>
-              <w:lang w:val="pt-BR"/>
-            </w:rPr>
-            <m:t>| Orderable</m:t>
+            <m:t>Traits∷=Equatable | Orderable</m:t>
           </m:r>
         </m:oMath>
       </m:oMathPara>
@@ -7683,7 +7665,7 @@
           <w:lang w:val="pt-BR"/>
         </w:rPr>
       </w:pPr>
-      <w:bookmarkStart w:id="7" w:name="_Toc464897842"/>
+      <w:bookmarkStart w:id="7" w:name="_Toc464898892"/>
       <w:r>
         <w:rPr>
           <w:lang w:val="pt-BR"/>
@@ -7700,7 +7682,7 @@
           <w:lang w:val="pt-BR"/>
         </w:rPr>
       </w:pPr>
-      <w:bookmarkStart w:id="8" w:name="_Toc464897843"/>
+      <w:bookmarkStart w:id="8" w:name="_Toc464898893"/>
       <w:r>
         <w:rPr>
           <w:lang w:val="pt-BR"/>
@@ -8938,7 +8920,7 @@
           <w:lang w:val="pt-BR"/>
         </w:rPr>
       </w:pPr>
-      <w:bookmarkStart w:id="9" w:name="_Toc464897844"/>
+      <w:bookmarkStart w:id="9" w:name="_Toc464898894"/>
       <w:r>
         <w:rPr>
           <w:lang w:val="pt-BR"/>
@@ -10914,7 +10896,7 @@
           <w:lang w:val="pt-BR"/>
         </w:rPr>
       </w:pPr>
-      <w:bookmarkStart w:id="10" w:name="_Toc464897845"/>
+      <w:bookmarkStart w:id="10" w:name="_Toc464898895"/>
       <w:r>
         <w:rPr>
           <w:lang w:val="pt-BR"/>
@@ -12212,7 +12194,7 @@
           <w:lang w:val="pt-BR"/>
         </w:rPr>
       </w:pPr>
-      <w:bookmarkStart w:id="11" w:name="_Toc464897846"/>
+      <w:bookmarkStart w:id="11" w:name="_Toc464898896"/>
       <w:r>
         <w:rPr>
           <w:lang w:val="pt-BR"/>
@@ -13360,7 +13342,7 @@
           <w:lang w:val="pt-BR"/>
         </w:rPr>
       </w:pPr>
-      <w:bookmarkStart w:id="12" w:name="_Toc464897847"/>
+      <w:bookmarkStart w:id="12" w:name="_Toc464898897"/>
       <w:r>
         <w:rPr>
           <w:lang w:val="pt-BR"/>
@@ -13594,7 +13576,7 @@
           <w:lang w:val="pt-BR"/>
         </w:rPr>
       </w:pPr>
-      <w:bookmarkStart w:id="13" w:name="_Toc464897848"/>
+      <w:bookmarkStart w:id="13" w:name="_Toc464898898"/>
       <w:r>
         <w:rPr>
           <w:lang w:val="pt-BR"/>
@@ -21095,7 +21077,7 @@
           <w:lang w:val="pt-BR"/>
         </w:rPr>
       </w:pPr>
-      <w:bookmarkStart w:id="14" w:name="_Toc464897849"/>
+      <w:bookmarkStart w:id="14" w:name="_Toc464898899"/>
       <w:r>
         <w:rPr>
           <w:lang w:val="pt-BR"/>
@@ -21120,7 +21102,7 @@
           <w:lang w:val="pt-BR"/>
         </w:rPr>
       </w:pPr>
-      <w:bookmarkStart w:id="15" w:name="_Toc464897850"/>
+      <w:bookmarkStart w:id="15" w:name="_Toc464898900"/>
       <w:r>
         <w:rPr>
           <w:lang w:val="pt-BR"/>
@@ -21188,7 +21170,7 @@
           <w:lang w:val="pt-BR"/>
         </w:rPr>
       </w:pPr>
-      <w:bookmarkStart w:id="16" w:name="_Toc464897851"/>
+      <w:bookmarkStart w:id="16" w:name="_Toc464898901"/>
       <w:r>
         <w:rPr>
           <w:lang w:val="pt-BR"/>
@@ -21528,7 +21510,7 @@
           <w:lang w:val="pt-BR"/>
         </w:rPr>
       </w:pPr>
-      <w:bookmarkStart w:id="17" w:name="_Toc464897852"/>
+      <w:bookmarkStart w:id="17" w:name="_Toc464898902"/>
       <w:r>
         <w:rPr>
           <w:lang w:val="pt-BR"/>
@@ -26136,19 +26118,7 @@
                     <w:szCs w:val="24"/>
                     <w:lang w:val="pt-BR"/>
                   </w:rPr>
-                  <m:t>minimum</m:t>
-                </m:r>
-                <m:r>
-                  <m:rPr>
-                    <m:sty m:val="b"/>
-                  </m:rPr>
-                  <w:rPr>
-                    <w:rFonts w:ascii="Cambria Math" w:hAnsi="Cambria Math"/>
-                    <w:sz w:val="24"/>
-                    <w:szCs w:val="24"/>
-                    <w:lang w:val="pt-BR"/>
-                  </w:rPr>
-                  <m:t>∷</m:t>
+                  <m:t>minimum∷</m:t>
                 </m:r>
                 <m:d>
                   <m:dPr>
@@ -27595,6 +27565,41 @@
                   </w:rPr>
                   <m:t>exists∷</m:t>
                 </m:r>
+                <m:sSub>
+                  <m:sSubPr>
+                    <m:ctrlPr>
+                      <w:rPr>
+                        <w:rFonts w:ascii="Cambria Math" w:hAnsi="Cambria Math" w:cstheme="minorHAnsi"/>
+                        <w:bCs/>
+                        <w:i/>
+                        <w:sz w:val="24"/>
+                        <w:szCs w:val="24"/>
+                        <w:lang w:val="pt-BR"/>
+                      </w:rPr>
+                    </m:ctrlPr>
+                  </m:sSubPr>
+                  <m:e>
+                    <m:r>
+                      <w:rPr>
+                        <w:rFonts w:ascii="Cambria Math" w:hAnsi="Cambria Math" w:cstheme="minorHAnsi"/>
+                        <w:sz w:val="24"/>
+                        <w:szCs w:val="24"/>
+                        <w:lang w:val="pt-BR"/>
+                      </w:rPr>
+                      <m:t>T</m:t>
+                    </m:r>
+                  </m:e>
+                  <m:sub>
+                    <m:r>
+                      <w:rPr>
+                        <w:rFonts w:ascii="Cambria Math" w:hAnsi="Cambria Math" w:cstheme="minorHAnsi"/>
+                        <w:sz w:val="24"/>
+                        <w:szCs w:val="24"/>
+                      </w:rPr>
+                      <m:t>Eq</m:t>
+                    </m:r>
+                  </m:sub>
+                </m:sSub>
                 <m:r>
                   <m:rPr>
                     <m:sty m:val="p"/>
@@ -27605,7 +27610,7 @@
                     <w:szCs w:val="24"/>
                     <w:lang w:val="pt-BR"/>
                   </w:rPr>
-                  <m:t>T→</m:t>
+                  <m:t>→</m:t>
                 </m:r>
                 <m:d>
                   <m:dPr>
@@ -27621,18 +27626,43 @@
                     </m:ctrlPr>
                   </m:dPr>
                   <m:e>
-                    <m:r>
-                      <m:rPr>
-                        <m:sty m:val="p"/>
-                      </m:rPr>
-                      <w:rPr>
-                        <w:rFonts w:ascii="Cambria Math" w:hAnsi="Cambria Math"/>
-                        <w:sz w:val="24"/>
-                        <w:szCs w:val="24"/>
-                        <w:lang w:val="pt-BR"/>
-                      </w:rPr>
-                      <m:t>T</m:t>
-                    </m:r>
+                    <m:sSub>
+                      <m:sSubPr>
+                        <m:ctrlPr>
+                          <w:rPr>
+                            <w:rFonts w:ascii="Cambria Math" w:hAnsi="Cambria Math" w:cstheme="minorHAnsi"/>
+                            <w:bCs/>
+                            <w:i/>
+                            <w:sz w:val="24"/>
+                            <w:szCs w:val="24"/>
+                            <w:lang w:val="pt-BR"/>
+                          </w:rPr>
+                        </m:ctrlPr>
+                      </m:sSubPr>
+                      <m:e>
+                        <m:r>
+                          <w:rPr>
+                            <w:rFonts w:ascii="Cambria Math" w:hAnsi="Cambria Math" w:cstheme="minorHAnsi"/>
+                            <w:sz w:val="24"/>
+                            <w:szCs w:val="24"/>
+                            <w:lang w:val="pt-BR"/>
+                          </w:rPr>
+                          <m:t>T</m:t>
+                        </m:r>
+                      </m:e>
+                      <m:sub>
+                        <m:r>
+                          <w:rPr>
+                            <w:rFonts w:ascii="Cambria Math" w:hAnsi="Cambria Math" w:cstheme="minorHAnsi"/>
+                            <w:sz w:val="24"/>
+                            <w:szCs w:val="24"/>
+                          </w:rPr>
+                          <m:t>Eq</m:t>
+                        </m:r>
+                      </m:sub>
+                    </m:sSub>
+                    <w:bookmarkStart w:id="18" w:name="_GoBack"/>
+                    <w:bookmarkEnd w:id="18"/>
                   </m:e>
                 </m:d>
                 <m:r>
@@ -28047,6 +28077,41 @@
                   <w:lastRenderedPageBreak/>
                   <m:t>indexOf∷</m:t>
                 </m:r>
+                <m:sSub>
+                  <m:sSubPr>
+                    <m:ctrlPr>
+                      <w:rPr>
+                        <w:rFonts w:ascii="Cambria Math" w:hAnsi="Cambria Math" w:cstheme="minorHAnsi"/>
+                        <w:bCs/>
+                        <w:i/>
+                        <w:sz w:val="24"/>
+                        <w:szCs w:val="24"/>
+                        <w:lang w:val="pt-BR"/>
+                      </w:rPr>
+                    </m:ctrlPr>
+                  </m:sSubPr>
+                  <m:e>
+                    <m:r>
+                      <w:rPr>
+                        <w:rFonts w:ascii="Cambria Math" w:hAnsi="Cambria Math" w:cstheme="minorHAnsi"/>
+                        <w:sz w:val="24"/>
+                        <w:szCs w:val="24"/>
+                        <w:lang w:val="pt-BR"/>
+                      </w:rPr>
+                      <m:t>T</m:t>
+                    </m:r>
+                  </m:e>
+                  <m:sub>
+                    <m:r>
+                      <w:rPr>
+                        <w:rFonts w:ascii="Cambria Math" w:hAnsi="Cambria Math" w:cstheme="minorHAnsi"/>
+                        <w:sz w:val="24"/>
+                        <w:szCs w:val="24"/>
+                      </w:rPr>
+                      <m:t>Eq</m:t>
+                    </m:r>
+                  </m:sub>
+                </m:sSub>
                 <m:r>
                   <m:rPr>
                     <m:sty m:val="p"/>
@@ -28057,7 +28122,7 @@
                     <w:szCs w:val="24"/>
                     <w:lang w:val="pt-BR"/>
                   </w:rPr>
-                  <m:t>T→</m:t>
+                  <m:t>→</m:t>
                 </m:r>
                 <m:d>
                   <m:dPr>
@@ -28073,18 +28138,41 @@
                     </m:ctrlPr>
                   </m:dPr>
                   <m:e>
-                    <m:r>
-                      <m:rPr>
-                        <m:sty m:val="p"/>
-                      </m:rPr>
-                      <w:rPr>
-                        <w:rFonts w:ascii="Cambria Math" w:hAnsi="Cambria Math"/>
-                        <w:sz w:val="24"/>
-                        <w:szCs w:val="24"/>
-                        <w:lang w:val="pt-BR"/>
-                      </w:rPr>
-                      <m:t>T</m:t>
-                    </m:r>
+                    <m:sSub>
+                      <m:sSubPr>
+                        <m:ctrlPr>
+                          <w:rPr>
+                            <w:rFonts w:ascii="Cambria Math" w:hAnsi="Cambria Math" w:cstheme="minorHAnsi"/>
+                            <w:bCs/>
+                            <w:i/>
+                            <w:sz w:val="24"/>
+                            <w:szCs w:val="24"/>
+                            <w:lang w:val="pt-BR"/>
+                          </w:rPr>
+                        </m:ctrlPr>
+                      </m:sSubPr>
+                      <m:e>
+                        <m:r>
+                          <w:rPr>
+                            <w:rFonts w:ascii="Cambria Math" w:hAnsi="Cambria Math" w:cstheme="minorHAnsi"/>
+                            <w:sz w:val="24"/>
+                            <w:szCs w:val="24"/>
+                            <w:lang w:val="pt-BR"/>
+                          </w:rPr>
+                          <m:t>T</m:t>
+                        </m:r>
+                      </m:e>
+                      <m:sub>
+                        <m:r>
+                          <w:rPr>
+                            <w:rFonts w:ascii="Cambria Math" w:hAnsi="Cambria Math" w:cstheme="minorHAnsi"/>
+                            <w:sz w:val="24"/>
+                            <w:szCs w:val="24"/>
+                          </w:rPr>
+                          <m:t>Eq</m:t>
+                        </m:r>
+                      </m:sub>
+                    </m:sSub>
                   </m:e>
                 </m:d>
                 <m:r>
@@ -28372,8 +28460,6 @@
           <w:lang w:val="pt-BR"/>
         </w:rPr>
       </w:pPr>
-      <w:bookmarkStart w:id="18" w:name="_GoBack"/>
-      <w:bookmarkEnd w:id="18"/>
     </w:p>
     <w:p>
       <w:pPr>
@@ -28382,7 +28468,7 @@
           <w:lang w:val="pt-BR"/>
         </w:rPr>
       </w:pPr>
-      <w:bookmarkStart w:id="19" w:name="_Toc464897853"/>
+      <w:bookmarkStart w:id="19" w:name="_Toc464898903"/>
       <w:r>
         <w:rPr>
           <w:lang w:val="pt-BR"/>
@@ -28499,7 +28585,7 @@
           <w:lang w:val="pt-BR"/>
         </w:rPr>
       </w:pPr>
-      <w:bookmarkStart w:id="20" w:name="_Toc464897854"/>
+      <w:bookmarkStart w:id="20" w:name="_Toc464898904"/>
       <w:r>
         <w:rPr>
           <w:lang w:val="pt-BR"/>
@@ -28522,7 +28608,7 @@
           <w:lang w:val="pt-BR"/>
         </w:rPr>
       </w:pPr>
-      <w:bookmarkStart w:id="21" w:name="_Toc464897855"/>
+      <w:bookmarkStart w:id="21" w:name="_Toc464898905"/>
       <w:r>
         <w:rPr>
           <w:lang w:val="pt-BR"/>
@@ -34437,7 +34523,7 @@
           <w:lang w:val="pt-BR"/>
         </w:rPr>
       </w:pPr>
-      <w:bookmarkStart w:id="22" w:name="_Toc464897856"/>
+      <w:bookmarkStart w:id="22" w:name="_Toc464898906"/>
       <w:r>
         <w:rPr>
           <w:lang w:val="pt-BR"/>
@@ -39559,6 +39645,7 @@
   <w:style w:type="character" w:default="1" w:styleId="Fontepargpadro">
     <w:name w:val="Default Paragraph Font"/>
     <w:uiPriority w:val="1"/>
+    <w:semiHidden/>
     <w:unhideWhenUsed/>
   </w:style>
   <w:style w:type="table" w:default="1" w:styleId="Tabelanormal">
@@ -40486,7 +40573,7 @@
 </file>
 
 <file path=customXml/itemProps1.xml><?xml version="1.0" encoding="utf-8"?>
-<ds:datastoreItem xmlns:ds="http://schemas.openxmlformats.org/officeDocument/2006/customXml" ds:itemID="{33741DA5-142E-41F6-9137-DDA062B064C4}">
+<ds:datastoreItem xmlns:ds="http://schemas.openxmlformats.org/officeDocument/2006/customXml" ds:itemID="{B6A60726-8488-4137-940E-86CB6DE325E2}">
   <ds:schemaRefs>
     <ds:schemaRef ds:uri="http://schemas.openxmlformats.org/officeDocument/2006/bibliography"/>
   </ds:schemaRefs>

</xml_diff>

<commit_message>
Documentação da extensão de curto circuito
</commit_message>
<xml_diff>
--- a/Interpretador L1/docs/Sintaxe.docx
+++ b/Interpretador L1/docs/Sintaxe.docx
@@ -103,7 +103,7 @@
             </w:rPr>
             <w:fldChar w:fldCharType="separate"/>
           </w:r>
-          <w:hyperlink w:anchor="_Toc464898885" w:history="1">
+          <w:hyperlink w:anchor="_Toc465014769" w:history="1">
             <w:r>
               <w:rPr>
                 <w:rStyle w:val="Hyperlink"/>
@@ -131,7 +131,7 @@
                 <w:noProof/>
                 <w:webHidden/>
               </w:rPr>
-              <w:instrText xml:space="preserve"> PAGEREF _Toc464898885 \h </w:instrText>
+              <w:instrText xml:space="preserve"> PAGEREF _Toc465014769 \h </w:instrText>
             </w:r>
             <w:r>
               <w:rPr>
@@ -180,7 +180,7 @@
               <w:lang w:val="pt-BR"/>
             </w:rPr>
           </w:pPr>
-          <w:hyperlink w:anchor="_Toc464898886" w:history="1">
+          <w:hyperlink w:anchor="_Toc465014770" w:history="1">
             <w:r>
               <w:rPr>
                 <w:rStyle w:val="Hyperlink"/>
@@ -208,7 +208,7 @@
                 <w:noProof/>
                 <w:webHidden/>
               </w:rPr>
-              <w:instrText xml:space="preserve"> PAGEREF _Toc464898886 \h </w:instrText>
+              <w:instrText xml:space="preserve"> PAGEREF _Toc465014770 \h </w:instrText>
             </w:r>
             <w:r>
               <w:rPr>
@@ -253,7 +253,7 @@
               <w:lang w:val="pt-BR"/>
             </w:rPr>
           </w:pPr>
-          <w:hyperlink w:anchor="_Toc464898887" w:history="1">
+          <w:hyperlink w:anchor="_Toc465014771" w:history="1">
             <w:r>
               <w:rPr>
                 <w:rStyle w:val="Hyperlink"/>
@@ -281,7 +281,7 @@
                 <w:noProof/>
                 <w:webHidden/>
               </w:rPr>
-              <w:instrText xml:space="preserve"> PAGEREF _Toc464898887 \h </w:instrText>
+              <w:instrText xml:space="preserve"> PAGEREF _Toc465014771 \h </w:instrText>
             </w:r>
             <w:r>
               <w:rPr>
@@ -326,7 +326,7 @@
               <w:lang w:val="pt-BR"/>
             </w:rPr>
           </w:pPr>
-          <w:hyperlink w:anchor="_Toc464898888" w:history="1">
+          <w:hyperlink w:anchor="_Toc465014772" w:history="1">
             <w:r>
               <w:rPr>
                 <w:rStyle w:val="Hyperlink"/>
@@ -354,7 +354,7 @@
                 <w:noProof/>
                 <w:webHidden/>
               </w:rPr>
-              <w:instrText xml:space="preserve"> PAGEREF _Toc464898888 \h </w:instrText>
+              <w:instrText xml:space="preserve"> PAGEREF _Toc465014772 \h </w:instrText>
             </w:r>
             <w:r>
               <w:rPr>
@@ -399,7 +399,7 @@
               <w:lang w:val="pt-BR"/>
             </w:rPr>
           </w:pPr>
-          <w:hyperlink w:anchor="_Toc464898889" w:history="1">
+          <w:hyperlink w:anchor="_Toc465014773" w:history="1">
             <w:r>
               <w:rPr>
                 <w:rStyle w:val="Hyperlink"/>
@@ -426,7 +426,7 @@
                 <w:noProof/>
                 <w:webHidden/>
               </w:rPr>
-              <w:instrText xml:space="preserve"> PAGEREF _Toc464898889 \h </w:instrText>
+              <w:instrText xml:space="preserve"> PAGEREF _Toc465014773 \h </w:instrText>
             </w:r>
             <w:r>
               <w:rPr>
@@ -471,7 +471,7 @@
               <w:lang w:val="pt-BR"/>
             </w:rPr>
           </w:pPr>
-          <w:hyperlink w:anchor="_Toc464898890" w:history="1">
+          <w:hyperlink w:anchor="_Toc465014774" w:history="1">
             <w:r>
               <w:rPr>
                 <w:rStyle w:val="Hyperlink"/>
@@ -498,7 +498,7 @@
                 <w:noProof/>
                 <w:webHidden/>
               </w:rPr>
-              <w:instrText xml:space="preserve"> PAGEREF _Toc464898890 \h </w:instrText>
+              <w:instrText xml:space="preserve"> PAGEREF _Toc465014774 \h </w:instrText>
             </w:r>
             <w:r>
               <w:rPr>
@@ -543,30 +543,14 @@
               <w:lang w:val="pt-BR"/>
             </w:rPr>
           </w:pPr>
-          <w:hyperlink w:anchor="_Toc464898891" w:history="1">
+          <w:hyperlink w:anchor="_Toc465014775" w:history="1">
             <w:r>
               <w:rPr>
                 <w:rStyle w:val="Hyperlink"/>
                 <w:noProof/>
                 <w:lang w:val="pt-BR"/>
               </w:rPr>
-              <w:t>Trai</w:t>
-            </w:r>
-            <w:r>
-              <w:rPr>
-                <w:rStyle w:val="Hyperlink"/>
-                <w:noProof/>
-                <w:lang w:val="pt-BR"/>
-              </w:rPr>
-              <w:t>t</w:t>
-            </w:r>
-            <w:r>
-              <w:rPr>
-                <w:rStyle w:val="Hyperlink"/>
-                <w:noProof/>
-                <w:lang w:val="pt-BR"/>
-              </w:rPr>
-              <w:t>s</w:t>
+              <w:t>Traits</w:t>
             </w:r>
             <w:r>
               <w:rPr>
@@ -587,7 +571,7 @@
                 <w:noProof/>
                 <w:webHidden/>
               </w:rPr>
-              <w:instrText xml:space="preserve"> PAGEREF _Toc464898891 \h </w:instrText>
+              <w:instrText xml:space="preserve"> PAGEREF _Toc465014775 \h </w:instrText>
             </w:r>
             <w:r>
               <w:rPr>
@@ -632,7 +616,7 @@
               <w:lang w:val="pt-BR"/>
             </w:rPr>
           </w:pPr>
-          <w:hyperlink w:anchor="_Toc464898892" w:history="1">
+          <w:hyperlink w:anchor="_Toc465014776" w:history="1">
             <w:r>
               <w:rPr>
                 <w:rStyle w:val="Hyperlink"/>
@@ -660,7 +644,7 @@
                 <w:noProof/>
                 <w:webHidden/>
               </w:rPr>
-              <w:instrText xml:space="preserve"> PAGEREF _Toc464898892 \h </w:instrText>
+              <w:instrText xml:space="preserve"> PAGEREF _Toc465014776 \h </w:instrText>
             </w:r>
             <w:r>
               <w:rPr>
@@ -705,7 +689,7 @@
               <w:lang w:val="pt-BR"/>
             </w:rPr>
           </w:pPr>
-          <w:hyperlink w:anchor="_Toc464898893" w:history="1">
+          <w:hyperlink w:anchor="_Toc465014777" w:history="1">
             <w:r>
               <w:rPr>
                 <w:rStyle w:val="Hyperlink"/>
@@ -733,7 +717,7 @@
                 <w:noProof/>
                 <w:webHidden/>
               </w:rPr>
-              <w:instrText xml:space="preserve"> PAGEREF _Toc464898893 \h </w:instrText>
+              <w:instrText xml:space="preserve"> PAGEREF _Toc465014777 \h </w:instrText>
             </w:r>
             <w:r>
               <w:rPr>
@@ -778,7 +762,7 @@
               <w:lang w:val="pt-BR"/>
             </w:rPr>
           </w:pPr>
-          <w:hyperlink w:anchor="_Toc464898894" w:history="1">
+          <w:hyperlink w:anchor="_Toc465014778" w:history="1">
             <w:r>
               <w:rPr>
                 <w:rStyle w:val="Hyperlink"/>
@@ -806,7 +790,7 @@
                 <w:noProof/>
                 <w:webHidden/>
               </w:rPr>
-              <w:instrText xml:space="preserve"> PAGEREF _Toc464898894 \h </w:instrText>
+              <w:instrText xml:space="preserve"> PAGEREF _Toc465014778 \h </w:instrText>
             </w:r>
             <w:r>
               <w:rPr>
@@ -851,7 +835,7 @@
               <w:lang w:val="pt-BR"/>
             </w:rPr>
           </w:pPr>
-          <w:hyperlink w:anchor="_Toc464898895" w:history="1">
+          <w:hyperlink w:anchor="_Toc465014779" w:history="1">
             <w:r>
               <w:rPr>
                 <w:rStyle w:val="Hyperlink"/>
@@ -879,7 +863,7 @@
                 <w:noProof/>
                 <w:webHidden/>
               </w:rPr>
-              <w:instrText xml:space="preserve"> PAGEREF _Toc464898895 \h </w:instrText>
+              <w:instrText xml:space="preserve"> PAGEREF _Toc465014779 \h </w:instrText>
             </w:r>
             <w:r>
               <w:rPr>
@@ -924,7 +908,7 @@
               <w:lang w:val="pt-BR"/>
             </w:rPr>
           </w:pPr>
-          <w:hyperlink w:anchor="_Toc464898896" w:history="1">
+          <w:hyperlink w:anchor="_Toc465014780" w:history="1">
             <w:r>
               <w:rPr>
                 <w:rStyle w:val="Hyperlink"/>
@@ -952,7 +936,7 @@
                 <w:noProof/>
                 <w:webHidden/>
               </w:rPr>
-              <w:instrText xml:space="preserve"> PAGEREF _Toc464898896 \h </w:instrText>
+              <w:instrText xml:space="preserve"> PAGEREF _Toc465014780 \h </w:instrText>
             </w:r>
             <w:r>
               <w:rPr>
@@ -997,7 +981,7 @@
               <w:lang w:val="pt-BR"/>
             </w:rPr>
           </w:pPr>
-          <w:hyperlink w:anchor="_Toc464898897" w:history="1">
+          <w:hyperlink w:anchor="_Toc465014781" w:history="1">
             <w:r>
               <w:rPr>
                 <w:rStyle w:val="Hyperlink"/>
@@ -1025,7 +1009,7 @@
                 <w:noProof/>
                 <w:webHidden/>
               </w:rPr>
-              <w:instrText xml:space="preserve"> PAGEREF _Toc464898897 \h </w:instrText>
+              <w:instrText xml:space="preserve"> PAGEREF _Toc465014781 \h </w:instrText>
             </w:r>
             <w:r>
               <w:rPr>
@@ -1074,7 +1058,7 @@
               <w:lang w:val="pt-BR"/>
             </w:rPr>
           </w:pPr>
-          <w:hyperlink w:anchor="_Toc464898898" w:history="1">
+          <w:hyperlink w:anchor="_Toc465014782" w:history="1">
             <w:r>
               <w:rPr>
                 <w:rStyle w:val="Hyperlink"/>
@@ -1102,7 +1086,7 @@
                 <w:noProof/>
                 <w:webHidden/>
               </w:rPr>
-              <w:instrText xml:space="preserve"> PAGEREF _Toc464898898 \h </w:instrText>
+              <w:instrText xml:space="preserve"> PAGEREF _Toc465014782 \h </w:instrText>
             </w:r>
             <w:r>
               <w:rPr>
@@ -1151,7 +1135,7 @@
               <w:lang w:val="pt-BR"/>
             </w:rPr>
           </w:pPr>
-          <w:hyperlink w:anchor="_Toc464898899" w:history="1">
+          <w:hyperlink w:anchor="_Toc465014783" w:history="1">
             <w:r>
               <w:rPr>
                 <w:rStyle w:val="Hyperlink"/>
@@ -1179,7 +1163,7 @@
                 <w:noProof/>
                 <w:webHidden/>
               </w:rPr>
-              <w:instrText xml:space="preserve"> PAGEREF _Toc464898899 \h </w:instrText>
+              <w:instrText xml:space="preserve"> PAGEREF _Toc465014783 \h </w:instrText>
             </w:r>
             <w:r>
               <w:rPr>
@@ -1224,7 +1208,7 @@
               <w:lang w:val="pt-BR"/>
             </w:rPr>
           </w:pPr>
-          <w:hyperlink w:anchor="_Toc464898900" w:history="1">
+          <w:hyperlink w:anchor="_Toc465014784" w:history="1">
             <w:r>
               <w:rPr>
                 <w:rStyle w:val="Hyperlink"/>
@@ -1252,7 +1236,7 @@
                 <w:noProof/>
                 <w:webHidden/>
               </w:rPr>
-              <w:instrText xml:space="preserve"> PAGEREF _Toc464898900 \h </w:instrText>
+              <w:instrText xml:space="preserve"> PAGEREF _Toc465014784 \h </w:instrText>
             </w:r>
             <w:r>
               <w:rPr>
@@ -1297,7 +1281,7 @@
               <w:lang w:val="pt-BR"/>
             </w:rPr>
           </w:pPr>
-          <w:hyperlink w:anchor="_Toc464898901" w:history="1">
+          <w:hyperlink w:anchor="_Toc465014785" w:history="1">
             <w:r>
               <w:rPr>
                 <w:rStyle w:val="Hyperlink"/>
@@ -1325,7 +1309,7 @@
                 <w:noProof/>
                 <w:webHidden/>
               </w:rPr>
-              <w:instrText xml:space="preserve"> PAGEREF _Toc464898901 \h </w:instrText>
+              <w:instrText xml:space="preserve"> PAGEREF _Toc465014785 \h </w:instrText>
             </w:r>
             <w:r>
               <w:rPr>
@@ -1370,7 +1354,7 @@
               <w:lang w:val="pt-BR"/>
             </w:rPr>
           </w:pPr>
-          <w:hyperlink w:anchor="_Toc464898902" w:history="1">
+          <w:hyperlink w:anchor="_Toc465014786" w:history="1">
             <w:r>
               <w:rPr>
                 <w:rStyle w:val="Hyperlink"/>
@@ -1398,7 +1382,7 @@
                 <w:noProof/>
                 <w:webHidden/>
               </w:rPr>
-              <w:instrText xml:space="preserve"> PAGEREF _Toc464898902 \h </w:instrText>
+              <w:instrText xml:space="preserve"> PAGEREF _Toc465014786 \h </w:instrText>
             </w:r>
             <w:r>
               <w:rPr>
@@ -1443,7 +1427,7 @@
               <w:lang w:val="pt-BR"/>
             </w:rPr>
           </w:pPr>
-          <w:hyperlink w:anchor="_Toc464898903" w:history="1">
+          <w:hyperlink w:anchor="_Toc465014787" w:history="1">
             <w:r>
               <w:rPr>
                 <w:rStyle w:val="Hyperlink"/>
@@ -1471,7 +1455,7 @@
                 <w:noProof/>
                 <w:webHidden/>
               </w:rPr>
-              <w:instrText xml:space="preserve"> PAGEREF _Toc464898903 \h </w:instrText>
+              <w:instrText xml:space="preserve"> PAGEREF _Toc465014787 \h </w:instrText>
             </w:r>
             <w:r>
               <w:rPr>
@@ -1520,7 +1504,7 @@
               <w:lang w:val="pt-BR"/>
             </w:rPr>
           </w:pPr>
-          <w:hyperlink w:anchor="_Toc464898904" w:history="1">
+          <w:hyperlink w:anchor="_Toc465014788" w:history="1">
             <w:r>
               <w:rPr>
                 <w:rStyle w:val="Hyperlink"/>
@@ -1548,7 +1532,7 @@
                 <w:noProof/>
                 <w:webHidden/>
               </w:rPr>
-              <w:instrText xml:space="preserve"> PAGEREF _Toc464898904 \h </w:instrText>
+              <w:instrText xml:space="preserve"> PAGEREF _Toc465014788 \h </w:instrText>
             </w:r>
             <w:r>
               <w:rPr>
@@ -1593,7 +1577,7 @@
               <w:lang w:val="pt-BR"/>
             </w:rPr>
           </w:pPr>
-          <w:hyperlink w:anchor="_Toc464898905" w:history="1">
+          <w:hyperlink w:anchor="_Toc465014789" w:history="1">
             <w:r>
               <w:rPr>
                 <w:rStyle w:val="Hyperlink"/>
@@ -1621,7 +1605,7 @@
                 <w:noProof/>
                 <w:webHidden/>
               </w:rPr>
-              <w:instrText xml:space="preserve"> PAGEREF _Toc464898905 \h </w:instrText>
+              <w:instrText xml:space="preserve"> PAGEREF _Toc465014789 \h </w:instrText>
             </w:r>
             <w:r>
               <w:rPr>
@@ -1666,7 +1650,7 @@
               <w:lang w:val="pt-BR"/>
             </w:rPr>
           </w:pPr>
-          <w:hyperlink w:anchor="_Toc464898906" w:history="1">
+          <w:hyperlink w:anchor="_Toc465014790" w:history="1">
             <w:r>
               <w:rPr>
                 <w:rStyle w:val="Hyperlink"/>
@@ -1694,7 +1678,7 @@
                 <w:noProof/>
                 <w:webHidden/>
               </w:rPr>
-              <w:instrText xml:space="preserve"> PAGEREF _Toc464898906 \h </w:instrText>
+              <w:instrText xml:space="preserve"> PAGEREF _Toc465014790 \h </w:instrText>
             </w:r>
             <w:r>
               <w:rPr>
@@ -1790,7 +1774,7 @@
           <w:lang w:val="pt-BR"/>
         </w:rPr>
       </w:pPr>
-      <w:bookmarkStart w:id="0" w:name="_Toc464898885"/>
+      <w:bookmarkStart w:id="0" w:name="_Toc465014769"/>
       <w:r>
         <w:rPr>
           <w:lang w:val="pt-BR"/>
@@ -2074,7 +2058,7 @@
           <w:lang w:val="pt-BR"/>
         </w:rPr>
       </w:pPr>
-      <w:bookmarkStart w:id="1" w:name="_Toc464898886"/>
+      <w:bookmarkStart w:id="1" w:name="_Toc465014770"/>
       <w:r>
         <w:rPr>
           <w:lang w:val="pt-BR"/>
@@ -2103,7 +2087,7 @@
           <w:lang w:val="pt-BR"/>
         </w:rPr>
       </w:pPr>
-      <w:bookmarkStart w:id="2" w:name="_Toc464898887"/>
+      <w:bookmarkStart w:id="2" w:name="_Toc465014771"/>
       <w:r>
         <w:rPr>
           <w:lang w:val="pt-BR"/>
@@ -2126,7 +2110,7 @@
           <w:lang w:val="pt-BR"/>
         </w:rPr>
       </w:pPr>
-      <w:bookmarkStart w:id="3" w:name="_Toc464898888"/>
+      <w:bookmarkStart w:id="3" w:name="_Toc465014772"/>
       <w:r>
         <w:rPr>
           <w:lang w:val="pt-BR"/>
@@ -6071,7 +6055,7 @@
       <w:pPr>
         <w:pStyle w:val="Ttulo2"/>
       </w:pPr>
-      <w:bookmarkStart w:id="4" w:name="_Toc464898889"/>
+      <w:bookmarkStart w:id="4" w:name="_Toc465014773"/>
       <w:r>
         <w:lastRenderedPageBreak/>
         <w:t>Tipos</w:t>
@@ -6082,7 +6066,7 @@
       <w:pPr>
         <w:pStyle w:val="Ttulo3"/>
       </w:pPr>
-      <w:bookmarkStart w:id="5" w:name="_Toc464898890"/>
+      <w:bookmarkStart w:id="5" w:name="_Toc465014774"/>
       <w:r>
         <w:t>Tipos Básicos</w:t>
       </w:r>
@@ -6939,7 +6923,7 @@
           <w:lang w:val="pt-BR"/>
         </w:rPr>
       </w:pPr>
-      <w:bookmarkStart w:id="6" w:name="_Toc464898891"/>
+      <w:bookmarkStart w:id="6" w:name="_Toc465014775"/>
       <w:r>
         <w:rPr>
           <w:lang w:val="pt-BR"/>
@@ -7665,7 +7649,7 @@
           <w:lang w:val="pt-BR"/>
         </w:rPr>
       </w:pPr>
-      <w:bookmarkStart w:id="7" w:name="_Toc464898892"/>
+      <w:bookmarkStart w:id="7" w:name="_Toc465014776"/>
       <w:r>
         <w:rPr>
           <w:lang w:val="pt-BR"/>
@@ -7682,7 +7666,7 @@
           <w:lang w:val="pt-BR"/>
         </w:rPr>
       </w:pPr>
-      <w:bookmarkStart w:id="8" w:name="_Toc464898893"/>
+      <w:bookmarkStart w:id="8" w:name="_Toc465014777"/>
       <w:r>
         <w:rPr>
           <w:lang w:val="pt-BR"/>
@@ -8920,7 +8904,7 @@
           <w:lang w:val="pt-BR"/>
         </w:rPr>
       </w:pPr>
-      <w:bookmarkStart w:id="9" w:name="_Toc464898894"/>
+      <w:bookmarkStart w:id="9" w:name="_Toc465014778"/>
       <w:r>
         <w:rPr>
           <w:lang w:val="pt-BR"/>
@@ -10561,15 +10545,6 @@
                 </m:sub>
               </m:sSub>
             </m:oMath>
-            <w:r>
-              <w:rPr>
-                <w:bCs/>
-                <w:sz w:val="24"/>
-                <w:szCs w:val="24"/>
-                <w:lang w:val="pt-BR"/>
-              </w:rPr>
-              <w:t>**</w:t>
-            </w:r>
           </w:p>
         </w:tc>
       </w:tr>
@@ -10679,7 +10654,25 @@
                     <w:szCs w:val="24"/>
                     <w:lang w:val="pt-BR"/>
                   </w:rPr>
+                  <m:t xml:space="preserve"> </m:t>
+                </m:r>
+                <m:r>
+                  <w:rPr>
+                    <w:rFonts w:ascii="Cambria Math" w:hAnsi="Cambria Math" w:cstheme="minorHAnsi"/>
+                    <w:sz w:val="24"/>
+                    <w:szCs w:val="24"/>
+                    <w:lang w:val="pt-BR"/>
+                  </w:rPr>
                   <m:t>||</m:t>
+                </m:r>
+                <m:r>
+                  <w:rPr>
+                    <w:rFonts w:ascii="Cambria Math" w:hAnsi="Cambria Math" w:cstheme="minorHAnsi"/>
+                    <w:sz w:val="24"/>
+                    <w:szCs w:val="24"/>
+                    <w:lang w:val="pt-BR"/>
+                  </w:rPr>
+                  <m:t xml:space="preserve"> </m:t>
                 </m:r>
                 <m:sSub>
                   <m:sSubPr>
@@ -10850,15 +10843,6 @@
                 </m:sub>
               </m:sSub>
             </m:oMath>
-            <w:r>
-              <w:rPr>
-                <w:bCs/>
-                <w:sz w:val="24"/>
-                <w:szCs w:val="24"/>
-                <w:lang w:val="pt-BR"/>
-              </w:rPr>
-              <w:t>**</w:t>
-            </w:r>
           </w:p>
         </w:tc>
       </w:tr>
@@ -10896,7 +10880,7 @@
           <w:lang w:val="pt-BR"/>
         </w:rPr>
       </w:pPr>
-      <w:bookmarkStart w:id="10" w:name="_Toc464898895"/>
+      <w:bookmarkStart w:id="10" w:name="_Toc465014779"/>
       <w:r>
         <w:rPr>
           <w:lang w:val="pt-BR"/>
@@ -12189,12 +12173,60 @@
     </w:p>
     <w:p>
       <w:pPr>
+        <w:pStyle w:val="Ttulo3"/>
+        <w:rPr>
+          <w:lang w:val="pt-BR"/>
+        </w:rPr>
+      </w:pPr>
+      <w:r>
+        <w:rPr>
+          <w:lang w:val="pt-BR"/>
+        </w:rPr>
+        <w:t>Comentários</w:t>
+      </w:r>
+    </w:p>
+    <w:p>
+      <w:pPr>
+        <w:rPr>
+          <w:lang w:val="pt-BR"/>
+        </w:rPr>
+      </w:pPr>
+    </w:p>
+    <w:p>
+      <w:pPr>
+        <w:pStyle w:val="PargrafodaLista"/>
+        <w:numPr>
+          <w:ilvl w:val="0"/>
+          <w:numId w:val="5"/>
+        </w:numPr>
+        <w:rPr>
+          <w:sz w:val="24"/>
+          <w:lang w:val="pt-BR"/>
+        </w:rPr>
+      </w:pPr>
+      <w:r>
+        <w:rPr>
+          <w:sz w:val="24"/>
+          <w:lang w:val="pt-BR"/>
+        </w:rPr>
+        <w:t>Os operadores booleanos (&amp;&amp; e ||) possuem avaliação em curto-circuito. Isso significa que, caso seja possível determinar o resultado da operação com apenas o primeiro valor, o segundo não é avaliado. Isso permite fazer testes para impedir a avaliação de algum termo que levaria a uma exceção (por exemplo, pegar o primeiro elemento de uma lista vazia).</w:t>
+      </w:r>
+    </w:p>
+    <w:p>
+      <w:pPr>
+        <w:rPr>
+          <w:lang w:val="pt-BR"/>
+        </w:rPr>
+      </w:pPr>
+    </w:p>
+    <w:p>
+      <w:pPr>
         <w:pStyle w:val="Ttulo2"/>
         <w:rPr>
           <w:lang w:val="pt-BR"/>
         </w:rPr>
       </w:pPr>
-      <w:bookmarkStart w:id="11" w:name="_Toc464898896"/>
+      <w:bookmarkStart w:id="11" w:name="_Toc465014780"/>
       <w:r>
         <w:rPr>
           <w:lang w:val="pt-BR"/>
@@ -12265,6 +12297,7 @@
                 <w:sz w:val="24"/>
                 <w:lang w:val="pt-BR"/>
               </w:rPr>
+              <w:lastRenderedPageBreak/>
               <w:t>.</w:t>
             </w:r>
           </w:p>
@@ -12854,7 +12887,6 @@
           <w:sz w:val="24"/>
           <w:lang w:val="pt-BR"/>
         </w:rPr>
-        <w:lastRenderedPageBreak/>
         <w:t>A interrogação é permitida em identificadores, e o uso mais indicado para a mesma é no final de funções que retornem um booleano.</w:t>
       </w:r>
     </w:p>
@@ -13342,7 +13374,7 @@
           <w:lang w:val="pt-BR"/>
         </w:rPr>
       </w:pPr>
-      <w:bookmarkStart w:id="12" w:name="_Toc464898897"/>
+      <w:bookmarkStart w:id="12" w:name="_Toc465014781"/>
       <w:r>
         <w:rPr>
           <w:lang w:val="pt-BR"/>
@@ -13576,7 +13608,7 @@
           <w:lang w:val="pt-BR"/>
         </w:rPr>
       </w:pPr>
-      <w:bookmarkStart w:id="13" w:name="_Toc464898898"/>
+      <w:bookmarkStart w:id="13" w:name="_Toc465014782"/>
       <w:r>
         <w:rPr>
           <w:lang w:val="pt-BR"/>
@@ -14753,6 +14785,7 @@
                 <w:sz w:val="24"/>
                 <w:szCs w:val="24"/>
               </w:rPr>
+              <w:lastRenderedPageBreak/>
               <w:t xml:space="preserve">let </w:t>
             </w:r>
             <m:oMath>
@@ -16819,7 +16852,6 @@
                 <w:szCs w:val="24"/>
                 <w:lang w:val="pt-BR"/>
               </w:rPr>
-              <w:lastRenderedPageBreak/>
               <w:t>fn</w:t>
             </w:r>
             <m:oMath>
@@ -21077,7 +21109,7 @@
           <w:lang w:val="pt-BR"/>
         </w:rPr>
       </w:pPr>
-      <w:bookmarkStart w:id="14" w:name="_Toc464898899"/>
+      <w:bookmarkStart w:id="14" w:name="_Toc465014783"/>
       <w:r>
         <w:rPr>
           <w:lang w:val="pt-BR"/>
@@ -21102,7 +21134,7 @@
           <w:lang w:val="pt-BR"/>
         </w:rPr>
       </w:pPr>
-      <w:bookmarkStart w:id="15" w:name="_Toc464898900"/>
+      <w:bookmarkStart w:id="15" w:name="_Toc465014784"/>
       <w:r>
         <w:rPr>
           <w:lang w:val="pt-BR"/>
@@ -21170,7 +21202,7 @@
           <w:lang w:val="pt-BR"/>
         </w:rPr>
       </w:pPr>
-      <w:bookmarkStart w:id="16" w:name="_Toc464898901"/>
+      <w:bookmarkStart w:id="16" w:name="_Toc465014785"/>
       <w:r>
         <w:rPr>
           <w:lang w:val="pt-BR"/>
@@ -21251,6 +21283,7 @@
           <w:szCs w:val="24"/>
           <w:lang w:val="pt-BR"/>
         </w:rPr>
+        <w:lastRenderedPageBreak/>
         <w:tab/>
       </w:r>
       <m:oMath>
@@ -21355,7 +21388,6 @@
           <w:szCs w:val="24"/>
           <w:lang w:val="pt-BR"/>
         </w:rPr>
-        <w:lastRenderedPageBreak/>
         <w:t>Em L1, bibliotecas são arquivos normais de código (</w:t>
       </w:r>
       <w:r>
@@ -21510,7 +21542,7 @@
           <w:lang w:val="pt-BR"/>
         </w:rPr>
       </w:pPr>
-      <w:bookmarkStart w:id="17" w:name="_Toc464898902"/>
+      <w:bookmarkStart w:id="17" w:name="_Toc465014786"/>
       <w:r>
         <w:rPr>
           <w:lang w:val="pt-BR"/>
@@ -22102,215 +22134,7 @@
                     <w:szCs w:val="24"/>
                     <w:lang w:val="pt-BR"/>
                   </w:rPr>
-                  <m:t>and∷</m:t>
-                </m:r>
-                <m:r>
-                  <m:rPr>
-                    <m:sty m:val="p"/>
-                  </m:rPr>
-                  <w:rPr>
-                    <w:rFonts w:ascii="Cambria Math" w:hAnsi="Cambria Math"/>
-                    <w:sz w:val="24"/>
-                    <w:szCs w:val="24"/>
-                    <w:lang w:val="pt-BR"/>
-                  </w:rPr>
-                  <m:t>Bool→Bool→Bool</m:t>
-                </m:r>
-              </m:oMath>
-            </m:oMathPara>
-          </w:p>
-        </w:tc>
-      </w:tr>
-      <w:tr>
-        <w:trPr>
-          <w:trHeight w:val="397"/>
-        </w:trPr>
-        <w:tc>
-          <w:tcPr>
-            <w:tcW w:w="9350" w:type="dxa"/>
-            <w:vAlign w:val="center"/>
-          </w:tcPr>
-          <w:p>
-            <w:pPr>
-              <w:ind w:left="720"/>
-              <w:rPr>
-                <w:sz w:val="24"/>
-                <w:szCs w:val="24"/>
-                <w:lang w:val="pt-BR"/>
-              </w:rPr>
-            </w:pPr>
-            <w:r>
-              <w:rPr>
-                <w:sz w:val="24"/>
-                <w:szCs w:val="24"/>
-                <w:lang w:val="pt-BR"/>
-              </w:rPr>
-              <w:t>“e” lógico</w:t>
-            </w:r>
-          </w:p>
-        </w:tc>
-      </w:tr>
-    </w:tbl>
-    <w:p>
-      <w:pPr>
-        <w:rPr>
-          <w:lang w:val="pt-BR"/>
-        </w:rPr>
-      </w:pPr>
-    </w:p>
-    <w:tbl>
-      <w:tblPr>
-        <w:tblStyle w:val="Tabelacomgrade"/>
-        <w:tblW w:w="0" w:type="auto"/>
-        <w:tblBorders>
-          <w:top w:val="none" w:sz="0" w:space="0" w:color="auto"/>
-          <w:left w:val="none" w:sz="0" w:space="0" w:color="auto"/>
-          <w:bottom w:val="none" w:sz="0" w:space="0" w:color="auto"/>
-          <w:right w:val="none" w:sz="0" w:space="0" w:color="auto"/>
-          <w:insideH w:val="none" w:sz="0" w:space="0" w:color="auto"/>
-          <w:insideV w:val="none" w:sz="0" w:space="0" w:color="auto"/>
-        </w:tblBorders>
-        <w:tblLook w:val="04A0" w:firstRow="1" w:lastRow="0" w:firstColumn="1" w:lastColumn="0" w:noHBand="0" w:noVBand="1"/>
-      </w:tblPr>
-      <w:tblGrid>
-        <w:gridCol w:w="9350"/>
-      </w:tblGrid>
-      <w:tr>
-        <w:trPr>
-          <w:trHeight w:val="397"/>
-        </w:trPr>
-        <w:tc>
-          <w:tcPr>
-            <w:tcW w:w="9350" w:type="dxa"/>
-            <w:shd w:val="clear" w:color="auto" w:fill="D0CECE" w:themeFill="background2" w:themeFillShade="E6"/>
-            <w:vAlign w:val="center"/>
-          </w:tcPr>
-          <w:p>
-            <w:pPr>
-              <w:jc w:val="both"/>
-              <w:rPr>
-                <w:lang w:val="pt-BR"/>
-              </w:rPr>
-            </w:pPr>
-            <m:oMathPara>
-              <m:oMathParaPr>
-                <m:jc m:val="left"/>
-              </m:oMathParaPr>
-              <m:oMath>
-                <m:r>
-                  <m:rPr>
-                    <m:sty m:val="b"/>
-                  </m:rPr>
-                  <w:rPr>
-                    <w:rFonts w:ascii="Cambria Math" w:hAnsi="Cambria Math"/>
-                    <w:sz w:val="24"/>
-                    <w:szCs w:val="24"/>
-                    <w:lang w:val="pt-BR"/>
-                  </w:rPr>
-                  <m:t>or∷</m:t>
-                </m:r>
-                <m:r>
-                  <m:rPr>
-                    <m:sty m:val="p"/>
-                  </m:rPr>
-                  <w:rPr>
-                    <w:rFonts w:ascii="Cambria Math" w:hAnsi="Cambria Math"/>
-                    <w:sz w:val="24"/>
-                    <w:szCs w:val="24"/>
-                    <w:lang w:val="pt-BR"/>
-                  </w:rPr>
-                  <m:t>Bool→Bool→Bool</m:t>
-                </m:r>
-              </m:oMath>
-            </m:oMathPara>
-          </w:p>
-        </w:tc>
-      </w:tr>
-      <w:tr>
-        <w:trPr>
-          <w:trHeight w:val="397"/>
-        </w:trPr>
-        <w:tc>
-          <w:tcPr>
-            <w:tcW w:w="9350" w:type="dxa"/>
-            <w:vAlign w:val="center"/>
-          </w:tcPr>
-          <w:p>
-            <w:pPr>
-              <w:ind w:left="720"/>
-              <w:rPr>
-                <w:sz w:val="24"/>
-                <w:szCs w:val="24"/>
-                <w:lang w:val="pt-BR"/>
-              </w:rPr>
-            </w:pPr>
-            <w:r>
-              <w:rPr>
-                <w:sz w:val="24"/>
-                <w:szCs w:val="24"/>
-                <w:lang w:val="pt-BR"/>
-              </w:rPr>
-              <w:t>“ou” lógico</w:t>
-            </w:r>
-          </w:p>
-        </w:tc>
-      </w:tr>
-    </w:tbl>
-    <w:p>
-      <w:pPr>
-        <w:rPr>
-          <w:lang w:val="pt-BR"/>
-        </w:rPr>
-      </w:pPr>
-    </w:p>
-    <w:tbl>
-      <w:tblPr>
-        <w:tblStyle w:val="Tabelacomgrade"/>
-        <w:tblW w:w="0" w:type="auto"/>
-        <w:tblBorders>
-          <w:top w:val="none" w:sz="0" w:space="0" w:color="auto"/>
-          <w:left w:val="none" w:sz="0" w:space="0" w:color="auto"/>
-          <w:bottom w:val="none" w:sz="0" w:space="0" w:color="auto"/>
-          <w:right w:val="none" w:sz="0" w:space="0" w:color="auto"/>
-          <w:insideH w:val="none" w:sz="0" w:space="0" w:color="auto"/>
-          <w:insideV w:val="none" w:sz="0" w:space="0" w:color="auto"/>
-        </w:tblBorders>
-        <w:tblLook w:val="04A0" w:firstRow="1" w:lastRow="0" w:firstColumn="1" w:lastColumn="0" w:noHBand="0" w:noVBand="1"/>
-      </w:tblPr>
-      <w:tblGrid>
-        <w:gridCol w:w="9350"/>
-      </w:tblGrid>
-      <w:tr>
-        <w:trPr>
-          <w:trHeight w:val="397"/>
-        </w:trPr>
-        <w:tc>
-          <w:tcPr>
-            <w:tcW w:w="9350" w:type="dxa"/>
-            <w:shd w:val="clear" w:color="auto" w:fill="D0CECE" w:themeFill="background2" w:themeFillShade="E6"/>
-            <w:vAlign w:val="center"/>
-          </w:tcPr>
-          <w:p>
-            <w:pPr>
-              <w:rPr>
-                <w:lang w:val="pt-BR"/>
-              </w:rPr>
-            </w:pPr>
-            <m:oMathPara>
-              <m:oMathParaPr>
-                <m:jc m:val="left"/>
-              </m:oMathParaPr>
-              <m:oMath>
-                <m:r>
-                  <m:rPr>
-                    <m:sty m:val="b"/>
-                  </m:rPr>
-                  <w:rPr>
-                    <w:rFonts w:ascii="Cambria Math" w:hAnsi="Cambria Math"/>
-                    <w:sz w:val="24"/>
-                    <w:szCs w:val="24"/>
-                    <w:lang w:val="pt-BR"/>
-                  </w:rPr>
+                  <w:lastRenderedPageBreak/>
                   <m:t>xor∷</m:t>
                 </m:r>
                 <m:r>
@@ -27661,8 +27485,6 @@
                         </m:r>
                       </m:sub>
                     </m:sSub>
-                    <w:bookmarkStart w:id="18" w:name="_GoBack"/>
-                    <w:bookmarkEnd w:id="18"/>
                   </m:e>
                 </m:d>
                 <m:r>
@@ -28468,14 +28290,14 @@
           <w:lang w:val="pt-BR"/>
         </w:rPr>
       </w:pPr>
-      <w:bookmarkStart w:id="19" w:name="_Toc464898903"/>
+      <w:bookmarkStart w:id="18" w:name="_Toc465014787"/>
       <w:r>
         <w:rPr>
           <w:lang w:val="pt-BR"/>
         </w:rPr>
         <w:t>Argumentos de Linha de Comando</w:t>
       </w:r>
-      <w:bookmarkEnd w:id="19"/>
+      <w:bookmarkEnd w:id="18"/>
     </w:p>
     <w:p>
       <w:pPr>
@@ -28585,14 +28407,14 @@
           <w:lang w:val="pt-BR"/>
         </w:rPr>
       </w:pPr>
-      <w:bookmarkStart w:id="20" w:name="_Toc464898904"/>
+      <w:bookmarkStart w:id="19" w:name="_Toc465014788"/>
       <w:r>
         <w:rPr>
           <w:lang w:val="pt-BR"/>
         </w:rPr>
         <w:t>Extensões de L1</w:t>
       </w:r>
-      <w:bookmarkEnd w:id="20"/>
+      <w:bookmarkEnd w:id="19"/>
     </w:p>
     <w:p>
       <w:pPr>
@@ -28608,14 +28430,14 @@
           <w:lang w:val="pt-BR"/>
         </w:rPr>
       </w:pPr>
-      <w:bookmarkStart w:id="21" w:name="_Toc464898905"/>
+      <w:bookmarkStart w:id="20" w:name="_Toc465014789"/>
       <w:r>
         <w:rPr>
           <w:lang w:val="pt-BR"/>
         </w:rPr>
         <w:t>Igualdade genérica</w:t>
       </w:r>
-      <w:bookmarkEnd w:id="21"/>
+      <w:bookmarkEnd w:id="20"/>
     </w:p>
     <w:p>
       <w:pPr>
@@ -34523,7 +34345,7 @@
           <w:lang w:val="pt-BR"/>
         </w:rPr>
       </w:pPr>
-      <w:bookmarkStart w:id="22" w:name="_Toc464898906"/>
+      <w:bookmarkStart w:id="21" w:name="_Toc465014790"/>
       <w:r>
         <w:rPr>
           <w:lang w:val="pt-BR"/>
@@ -34537,7 +34359,7 @@
         </w:rPr>
         <w:t>Orderable</w:t>
       </w:r>
-      <w:bookmarkEnd w:id="22"/>
+      <w:bookmarkEnd w:id="21"/>
     </w:p>
     <w:p>
       <w:pPr>
@@ -38604,13 +38426,2677 @@
     </w:p>
     <w:p>
       <w:pPr>
-        <w:jc w:val="center"/>
         <w:rPr>
           <w:sz w:val="24"/>
           <w:szCs w:val="32"/>
           <w:lang w:val="pt-BR"/>
         </w:rPr>
       </w:pPr>
+    </w:p>
+    <w:p>
+      <w:pPr>
+        <w:pStyle w:val="Ttulo2"/>
+        <w:spacing w:line="360" w:lineRule="auto"/>
+        <w:rPr>
+          <w:lang w:val="pt-BR"/>
+        </w:rPr>
+      </w:pPr>
+      <w:r>
+        <w:rPr>
+          <w:lang w:val="pt-BR"/>
+        </w:rPr>
+        <w:t>Operações Booleanas Curto-Circuito</w:t>
+      </w:r>
+    </w:p>
+    <w:p>
+      <w:pPr>
+        <w:rPr>
+          <w:sz w:val="24"/>
+          <w:lang w:val="pt-BR"/>
+        </w:rPr>
+      </w:pPr>
+      <w:r>
+        <w:rPr>
+          <w:sz w:val="24"/>
+          <w:lang w:val="pt-BR"/>
+        </w:rPr>
+        <w:t>Com a definição padrão de L1, as operações booleanas “e” e “ou” precisam ser definidas na biblioteca padrão. Como elas são definidas como funções, ambos os parâmetros precisam ser avaliados antes de obter o resultado da operação. Isso é diferente do que ocorre em qualquer outra linguagem de programação, nas quais, se o primeiro parâmetro já definir o resultado da operação (verdadeiro para “ou” e falso para “e”), o segundo parâmetro não é avaliado. Para permitir essa funcionalidade em L1, foi criada essa extensão.</w:t>
+      </w:r>
+    </w:p>
+    <w:p>
+      <w:pPr>
+        <w:rPr>
+          <w:sz w:val="24"/>
+          <w:lang w:val="pt-BR"/>
+        </w:rPr>
+      </w:pPr>
+      <w:r>
+        <w:rPr>
+          <w:sz w:val="24"/>
+          <w:lang w:val="pt-BR"/>
+        </w:rPr>
+        <w:t>Foram criados dois novos termos:</w:t>
+      </w:r>
+    </w:p>
+    <w:p>
+      <w:pPr>
+        <w:spacing w:after="0" w:line="240" w:lineRule="auto"/>
+        <w:ind w:left="720" w:firstLine="720"/>
+        <w:rPr>
+          <w:sz w:val="24"/>
+          <w:szCs w:val="24"/>
+          <w:lang w:val="pt-BR"/>
+        </w:rPr>
+      </w:pPr>
+      <m:oMathPara>
+        <m:oMathParaPr>
+          <m:jc m:val="left"/>
+        </m:oMathParaPr>
+        <m:oMath>
+          <m:r>
+            <w:rPr>
+              <w:rFonts w:ascii="Cambria Math" w:hAnsi="Cambria Math"/>
+              <w:sz w:val="24"/>
+              <w:szCs w:val="24"/>
+              <w:lang w:val="pt-BR"/>
+            </w:rPr>
+            <m:t>e   :≔    …</m:t>
+          </m:r>
+        </m:oMath>
+      </m:oMathPara>
+    </w:p>
+    <w:p>
+      <w:pPr>
+        <w:spacing w:after="0" w:line="240" w:lineRule="auto"/>
+        <w:rPr>
+          <w:sz w:val="24"/>
+          <w:szCs w:val="24"/>
+          <w:lang w:val="pt-BR"/>
+        </w:rPr>
+      </w:pPr>
+      <m:oMathPara>
+        <m:oMathParaPr>
+          <m:jc m:val="left"/>
+        </m:oMathParaPr>
+        <m:oMath>
+          <m:r>
+            <w:rPr>
+              <w:rFonts w:ascii="Cambria Math" w:hAnsi="Cambria Math"/>
+              <w:sz w:val="24"/>
+              <w:szCs w:val="24"/>
+              <w:lang w:val="pt-BR"/>
+            </w:rPr>
+            <m:t xml:space="preserve">                         |    </m:t>
+          </m:r>
+          <m:sSub>
+            <m:sSubPr>
+              <m:ctrlPr>
+                <w:rPr>
+                  <w:rFonts w:ascii="Cambria Math" w:hAnsi="Cambria Math"/>
+                  <w:i/>
+                  <w:sz w:val="24"/>
+                  <w:szCs w:val="24"/>
+                  <w:lang w:val="pt-BR"/>
+                </w:rPr>
+              </m:ctrlPr>
+            </m:sSubPr>
+            <m:e>
+              <m:r>
+                <w:rPr>
+                  <w:rFonts w:ascii="Cambria Math" w:hAnsi="Cambria Math"/>
+                  <w:sz w:val="24"/>
+                  <w:szCs w:val="24"/>
+                  <w:lang w:val="pt-BR"/>
+                </w:rPr>
+                <m:t>e</m:t>
+              </m:r>
+            </m:e>
+            <m:sub>
+              <m:r>
+                <w:rPr>
+                  <w:rFonts w:ascii="Cambria Math" w:hAnsi="Cambria Math"/>
+                  <w:sz w:val="24"/>
+                  <w:szCs w:val="24"/>
+                  <w:lang w:val="pt-BR"/>
+                </w:rPr>
+                <m:t>1</m:t>
+              </m:r>
+            </m:sub>
+          </m:sSub>
+          <m:r>
+            <w:rPr>
+              <w:rFonts w:ascii="Cambria Math" w:hAnsi="Cambria Math"/>
+              <w:sz w:val="24"/>
+              <w:szCs w:val="24"/>
+              <w:lang w:val="pt-BR"/>
+            </w:rPr>
+            <m:t xml:space="preserve"> &amp;&amp; </m:t>
+          </m:r>
+          <m:sSub>
+            <m:sSubPr>
+              <m:ctrlPr>
+                <w:rPr>
+                  <w:rFonts w:ascii="Cambria Math" w:hAnsi="Cambria Math"/>
+                  <w:i/>
+                  <w:sz w:val="24"/>
+                  <w:szCs w:val="24"/>
+                  <w:lang w:val="pt-BR"/>
+                </w:rPr>
+              </m:ctrlPr>
+            </m:sSubPr>
+            <m:e>
+              <m:r>
+                <w:rPr>
+                  <w:rFonts w:ascii="Cambria Math" w:hAnsi="Cambria Math"/>
+                  <w:sz w:val="24"/>
+                  <w:szCs w:val="24"/>
+                  <w:lang w:val="pt-BR"/>
+                </w:rPr>
+                <m:t>e</m:t>
+              </m:r>
+            </m:e>
+            <m:sub>
+              <m:r>
+                <w:rPr>
+                  <w:rFonts w:ascii="Cambria Math" w:hAnsi="Cambria Math"/>
+                  <w:sz w:val="24"/>
+                  <w:szCs w:val="24"/>
+                  <w:lang w:val="pt-BR"/>
+                </w:rPr>
+                <m:t>2</m:t>
+              </m:r>
+            </m:sub>
+          </m:sSub>
+          <m:r>
+            <w:rPr>
+              <w:rFonts w:ascii="Cambria Math" w:hAnsi="Cambria Math"/>
+              <w:sz w:val="24"/>
+              <w:szCs w:val="24"/>
+              <w:lang w:val="pt-BR"/>
+            </w:rPr>
+            <m:t xml:space="preserve">   </m:t>
+          </m:r>
+        </m:oMath>
+      </m:oMathPara>
+    </w:p>
+    <w:p>
+      <w:pPr>
+        <w:spacing w:after="0" w:line="240" w:lineRule="auto"/>
+        <w:rPr>
+          <w:sz w:val="24"/>
+          <w:szCs w:val="24"/>
+          <w:lang w:val="pt-BR"/>
+        </w:rPr>
+      </w:pPr>
+      <m:oMathPara>
+        <m:oMathParaPr>
+          <m:jc m:val="left"/>
+        </m:oMathParaPr>
+        <m:oMath>
+          <m:r>
+            <w:rPr>
+              <w:rFonts w:ascii="Cambria Math" w:hAnsi="Cambria Math"/>
+              <w:sz w:val="24"/>
+              <w:szCs w:val="24"/>
+              <w:lang w:val="pt-BR"/>
+            </w:rPr>
+            <m:t xml:space="preserve">                         </m:t>
+          </m:r>
+          <m:d>
+            <m:dPr>
+              <m:begChr m:val="|"/>
+              <m:endChr m:val="|"/>
+              <m:ctrlPr>
+                <w:rPr>
+                  <w:rFonts w:ascii="Cambria Math" w:hAnsi="Cambria Math"/>
+                  <w:i/>
+                  <w:sz w:val="24"/>
+                  <w:szCs w:val="24"/>
+                  <w:lang w:val="pt-BR"/>
+                </w:rPr>
+              </m:ctrlPr>
+            </m:dPr>
+            <m:e>
+              <m:r>
+                <w:rPr>
+                  <w:rFonts w:ascii="Cambria Math" w:hAnsi="Cambria Math"/>
+                  <w:sz w:val="24"/>
+                  <w:szCs w:val="24"/>
+                  <w:lang w:val="pt-BR"/>
+                </w:rPr>
+                <m:t xml:space="preserve">    </m:t>
+              </m:r>
+              <m:sSub>
+                <m:sSubPr>
+                  <m:ctrlPr>
+                    <w:rPr>
+                      <w:rFonts w:ascii="Cambria Math" w:hAnsi="Cambria Math"/>
+                      <w:i/>
+                      <w:sz w:val="24"/>
+                      <w:szCs w:val="24"/>
+                      <w:lang w:val="pt-BR"/>
+                    </w:rPr>
+                  </m:ctrlPr>
+                </m:sSubPr>
+                <m:e>
+                  <m:r>
+                    <w:rPr>
+                      <w:rFonts w:ascii="Cambria Math" w:hAnsi="Cambria Math"/>
+                      <w:sz w:val="24"/>
+                      <w:szCs w:val="24"/>
+                      <w:lang w:val="pt-BR"/>
+                    </w:rPr>
+                    <m:t>e</m:t>
+                  </m:r>
+                </m:e>
+                <m:sub>
+                  <m:r>
+                    <w:rPr>
+                      <w:rFonts w:ascii="Cambria Math" w:hAnsi="Cambria Math"/>
+                      <w:sz w:val="24"/>
+                      <w:szCs w:val="24"/>
+                      <w:lang w:val="pt-BR"/>
+                    </w:rPr>
+                    <m:t>1</m:t>
+                  </m:r>
+                </m:sub>
+              </m:sSub>
+              <m:r>
+                <w:rPr>
+                  <w:rFonts w:ascii="Cambria Math" w:hAnsi="Cambria Math"/>
+                  <w:sz w:val="24"/>
+                  <w:szCs w:val="24"/>
+                  <w:lang w:val="pt-BR"/>
+                </w:rPr>
+                <m:t xml:space="preserve"> </m:t>
+              </m:r>
+            </m:e>
+          </m:d>
+          <m:r>
+            <w:rPr>
+              <w:rFonts w:ascii="Cambria Math" w:hAnsi="Cambria Math"/>
+              <w:sz w:val="24"/>
+              <w:szCs w:val="24"/>
+              <w:lang w:val="pt-BR"/>
+            </w:rPr>
+            <m:t xml:space="preserve">| </m:t>
+          </m:r>
+          <m:sSub>
+            <m:sSubPr>
+              <m:ctrlPr>
+                <w:rPr>
+                  <w:rFonts w:ascii="Cambria Math" w:hAnsi="Cambria Math"/>
+                  <w:i/>
+                  <w:sz w:val="24"/>
+                  <w:szCs w:val="24"/>
+                  <w:lang w:val="pt-BR"/>
+                </w:rPr>
+              </m:ctrlPr>
+            </m:sSubPr>
+            <m:e>
+              <m:r>
+                <w:rPr>
+                  <w:rFonts w:ascii="Cambria Math" w:hAnsi="Cambria Math"/>
+                  <w:sz w:val="24"/>
+                  <w:szCs w:val="24"/>
+                  <w:lang w:val="pt-BR"/>
+                </w:rPr>
+                <m:t>e</m:t>
+              </m:r>
+            </m:e>
+            <m:sub>
+              <m:r>
+                <w:rPr>
+                  <w:rFonts w:ascii="Cambria Math" w:hAnsi="Cambria Math"/>
+                  <w:sz w:val="24"/>
+                  <w:szCs w:val="24"/>
+                  <w:lang w:val="pt-BR"/>
+                </w:rPr>
+                <m:t>2</m:t>
+              </m:r>
+            </m:sub>
+          </m:sSub>
+          <m:r>
+            <w:rPr>
+              <w:rFonts w:ascii="Cambria Math" w:hAnsi="Cambria Math"/>
+              <w:sz w:val="24"/>
+              <w:szCs w:val="24"/>
+              <w:lang w:val="pt-BR"/>
+            </w:rPr>
+            <m:t xml:space="preserve">   </m:t>
+          </m:r>
+        </m:oMath>
+      </m:oMathPara>
+    </w:p>
+    <w:p>
+      <w:pPr>
+        <w:spacing w:after="0" w:line="240" w:lineRule="auto"/>
+        <w:rPr>
+          <w:sz w:val="24"/>
+          <w:szCs w:val="24"/>
+          <w:lang w:val="pt-BR"/>
+        </w:rPr>
+      </w:pPr>
+    </w:p>
+    <w:p>
+      <w:pPr>
+        <w:spacing w:after="0" w:line="240" w:lineRule="auto"/>
+        <w:rPr>
+          <w:sz w:val="24"/>
+          <w:szCs w:val="24"/>
+          <w:lang w:val="pt-BR"/>
+        </w:rPr>
+      </w:pPr>
+      <w:r>
+        <w:rPr>
+          <w:sz w:val="24"/>
+          <w:szCs w:val="24"/>
+          <w:lang w:val="pt-BR"/>
+        </w:rPr>
+        <w:t>As regras para inferência de tipos são as seguintes:</w:t>
+      </w:r>
+    </w:p>
+    <w:p>
+      <w:pPr>
+        <w:spacing w:after="0" w:line="240" w:lineRule="auto"/>
+        <w:rPr>
+          <w:sz w:val="24"/>
+          <w:szCs w:val="24"/>
+          <w:lang w:val="pt-BR"/>
+        </w:rPr>
+      </w:pPr>
+    </w:p>
+    <w:p>
+      <w:pPr>
+        <w:spacing w:line="360" w:lineRule="auto"/>
+        <w:rPr>
+          <w:sz w:val="24"/>
+          <w:szCs w:val="32"/>
+          <w:lang w:val="pt-BR"/>
+        </w:rPr>
+      </w:pPr>
+      <m:oMathPara>
+        <m:oMath>
+          <m:f>
+            <m:fPr>
+              <m:ctrlPr>
+                <w:rPr>
+                  <w:rFonts w:ascii="Cambria Math" w:hAnsi="Cambria Math"/>
+                  <w:i/>
+                  <w:sz w:val="24"/>
+                  <w:szCs w:val="32"/>
+                  <w:lang w:val="pt-BR"/>
+                </w:rPr>
+              </m:ctrlPr>
+            </m:fPr>
+            <m:num>
+              <m:r>
+                <w:rPr>
+                  <w:rFonts w:ascii="Cambria Math" w:hAnsi="Cambria Math"/>
+                  <w:sz w:val="24"/>
+                  <w:szCs w:val="32"/>
+                  <w:lang w:val="pt-BR"/>
+                </w:rPr>
+                <m:t>Γ⊢</m:t>
+              </m:r>
+              <m:sSub>
+                <m:sSubPr>
+                  <m:ctrlPr>
+                    <w:rPr>
+                      <w:rFonts w:ascii="Cambria Math" w:hAnsi="Cambria Math"/>
+                      <w:i/>
+                      <w:sz w:val="24"/>
+                      <w:szCs w:val="32"/>
+                      <w:lang w:val="pt-BR"/>
+                    </w:rPr>
+                  </m:ctrlPr>
+                </m:sSubPr>
+                <m:e>
+                  <m:r>
+                    <w:rPr>
+                      <w:rFonts w:ascii="Cambria Math" w:hAnsi="Cambria Math"/>
+                      <w:sz w:val="24"/>
+                      <w:szCs w:val="32"/>
+                      <w:lang w:val="pt-BR"/>
+                    </w:rPr>
+                    <m:t>e</m:t>
+                  </m:r>
+                </m:e>
+                <m:sub>
+                  <m:r>
+                    <w:rPr>
+                      <w:rFonts w:ascii="Cambria Math" w:hAnsi="Cambria Math"/>
+                      <w:sz w:val="24"/>
+                      <w:szCs w:val="32"/>
+                      <w:lang w:val="pt-BR"/>
+                    </w:rPr>
+                    <m:t>1</m:t>
+                  </m:r>
+                </m:sub>
+              </m:sSub>
+              <m:r>
+                <w:rPr>
+                  <w:rFonts w:ascii="Cambria Math" w:hAnsi="Cambria Math"/>
+                  <w:sz w:val="24"/>
+                  <w:szCs w:val="32"/>
+                  <w:lang w:val="pt-BR"/>
+                </w:rPr>
+                <m:t xml:space="preserve"> :</m:t>
+              </m:r>
+              <m:sSub>
+                <m:sSubPr>
+                  <m:ctrlPr>
+                    <w:rPr>
+                      <w:rFonts w:ascii="Cambria Math" w:hAnsi="Cambria Math"/>
+                      <w:i/>
+                      <w:sz w:val="24"/>
+                      <w:szCs w:val="32"/>
+                      <w:lang w:val="pt-BR"/>
+                    </w:rPr>
+                  </m:ctrlPr>
+                </m:sSubPr>
+                <m:e>
+                  <m:r>
+                    <w:rPr>
+                      <w:rFonts w:ascii="Cambria Math" w:hAnsi="Cambria Math"/>
+                      <w:sz w:val="24"/>
+                      <w:szCs w:val="32"/>
+                      <w:lang w:val="pt-BR"/>
+                    </w:rPr>
+                    <m:t>T</m:t>
+                  </m:r>
+                </m:e>
+                <m:sub>
+                  <m:r>
+                    <w:rPr>
+                      <w:rFonts w:ascii="Cambria Math" w:hAnsi="Cambria Math"/>
+                      <w:sz w:val="24"/>
+                      <w:szCs w:val="32"/>
+                      <w:lang w:val="pt-BR"/>
+                    </w:rPr>
+                    <m:t>1</m:t>
+                  </m:r>
+                </m:sub>
+              </m:sSub>
+              <m:r>
+                <w:rPr>
+                  <w:rFonts w:ascii="Cambria Math" w:hAnsi="Cambria Math"/>
+                  <w:sz w:val="24"/>
+                  <w:szCs w:val="32"/>
+                  <w:lang w:val="pt-BR"/>
+                </w:rPr>
+                <m:t xml:space="preserve"> </m:t>
+              </m:r>
+              <m:d>
+                <m:dPr>
+                  <m:begChr m:val="|"/>
+                  <m:endChr m:val="|"/>
+                  <m:ctrlPr>
+                    <w:rPr>
+                      <w:rFonts w:ascii="Cambria Math" w:hAnsi="Cambria Math"/>
+                      <w:i/>
+                      <w:sz w:val="24"/>
+                      <w:szCs w:val="32"/>
+                      <w:lang w:val="pt-BR"/>
+                    </w:rPr>
+                  </m:ctrlPr>
+                </m:dPr>
+                <m:e>
+                  <m:r>
+                    <w:rPr>
+                      <w:rFonts w:ascii="Cambria Math" w:hAnsi="Cambria Math"/>
+                      <w:sz w:val="24"/>
+                      <w:szCs w:val="32"/>
+                      <w:lang w:val="pt-BR"/>
+                    </w:rPr>
+                    <m:t xml:space="preserve"> </m:t>
+                  </m:r>
+                  <m:sSub>
+                    <m:sSubPr>
+                      <m:ctrlPr>
+                        <w:rPr>
+                          <w:rFonts w:ascii="Cambria Math" w:hAnsi="Cambria Math"/>
+                          <w:i/>
+                          <w:sz w:val="24"/>
+                          <w:szCs w:val="32"/>
+                          <w:lang w:val="pt-BR"/>
+                        </w:rPr>
+                      </m:ctrlPr>
+                    </m:sSubPr>
+                    <m:e>
+                      <m:r>
+                        <w:rPr>
+                          <w:rFonts w:ascii="Cambria Math" w:hAnsi="Cambria Math"/>
+                          <w:sz w:val="24"/>
+                          <w:szCs w:val="32"/>
+                          <w:lang w:val="pt-BR"/>
+                        </w:rPr>
+                        <m:t>C</m:t>
+                      </m:r>
+                    </m:e>
+                    <m:sub>
+                      <m:r>
+                        <w:rPr>
+                          <w:rFonts w:ascii="Cambria Math" w:hAnsi="Cambria Math"/>
+                          <w:sz w:val="24"/>
+                          <w:szCs w:val="32"/>
+                          <w:lang w:val="pt-BR"/>
+                        </w:rPr>
+                        <m:t>1</m:t>
+                      </m:r>
+                    </m:sub>
+                  </m:sSub>
+                  <m:r>
+                    <w:rPr>
+                      <w:rFonts w:ascii="Cambria Math" w:hAnsi="Cambria Math"/>
+                      <w:sz w:val="24"/>
+                      <w:szCs w:val="32"/>
+                      <w:lang w:val="pt-BR"/>
+                    </w:rPr>
+                    <m:t xml:space="preserve">                        Γ⊢</m:t>
+                  </m:r>
+                  <m:sSub>
+                    <m:sSubPr>
+                      <m:ctrlPr>
+                        <w:rPr>
+                          <w:rFonts w:ascii="Cambria Math" w:hAnsi="Cambria Math"/>
+                          <w:i/>
+                          <w:sz w:val="24"/>
+                          <w:szCs w:val="32"/>
+                          <w:lang w:val="pt-BR"/>
+                        </w:rPr>
+                      </m:ctrlPr>
+                    </m:sSubPr>
+                    <m:e>
+                      <m:r>
+                        <w:rPr>
+                          <w:rFonts w:ascii="Cambria Math" w:hAnsi="Cambria Math"/>
+                          <w:sz w:val="24"/>
+                          <w:szCs w:val="32"/>
+                          <w:lang w:val="pt-BR"/>
+                        </w:rPr>
+                        <m:t>e</m:t>
+                      </m:r>
+                    </m:e>
+                    <m:sub>
+                      <m:r>
+                        <w:rPr>
+                          <w:rFonts w:ascii="Cambria Math" w:hAnsi="Cambria Math"/>
+                          <w:sz w:val="24"/>
+                          <w:szCs w:val="32"/>
+                          <w:lang w:val="pt-BR"/>
+                        </w:rPr>
+                        <m:t>2</m:t>
+                      </m:r>
+                    </m:sub>
+                  </m:sSub>
+                  <m:r>
+                    <w:rPr>
+                      <w:rFonts w:ascii="Cambria Math" w:hAnsi="Cambria Math"/>
+                      <w:sz w:val="24"/>
+                      <w:szCs w:val="32"/>
+                      <w:lang w:val="pt-BR"/>
+                    </w:rPr>
+                    <m:t xml:space="preserve"> :</m:t>
+                  </m:r>
+                  <m:sSub>
+                    <m:sSubPr>
+                      <m:ctrlPr>
+                        <w:rPr>
+                          <w:rFonts w:ascii="Cambria Math" w:hAnsi="Cambria Math"/>
+                          <w:i/>
+                          <w:sz w:val="24"/>
+                          <w:szCs w:val="32"/>
+                          <w:lang w:val="pt-BR"/>
+                        </w:rPr>
+                      </m:ctrlPr>
+                    </m:sSubPr>
+                    <m:e>
+                      <m:r>
+                        <w:rPr>
+                          <w:rFonts w:ascii="Cambria Math" w:hAnsi="Cambria Math"/>
+                          <w:sz w:val="24"/>
+                          <w:szCs w:val="32"/>
+                          <w:lang w:val="pt-BR"/>
+                        </w:rPr>
+                        <m:t>T</m:t>
+                      </m:r>
+                    </m:e>
+                    <m:sub>
+                      <m:r>
+                        <w:rPr>
+                          <w:rFonts w:ascii="Cambria Math" w:hAnsi="Cambria Math"/>
+                          <w:sz w:val="24"/>
+                          <w:szCs w:val="32"/>
+                          <w:lang w:val="pt-BR"/>
+                        </w:rPr>
+                        <m:t>2</m:t>
+                      </m:r>
+                    </m:sub>
+                  </m:sSub>
+                  <m:r>
+                    <w:rPr>
+                      <w:rFonts w:ascii="Cambria Math" w:hAnsi="Cambria Math"/>
+                      <w:sz w:val="24"/>
+                      <w:szCs w:val="32"/>
+                      <w:lang w:val="pt-BR"/>
+                    </w:rPr>
+                    <m:t xml:space="preserve"> </m:t>
+                  </m:r>
+                </m:e>
+              </m:d>
+              <m:r>
+                <w:rPr>
+                  <w:rFonts w:ascii="Cambria Math" w:hAnsi="Cambria Math"/>
+                  <w:sz w:val="24"/>
+                  <w:szCs w:val="32"/>
+                  <w:lang w:val="pt-BR"/>
+                </w:rPr>
+                <m:t xml:space="preserve"> </m:t>
+              </m:r>
+              <m:sSub>
+                <m:sSubPr>
+                  <m:ctrlPr>
+                    <w:rPr>
+                      <w:rFonts w:ascii="Cambria Math" w:hAnsi="Cambria Math"/>
+                      <w:i/>
+                      <w:sz w:val="24"/>
+                      <w:szCs w:val="32"/>
+                      <w:lang w:val="pt-BR"/>
+                    </w:rPr>
+                  </m:ctrlPr>
+                </m:sSubPr>
+                <m:e>
+                  <m:r>
+                    <w:rPr>
+                      <w:rFonts w:ascii="Cambria Math" w:hAnsi="Cambria Math"/>
+                      <w:sz w:val="24"/>
+                      <w:szCs w:val="32"/>
+                      <w:lang w:val="pt-BR"/>
+                    </w:rPr>
+                    <m:t>C</m:t>
+                  </m:r>
+                </m:e>
+                <m:sub>
+                  <m:r>
+                    <w:rPr>
+                      <w:rFonts w:ascii="Cambria Math" w:hAnsi="Cambria Math"/>
+                      <w:sz w:val="24"/>
+                      <w:szCs w:val="32"/>
+                      <w:lang w:val="pt-BR"/>
+                    </w:rPr>
+                    <m:t>2</m:t>
+                  </m:r>
+                </m:sub>
+              </m:sSub>
+            </m:num>
+            <m:den>
+              <m:r>
+                <w:rPr>
+                  <w:rFonts w:ascii="Cambria Math" w:hAnsi="Cambria Math"/>
+                  <w:sz w:val="24"/>
+                  <w:szCs w:val="32"/>
+                  <w:lang w:val="pt-BR"/>
+                </w:rPr>
+                <m:t>Γ⊢</m:t>
+              </m:r>
+              <m:sSub>
+                <m:sSubPr>
+                  <m:ctrlPr>
+                    <w:rPr>
+                      <w:rFonts w:ascii="Cambria Math" w:hAnsi="Cambria Math"/>
+                      <w:i/>
+                      <w:sz w:val="24"/>
+                      <w:szCs w:val="32"/>
+                      <w:lang w:val="pt-BR"/>
+                    </w:rPr>
+                  </m:ctrlPr>
+                </m:sSubPr>
+                <m:e>
+                  <m:r>
+                    <w:rPr>
+                      <w:rFonts w:ascii="Cambria Math" w:hAnsi="Cambria Math"/>
+                      <w:sz w:val="24"/>
+                      <w:szCs w:val="32"/>
+                      <w:lang w:val="pt-BR"/>
+                    </w:rPr>
+                    <m:t>e</m:t>
+                  </m:r>
+                </m:e>
+                <m:sub>
+                  <m:r>
+                    <w:rPr>
+                      <w:rFonts w:ascii="Cambria Math" w:hAnsi="Cambria Math"/>
+                      <w:sz w:val="24"/>
+                      <w:szCs w:val="32"/>
+                      <w:lang w:val="pt-BR"/>
+                    </w:rPr>
+                    <m:t>1</m:t>
+                  </m:r>
+                </m:sub>
+              </m:sSub>
+              <m:r>
+                <w:rPr>
+                  <w:rFonts w:ascii="Cambria Math" w:hAnsi="Cambria Math"/>
+                  <w:sz w:val="24"/>
+                  <w:szCs w:val="32"/>
+                  <w:lang w:val="pt-BR"/>
+                </w:rPr>
+                <m:t xml:space="preserve"> &amp;&amp; </m:t>
+              </m:r>
+              <m:sSub>
+                <m:sSubPr>
+                  <m:ctrlPr>
+                    <w:rPr>
+                      <w:rFonts w:ascii="Cambria Math" w:hAnsi="Cambria Math"/>
+                      <w:i/>
+                      <w:sz w:val="24"/>
+                      <w:szCs w:val="32"/>
+                      <w:lang w:val="pt-BR"/>
+                    </w:rPr>
+                  </m:ctrlPr>
+                </m:sSubPr>
+                <m:e>
+                  <m:r>
+                    <w:rPr>
+                      <w:rFonts w:ascii="Cambria Math" w:hAnsi="Cambria Math"/>
+                      <w:sz w:val="24"/>
+                      <w:szCs w:val="32"/>
+                      <w:lang w:val="pt-BR"/>
+                    </w:rPr>
+                    <m:t>e</m:t>
+                  </m:r>
+                </m:e>
+                <m:sub>
+                  <m:r>
+                    <w:rPr>
+                      <w:rFonts w:ascii="Cambria Math" w:hAnsi="Cambria Math"/>
+                      <w:sz w:val="24"/>
+                      <w:szCs w:val="32"/>
+                      <w:lang w:val="pt-BR"/>
+                    </w:rPr>
+                    <m:t>2</m:t>
+                  </m:r>
+                </m:sub>
+              </m:sSub>
+              <m:r>
+                <w:rPr>
+                  <w:rFonts w:ascii="Cambria Math" w:hAnsi="Cambria Math"/>
+                  <w:sz w:val="24"/>
+                  <w:szCs w:val="32"/>
+                  <w:lang w:val="pt-BR"/>
+                </w:rPr>
+                <m:t xml:space="preserve"> : </m:t>
+              </m:r>
+              <m:r>
+                <m:rPr>
+                  <m:sty m:val="p"/>
+                </m:rPr>
+                <w:rPr>
+                  <w:rFonts w:ascii="Cambria Math" w:hAnsi="Cambria Math"/>
+                  <w:sz w:val="24"/>
+                  <w:szCs w:val="32"/>
+                  <w:lang w:val="pt-BR"/>
+                </w:rPr>
+                <m:t xml:space="preserve">Bool </m:t>
+              </m:r>
+              <m:r>
+                <w:rPr>
+                  <w:rFonts w:ascii="Cambria Math" w:hAnsi="Cambria Math"/>
+                  <w:sz w:val="24"/>
+                  <w:szCs w:val="32"/>
+                  <w:lang w:val="pt-BR"/>
+                </w:rPr>
+                <m:t xml:space="preserve">| </m:t>
+              </m:r>
+              <m:sSub>
+                <m:sSubPr>
+                  <m:ctrlPr>
+                    <w:rPr>
+                      <w:rFonts w:ascii="Cambria Math" w:hAnsi="Cambria Math"/>
+                      <w:i/>
+                      <w:sz w:val="24"/>
+                      <w:szCs w:val="32"/>
+                      <w:lang w:val="pt-BR"/>
+                    </w:rPr>
+                  </m:ctrlPr>
+                </m:sSubPr>
+                <m:e>
+                  <m:r>
+                    <w:rPr>
+                      <w:rFonts w:ascii="Cambria Math" w:hAnsi="Cambria Math"/>
+                      <w:sz w:val="24"/>
+                      <w:szCs w:val="32"/>
+                      <w:lang w:val="pt-BR"/>
+                    </w:rPr>
+                    <m:t>C</m:t>
+                  </m:r>
+                </m:e>
+                <m:sub>
+                  <m:r>
+                    <w:rPr>
+                      <w:rFonts w:ascii="Cambria Math" w:hAnsi="Cambria Math"/>
+                      <w:sz w:val="24"/>
+                      <w:szCs w:val="32"/>
+                      <w:lang w:val="pt-BR"/>
+                    </w:rPr>
+                    <m:t>1</m:t>
+                  </m:r>
+                </m:sub>
+              </m:sSub>
+              <m:r>
+                <w:rPr>
+                  <w:rFonts w:ascii="Cambria Math" w:hAnsi="Cambria Math"/>
+                  <w:sz w:val="24"/>
+                  <w:szCs w:val="32"/>
+                  <w:lang w:val="pt-BR"/>
+                </w:rPr>
+                <m:t xml:space="preserve"> ∪ </m:t>
+              </m:r>
+              <m:sSub>
+                <m:sSubPr>
+                  <m:ctrlPr>
+                    <w:rPr>
+                      <w:rFonts w:ascii="Cambria Math" w:hAnsi="Cambria Math"/>
+                      <w:i/>
+                      <w:sz w:val="24"/>
+                      <w:szCs w:val="32"/>
+                      <w:lang w:val="pt-BR"/>
+                    </w:rPr>
+                  </m:ctrlPr>
+                </m:sSubPr>
+                <m:e>
+                  <m:r>
+                    <w:rPr>
+                      <w:rFonts w:ascii="Cambria Math" w:hAnsi="Cambria Math"/>
+                      <w:sz w:val="24"/>
+                      <w:szCs w:val="32"/>
+                      <w:lang w:val="pt-BR"/>
+                    </w:rPr>
+                    <m:t>C</m:t>
+                  </m:r>
+                </m:e>
+                <m:sub>
+                  <m:r>
+                    <w:rPr>
+                      <w:rFonts w:ascii="Cambria Math" w:hAnsi="Cambria Math"/>
+                      <w:sz w:val="24"/>
+                      <w:szCs w:val="32"/>
+                      <w:lang w:val="pt-BR"/>
+                    </w:rPr>
+                    <m:t>2</m:t>
+                  </m:r>
+                </m:sub>
+              </m:sSub>
+              <m:r>
+                <w:rPr>
+                  <w:rFonts w:ascii="Cambria Math" w:hAnsi="Cambria Math"/>
+                  <w:sz w:val="24"/>
+                  <w:szCs w:val="32"/>
+                  <w:lang w:val="pt-BR"/>
+                </w:rPr>
+                <m:t xml:space="preserve"> ∪ {</m:t>
+              </m:r>
+              <m:sSub>
+                <m:sSubPr>
+                  <m:ctrlPr>
+                    <w:rPr>
+                      <w:rFonts w:ascii="Cambria Math" w:hAnsi="Cambria Math"/>
+                      <w:i/>
+                      <w:sz w:val="24"/>
+                      <w:szCs w:val="32"/>
+                      <w:lang w:val="pt-BR"/>
+                    </w:rPr>
+                  </m:ctrlPr>
+                </m:sSubPr>
+                <m:e>
+                  <m:r>
+                    <w:rPr>
+                      <w:rFonts w:ascii="Cambria Math" w:hAnsi="Cambria Math"/>
+                      <w:sz w:val="24"/>
+                      <w:szCs w:val="32"/>
+                      <w:lang w:val="pt-BR"/>
+                    </w:rPr>
+                    <m:t>T</m:t>
+                  </m:r>
+                </m:e>
+                <m:sub>
+                  <m:r>
+                    <w:rPr>
+                      <w:rFonts w:ascii="Cambria Math" w:hAnsi="Cambria Math"/>
+                      <w:sz w:val="24"/>
+                      <w:szCs w:val="32"/>
+                      <w:lang w:val="pt-BR"/>
+                    </w:rPr>
+                    <m:t>1</m:t>
+                  </m:r>
+                </m:sub>
+              </m:sSub>
+              <m:r>
+                <w:rPr>
+                  <w:rFonts w:ascii="Cambria Math" w:hAnsi="Cambria Math"/>
+                  <w:sz w:val="24"/>
+                  <w:szCs w:val="32"/>
+                  <w:lang w:val="pt-BR"/>
+                </w:rPr>
+                <m:t xml:space="preserve">=Bool,   </m:t>
+              </m:r>
+              <m:sSub>
+                <m:sSubPr>
+                  <m:ctrlPr>
+                    <w:rPr>
+                      <w:rFonts w:ascii="Cambria Math" w:hAnsi="Cambria Math"/>
+                      <w:i/>
+                      <w:sz w:val="24"/>
+                      <w:szCs w:val="32"/>
+                      <w:lang w:val="pt-BR"/>
+                    </w:rPr>
+                  </m:ctrlPr>
+                </m:sSubPr>
+                <m:e>
+                  <m:r>
+                    <w:rPr>
+                      <w:rFonts w:ascii="Cambria Math" w:hAnsi="Cambria Math"/>
+                      <w:sz w:val="24"/>
+                      <w:szCs w:val="32"/>
+                      <w:lang w:val="pt-BR"/>
+                    </w:rPr>
+                    <m:t>T</m:t>
+                  </m:r>
+                </m:e>
+                <m:sub>
+                  <m:r>
+                    <w:rPr>
+                      <w:rFonts w:ascii="Cambria Math" w:hAnsi="Cambria Math"/>
+                      <w:sz w:val="24"/>
+                      <w:szCs w:val="32"/>
+                      <w:lang w:val="pt-BR"/>
+                    </w:rPr>
+                    <m:t>2</m:t>
+                  </m:r>
+                </m:sub>
+              </m:sSub>
+              <m:r>
+                <w:rPr>
+                  <w:rFonts w:ascii="Cambria Math" w:hAnsi="Cambria Math"/>
+                  <w:sz w:val="24"/>
+                  <w:szCs w:val="32"/>
+                  <w:lang w:val="pt-BR"/>
+                </w:rPr>
+                <m:t>=Bool}</m:t>
+              </m:r>
+            </m:den>
+          </m:f>
+        </m:oMath>
+      </m:oMathPara>
+    </w:p>
+    <w:p>
+      <w:pPr>
+        <w:spacing w:line="480" w:lineRule="auto"/>
+        <w:rPr>
+          <w:sz w:val="24"/>
+          <w:szCs w:val="32"/>
+          <w:lang w:val="pt-BR"/>
+        </w:rPr>
+      </w:pPr>
+      <m:oMathPara>
+        <m:oMath>
+          <m:f>
+            <m:fPr>
+              <m:ctrlPr>
+                <w:rPr>
+                  <w:rFonts w:ascii="Cambria Math" w:hAnsi="Cambria Math"/>
+                  <w:i/>
+                  <w:sz w:val="24"/>
+                  <w:szCs w:val="32"/>
+                  <w:lang w:val="pt-BR"/>
+                </w:rPr>
+              </m:ctrlPr>
+            </m:fPr>
+            <m:num>
+              <m:r>
+                <w:rPr>
+                  <w:rFonts w:ascii="Cambria Math" w:hAnsi="Cambria Math"/>
+                  <w:sz w:val="24"/>
+                  <w:szCs w:val="32"/>
+                  <w:lang w:val="pt-BR"/>
+                </w:rPr>
+                <m:t>Γ⊢</m:t>
+              </m:r>
+              <m:sSub>
+                <m:sSubPr>
+                  <m:ctrlPr>
+                    <w:rPr>
+                      <w:rFonts w:ascii="Cambria Math" w:hAnsi="Cambria Math"/>
+                      <w:i/>
+                      <w:sz w:val="24"/>
+                      <w:szCs w:val="32"/>
+                      <w:lang w:val="pt-BR"/>
+                    </w:rPr>
+                  </m:ctrlPr>
+                </m:sSubPr>
+                <m:e>
+                  <m:r>
+                    <w:rPr>
+                      <w:rFonts w:ascii="Cambria Math" w:hAnsi="Cambria Math"/>
+                      <w:sz w:val="24"/>
+                      <w:szCs w:val="32"/>
+                      <w:lang w:val="pt-BR"/>
+                    </w:rPr>
+                    <m:t>e</m:t>
+                  </m:r>
+                </m:e>
+                <m:sub>
+                  <m:r>
+                    <w:rPr>
+                      <w:rFonts w:ascii="Cambria Math" w:hAnsi="Cambria Math"/>
+                      <w:sz w:val="24"/>
+                      <w:szCs w:val="32"/>
+                      <w:lang w:val="pt-BR"/>
+                    </w:rPr>
+                    <m:t>1</m:t>
+                  </m:r>
+                </m:sub>
+              </m:sSub>
+              <m:r>
+                <w:rPr>
+                  <w:rFonts w:ascii="Cambria Math" w:hAnsi="Cambria Math"/>
+                  <w:sz w:val="24"/>
+                  <w:szCs w:val="32"/>
+                  <w:lang w:val="pt-BR"/>
+                </w:rPr>
+                <m:t xml:space="preserve"> :</m:t>
+              </m:r>
+              <m:sSub>
+                <m:sSubPr>
+                  <m:ctrlPr>
+                    <w:rPr>
+                      <w:rFonts w:ascii="Cambria Math" w:hAnsi="Cambria Math"/>
+                      <w:i/>
+                      <w:sz w:val="24"/>
+                      <w:szCs w:val="32"/>
+                      <w:lang w:val="pt-BR"/>
+                    </w:rPr>
+                  </m:ctrlPr>
+                </m:sSubPr>
+                <m:e>
+                  <m:r>
+                    <w:rPr>
+                      <w:rFonts w:ascii="Cambria Math" w:hAnsi="Cambria Math"/>
+                      <w:sz w:val="24"/>
+                      <w:szCs w:val="32"/>
+                      <w:lang w:val="pt-BR"/>
+                    </w:rPr>
+                    <m:t>T</m:t>
+                  </m:r>
+                </m:e>
+                <m:sub>
+                  <m:r>
+                    <w:rPr>
+                      <w:rFonts w:ascii="Cambria Math" w:hAnsi="Cambria Math"/>
+                      <w:sz w:val="24"/>
+                      <w:szCs w:val="32"/>
+                      <w:lang w:val="pt-BR"/>
+                    </w:rPr>
+                    <m:t>1</m:t>
+                  </m:r>
+                </m:sub>
+              </m:sSub>
+              <m:r>
+                <w:rPr>
+                  <w:rFonts w:ascii="Cambria Math" w:hAnsi="Cambria Math"/>
+                  <w:sz w:val="24"/>
+                  <w:szCs w:val="32"/>
+                  <w:lang w:val="pt-BR"/>
+                </w:rPr>
+                <m:t xml:space="preserve"> </m:t>
+              </m:r>
+              <m:d>
+                <m:dPr>
+                  <m:begChr m:val="|"/>
+                  <m:endChr m:val="|"/>
+                  <m:ctrlPr>
+                    <w:rPr>
+                      <w:rFonts w:ascii="Cambria Math" w:hAnsi="Cambria Math"/>
+                      <w:i/>
+                      <w:sz w:val="24"/>
+                      <w:szCs w:val="32"/>
+                      <w:lang w:val="pt-BR"/>
+                    </w:rPr>
+                  </m:ctrlPr>
+                </m:dPr>
+                <m:e>
+                  <m:r>
+                    <w:rPr>
+                      <w:rFonts w:ascii="Cambria Math" w:hAnsi="Cambria Math"/>
+                      <w:sz w:val="24"/>
+                      <w:szCs w:val="32"/>
+                      <w:lang w:val="pt-BR"/>
+                    </w:rPr>
+                    <m:t xml:space="preserve"> </m:t>
+                  </m:r>
+                  <m:sSub>
+                    <m:sSubPr>
+                      <m:ctrlPr>
+                        <w:rPr>
+                          <w:rFonts w:ascii="Cambria Math" w:hAnsi="Cambria Math"/>
+                          <w:i/>
+                          <w:sz w:val="24"/>
+                          <w:szCs w:val="32"/>
+                          <w:lang w:val="pt-BR"/>
+                        </w:rPr>
+                      </m:ctrlPr>
+                    </m:sSubPr>
+                    <m:e>
+                      <m:r>
+                        <w:rPr>
+                          <w:rFonts w:ascii="Cambria Math" w:hAnsi="Cambria Math"/>
+                          <w:sz w:val="24"/>
+                          <w:szCs w:val="32"/>
+                          <w:lang w:val="pt-BR"/>
+                        </w:rPr>
+                        <m:t>C</m:t>
+                      </m:r>
+                    </m:e>
+                    <m:sub>
+                      <m:r>
+                        <w:rPr>
+                          <w:rFonts w:ascii="Cambria Math" w:hAnsi="Cambria Math"/>
+                          <w:sz w:val="24"/>
+                          <w:szCs w:val="32"/>
+                          <w:lang w:val="pt-BR"/>
+                        </w:rPr>
+                        <m:t>1</m:t>
+                      </m:r>
+                    </m:sub>
+                  </m:sSub>
+                  <m:r>
+                    <w:rPr>
+                      <w:rFonts w:ascii="Cambria Math" w:hAnsi="Cambria Math"/>
+                      <w:sz w:val="24"/>
+                      <w:szCs w:val="32"/>
+                      <w:lang w:val="pt-BR"/>
+                    </w:rPr>
+                    <m:t xml:space="preserve">                        Γ⊢</m:t>
+                  </m:r>
+                  <m:sSub>
+                    <m:sSubPr>
+                      <m:ctrlPr>
+                        <w:rPr>
+                          <w:rFonts w:ascii="Cambria Math" w:hAnsi="Cambria Math"/>
+                          <w:i/>
+                          <w:sz w:val="24"/>
+                          <w:szCs w:val="32"/>
+                          <w:lang w:val="pt-BR"/>
+                        </w:rPr>
+                      </m:ctrlPr>
+                    </m:sSubPr>
+                    <m:e>
+                      <m:r>
+                        <w:rPr>
+                          <w:rFonts w:ascii="Cambria Math" w:hAnsi="Cambria Math"/>
+                          <w:sz w:val="24"/>
+                          <w:szCs w:val="32"/>
+                          <w:lang w:val="pt-BR"/>
+                        </w:rPr>
+                        <m:t>e</m:t>
+                      </m:r>
+                    </m:e>
+                    <m:sub>
+                      <m:r>
+                        <w:rPr>
+                          <w:rFonts w:ascii="Cambria Math" w:hAnsi="Cambria Math"/>
+                          <w:sz w:val="24"/>
+                          <w:szCs w:val="32"/>
+                          <w:lang w:val="pt-BR"/>
+                        </w:rPr>
+                        <m:t>2</m:t>
+                      </m:r>
+                    </m:sub>
+                  </m:sSub>
+                  <m:r>
+                    <w:rPr>
+                      <w:rFonts w:ascii="Cambria Math" w:hAnsi="Cambria Math"/>
+                      <w:sz w:val="24"/>
+                      <w:szCs w:val="32"/>
+                      <w:lang w:val="pt-BR"/>
+                    </w:rPr>
+                    <m:t xml:space="preserve"> :</m:t>
+                  </m:r>
+                  <m:sSub>
+                    <m:sSubPr>
+                      <m:ctrlPr>
+                        <w:rPr>
+                          <w:rFonts w:ascii="Cambria Math" w:hAnsi="Cambria Math"/>
+                          <w:i/>
+                          <w:sz w:val="24"/>
+                          <w:szCs w:val="32"/>
+                          <w:lang w:val="pt-BR"/>
+                        </w:rPr>
+                      </m:ctrlPr>
+                    </m:sSubPr>
+                    <m:e>
+                      <m:r>
+                        <w:rPr>
+                          <w:rFonts w:ascii="Cambria Math" w:hAnsi="Cambria Math"/>
+                          <w:sz w:val="24"/>
+                          <w:szCs w:val="32"/>
+                          <w:lang w:val="pt-BR"/>
+                        </w:rPr>
+                        <m:t>T</m:t>
+                      </m:r>
+                    </m:e>
+                    <m:sub>
+                      <m:r>
+                        <w:rPr>
+                          <w:rFonts w:ascii="Cambria Math" w:hAnsi="Cambria Math"/>
+                          <w:sz w:val="24"/>
+                          <w:szCs w:val="32"/>
+                          <w:lang w:val="pt-BR"/>
+                        </w:rPr>
+                        <m:t>2</m:t>
+                      </m:r>
+                    </m:sub>
+                  </m:sSub>
+                  <m:r>
+                    <w:rPr>
+                      <w:rFonts w:ascii="Cambria Math" w:hAnsi="Cambria Math"/>
+                      <w:sz w:val="24"/>
+                      <w:szCs w:val="32"/>
+                      <w:lang w:val="pt-BR"/>
+                    </w:rPr>
+                    <m:t xml:space="preserve"> </m:t>
+                  </m:r>
+                </m:e>
+              </m:d>
+              <m:r>
+                <w:rPr>
+                  <w:rFonts w:ascii="Cambria Math" w:hAnsi="Cambria Math"/>
+                  <w:sz w:val="24"/>
+                  <w:szCs w:val="32"/>
+                  <w:lang w:val="pt-BR"/>
+                </w:rPr>
+                <m:t xml:space="preserve"> </m:t>
+              </m:r>
+              <m:sSub>
+                <m:sSubPr>
+                  <m:ctrlPr>
+                    <w:rPr>
+                      <w:rFonts w:ascii="Cambria Math" w:hAnsi="Cambria Math"/>
+                      <w:i/>
+                      <w:sz w:val="24"/>
+                      <w:szCs w:val="32"/>
+                      <w:lang w:val="pt-BR"/>
+                    </w:rPr>
+                  </m:ctrlPr>
+                </m:sSubPr>
+                <m:e>
+                  <m:r>
+                    <w:rPr>
+                      <w:rFonts w:ascii="Cambria Math" w:hAnsi="Cambria Math"/>
+                      <w:sz w:val="24"/>
+                      <w:szCs w:val="32"/>
+                      <w:lang w:val="pt-BR"/>
+                    </w:rPr>
+                    <m:t>C</m:t>
+                  </m:r>
+                </m:e>
+                <m:sub>
+                  <m:r>
+                    <w:rPr>
+                      <w:rFonts w:ascii="Cambria Math" w:hAnsi="Cambria Math"/>
+                      <w:sz w:val="24"/>
+                      <w:szCs w:val="32"/>
+                      <w:lang w:val="pt-BR"/>
+                    </w:rPr>
+                    <m:t>2</m:t>
+                  </m:r>
+                </m:sub>
+              </m:sSub>
+            </m:num>
+            <m:den>
+              <m:r>
+                <w:rPr>
+                  <w:rFonts w:ascii="Cambria Math" w:hAnsi="Cambria Math"/>
+                  <w:sz w:val="24"/>
+                  <w:szCs w:val="32"/>
+                  <w:lang w:val="pt-BR"/>
+                </w:rPr>
+                <m:t>Γ⊢</m:t>
+              </m:r>
+              <m:sSub>
+                <m:sSubPr>
+                  <m:ctrlPr>
+                    <w:rPr>
+                      <w:rFonts w:ascii="Cambria Math" w:hAnsi="Cambria Math"/>
+                      <w:i/>
+                      <w:sz w:val="24"/>
+                      <w:szCs w:val="32"/>
+                      <w:lang w:val="pt-BR"/>
+                    </w:rPr>
+                  </m:ctrlPr>
+                </m:sSubPr>
+                <m:e>
+                  <m:r>
+                    <w:rPr>
+                      <w:rFonts w:ascii="Cambria Math" w:hAnsi="Cambria Math"/>
+                      <w:sz w:val="24"/>
+                      <w:szCs w:val="32"/>
+                      <w:lang w:val="pt-BR"/>
+                    </w:rPr>
+                    <m:t>e</m:t>
+                  </m:r>
+                </m:e>
+                <m:sub>
+                  <m:r>
+                    <w:rPr>
+                      <w:rFonts w:ascii="Cambria Math" w:hAnsi="Cambria Math"/>
+                      <w:sz w:val="24"/>
+                      <w:szCs w:val="32"/>
+                      <w:lang w:val="pt-BR"/>
+                    </w:rPr>
+                    <m:t>1</m:t>
+                  </m:r>
+                </m:sub>
+              </m:sSub>
+              <m:r>
+                <w:rPr>
+                  <w:rFonts w:ascii="Cambria Math" w:hAnsi="Cambria Math"/>
+                  <w:sz w:val="24"/>
+                  <w:szCs w:val="32"/>
+                  <w:lang w:val="pt-BR"/>
+                </w:rPr>
+                <m:t xml:space="preserve"> || </m:t>
+              </m:r>
+              <m:sSub>
+                <m:sSubPr>
+                  <m:ctrlPr>
+                    <w:rPr>
+                      <w:rFonts w:ascii="Cambria Math" w:hAnsi="Cambria Math"/>
+                      <w:i/>
+                      <w:sz w:val="24"/>
+                      <w:szCs w:val="32"/>
+                      <w:lang w:val="pt-BR"/>
+                    </w:rPr>
+                  </m:ctrlPr>
+                </m:sSubPr>
+                <m:e>
+                  <m:r>
+                    <w:rPr>
+                      <w:rFonts w:ascii="Cambria Math" w:hAnsi="Cambria Math"/>
+                      <w:sz w:val="24"/>
+                      <w:szCs w:val="32"/>
+                      <w:lang w:val="pt-BR"/>
+                    </w:rPr>
+                    <m:t>e</m:t>
+                  </m:r>
+                </m:e>
+                <m:sub>
+                  <m:r>
+                    <w:rPr>
+                      <w:rFonts w:ascii="Cambria Math" w:hAnsi="Cambria Math"/>
+                      <w:sz w:val="24"/>
+                      <w:szCs w:val="32"/>
+                      <w:lang w:val="pt-BR"/>
+                    </w:rPr>
+                    <m:t>2</m:t>
+                  </m:r>
+                </m:sub>
+              </m:sSub>
+              <m:r>
+                <w:rPr>
+                  <w:rFonts w:ascii="Cambria Math" w:hAnsi="Cambria Math"/>
+                  <w:sz w:val="24"/>
+                  <w:szCs w:val="32"/>
+                  <w:lang w:val="pt-BR"/>
+                </w:rPr>
+                <m:t xml:space="preserve"> : </m:t>
+              </m:r>
+              <m:r>
+                <m:rPr>
+                  <m:sty m:val="p"/>
+                </m:rPr>
+                <w:rPr>
+                  <w:rFonts w:ascii="Cambria Math" w:hAnsi="Cambria Math"/>
+                  <w:sz w:val="24"/>
+                  <w:szCs w:val="32"/>
+                  <w:lang w:val="pt-BR"/>
+                </w:rPr>
+                <m:t xml:space="preserve">Bool </m:t>
+              </m:r>
+              <m:r>
+                <w:rPr>
+                  <w:rFonts w:ascii="Cambria Math" w:hAnsi="Cambria Math"/>
+                  <w:sz w:val="24"/>
+                  <w:szCs w:val="32"/>
+                  <w:lang w:val="pt-BR"/>
+                </w:rPr>
+                <m:t xml:space="preserve">| </m:t>
+              </m:r>
+              <m:sSub>
+                <m:sSubPr>
+                  <m:ctrlPr>
+                    <w:rPr>
+                      <w:rFonts w:ascii="Cambria Math" w:hAnsi="Cambria Math"/>
+                      <w:i/>
+                      <w:sz w:val="24"/>
+                      <w:szCs w:val="32"/>
+                      <w:lang w:val="pt-BR"/>
+                    </w:rPr>
+                  </m:ctrlPr>
+                </m:sSubPr>
+                <m:e>
+                  <m:r>
+                    <w:rPr>
+                      <w:rFonts w:ascii="Cambria Math" w:hAnsi="Cambria Math"/>
+                      <w:sz w:val="24"/>
+                      <w:szCs w:val="32"/>
+                      <w:lang w:val="pt-BR"/>
+                    </w:rPr>
+                    <m:t>C</m:t>
+                  </m:r>
+                </m:e>
+                <m:sub>
+                  <m:r>
+                    <w:rPr>
+                      <w:rFonts w:ascii="Cambria Math" w:hAnsi="Cambria Math"/>
+                      <w:sz w:val="24"/>
+                      <w:szCs w:val="32"/>
+                      <w:lang w:val="pt-BR"/>
+                    </w:rPr>
+                    <m:t>1</m:t>
+                  </m:r>
+                </m:sub>
+              </m:sSub>
+              <m:r>
+                <w:rPr>
+                  <w:rFonts w:ascii="Cambria Math" w:hAnsi="Cambria Math"/>
+                  <w:sz w:val="24"/>
+                  <w:szCs w:val="32"/>
+                  <w:lang w:val="pt-BR"/>
+                </w:rPr>
+                <m:t xml:space="preserve"> ∪ </m:t>
+              </m:r>
+              <m:sSub>
+                <m:sSubPr>
+                  <m:ctrlPr>
+                    <w:rPr>
+                      <w:rFonts w:ascii="Cambria Math" w:hAnsi="Cambria Math"/>
+                      <w:i/>
+                      <w:sz w:val="24"/>
+                      <w:szCs w:val="32"/>
+                      <w:lang w:val="pt-BR"/>
+                    </w:rPr>
+                  </m:ctrlPr>
+                </m:sSubPr>
+                <m:e>
+                  <m:r>
+                    <w:rPr>
+                      <w:rFonts w:ascii="Cambria Math" w:hAnsi="Cambria Math"/>
+                      <w:sz w:val="24"/>
+                      <w:szCs w:val="32"/>
+                      <w:lang w:val="pt-BR"/>
+                    </w:rPr>
+                    <m:t>C</m:t>
+                  </m:r>
+                </m:e>
+                <m:sub>
+                  <m:r>
+                    <w:rPr>
+                      <w:rFonts w:ascii="Cambria Math" w:hAnsi="Cambria Math"/>
+                      <w:sz w:val="24"/>
+                      <w:szCs w:val="32"/>
+                      <w:lang w:val="pt-BR"/>
+                    </w:rPr>
+                    <m:t>2</m:t>
+                  </m:r>
+                </m:sub>
+              </m:sSub>
+              <m:r>
+                <w:rPr>
+                  <w:rFonts w:ascii="Cambria Math" w:hAnsi="Cambria Math"/>
+                  <w:sz w:val="24"/>
+                  <w:szCs w:val="32"/>
+                  <w:lang w:val="pt-BR"/>
+                </w:rPr>
+                <m:t xml:space="preserve"> ∪ {</m:t>
+              </m:r>
+              <m:sSub>
+                <m:sSubPr>
+                  <m:ctrlPr>
+                    <w:rPr>
+                      <w:rFonts w:ascii="Cambria Math" w:hAnsi="Cambria Math"/>
+                      <w:i/>
+                      <w:sz w:val="24"/>
+                      <w:szCs w:val="32"/>
+                      <w:lang w:val="pt-BR"/>
+                    </w:rPr>
+                  </m:ctrlPr>
+                </m:sSubPr>
+                <m:e>
+                  <m:r>
+                    <w:rPr>
+                      <w:rFonts w:ascii="Cambria Math" w:hAnsi="Cambria Math"/>
+                      <w:sz w:val="24"/>
+                      <w:szCs w:val="32"/>
+                      <w:lang w:val="pt-BR"/>
+                    </w:rPr>
+                    <m:t>T</m:t>
+                  </m:r>
+                </m:e>
+                <m:sub>
+                  <m:r>
+                    <w:rPr>
+                      <w:rFonts w:ascii="Cambria Math" w:hAnsi="Cambria Math"/>
+                      <w:sz w:val="24"/>
+                      <w:szCs w:val="32"/>
+                      <w:lang w:val="pt-BR"/>
+                    </w:rPr>
+                    <m:t>1</m:t>
+                  </m:r>
+                </m:sub>
+              </m:sSub>
+              <m:r>
+                <w:rPr>
+                  <w:rFonts w:ascii="Cambria Math" w:hAnsi="Cambria Math"/>
+                  <w:sz w:val="24"/>
+                  <w:szCs w:val="32"/>
+                  <w:lang w:val="pt-BR"/>
+                </w:rPr>
+                <m:t xml:space="preserve">=Bool,   </m:t>
+              </m:r>
+              <m:sSub>
+                <m:sSubPr>
+                  <m:ctrlPr>
+                    <w:rPr>
+                      <w:rFonts w:ascii="Cambria Math" w:hAnsi="Cambria Math"/>
+                      <w:i/>
+                      <w:sz w:val="24"/>
+                      <w:szCs w:val="32"/>
+                      <w:lang w:val="pt-BR"/>
+                    </w:rPr>
+                  </m:ctrlPr>
+                </m:sSubPr>
+                <m:e>
+                  <m:r>
+                    <w:rPr>
+                      <w:rFonts w:ascii="Cambria Math" w:hAnsi="Cambria Math"/>
+                      <w:sz w:val="24"/>
+                      <w:szCs w:val="32"/>
+                      <w:lang w:val="pt-BR"/>
+                    </w:rPr>
+                    <m:t>T</m:t>
+                  </m:r>
+                </m:e>
+                <m:sub>
+                  <m:r>
+                    <w:rPr>
+                      <w:rFonts w:ascii="Cambria Math" w:hAnsi="Cambria Math"/>
+                      <w:sz w:val="24"/>
+                      <w:szCs w:val="32"/>
+                      <w:lang w:val="pt-BR"/>
+                    </w:rPr>
+                    <m:t>2</m:t>
+                  </m:r>
+                </m:sub>
+              </m:sSub>
+              <m:r>
+                <w:rPr>
+                  <w:rFonts w:ascii="Cambria Math" w:hAnsi="Cambria Math"/>
+                  <w:sz w:val="24"/>
+                  <w:szCs w:val="32"/>
+                  <w:lang w:val="pt-BR"/>
+                </w:rPr>
+                <m:t>=Bool}</m:t>
+              </m:r>
+            </m:den>
+          </m:f>
+        </m:oMath>
+      </m:oMathPara>
+    </w:p>
+    <w:p>
+      <w:pPr>
+        <w:rPr>
+          <w:sz w:val="24"/>
+          <w:szCs w:val="32"/>
+          <w:lang w:val="pt-BR"/>
+        </w:rPr>
+      </w:pPr>
+      <w:r>
+        <w:rPr>
+          <w:sz w:val="24"/>
+          <w:szCs w:val="32"/>
+          <w:lang w:val="pt-BR"/>
+        </w:rPr>
+        <w:t>As regras de semântica operacional são:</w:t>
+      </w:r>
+    </w:p>
+    <w:p>
+      <w:pPr>
+        <w:spacing w:line="360" w:lineRule="auto"/>
+        <w:rPr>
+          <w:sz w:val="24"/>
+          <w:szCs w:val="32"/>
+          <w:lang w:val="pt-BR"/>
+        </w:rPr>
+      </w:pPr>
+      <m:oMathPara>
+        <m:oMath>
+          <m:f>
+            <m:fPr>
+              <m:ctrlPr>
+                <w:rPr>
+                  <w:rFonts w:ascii="Cambria Math" w:hAnsi="Cambria Math"/>
+                  <w:i/>
+                  <w:sz w:val="24"/>
+                  <w:szCs w:val="32"/>
+                  <w:lang w:val="pt-BR"/>
+                </w:rPr>
+              </m:ctrlPr>
+            </m:fPr>
+            <m:num>
+              <m:r>
+                <m:rPr>
+                  <m:sty m:val="p"/>
+                </m:rPr>
+                <w:rPr>
+                  <w:rFonts w:ascii="Cambria Math" w:hAnsi="Cambria Math"/>
+                  <w:sz w:val="24"/>
+                  <w:szCs w:val="32"/>
+                  <w:lang w:val="pt-BR"/>
+                </w:rPr>
+                <m:t>env</m:t>
+              </m:r>
+              <m:r>
+                <w:rPr>
+                  <w:rFonts w:ascii="Cambria Math" w:hAnsi="Cambria Math"/>
+                  <w:sz w:val="24"/>
+                  <w:szCs w:val="32"/>
+                  <w:lang w:val="pt-BR"/>
+                </w:rPr>
+                <m:t>⊢</m:t>
+              </m:r>
+              <m:sSub>
+                <m:sSubPr>
+                  <m:ctrlPr>
+                    <w:rPr>
+                      <w:rFonts w:ascii="Cambria Math" w:hAnsi="Cambria Math"/>
+                      <w:i/>
+                      <w:sz w:val="24"/>
+                      <w:szCs w:val="32"/>
+                      <w:lang w:val="pt-BR"/>
+                    </w:rPr>
+                  </m:ctrlPr>
+                </m:sSubPr>
+                <m:e>
+                  <m:r>
+                    <w:rPr>
+                      <w:rFonts w:ascii="Cambria Math" w:hAnsi="Cambria Math"/>
+                      <w:sz w:val="24"/>
+                      <w:szCs w:val="32"/>
+                      <w:lang w:val="pt-BR"/>
+                    </w:rPr>
+                    <m:t>e</m:t>
+                  </m:r>
+                </m:e>
+                <m:sub>
+                  <m:r>
+                    <w:rPr>
+                      <w:rFonts w:ascii="Cambria Math" w:hAnsi="Cambria Math"/>
+                      <w:sz w:val="24"/>
+                      <w:szCs w:val="32"/>
+                      <w:lang w:val="pt-BR"/>
+                    </w:rPr>
+                    <m:t>1</m:t>
+                  </m:r>
+                </m:sub>
+              </m:sSub>
+              <m:r>
+                <w:rPr>
+                  <w:rFonts w:ascii="Cambria Math" w:hAnsi="Cambria Math"/>
+                  <w:sz w:val="24"/>
+                  <w:szCs w:val="32"/>
+                  <w:lang w:val="pt-BR"/>
+                </w:rPr>
+                <m:t>⇓False</m:t>
+              </m:r>
+            </m:num>
+            <m:den>
+              <m:r>
+                <m:rPr>
+                  <m:sty m:val="p"/>
+                </m:rPr>
+                <w:rPr>
+                  <w:rFonts w:ascii="Cambria Math" w:hAnsi="Cambria Math"/>
+                  <w:sz w:val="24"/>
+                  <w:szCs w:val="32"/>
+                  <w:lang w:val="pt-BR"/>
+                </w:rPr>
+                <m:t>env</m:t>
+              </m:r>
+              <m:r>
+                <w:rPr>
+                  <w:rFonts w:ascii="Cambria Math" w:hAnsi="Cambria Math"/>
+                  <w:sz w:val="24"/>
+                  <w:szCs w:val="32"/>
+                  <w:lang w:val="pt-BR"/>
+                </w:rPr>
+                <m:t>⊢</m:t>
+              </m:r>
+              <m:sSub>
+                <m:sSubPr>
+                  <m:ctrlPr>
+                    <w:rPr>
+                      <w:rFonts w:ascii="Cambria Math" w:hAnsi="Cambria Math"/>
+                      <w:i/>
+                      <w:sz w:val="24"/>
+                      <w:szCs w:val="32"/>
+                      <w:lang w:val="pt-BR"/>
+                    </w:rPr>
+                  </m:ctrlPr>
+                </m:sSubPr>
+                <m:e>
+                  <m:r>
+                    <w:rPr>
+                      <w:rFonts w:ascii="Cambria Math" w:hAnsi="Cambria Math"/>
+                      <w:sz w:val="24"/>
+                      <w:szCs w:val="32"/>
+                      <w:lang w:val="pt-BR"/>
+                    </w:rPr>
+                    <m:t>e</m:t>
+                  </m:r>
+                </m:e>
+                <m:sub>
+                  <m:r>
+                    <w:rPr>
+                      <w:rFonts w:ascii="Cambria Math" w:hAnsi="Cambria Math"/>
+                      <w:sz w:val="24"/>
+                      <w:szCs w:val="32"/>
+                      <w:lang w:val="pt-BR"/>
+                    </w:rPr>
+                    <m:t>1</m:t>
+                  </m:r>
+                </m:sub>
+              </m:sSub>
+              <m:r>
+                <w:rPr>
+                  <w:rFonts w:ascii="Cambria Math" w:hAnsi="Cambria Math"/>
+                  <w:sz w:val="24"/>
+                  <w:szCs w:val="32"/>
+                  <w:lang w:val="pt-BR"/>
+                </w:rPr>
+                <m:t xml:space="preserve"> &amp;&amp; </m:t>
+              </m:r>
+              <m:sSub>
+                <m:sSubPr>
+                  <m:ctrlPr>
+                    <w:rPr>
+                      <w:rFonts w:ascii="Cambria Math" w:hAnsi="Cambria Math"/>
+                      <w:i/>
+                      <w:sz w:val="24"/>
+                      <w:szCs w:val="32"/>
+                      <w:lang w:val="pt-BR"/>
+                    </w:rPr>
+                  </m:ctrlPr>
+                </m:sSubPr>
+                <m:e>
+                  <m:r>
+                    <w:rPr>
+                      <w:rFonts w:ascii="Cambria Math" w:hAnsi="Cambria Math"/>
+                      <w:sz w:val="24"/>
+                      <w:szCs w:val="32"/>
+                      <w:lang w:val="pt-BR"/>
+                    </w:rPr>
+                    <m:t>e</m:t>
+                  </m:r>
+                </m:e>
+                <m:sub>
+                  <m:r>
+                    <w:rPr>
+                      <w:rFonts w:ascii="Cambria Math" w:hAnsi="Cambria Math"/>
+                      <w:sz w:val="24"/>
+                      <w:szCs w:val="32"/>
+                      <w:lang w:val="pt-BR"/>
+                    </w:rPr>
+                    <m:t>2</m:t>
+                  </m:r>
+                </m:sub>
+              </m:sSub>
+              <m:r>
+                <w:rPr>
+                  <w:rFonts w:ascii="Cambria Math" w:hAnsi="Cambria Math"/>
+                  <w:sz w:val="24"/>
+                  <w:szCs w:val="32"/>
+                  <w:lang w:val="pt-BR"/>
+                </w:rPr>
+                <m:t xml:space="preserve"> ⇓False</m:t>
+              </m:r>
+              <m:r>
+                <m:rPr>
+                  <m:sty m:val="p"/>
+                </m:rPr>
+                <w:rPr>
+                  <w:rFonts w:ascii="Cambria Math" w:hAnsi="Cambria Math"/>
+                  <w:sz w:val="24"/>
+                  <w:szCs w:val="32"/>
+                  <w:lang w:val="pt-BR"/>
+                </w:rPr>
+                <m:t xml:space="preserve"> </m:t>
+              </m:r>
+            </m:den>
+          </m:f>
+        </m:oMath>
+      </m:oMathPara>
+    </w:p>
+    <w:p>
+      <w:pPr>
+        <w:spacing w:line="360" w:lineRule="auto"/>
+        <w:rPr>
+          <w:sz w:val="24"/>
+          <w:szCs w:val="32"/>
+          <w:lang w:val="pt-BR"/>
+        </w:rPr>
+      </w:pPr>
+      <m:oMathPara>
+        <m:oMath>
+          <m:f>
+            <m:fPr>
+              <m:ctrlPr>
+                <w:rPr>
+                  <w:rFonts w:ascii="Cambria Math" w:hAnsi="Cambria Math"/>
+                  <w:i/>
+                  <w:sz w:val="24"/>
+                  <w:szCs w:val="32"/>
+                  <w:lang w:val="pt-BR"/>
+                </w:rPr>
+              </m:ctrlPr>
+            </m:fPr>
+            <m:num>
+              <m:r>
+                <m:rPr>
+                  <m:sty m:val="p"/>
+                </m:rPr>
+                <w:rPr>
+                  <w:rFonts w:ascii="Cambria Math" w:hAnsi="Cambria Math"/>
+                  <w:sz w:val="24"/>
+                  <w:szCs w:val="32"/>
+                  <w:lang w:val="pt-BR"/>
+                </w:rPr>
+                <m:t>env</m:t>
+              </m:r>
+              <m:r>
+                <w:rPr>
+                  <w:rFonts w:ascii="Cambria Math" w:hAnsi="Cambria Math"/>
+                  <w:sz w:val="24"/>
+                  <w:szCs w:val="32"/>
+                  <w:lang w:val="pt-BR"/>
+                </w:rPr>
+                <m:t>⊢</m:t>
+              </m:r>
+              <m:sSub>
+                <m:sSubPr>
+                  <m:ctrlPr>
+                    <w:rPr>
+                      <w:rFonts w:ascii="Cambria Math" w:hAnsi="Cambria Math"/>
+                      <w:i/>
+                      <w:sz w:val="24"/>
+                      <w:szCs w:val="32"/>
+                      <w:lang w:val="pt-BR"/>
+                    </w:rPr>
+                  </m:ctrlPr>
+                </m:sSubPr>
+                <m:e>
+                  <m:r>
+                    <w:rPr>
+                      <w:rFonts w:ascii="Cambria Math" w:hAnsi="Cambria Math"/>
+                      <w:sz w:val="24"/>
+                      <w:szCs w:val="32"/>
+                      <w:lang w:val="pt-BR"/>
+                    </w:rPr>
+                    <m:t>e</m:t>
+                  </m:r>
+                </m:e>
+                <m:sub>
+                  <m:r>
+                    <w:rPr>
+                      <w:rFonts w:ascii="Cambria Math" w:hAnsi="Cambria Math"/>
+                      <w:sz w:val="24"/>
+                      <w:szCs w:val="32"/>
+                      <w:lang w:val="pt-BR"/>
+                    </w:rPr>
+                    <m:t>1</m:t>
+                  </m:r>
+                </m:sub>
+              </m:sSub>
+              <m:r>
+                <w:rPr>
+                  <w:rFonts w:ascii="Cambria Math" w:hAnsi="Cambria Math"/>
+                  <w:sz w:val="24"/>
+                  <w:szCs w:val="32"/>
+                  <w:lang w:val="pt-BR"/>
+                </w:rPr>
+                <m:t xml:space="preserve">⇓True       </m:t>
+              </m:r>
+              <m:r>
+                <m:rPr>
+                  <m:sty m:val="p"/>
+                </m:rPr>
+                <w:rPr>
+                  <w:rFonts w:ascii="Cambria Math" w:hAnsi="Cambria Math"/>
+                  <w:sz w:val="24"/>
+                  <w:szCs w:val="32"/>
+                  <w:lang w:val="pt-BR"/>
+                </w:rPr>
+                <m:t>env</m:t>
+              </m:r>
+              <m:r>
+                <w:rPr>
+                  <w:rFonts w:ascii="Cambria Math" w:hAnsi="Cambria Math"/>
+                  <w:sz w:val="24"/>
+                  <w:szCs w:val="32"/>
+                  <w:lang w:val="pt-BR"/>
+                </w:rPr>
+                <m:t>⊢</m:t>
+              </m:r>
+              <m:sSub>
+                <m:sSubPr>
+                  <m:ctrlPr>
+                    <w:rPr>
+                      <w:rFonts w:ascii="Cambria Math" w:hAnsi="Cambria Math"/>
+                      <w:i/>
+                      <w:sz w:val="24"/>
+                      <w:szCs w:val="32"/>
+                      <w:lang w:val="pt-BR"/>
+                    </w:rPr>
+                  </m:ctrlPr>
+                </m:sSubPr>
+                <m:e>
+                  <m:r>
+                    <w:rPr>
+                      <w:rFonts w:ascii="Cambria Math" w:hAnsi="Cambria Math"/>
+                      <w:sz w:val="24"/>
+                      <w:szCs w:val="32"/>
+                      <w:lang w:val="pt-BR"/>
+                    </w:rPr>
+                    <m:t>e</m:t>
+                  </m:r>
+                </m:e>
+                <m:sub>
+                  <m:r>
+                    <w:rPr>
+                      <w:rFonts w:ascii="Cambria Math" w:hAnsi="Cambria Math"/>
+                      <w:sz w:val="24"/>
+                      <w:szCs w:val="32"/>
+                      <w:lang w:val="pt-BR"/>
+                    </w:rPr>
+                    <m:t>2</m:t>
+                  </m:r>
+                </m:sub>
+              </m:sSub>
+              <m:r>
+                <w:rPr>
+                  <w:rFonts w:ascii="Cambria Math" w:hAnsi="Cambria Math"/>
+                  <w:sz w:val="24"/>
+                  <w:szCs w:val="32"/>
+                  <w:lang w:val="pt-BR"/>
+                </w:rPr>
+                <m:t xml:space="preserve"> ⇓v</m:t>
+              </m:r>
+            </m:num>
+            <m:den>
+              <m:r>
+                <m:rPr>
+                  <m:sty m:val="p"/>
+                </m:rPr>
+                <w:rPr>
+                  <w:rFonts w:ascii="Cambria Math" w:hAnsi="Cambria Math"/>
+                  <w:sz w:val="24"/>
+                  <w:szCs w:val="32"/>
+                  <w:lang w:val="pt-BR"/>
+                </w:rPr>
+                <m:t>env</m:t>
+              </m:r>
+              <m:r>
+                <w:rPr>
+                  <w:rFonts w:ascii="Cambria Math" w:hAnsi="Cambria Math"/>
+                  <w:sz w:val="24"/>
+                  <w:szCs w:val="32"/>
+                  <w:lang w:val="pt-BR"/>
+                </w:rPr>
+                <m:t>⊢</m:t>
+              </m:r>
+              <m:sSub>
+                <m:sSubPr>
+                  <m:ctrlPr>
+                    <w:rPr>
+                      <w:rFonts w:ascii="Cambria Math" w:hAnsi="Cambria Math"/>
+                      <w:i/>
+                      <w:sz w:val="24"/>
+                      <w:szCs w:val="32"/>
+                      <w:lang w:val="pt-BR"/>
+                    </w:rPr>
+                  </m:ctrlPr>
+                </m:sSubPr>
+                <m:e>
+                  <m:r>
+                    <w:rPr>
+                      <w:rFonts w:ascii="Cambria Math" w:hAnsi="Cambria Math"/>
+                      <w:sz w:val="24"/>
+                      <w:szCs w:val="32"/>
+                      <w:lang w:val="pt-BR"/>
+                    </w:rPr>
+                    <m:t>e</m:t>
+                  </m:r>
+                </m:e>
+                <m:sub>
+                  <m:r>
+                    <w:rPr>
+                      <w:rFonts w:ascii="Cambria Math" w:hAnsi="Cambria Math"/>
+                      <w:sz w:val="24"/>
+                      <w:szCs w:val="32"/>
+                      <w:lang w:val="pt-BR"/>
+                    </w:rPr>
+                    <m:t>1</m:t>
+                  </m:r>
+                </m:sub>
+              </m:sSub>
+              <m:r>
+                <w:rPr>
+                  <w:rFonts w:ascii="Cambria Math" w:hAnsi="Cambria Math"/>
+                  <w:sz w:val="24"/>
+                  <w:szCs w:val="32"/>
+                  <w:lang w:val="pt-BR"/>
+                </w:rPr>
+                <m:t xml:space="preserve"> &amp;&amp; </m:t>
+              </m:r>
+              <m:sSub>
+                <m:sSubPr>
+                  <m:ctrlPr>
+                    <w:rPr>
+                      <w:rFonts w:ascii="Cambria Math" w:hAnsi="Cambria Math"/>
+                      <w:i/>
+                      <w:sz w:val="24"/>
+                      <w:szCs w:val="32"/>
+                      <w:lang w:val="pt-BR"/>
+                    </w:rPr>
+                  </m:ctrlPr>
+                </m:sSubPr>
+                <m:e>
+                  <m:r>
+                    <w:rPr>
+                      <w:rFonts w:ascii="Cambria Math" w:hAnsi="Cambria Math"/>
+                      <w:sz w:val="24"/>
+                      <w:szCs w:val="32"/>
+                      <w:lang w:val="pt-BR"/>
+                    </w:rPr>
+                    <m:t>e</m:t>
+                  </m:r>
+                </m:e>
+                <m:sub>
+                  <m:r>
+                    <w:rPr>
+                      <w:rFonts w:ascii="Cambria Math" w:hAnsi="Cambria Math"/>
+                      <w:sz w:val="24"/>
+                      <w:szCs w:val="32"/>
+                      <w:lang w:val="pt-BR"/>
+                    </w:rPr>
+                    <m:t>2</m:t>
+                  </m:r>
+                </m:sub>
+              </m:sSub>
+              <m:r>
+                <w:rPr>
+                  <w:rFonts w:ascii="Cambria Math" w:hAnsi="Cambria Math"/>
+                  <w:sz w:val="24"/>
+                  <w:szCs w:val="32"/>
+                  <w:lang w:val="pt-BR"/>
+                </w:rPr>
+                <m:t xml:space="preserve"> ⇓</m:t>
+              </m:r>
+              <m:r>
+                <m:rPr>
+                  <m:sty m:val="p"/>
+                </m:rPr>
+                <w:rPr>
+                  <w:rFonts w:ascii="Cambria Math" w:hAnsi="Cambria Math"/>
+                  <w:sz w:val="24"/>
+                  <w:szCs w:val="32"/>
+                  <w:lang w:val="pt-BR"/>
+                </w:rPr>
+                <m:t xml:space="preserve"> </m:t>
+              </m:r>
+              <m:r>
+                <w:rPr>
+                  <w:rFonts w:ascii="Cambria Math" w:hAnsi="Cambria Math"/>
+                  <w:sz w:val="24"/>
+                  <w:szCs w:val="32"/>
+                  <w:lang w:val="pt-BR"/>
+                </w:rPr>
+                <m:t>v</m:t>
+              </m:r>
+            </m:den>
+          </m:f>
+        </m:oMath>
+      </m:oMathPara>
+      <w:bookmarkStart w:id="22" w:name="_GoBack"/>
+      <w:bookmarkEnd w:id="22"/>
+    </w:p>
+    <w:p>
+      <w:pPr>
+        <w:spacing w:line="360" w:lineRule="auto"/>
+        <w:rPr>
+          <w:sz w:val="24"/>
+          <w:szCs w:val="32"/>
+          <w:lang w:val="pt-BR"/>
+        </w:rPr>
+      </w:pPr>
+      <m:oMathPara>
+        <m:oMath>
+          <m:f>
+            <m:fPr>
+              <m:ctrlPr>
+                <w:rPr>
+                  <w:rFonts w:ascii="Cambria Math" w:hAnsi="Cambria Math"/>
+                  <w:i/>
+                  <w:sz w:val="24"/>
+                  <w:szCs w:val="32"/>
+                  <w:lang w:val="pt-BR"/>
+                </w:rPr>
+              </m:ctrlPr>
+            </m:fPr>
+            <m:num>
+              <m:r>
+                <m:rPr>
+                  <m:sty m:val="p"/>
+                </m:rPr>
+                <w:rPr>
+                  <w:rFonts w:ascii="Cambria Math" w:hAnsi="Cambria Math"/>
+                  <w:sz w:val="24"/>
+                  <w:szCs w:val="32"/>
+                  <w:lang w:val="pt-BR"/>
+                </w:rPr>
+                <m:t>env</m:t>
+              </m:r>
+              <m:r>
+                <w:rPr>
+                  <w:rFonts w:ascii="Cambria Math" w:hAnsi="Cambria Math"/>
+                  <w:sz w:val="24"/>
+                  <w:szCs w:val="32"/>
+                  <w:lang w:val="pt-BR"/>
+                </w:rPr>
+                <m:t>⊢</m:t>
+              </m:r>
+              <m:sSub>
+                <m:sSubPr>
+                  <m:ctrlPr>
+                    <w:rPr>
+                      <w:rFonts w:ascii="Cambria Math" w:hAnsi="Cambria Math"/>
+                      <w:i/>
+                      <w:sz w:val="24"/>
+                      <w:szCs w:val="32"/>
+                      <w:lang w:val="pt-BR"/>
+                    </w:rPr>
+                  </m:ctrlPr>
+                </m:sSubPr>
+                <m:e>
+                  <m:r>
+                    <w:rPr>
+                      <w:rFonts w:ascii="Cambria Math" w:hAnsi="Cambria Math"/>
+                      <w:sz w:val="24"/>
+                      <w:szCs w:val="32"/>
+                      <w:lang w:val="pt-BR"/>
+                    </w:rPr>
+                    <m:t>e</m:t>
+                  </m:r>
+                </m:e>
+                <m:sub>
+                  <m:r>
+                    <w:rPr>
+                      <w:rFonts w:ascii="Cambria Math" w:hAnsi="Cambria Math"/>
+                      <w:sz w:val="24"/>
+                      <w:szCs w:val="32"/>
+                      <w:lang w:val="pt-BR"/>
+                    </w:rPr>
+                    <m:t>1</m:t>
+                  </m:r>
+                </m:sub>
+              </m:sSub>
+              <m:r>
+                <w:rPr>
+                  <w:rFonts w:ascii="Cambria Math" w:hAnsi="Cambria Math"/>
+                  <w:sz w:val="24"/>
+                  <w:szCs w:val="32"/>
+                  <w:lang w:val="pt-BR"/>
+                </w:rPr>
+                <m:t>⇓True</m:t>
+              </m:r>
+            </m:num>
+            <m:den>
+              <m:r>
+                <m:rPr>
+                  <m:sty m:val="p"/>
+                </m:rPr>
+                <w:rPr>
+                  <w:rFonts w:ascii="Cambria Math" w:hAnsi="Cambria Math"/>
+                  <w:sz w:val="24"/>
+                  <w:szCs w:val="32"/>
+                  <w:lang w:val="pt-BR"/>
+                </w:rPr>
+                <m:t>env</m:t>
+              </m:r>
+              <m:r>
+                <w:rPr>
+                  <w:rFonts w:ascii="Cambria Math" w:hAnsi="Cambria Math"/>
+                  <w:sz w:val="24"/>
+                  <w:szCs w:val="32"/>
+                  <w:lang w:val="pt-BR"/>
+                </w:rPr>
+                <m:t>⊢</m:t>
+              </m:r>
+              <m:sSub>
+                <m:sSubPr>
+                  <m:ctrlPr>
+                    <w:rPr>
+                      <w:rFonts w:ascii="Cambria Math" w:hAnsi="Cambria Math"/>
+                      <w:i/>
+                      <w:sz w:val="24"/>
+                      <w:szCs w:val="32"/>
+                      <w:lang w:val="pt-BR"/>
+                    </w:rPr>
+                  </m:ctrlPr>
+                </m:sSubPr>
+                <m:e>
+                  <m:r>
+                    <w:rPr>
+                      <w:rFonts w:ascii="Cambria Math" w:hAnsi="Cambria Math"/>
+                      <w:sz w:val="24"/>
+                      <w:szCs w:val="32"/>
+                      <w:lang w:val="pt-BR"/>
+                    </w:rPr>
+                    <m:t>e</m:t>
+                  </m:r>
+                </m:e>
+                <m:sub>
+                  <m:r>
+                    <w:rPr>
+                      <w:rFonts w:ascii="Cambria Math" w:hAnsi="Cambria Math"/>
+                      <w:sz w:val="24"/>
+                      <w:szCs w:val="32"/>
+                      <w:lang w:val="pt-BR"/>
+                    </w:rPr>
+                    <m:t>1</m:t>
+                  </m:r>
+                </m:sub>
+              </m:sSub>
+              <m:r>
+                <w:rPr>
+                  <w:rFonts w:ascii="Cambria Math" w:hAnsi="Cambria Math"/>
+                  <w:sz w:val="24"/>
+                  <w:szCs w:val="32"/>
+                  <w:lang w:val="pt-BR"/>
+                </w:rPr>
+                <m:t xml:space="preserve"> || </m:t>
+              </m:r>
+              <m:sSub>
+                <m:sSubPr>
+                  <m:ctrlPr>
+                    <w:rPr>
+                      <w:rFonts w:ascii="Cambria Math" w:hAnsi="Cambria Math"/>
+                      <w:i/>
+                      <w:sz w:val="24"/>
+                      <w:szCs w:val="32"/>
+                      <w:lang w:val="pt-BR"/>
+                    </w:rPr>
+                  </m:ctrlPr>
+                </m:sSubPr>
+                <m:e>
+                  <m:r>
+                    <w:rPr>
+                      <w:rFonts w:ascii="Cambria Math" w:hAnsi="Cambria Math"/>
+                      <w:sz w:val="24"/>
+                      <w:szCs w:val="32"/>
+                      <w:lang w:val="pt-BR"/>
+                    </w:rPr>
+                    <m:t>e</m:t>
+                  </m:r>
+                </m:e>
+                <m:sub>
+                  <m:r>
+                    <w:rPr>
+                      <w:rFonts w:ascii="Cambria Math" w:hAnsi="Cambria Math"/>
+                      <w:sz w:val="24"/>
+                      <w:szCs w:val="32"/>
+                      <w:lang w:val="pt-BR"/>
+                    </w:rPr>
+                    <m:t>2</m:t>
+                  </m:r>
+                </m:sub>
+              </m:sSub>
+              <m:r>
+                <w:rPr>
+                  <w:rFonts w:ascii="Cambria Math" w:hAnsi="Cambria Math"/>
+                  <w:sz w:val="24"/>
+                  <w:szCs w:val="32"/>
+                  <w:lang w:val="pt-BR"/>
+                </w:rPr>
+                <m:t xml:space="preserve"> ⇓</m:t>
+              </m:r>
+              <m:r>
+                <m:rPr>
+                  <m:sty m:val="p"/>
+                </m:rPr>
+                <w:rPr>
+                  <w:rFonts w:ascii="Cambria Math" w:hAnsi="Cambria Math"/>
+                  <w:sz w:val="24"/>
+                  <w:szCs w:val="32"/>
+                  <w:lang w:val="pt-BR"/>
+                </w:rPr>
+                <m:t xml:space="preserve"> </m:t>
+              </m:r>
+              <m:r>
+                <w:rPr>
+                  <w:rFonts w:ascii="Cambria Math" w:hAnsi="Cambria Math"/>
+                  <w:sz w:val="24"/>
+                  <w:szCs w:val="32"/>
+                  <w:lang w:val="pt-BR"/>
+                </w:rPr>
+                <m:t>True</m:t>
+              </m:r>
+            </m:den>
+          </m:f>
+        </m:oMath>
+      </m:oMathPara>
+    </w:p>
+    <w:p>
+      <w:pPr>
+        <w:spacing w:line="360" w:lineRule="auto"/>
+        <w:rPr>
+          <w:sz w:val="24"/>
+          <w:szCs w:val="32"/>
+          <w:lang w:val="pt-BR"/>
+        </w:rPr>
+      </w:pPr>
+      <m:oMathPara>
+        <m:oMath>
+          <m:f>
+            <m:fPr>
+              <m:ctrlPr>
+                <w:rPr>
+                  <w:rFonts w:ascii="Cambria Math" w:hAnsi="Cambria Math"/>
+                  <w:i/>
+                  <w:sz w:val="24"/>
+                  <w:szCs w:val="32"/>
+                  <w:lang w:val="pt-BR"/>
+                </w:rPr>
+              </m:ctrlPr>
+            </m:fPr>
+            <m:num>
+              <m:r>
+                <m:rPr>
+                  <m:sty m:val="p"/>
+                </m:rPr>
+                <w:rPr>
+                  <w:rFonts w:ascii="Cambria Math" w:hAnsi="Cambria Math"/>
+                  <w:sz w:val="24"/>
+                  <w:szCs w:val="32"/>
+                  <w:lang w:val="pt-BR"/>
+                </w:rPr>
+                <m:t>env</m:t>
+              </m:r>
+              <m:r>
+                <w:rPr>
+                  <w:rFonts w:ascii="Cambria Math" w:hAnsi="Cambria Math"/>
+                  <w:sz w:val="24"/>
+                  <w:szCs w:val="32"/>
+                  <w:lang w:val="pt-BR"/>
+                </w:rPr>
+                <m:t>⊢</m:t>
+              </m:r>
+              <m:sSub>
+                <m:sSubPr>
+                  <m:ctrlPr>
+                    <w:rPr>
+                      <w:rFonts w:ascii="Cambria Math" w:hAnsi="Cambria Math"/>
+                      <w:i/>
+                      <w:sz w:val="24"/>
+                      <w:szCs w:val="32"/>
+                      <w:lang w:val="pt-BR"/>
+                    </w:rPr>
+                  </m:ctrlPr>
+                </m:sSubPr>
+                <m:e>
+                  <m:r>
+                    <w:rPr>
+                      <w:rFonts w:ascii="Cambria Math" w:hAnsi="Cambria Math"/>
+                      <w:sz w:val="24"/>
+                      <w:szCs w:val="32"/>
+                      <w:lang w:val="pt-BR"/>
+                    </w:rPr>
+                    <m:t>e</m:t>
+                  </m:r>
+                </m:e>
+                <m:sub>
+                  <m:r>
+                    <w:rPr>
+                      <w:rFonts w:ascii="Cambria Math" w:hAnsi="Cambria Math"/>
+                      <w:sz w:val="24"/>
+                      <w:szCs w:val="32"/>
+                      <w:lang w:val="pt-BR"/>
+                    </w:rPr>
+                    <m:t>1</m:t>
+                  </m:r>
+                </m:sub>
+              </m:sSub>
+              <m:r>
+                <w:rPr>
+                  <w:rFonts w:ascii="Cambria Math" w:hAnsi="Cambria Math"/>
+                  <w:sz w:val="24"/>
+                  <w:szCs w:val="32"/>
+                  <w:lang w:val="pt-BR"/>
+                </w:rPr>
+                <m:t xml:space="preserve">⇓False       </m:t>
+              </m:r>
+              <m:r>
+                <m:rPr>
+                  <m:sty m:val="p"/>
+                </m:rPr>
+                <w:rPr>
+                  <w:rFonts w:ascii="Cambria Math" w:hAnsi="Cambria Math"/>
+                  <w:sz w:val="24"/>
+                  <w:szCs w:val="32"/>
+                  <w:lang w:val="pt-BR"/>
+                </w:rPr>
+                <m:t>env</m:t>
+              </m:r>
+              <m:r>
+                <w:rPr>
+                  <w:rFonts w:ascii="Cambria Math" w:hAnsi="Cambria Math"/>
+                  <w:sz w:val="24"/>
+                  <w:szCs w:val="32"/>
+                  <w:lang w:val="pt-BR"/>
+                </w:rPr>
+                <m:t>⊢</m:t>
+              </m:r>
+              <m:sSub>
+                <m:sSubPr>
+                  <m:ctrlPr>
+                    <w:rPr>
+                      <w:rFonts w:ascii="Cambria Math" w:hAnsi="Cambria Math"/>
+                      <w:i/>
+                      <w:sz w:val="24"/>
+                      <w:szCs w:val="32"/>
+                      <w:lang w:val="pt-BR"/>
+                    </w:rPr>
+                  </m:ctrlPr>
+                </m:sSubPr>
+                <m:e>
+                  <m:r>
+                    <w:rPr>
+                      <w:rFonts w:ascii="Cambria Math" w:hAnsi="Cambria Math"/>
+                      <w:sz w:val="24"/>
+                      <w:szCs w:val="32"/>
+                      <w:lang w:val="pt-BR"/>
+                    </w:rPr>
+                    <m:t>e</m:t>
+                  </m:r>
+                </m:e>
+                <m:sub>
+                  <m:r>
+                    <w:rPr>
+                      <w:rFonts w:ascii="Cambria Math" w:hAnsi="Cambria Math"/>
+                      <w:sz w:val="24"/>
+                      <w:szCs w:val="32"/>
+                      <w:lang w:val="pt-BR"/>
+                    </w:rPr>
+                    <m:t>2</m:t>
+                  </m:r>
+                </m:sub>
+              </m:sSub>
+              <m:r>
+                <w:rPr>
+                  <w:rFonts w:ascii="Cambria Math" w:hAnsi="Cambria Math"/>
+                  <w:sz w:val="24"/>
+                  <w:szCs w:val="32"/>
+                  <w:lang w:val="pt-BR"/>
+                </w:rPr>
+                <m:t xml:space="preserve"> ⇓v</m:t>
+              </m:r>
+            </m:num>
+            <m:den>
+              <m:r>
+                <m:rPr>
+                  <m:sty m:val="p"/>
+                </m:rPr>
+                <w:rPr>
+                  <w:rFonts w:ascii="Cambria Math" w:hAnsi="Cambria Math"/>
+                  <w:sz w:val="24"/>
+                  <w:szCs w:val="32"/>
+                  <w:lang w:val="pt-BR"/>
+                </w:rPr>
+                <m:t>env</m:t>
+              </m:r>
+              <m:r>
+                <w:rPr>
+                  <w:rFonts w:ascii="Cambria Math" w:hAnsi="Cambria Math"/>
+                  <w:sz w:val="24"/>
+                  <w:szCs w:val="32"/>
+                  <w:lang w:val="pt-BR"/>
+                </w:rPr>
+                <m:t>⊢</m:t>
+              </m:r>
+              <m:sSub>
+                <m:sSubPr>
+                  <m:ctrlPr>
+                    <w:rPr>
+                      <w:rFonts w:ascii="Cambria Math" w:hAnsi="Cambria Math"/>
+                      <w:i/>
+                      <w:sz w:val="24"/>
+                      <w:szCs w:val="32"/>
+                      <w:lang w:val="pt-BR"/>
+                    </w:rPr>
+                  </m:ctrlPr>
+                </m:sSubPr>
+                <m:e>
+                  <m:r>
+                    <w:rPr>
+                      <w:rFonts w:ascii="Cambria Math" w:hAnsi="Cambria Math"/>
+                      <w:sz w:val="24"/>
+                      <w:szCs w:val="32"/>
+                      <w:lang w:val="pt-BR"/>
+                    </w:rPr>
+                    <m:t>e</m:t>
+                  </m:r>
+                </m:e>
+                <m:sub>
+                  <m:r>
+                    <w:rPr>
+                      <w:rFonts w:ascii="Cambria Math" w:hAnsi="Cambria Math"/>
+                      <w:sz w:val="24"/>
+                      <w:szCs w:val="32"/>
+                      <w:lang w:val="pt-BR"/>
+                    </w:rPr>
+                    <m:t>1</m:t>
+                  </m:r>
+                </m:sub>
+              </m:sSub>
+              <m:r>
+                <w:rPr>
+                  <w:rFonts w:ascii="Cambria Math" w:hAnsi="Cambria Math"/>
+                  <w:sz w:val="24"/>
+                  <w:szCs w:val="32"/>
+                  <w:lang w:val="pt-BR"/>
+                </w:rPr>
+                <m:t xml:space="preserve"> || </m:t>
+              </m:r>
+              <m:sSub>
+                <m:sSubPr>
+                  <m:ctrlPr>
+                    <w:rPr>
+                      <w:rFonts w:ascii="Cambria Math" w:hAnsi="Cambria Math"/>
+                      <w:i/>
+                      <w:sz w:val="24"/>
+                      <w:szCs w:val="32"/>
+                      <w:lang w:val="pt-BR"/>
+                    </w:rPr>
+                  </m:ctrlPr>
+                </m:sSubPr>
+                <m:e>
+                  <m:r>
+                    <w:rPr>
+                      <w:rFonts w:ascii="Cambria Math" w:hAnsi="Cambria Math"/>
+                      <w:sz w:val="24"/>
+                      <w:szCs w:val="32"/>
+                      <w:lang w:val="pt-BR"/>
+                    </w:rPr>
+                    <m:t>e</m:t>
+                  </m:r>
+                </m:e>
+                <m:sub>
+                  <m:r>
+                    <w:rPr>
+                      <w:rFonts w:ascii="Cambria Math" w:hAnsi="Cambria Math"/>
+                      <w:sz w:val="24"/>
+                      <w:szCs w:val="32"/>
+                      <w:lang w:val="pt-BR"/>
+                    </w:rPr>
+                    <m:t>2</m:t>
+                  </m:r>
+                </m:sub>
+              </m:sSub>
+              <m:r>
+                <w:rPr>
+                  <w:rFonts w:ascii="Cambria Math" w:hAnsi="Cambria Math"/>
+                  <w:sz w:val="24"/>
+                  <w:szCs w:val="32"/>
+                  <w:lang w:val="pt-BR"/>
+                </w:rPr>
+                <m:t xml:space="preserve"> ⇓</m:t>
+              </m:r>
+              <m:r>
+                <m:rPr>
+                  <m:sty m:val="p"/>
+                </m:rPr>
+                <w:rPr>
+                  <w:rFonts w:ascii="Cambria Math" w:hAnsi="Cambria Math"/>
+                  <w:sz w:val="24"/>
+                  <w:szCs w:val="32"/>
+                  <w:lang w:val="pt-BR"/>
+                </w:rPr>
+                <m:t xml:space="preserve"> </m:t>
+              </m:r>
+              <m:r>
+                <w:rPr>
+                  <w:rFonts w:ascii="Cambria Math" w:hAnsi="Cambria Math"/>
+                  <w:sz w:val="24"/>
+                  <w:szCs w:val="32"/>
+                  <w:lang w:val="pt-BR"/>
+                </w:rPr>
+                <m:t>v</m:t>
+              </m:r>
+            </m:den>
+          </m:f>
+        </m:oMath>
+      </m:oMathPara>
     </w:p>
     <w:sectPr>
       <w:pgSz w:w="12240" w:h="15840"/>
@@ -38900,6 +41386,119 @@
     </w:lvl>
   </w:abstractNum>
   <w:abstractNum w:abstractNumId="2" w15:restartNumberingAfterBreak="0">
+    <w:nsid w:val="2D861BC8"/>
+    <w:multiLevelType w:val="hybridMultilevel"/>
+    <w:tmpl w:val="D786B482"/>
+    <w:lvl w:ilvl="0" w:tplc="04160001">
+      <w:start w:val="1"/>
+      <w:numFmt w:val="bullet"/>
+      <w:lvlText w:val=""/>
+      <w:lvlJc w:val="left"/>
+      <w:pPr>
+        <w:ind w:left="720" w:hanging="360"/>
+      </w:pPr>
+      <w:rPr>
+        <w:rFonts w:ascii="Symbol" w:hAnsi="Symbol" w:hint="default"/>
+      </w:rPr>
+    </w:lvl>
+    <w:lvl w:ilvl="1" w:tplc="04160003" w:tentative="1">
+      <w:start w:val="1"/>
+      <w:numFmt w:val="bullet"/>
+      <w:lvlText w:val="o"/>
+      <w:lvlJc w:val="left"/>
+      <w:pPr>
+        <w:ind w:left="1440" w:hanging="360"/>
+      </w:pPr>
+      <w:rPr>
+        <w:rFonts w:ascii="Courier New" w:hAnsi="Courier New" w:cs="Courier New" w:hint="default"/>
+      </w:rPr>
+    </w:lvl>
+    <w:lvl w:ilvl="2" w:tplc="04160005" w:tentative="1">
+      <w:start w:val="1"/>
+      <w:numFmt w:val="bullet"/>
+      <w:lvlText w:val=""/>
+      <w:lvlJc w:val="left"/>
+      <w:pPr>
+        <w:ind w:left="2160" w:hanging="360"/>
+      </w:pPr>
+      <w:rPr>
+        <w:rFonts w:ascii="Wingdings" w:hAnsi="Wingdings" w:hint="default"/>
+      </w:rPr>
+    </w:lvl>
+    <w:lvl w:ilvl="3" w:tplc="04160001" w:tentative="1">
+      <w:start w:val="1"/>
+      <w:numFmt w:val="bullet"/>
+      <w:lvlText w:val=""/>
+      <w:lvlJc w:val="left"/>
+      <w:pPr>
+        <w:ind w:left="2880" w:hanging="360"/>
+      </w:pPr>
+      <w:rPr>
+        <w:rFonts w:ascii="Symbol" w:hAnsi="Symbol" w:hint="default"/>
+      </w:rPr>
+    </w:lvl>
+    <w:lvl w:ilvl="4" w:tplc="04160003" w:tentative="1">
+      <w:start w:val="1"/>
+      <w:numFmt w:val="bullet"/>
+      <w:lvlText w:val="o"/>
+      <w:lvlJc w:val="left"/>
+      <w:pPr>
+        <w:ind w:left="3600" w:hanging="360"/>
+      </w:pPr>
+      <w:rPr>
+        <w:rFonts w:ascii="Courier New" w:hAnsi="Courier New" w:cs="Courier New" w:hint="default"/>
+      </w:rPr>
+    </w:lvl>
+    <w:lvl w:ilvl="5" w:tplc="04160005" w:tentative="1">
+      <w:start w:val="1"/>
+      <w:numFmt w:val="bullet"/>
+      <w:lvlText w:val=""/>
+      <w:lvlJc w:val="left"/>
+      <w:pPr>
+        <w:ind w:left="4320" w:hanging="360"/>
+      </w:pPr>
+      <w:rPr>
+        <w:rFonts w:ascii="Wingdings" w:hAnsi="Wingdings" w:hint="default"/>
+      </w:rPr>
+    </w:lvl>
+    <w:lvl w:ilvl="6" w:tplc="04160001" w:tentative="1">
+      <w:start w:val="1"/>
+      <w:numFmt w:val="bullet"/>
+      <w:lvlText w:val=""/>
+      <w:lvlJc w:val="left"/>
+      <w:pPr>
+        <w:ind w:left="5040" w:hanging="360"/>
+      </w:pPr>
+      <w:rPr>
+        <w:rFonts w:ascii="Symbol" w:hAnsi="Symbol" w:hint="default"/>
+      </w:rPr>
+    </w:lvl>
+    <w:lvl w:ilvl="7" w:tplc="04160003" w:tentative="1">
+      <w:start w:val="1"/>
+      <w:numFmt w:val="bullet"/>
+      <w:lvlText w:val="o"/>
+      <w:lvlJc w:val="left"/>
+      <w:pPr>
+        <w:ind w:left="5760" w:hanging="360"/>
+      </w:pPr>
+      <w:rPr>
+        <w:rFonts w:ascii="Courier New" w:hAnsi="Courier New" w:cs="Courier New" w:hint="default"/>
+      </w:rPr>
+    </w:lvl>
+    <w:lvl w:ilvl="8" w:tplc="04160005" w:tentative="1">
+      <w:start w:val="1"/>
+      <w:numFmt w:val="bullet"/>
+      <w:lvlText w:val=""/>
+      <w:lvlJc w:val="left"/>
+      <w:pPr>
+        <w:ind w:left="6480" w:hanging="360"/>
+      </w:pPr>
+      <w:rPr>
+        <w:rFonts w:ascii="Wingdings" w:hAnsi="Wingdings" w:hint="default"/>
+      </w:rPr>
+    </w:lvl>
+  </w:abstractNum>
+  <w:abstractNum w:abstractNumId="3" w15:restartNumberingAfterBreak="0">
     <w:nsid w:val="62437861"/>
     <w:multiLevelType w:val="hybridMultilevel"/>
     <w:tmpl w:val="C236172C"/>
@@ -39011,7 +41610,7 @@
       </w:rPr>
     </w:lvl>
   </w:abstractNum>
-  <w:abstractNum w:abstractNumId="3" w15:restartNumberingAfterBreak="0">
+  <w:abstractNum w:abstractNumId="4" w15:restartNumberingAfterBreak="0">
     <w:nsid w:val="6B086E16"/>
     <w:multiLevelType w:val="hybridMultilevel"/>
     <w:tmpl w:val="6E0AEA20"/>
@@ -39127,12 +41726,15 @@
     <w:abstractNumId w:val="1"/>
   </w:num>
   <w:num w:numId="2">
-    <w:abstractNumId w:val="3"/>
+    <w:abstractNumId w:val="4"/>
   </w:num>
   <w:num w:numId="3">
     <w:abstractNumId w:val="0"/>
   </w:num>
   <w:num w:numId="4">
+    <w:abstractNumId w:val="3"/>
+  </w:num>
+  <w:num w:numId="5">
     <w:abstractNumId w:val="2"/>
   </w:num>
 </w:numbering>
@@ -39645,7 +42247,6 @@
   <w:style w:type="character" w:default="1" w:styleId="Fontepargpadro">
     <w:name w:val="Default Paragraph Font"/>
     <w:uiPriority w:val="1"/>
-    <w:semiHidden/>
     <w:unhideWhenUsed/>
   </w:style>
   <w:style w:type="table" w:default="1" w:styleId="Tabelanormal">
@@ -40573,7 +43174,7 @@
 </file>
 
 <file path=customXml/itemProps1.xml><?xml version="1.0" encoding="utf-8"?>
-<ds:datastoreItem xmlns:ds="http://schemas.openxmlformats.org/officeDocument/2006/customXml" ds:itemID="{B6A60726-8488-4137-940E-86CB6DE325E2}">
+<ds:datastoreItem xmlns:ds="http://schemas.openxmlformats.org/officeDocument/2006/customXml" ds:itemID="{242FC397-2EEB-4EC5-B3B8-7725B3DA8500}">
   <ds:schemaRefs>
     <ds:schemaRef ds:uri="http://schemas.openxmlformats.org/officeDocument/2006/bibliography"/>
   </ds:schemaRefs>

</xml_diff>

<commit_message>
Reescrita total do Parser, mudança nos testes
Todas as funcionalidades anteriores estão presentes, então isso foi mais um refactor do que qualquer outra coisa.
</commit_message>
<xml_diff>
--- a/Interpretador L1/docs/Sintaxe.docx
+++ b/Interpretador L1/docs/Sintaxe.docx
@@ -1730,23 +1730,7 @@
                 <w:noProof/>
                 <w:lang w:val="pt-BR"/>
               </w:rPr>
-              <w:t xml:space="preserve">Input e </w:t>
-            </w:r>
-            <w:r>
-              <w:rPr>
-                <w:rStyle w:val="Hyperlink"/>
-                <w:noProof/>
-                <w:lang w:val="pt-BR"/>
-              </w:rPr>
-              <w:t>O</w:t>
-            </w:r>
-            <w:r>
-              <w:rPr>
-                <w:rStyle w:val="Hyperlink"/>
-                <w:noProof/>
-                <w:lang w:val="pt-BR"/>
-              </w:rPr>
-              <w:t>utput</w:t>
+              <w:t>Input e Output</w:t>
             </w:r>
             <w:r>
               <w:rPr>
@@ -2287,7 +2271,7 @@
             <w:pPr>
               <w:jc w:val="center"/>
               <w:rPr>
-                <w:rFonts w:ascii="Cambria Math" w:hAnsi="Cambria Math"/>
+                <w:rFonts w:ascii="Cambria Math" w:hAnsi="Cambria Math" w:hint="eastAsia"/>
                 <w:b w:val="0"/>
                 <w:sz w:val="24"/>
                 <w:szCs w:val="24"/>
@@ -2322,7 +2306,7 @@
               <w:jc w:val="center"/>
               <w:cnfStyle w:val="000000000000" w:firstRow="0" w:lastRow="0" w:firstColumn="0" w:lastColumn="0" w:oddVBand="0" w:evenVBand="0" w:oddHBand="0" w:evenHBand="0" w:firstRowFirstColumn="0" w:firstRowLastColumn="0" w:lastRowFirstColumn="0" w:lastRowLastColumn="0"/>
               <w:rPr>
-                <w:rFonts w:ascii="Cambria Math" w:hAnsi="Cambria Math"/>
+                <w:rFonts w:ascii="Cambria Math" w:hAnsi="Cambria Math" w:hint="eastAsia"/>
                 <w:sz w:val="24"/>
                 <w:szCs w:val="24"/>
                 <w:lang w:val="pt-BR"/>
@@ -2358,7 +2342,7 @@
             <w:pPr>
               <w:jc w:val="center"/>
               <w:rPr>
-                <w:rFonts w:ascii="Cambria Math" w:hAnsi="Cambria Math"/>
+                <w:rFonts w:ascii="Cambria Math" w:hAnsi="Cambria Math" w:hint="eastAsia"/>
                 <w:b w:val="0"/>
                 <w:sz w:val="24"/>
                 <w:szCs w:val="24"/>
@@ -2393,7 +2377,7 @@
               <w:jc w:val="center"/>
               <w:cnfStyle w:val="000000000000" w:firstRow="0" w:lastRow="0" w:firstColumn="0" w:lastColumn="0" w:oddVBand="0" w:evenVBand="0" w:oddHBand="0" w:evenHBand="0" w:firstRowFirstColumn="0" w:firstRowLastColumn="0" w:lastRowFirstColumn="0" w:lastRowLastColumn="0"/>
               <w:rPr>
-                <w:rFonts w:ascii="Cambria Math" w:hAnsi="Cambria Math"/>
+                <w:rFonts w:ascii="Cambria Math" w:hAnsi="Cambria Math" w:hint="eastAsia"/>
                 <w:sz w:val="24"/>
                 <w:szCs w:val="24"/>
                 <w:lang w:val="pt-BR"/>
@@ -2429,7 +2413,7 @@
             <w:pPr>
               <w:jc w:val="center"/>
               <w:rPr>
-                <w:rFonts w:ascii="Cambria Math" w:hAnsi="Cambria Math"/>
+                <w:rFonts w:ascii="Cambria Math" w:hAnsi="Cambria Math" w:hint="eastAsia"/>
                 <w:b w:val="0"/>
                 <w:sz w:val="24"/>
                 <w:szCs w:val="24"/>
@@ -2542,7 +2526,7 @@
               <w:jc w:val="center"/>
               <w:cnfStyle w:val="000000000000" w:firstRow="0" w:lastRow="0" w:firstColumn="0" w:lastColumn="0" w:oddVBand="0" w:evenVBand="0" w:oddHBand="0" w:evenHBand="0" w:firstRowFirstColumn="0" w:firstRowLastColumn="0" w:lastRowFirstColumn="0" w:lastRowLastColumn="0"/>
               <w:rPr>
-                <w:rFonts w:ascii="Cambria Math" w:hAnsi="Cambria Math"/>
+                <w:rFonts w:ascii="Cambria Math" w:hAnsi="Cambria Math" w:hint="eastAsia"/>
                 <w:sz w:val="24"/>
                 <w:szCs w:val="24"/>
                 <w:lang w:val="pt-BR"/>
@@ -2647,7 +2631,7 @@
             <w:pPr>
               <w:jc w:val="center"/>
               <w:rPr>
-                <w:rFonts w:ascii="Cambria Math" w:hAnsi="Cambria Math"/>
+                <w:rFonts w:ascii="Cambria Math" w:hAnsi="Cambria Math" w:hint="eastAsia"/>
                 <w:b w:val="0"/>
                 <w:sz w:val="24"/>
                 <w:szCs w:val="24"/>
@@ -2821,7 +2805,7 @@
               <w:jc w:val="center"/>
               <w:cnfStyle w:val="000000000000" w:firstRow="0" w:lastRow="0" w:firstColumn="0" w:lastColumn="0" w:oddVBand="0" w:evenVBand="0" w:oddHBand="0" w:evenHBand="0" w:firstRowFirstColumn="0" w:firstRowLastColumn="0" w:lastRowFirstColumn="0" w:lastRowLastColumn="0"/>
               <w:rPr>
-                <w:rFonts w:ascii="Cambria Math" w:hAnsi="Cambria Math"/>
+                <w:rFonts w:ascii="Cambria Math" w:hAnsi="Cambria Math" w:hint="eastAsia"/>
                 <w:sz w:val="24"/>
                 <w:szCs w:val="24"/>
               </w:rPr>
@@ -2978,7 +2962,7 @@
             <w:pPr>
               <w:jc w:val="center"/>
               <w:rPr>
-                <w:rFonts w:ascii="Cambria Math" w:hAnsi="Cambria Math"/>
+                <w:rFonts w:ascii="Cambria Math" w:hAnsi="Cambria Math" w:hint="eastAsia"/>
                 <w:b w:val="0"/>
                 <w:sz w:val="24"/>
                 <w:szCs w:val="24"/>
@@ -3012,7 +2996,7 @@
               <w:jc w:val="center"/>
               <w:cnfStyle w:val="000000000000" w:firstRow="0" w:lastRow="0" w:firstColumn="0" w:lastColumn="0" w:oddVBand="0" w:evenVBand="0" w:oddHBand="0" w:evenHBand="0" w:firstRowFirstColumn="0" w:firstRowLastColumn="0" w:lastRowFirstColumn="0" w:lastRowLastColumn="0"/>
               <w:rPr>
-                <w:rFonts w:ascii="Cambria Math" w:hAnsi="Cambria Math"/>
+                <w:rFonts w:ascii="Cambria Math" w:hAnsi="Cambria Math" w:hint="eastAsia"/>
                 <w:sz w:val="24"/>
                 <w:szCs w:val="24"/>
               </w:rPr>
@@ -3047,7 +3031,7 @@
             <w:pPr>
               <w:jc w:val="center"/>
               <w:rPr>
-                <w:rFonts w:ascii="Cambria Math" w:hAnsi="Cambria Math"/>
+                <w:rFonts w:ascii="Cambria Math" w:hAnsi="Cambria Math" w:hint="eastAsia"/>
                 <w:b w:val="0"/>
                 <w:sz w:val="24"/>
                 <w:szCs w:val="24"/>
@@ -3163,7 +3147,7 @@
               <w:jc w:val="center"/>
               <w:cnfStyle w:val="000000000000" w:firstRow="0" w:lastRow="0" w:firstColumn="0" w:lastColumn="0" w:oddVBand="0" w:evenVBand="0" w:oddHBand="0" w:evenHBand="0" w:firstRowFirstColumn="0" w:firstRowLastColumn="0" w:lastRowFirstColumn="0" w:lastRowLastColumn="0"/>
               <w:rPr>
-                <w:rFonts w:ascii="Cambria Math" w:hAnsi="Cambria Math"/>
+                <w:rFonts w:ascii="Cambria Math" w:hAnsi="Cambria Math" w:hint="eastAsia"/>
                 <w:sz w:val="24"/>
                 <w:szCs w:val="24"/>
               </w:rPr>
@@ -3268,7 +3252,7 @@
             <w:pPr>
               <w:jc w:val="center"/>
               <w:rPr>
-                <w:rFonts w:ascii="Cambria Math" w:hAnsi="Cambria Math"/>
+                <w:rFonts w:ascii="Cambria Math" w:hAnsi="Cambria Math" w:hint="eastAsia"/>
                 <w:b w:val="0"/>
                 <w:sz w:val="24"/>
                 <w:szCs w:val="24"/>
@@ -3335,7 +3319,7 @@
               <w:jc w:val="center"/>
               <w:cnfStyle w:val="000000000000" w:firstRow="0" w:lastRow="0" w:firstColumn="0" w:lastColumn="0" w:oddVBand="0" w:evenVBand="0" w:oddHBand="0" w:evenHBand="0" w:firstRowFirstColumn="0" w:firstRowLastColumn="0" w:lastRowFirstColumn="0" w:lastRowLastColumn="0"/>
               <w:rPr>
-                <w:rFonts w:ascii="Cambria Math" w:hAnsi="Cambria Math"/>
+                <w:rFonts w:ascii="Cambria Math" w:hAnsi="Cambria Math" w:hint="eastAsia"/>
                 <w:sz w:val="24"/>
                 <w:szCs w:val="24"/>
                 <w:lang w:val="pt-BR"/>
@@ -3401,7 +3385,7 @@
               <w:jc w:val="center"/>
               <w:cnfStyle w:val="000000000000" w:firstRow="0" w:lastRow="0" w:firstColumn="0" w:lastColumn="0" w:oddVBand="0" w:evenVBand="0" w:oddHBand="0" w:evenHBand="0" w:firstRowFirstColumn="0" w:firstRowLastColumn="0" w:lastRowFirstColumn="0" w:lastRowLastColumn="0"/>
               <w:rPr>
-                <w:rFonts w:ascii="Cambria Math" w:hAnsi="Cambria Math"/>
+                <w:rFonts w:ascii="Cambria Math" w:hAnsi="Cambria Math" w:hint="eastAsia"/>
                 <w:sz w:val="24"/>
                 <w:szCs w:val="24"/>
                 <w:lang w:val="pt-BR"/>
@@ -3455,7 +3439,7 @@
             <w:pPr>
               <w:jc w:val="center"/>
               <w:rPr>
-                <w:rFonts w:ascii="Cambria Math" w:hAnsi="Cambria Math"/>
+                <w:rFonts w:ascii="Cambria Math" w:hAnsi="Cambria Math" w:hint="eastAsia"/>
                 <w:b w:val="0"/>
                 <w:sz w:val="24"/>
                 <w:szCs w:val="24"/>
@@ -3523,7 +3507,7 @@
               <w:jc w:val="center"/>
               <w:cnfStyle w:val="000000000000" w:firstRow="0" w:lastRow="0" w:firstColumn="0" w:lastColumn="0" w:oddVBand="0" w:evenVBand="0" w:oddHBand="0" w:evenHBand="0" w:firstRowFirstColumn="0" w:firstRowLastColumn="0" w:lastRowFirstColumn="0" w:lastRowLastColumn="0"/>
               <w:rPr>
-                <w:rFonts w:ascii="Cambria Math" w:hAnsi="Cambria Math"/>
+                <w:rFonts w:ascii="Cambria Math" w:hAnsi="Cambria Math" w:hint="eastAsia"/>
                 <w:sz w:val="24"/>
                 <w:szCs w:val="24"/>
                 <w:lang w:val="pt-BR"/>
@@ -3580,7 +3564,7 @@
               <w:jc w:val="center"/>
               <w:cnfStyle w:val="000000000000" w:firstRow="0" w:lastRow="0" w:firstColumn="0" w:lastColumn="0" w:oddVBand="0" w:evenVBand="0" w:oddHBand="0" w:evenHBand="0" w:firstRowFirstColumn="0" w:firstRowLastColumn="0" w:lastRowFirstColumn="0" w:lastRowLastColumn="0"/>
               <w:rPr>
-                <w:rFonts w:ascii="Cambria Math" w:hAnsi="Cambria Math"/>
+                <w:rFonts w:ascii="Cambria Math" w:hAnsi="Cambria Math" w:hint="eastAsia"/>
                 <w:sz w:val="24"/>
                 <w:szCs w:val="24"/>
                 <w:lang w:val="pt-BR"/>
@@ -3634,7 +3618,7 @@
             <w:pPr>
               <w:jc w:val="center"/>
               <w:rPr>
-                <w:rFonts w:ascii="Cambria Math" w:hAnsi="Cambria Math"/>
+                <w:rFonts w:ascii="Cambria Math" w:hAnsi="Cambria Math" w:hint="eastAsia"/>
                 <w:b w:val="0"/>
                 <w:sz w:val="24"/>
                 <w:szCs w:val="24"/>
@@ -3802,7 +3786,7 @@
               <w:jc w:val="center"/>
               <w:cnfStyle w:val="000000000000" w:firstRow="0" w:lastRow="0" w:firstColumn="0" w:lastColumn="0" w:oddVBand="0" w:evenVBand="0" w:oddHBand="0" w:evenHBand="0" w:firstRowFirstColumn="0" w:firstRowLastColumn="0" w:lastRowFirstColumn="0" w:lastRowLastColumn="0"/>
               <w:rPr>
-                <w:rFonts w:ascii="Cambria Math" w:hAnsi="Cambria Math"/>
+                <w:rFonts w:ascii="Cambria Math" w:hAnsi="Cambria Math" w:hint="eastAsia"/>
                 <w:sz w:val="24"/>
                 <w:szCs w:val="24"/>
                 <w:lang w:val="pt-BR"/>
@@ -3961,7 +3945,7 @@
             <w:pPr>
               <w:jc w:val="center"/>
               <w:rPr>
-                <w:rFonts w:ascii="Cambria Math" w:hAnsi="Cambria Math"/>
+                <w:rFonts w:ascii="Cambria Math" w:hAnsi="Cambria Math" w:hint="eastAsia"/>
                 <w:b w:val="0"/>
                 <w:sz w:val="24"/>
                 <w:szCs w:val="24"/>
@@ -4106,7 +4090,7 @@
               <w:jc w:val="center"/>
               <w:cnfStyle w:val="000000000000" w:firstRow="0" w:lastRow="0" w:firstColumn="0" w:lastColumn="0" w:oddVBand="0" w:evenVBand="0" w:oddHBand="0" w:evenHBand="0" w:firstRowFirstColumn="0" w:firstRowLastColumn="0" w:lastRowFirstColumn="0" w:lastRowLastColumn="0"/>
               <w:rPr>
-                <w:rFonts w:ascii="Cambria Math" w:hAnsi="Cambria Math"/>
+                <w:rFonts w:ascii="Cambria Math" w:hAnsi="Cambria Math" w:hint="eastAsia"/>
                 <w:sz w:val="24"/>
                 <w:szCs w:val="24"/>
                 <w:lang w:val="pt-BR"/>
@@ -4265,7 +4249,7 @@
             <w:pPr>
               <w:jc w:val="center"/>
               <w:rPr>
-                <w:rFonts w:ascii="Cambria Math" w:hAnsi="Cambria Math"/>
+                <w:rFonts w:ascii="Cambria Math" w:hAnsi="Cambria Math" w:hint="eastAsia"/>
                 <w:b w:val="0"/>
                 <w:sz w:val="24"/>
                 <w:szCs w:val="24"/>
@@ -4599,7 +4583,7 @@
               <w:jc w:val="center"/>
               <w:cnfStyle w:val="000000000000" w:firstRow="0" w:lastRow="0" w:firstColumn="0" w:lastColumn="0" w:oddVBand="0" w:evenVBand="0" w:oddHBand="0" w:evenHBand="0" w:firstRowFirstColumn="0" w:firstRowLastColumn="0" w:lastRowFirstColumn="0" w:lastRowLastColumn="0"/>
               <w:rPr>
-                <w:rFonts w:ascii="Cambria Math" w:hAnsi="Cambria Math"/>
+                <w:rFonts w:ascii="Cambria Math" w:hAnsi="Cambria Math" w:hint="eastAsia"/>
                 <w:sz w:val="24"/>
                 <w:szCs w:val="24"/>
               </w:rPr>
@@ -4885,7 +4869,7 @@
             <w:pPr>
               <w:jc w:val="center"/>
               <w:rPr>
-                <w:rFonts w:ascii="Cambria Math" w:hAnsi="Cambria Math"/>
+                <w:rFonts w:ascii="Cambria Math" w:hAnsi="Cambria Math" w:hint="eastAsia"/>
                 <w:b w:val="0"/>
                 <w:sz w:val="24"/>
                 <w:szCs w:val="24"/>
@@ -5063,7 +5047,7 @@
               <w:jc w:val="center"/>
               <w:cnfStyle w:val="000000000000" w:firstRow="0" w:lastRow="0" w:firstColumn="0" w:lastColumn="0" w:oddVBand="0" w:evenVBand="0" w:oddHBand="0" w:evenHBand="0" w:firstRowFirstColumn="0" w:firstRowLastColumn="0" w:lastRowFirstColumn="0" w:lastRowLastColumn="0"/>
               <w:rPr>
-                <w:rFonts w:ascii="Cambria Math" w:hAnsi="Cambria Math"/>
+                <w:rFonts w:ascii="Cambria Math" w:hAnsi="Cambria Math" w:hint="eastAsia"/>
                 <w:sz w:val="24"/>
                 <w:szCs w:val="24"/>
               </w:rPr>
@@ -5263,7 +5247,7 @@
             <w:pPr>
               <w:jc w:val="center"/>
               <w:rPr>
-                <w:rFonts w:ascii="Cambria Math" w:hAnsi="Cambria Math"/>
+                <w:rFonts w:ascii="Cambria Math" w:hAnsi="Cambria Math" w:hint="eastAsia"/>
                 <w:b w:val="0"/>
                 <w:sz w:val="24"/>
                 <w:szCs w:val="24"/>
@@ -5297,7 +5281,7 @@
               <w:jc w:val="center"/>
               <w:cnfStyle w:val="000000000000" w:firstRow="0" w:lastRow="0" w:firstColumn="0" w:lastColumn="0" w:oddVBand="0" w:evenVBand="0" w:oddHBand="0" w:evenHBand="0" w:firstRowFirstColumn="0" w:firstRowLastColumn="0" w:lastRowFirstColumn="0" w:lastRowLastColumn="0"/>
               <w:rPr>
-                <w:rFonts w:ascii="Cambria Math" w:hAnsi="Cambria Math"/>
+                <w:rFonts w:ascii="Cambria Math" w:hAnsi="Cambria Math" w:hint="eastAsia"/>
                 <w:sz w:val="24"/>
                 <w:szCs w:val="24"/>
               </w:rPr>
@@ -5332,7 +5316,7 @@
             <w:pPr>
               <w:jc w:val="center"/>
               <w:rPr>
-                <w:rFonts w:ascii="Cambria Math" w:hAnsi="Cambria Math"/>
+                <w:rFonts w:ascii="Cambria Math" w:hAnsi="Cambria Math" w:hint="eastAsia"/>
                 <w:b w:val="0"/>
                 <w:sz w:val="24"/>
                 <w:szCs w:val="24"/>
@@ -5448,7 +5432,7 @@
               <w:jc w:val="center"/>
               <w:cnfStyle w:val="000000000000" w:firstRow="0" w:lastRow="0" w:firstColumn="0" w:lastColumn="0" w:oddVBand="0" w:evenVBand="0" w:oddHBand="0" w:evenHBand="0" w:firstRowFirstColumn="0" w:firstRowLastColumn="0" w:lastRowFirstColumn="0" w:lastRowLastColumn="0"/>
               <w:rPr>
-                <w:rFonts w:ascii="Cambria Math" w:hAnsi="Cambria Math"/>
+                <w:rFonts w:ascii="Cambria Math" w:hAnsi="Cambria Math" w:hint="eastAsia"/>
                 <w:sz w:val="24"/>
                 <w:szCs w:val="24"/>
               </w:rPr>
@@ -5570,7 +5554,7 @@
             <w:pPr>
               <w:jc w:val="center"/>
               <w:rPr>
-                <w:rFonts w:ascii="Cambria Math" w:hAnsi="Cambria Math"/>
+                <w:rFonts w:ascii="Cambria Math" w:hAnsi="Cambria Math" w:hint="eastAsia"/>
                 <w:b w:val="0"/>
                 <w:sz w:val="24"/>
                 <w:szCs w:val="24"/>
@@ -5610,7 +5594,7 @@
               <w:jc w:val="center"/>
               <w:cnfStyle w:val="000000000000" w:firstRow="0" w:lastRow="0" w:firstColumn="0" w:lastColumn="0" w:oddVBand="0" w:evenVBand="0" w:oddHBand="0" w:evenHBand="0" w:firstRowFirstColumn="0" w:firstRowLastColumn="0" w:lastRowFirstColumn="0" w:lastRowLastColumn="0"/>
               <w:rPr>
-                <w:rFonts w:ascii="Cambria Math" w:hAnsi="Cambria Math"/>
+                <w:rFonts w:ascii="Cambria Math" w:hAnsi="Cambria Math" w:hint="eastAsia"/>
                 <w:sz w:val="24"/>
                 <w:szCs w:val="24"/>
               </w:rPr>
@@ -5653,7 +5637,7 @@
             <w:pPr>
               <w:jc w:val="center"/>
               <w:rPr>
-                <w:rFonts w:ascii="Cambria Math" w:hAnsi="Cambria Math"/>
+                <w:rFonts w:ascii="Cambria Math" w:hAnsi="Cambria Math" w:hint="eastAsia"/>
                 <w:b w:val="0"/>
                 <w:sz w:val="24"/>
                 <w:szCs w:val="24"/>
@@ -5693,7 +5677,7 @@
               <w:jc w:val="center"/>
               <w:cnfStyle w:val="000000000000" w:firstRow="0" w:lastRow="0" w:firstColumn="0" w:lastColumn="0" w:oddVBand="0" w:evenVBand="0" w:oddHBand="0" w:evenHBand="0" w:firstRowFirstColumn="0" w:firstRowLastColumn="0" w:lastRowFirstColumn="0" w:lastRowLastColumn="0"/>
               <w:rPr>
-                <w:rFonts w:ascii="Cambria Math" w:hAnsi="Cambria Math"/>
+                <w:rFonts w:ascii="Cambria Math" w:hAnsi="Cambria Math" w:hint="eastAsia"/>
                 <w:sz w:val="24"/>
                 <w:szCs w:val="24"/>
               </w:rPr>
@@ -5736,7 +5720,7 @@
             <w:pPr>
               <w:jc w:val="center"/>
               <w:rPr>
-                <w:rFonts w:ascii="Cambria Math" w:hAnsi="Cambria Math"/>
+                <w:rFonts w:ascii="Cambria Math" w:hAnsi="Cambria Math" w:hint="eastAsia"/>
                 <w:b w:val="0"/>
                 <w:sz w:val="24"/>
                 <w:szCs w:val="24"/>
@@ -5776,7 +5760,7 @@
               <w:jc w:val="center"/>
               <w:cnfStyle w:val="000000000000" w:firstRow="0" w:lastRow="0" w:firstColumn="0" w:lastColumn="0" w:oddVBand="0" w:evenVBand="0" w:oddHBand="0" w:evenHBand="0" w:firstRowFirstColumn="0" w:firstRowLastColumn="0" w:lastRowFirstColumn="0" w:lastRowLastColumn="0"/>
               <w:rPr>
-                <w:rFonts w:ascii="Cambria Math" w:hAnsi="Cambria Math"/>
+                <w:rFonts w:ascii="Cambria Math" w:hAnsi="Cambria Math" w:hint="eastAsia"/>
                 <w:sz w:val="24"/>
                 <w:szCs w:val="24"/>
               </w:rPr>
@@ -5819,7 +5803,7 @@
             <w:pPr>
               <w:jc w:val="center"/>
               <w:rPr>
-                <w:rFonts w:ascii="Cambria Math" w:hAnsi="Cambria Math"/>
+                <w:rFonts w:ascii="Cambria Math" w:hAnsi="Cambria Math" w:hint="eastAsia"/>
                 <w:b w:val="0"/>
                 <w:sz w:val="24"/>
                 <w:szCs w:val="24"/>
@@ -5846,7 +5830,7 @@
               <w:jc w:val="center"/>
               <w:cnfStyle w:val="000000000000" w:firstRow="0" w:lastRow="0" w:firstColumn="0" w:lastColumn="0" w:oddVBand="0" w:evenVBand="0" w:oddHBand="0" w:evenHBand="0" w:firstRowFirstColumn="0" w:firstRowLastColumn="0" w:lastRowFirstColumn="0" w:lastRowLastColumn="0"/>
               <w:rPr>
-                <w:rFonts w:ascii="Cambria Math" w:hAnsi="Cambria Math"/>
+                <w:rFonts w:ascii="Cambria Math" w:hAnsi="Cambria Math" w:hint="eastAsia"/>
                 <w:sz w:val="24"/>
                 <w:szCs w:val="24"/>
               </w:rPr>
@@ -5876,7 +5860,7 @@
             <w:pPr>
               <w:jc w:val="center"/>
               <w:rPr>
-                <w:rFonts w:ascii="Cambria Math" w:hAnsi="Cambria Math"/>
+                <w:rFonts w:ascii="Cambria Math" w:hAnsi="Cambria Math" w:hint="eastAsia"/>
                 <w:b w:val="0"/>
                 <w:sz w:val="24"/>
                 <w:szCs w:val="24"/>
@@ -5998,7 +5982,7 @@
               <w:jc w:val="center"/>
               <w:cnfStyle w:val="000000000000" w:firstRow="0" w:lastRow="0" w:firstColumn="0" w:lastColumn="0" w:oddVBand="0" w:evenVBand="0" w:oddHBand="0" w:evenHBand="0" w:firstRowFirstColumn="0" w:firstRowLastColumn="0" w:lastRowFirstColumn="0" w:lastRowLastColumn="0"/>
               <w:rPr>
-                <w:rFonts w:ascii="Cambria Math" w:hAnsi="Cambria Math"/>
+                <w:rFonts w:ascii="Cambria Math" w:hAnsi="Cambria Math" w:hint="eastAsia"/>
                 <w:sz w:val="24"/>
                 <w:szCs w:val="24"/>
               </w:rPr>
@@ -6234,7 +6218,7 @@
             <w:pPr>
               <w:jc w:val="center"/>
               <w:rPr>
-                <w:rFonts w:ascii="Cambria Math" w:hAnsi="Cambria Math"/>
+                <w:rFonts w:ascii="Cambria Math" w:hAnsi="Cambria Math" w:hint="eastAsia"/>
                 <w:b w:val="0"/>
                 <w:sz w:val="24"/>
                 <w:szCs w:val="24"/>
@@ -6269,7 +6253,7 @@
               <w:jc w:val="center"/>
               <w:cnfStyle w:val="000000000000" w:firstRow="0" w:lastRow="0" w:firstColumn="0" w:lastColumn="0" w:oddVBand="0" w:evenVBand="0" w:oddHBand="0" w:evenHBand="0" w:firstRowFirstColumn="0" w:firstRowLastColumn="0" w:lastRowFirstColumn="0" w:lastRowLastColumn="0"/>
               <w:rPr>
-                <w:rFonts w:ascii="Cambria Math" w:hAnsi="Cambria Math"/>
+                <w:rFonts w:ascii="Cambria Math" w:hAnsi="Cambria Math" w:hint="eastAsia"/>
                 <w:sz w:val="24"/>
                 <w:szCs w:val="24"/>
                 <w:lang w:val="pt-BR"/>
@@ -6408,7 +6392,7 @@
             <w:pPr>
               <w:jc w:val="center"/>
               <w:rPr>
-                <w:rFonts w:ascii="Cambria Math" w:hAnsi="Cambria Math"/>
+                <w:rFonts w:ascii="Cambria Math" w:hAnsi="Cambria Math" w:hint="eastAsia"/>
                 <w:b w:val="0"/>
                 <w:sz w:val="24"/>
                 <w:szCs w:val="24"/>
@@ -6435,7 +6419,7 @@
               <w:jc w:val="center"/>
               <w:cnfStyle w:val="000000000000" w:firstRow="0" w:lastRow="0" w:firstColumn="0" w:lastColumn="0" w:oddVBand="0" w:evenVBand="0" w:oddHBand="0" w:evenHBand="0" w:firstRowFirstColumn="0" w:firstRowLastColumn="0" w:lastRowFirstColumn="0" w:lastRowLastColumn="0"/>
               <w:rPr>
-                <w:rFonts w:ascii="Cambria Math" w:hAnsi="Cambria Math"/>
+                <w:rFonts w:ascii="Cambria Math" w:hAnsi="Cambria Math" w:hint="eastAsia"/>
                 <w:sz w:val="24"/>
                 <w:szCs w:val="24"/>
               </w:rPr>
@@ -6465,7 +6449,7 @@
             <w:pPr>
               <w:jc w:val="center"/>
               <w:rPr>
-                <w:rFonts w:ascii="Cambria Math" w:hAnsi="Cambria Math"/>
+                <w:rFonts w:ascii="Cambria Math" w:hAnsi="Cambria Math" w:hint="eastAsia"/>
                 <w:b w:val="0"/>
                 <w:sz w:val="24"/>
                 <w:szCs w:val="24"/>
@@ -6492,7 +6476,7 @@
               <w:jc w:val="center"/>
               <w:cnfStyle w:val="000000000000" w:firstRow="0" w:lastRow="0" w:firstColumn="0" w:lastColumn="0" w:oddVBand="0" w:evenVBand="0" w:oddHBand="0" w:evenHBand="0" w:firstRowFirstColumn="0" w:firstRowLastColumn="0" w:lastRowFirstColumn="0" w:lastRowLastColumn="0"/>
               <w:rPr>
-                <w:rFonts w:ascii="Cambria Math" w:hAnsi="Cambria Math"/>
+                <w:rFonts w:ascii="Cambria Math" w:hAnsi="Cambria Math" w:hint="eastAsia"/>
                 <w:sz w:val="24"/>
                 <w:szCs w:val="24"/>
               </w:rPr>
@@ -6530,7 +6514,7 @@
             <w:pPr>
               <w:jc w:val="center"/>
               <w:rPr>
-                <w:rFonts w:ascii="Cambria Math" w:hAnsi="Cambria Math"/>
+                <w:rFonts w:ascii="Cambria Math" w:hAnsi="Cambria Math" w:hint="eastAsia"/>
                 <w:b w:val="0"/>
                 <w:sz w:val="24"/>
                 <w:szCs w:val="24"/>
@@ -6645,7 +6629,7 @@
               <w:jc w:val="center"/>
               <w:cnfStyle w:val="000000000000" w:firstRow="0" w:lastRow="0" w:firstColumn="0" w:lastColumn="0" w:oddVBand="0" w:evenVBand="0" w:oddHBand="0" w:evenHBand="0" w:firstRowFirstColumn="0" w:firstRowLastColumn="0" w:lastRowFirstColumn="0" w:lastRowLastColumn="0"/>
               <w:rPr>
-                <w:rFonts w:ascii="Cambria Math" w:hAnsi="Cambria Math"/>
+                <w:rFonts w:ascii="Cambria Math" w:hAnsi="Cambria Math" w:hint="eastAsia"/>
                 <w:sz w:val="24"/>
                 <w:szCs w:val="24"/>
               </w:rPr>
@@ -6763,7 +6747,7 @@
             <w:pPr>
               <w:jc w:val="center"/>
               <w:rPr>
-                <w:rFonts w:ascii="Cambria Math" w:hAnsi="Cambria Math"/>
+                <w:rFonts w:ascii="Cambria Math" w:hAnsi="Cambria Math" w:hint="eastAsia"/>
                 <w:b w:val="0"/>
                 <w:sz w:val="24"/>
                 <w:szCs w:val="24"/>
@@ -6805,7 +6789,7 @@
               <w:jc w:val="center"/>
               <w:cnfStyle w:val="000000000000" w:firstRow="0" w:lastRow="0" w:firstColumn="0" w:lastColumn="0" w:oddVBand="0" w:evenVBand="0" w:oddHBand="0" w:evenHBand="0" w:firstRowFirstColumn="0" w:firstRowLastColumn="0" w:lastRowFirstColumn="0" w:lastRowLastColumn="0"/>
               <w:rPr>
-                <w:rFonts w:ascii="Cambria Math" w:hAnsi="Cambria Math"/>
+                <w:rFonts w:ascii="Cambria Math" w:hAnsi="Cambria Math" w:hint="eastAsia"/>
                 <w:sz w:val="24"/>
                 <w:szCs w:val="24"/>
               </w:rPr>
@@ -7284,7 +7268,7 @@
             <w:pPr>
               <w:jc w:val="center"/>
               <w:rPr>
-                <w:rFonts w:ascii="Cambria Math" w:hAnsi="Cambria Math"/>
+                <w:rFonts w:ascii="Cambria Math" w:hAnsi="Cambria Math" w:hint="eastAsia"/>
                 <w:b w:val="0"/>
                 <w:sz w:val="24"/>
                 <w:szCs w:val="24"/>
@@ -7313,7 +7297,7 @@
               <w:jc w:val="center"/>
               <w:cnfStyle w:val="000000000000" w:firstRow="0" w:lastRow="0" w:firstColumn="0" w:lastColumn="0" w:oddVBand="0" w:evenVBand="0" w:oddHBand="0" w:evenHBand="0" w:firstRowFirstColumn="0" w:firstRowLastColumn="0" w:lastRowFirstColumn="0" w:lastRowLastColumn="0"/>
               <w:rPr>
-                <w:rFonts w:ascii="Cambria Math" w:hAnsi="Cambria Math"/>
+                <w:rFonts w:ascii="Cambria Math" w:hAnsi="Cambria Math" w:hint="eastAsia"/>
                 <w:sz w:val="24"/>
                 <w:szCs w:val="24"/>
                 <w:lang w:val="pt-BR"/>
@@ -7627,16 +7611,7 @@
               <w:szCs w:val="24"/>
               <w:lang w:val="pt-BR"/>
             </w:rPr>
-            <m:t xml:space="preserve">  </m:t>
-          </m:r>
-          <m:r>
-            <w:rPr>
-              <w:rFonts w:ascii="Cambria Math" w:hAnsi="Cambria Math"/>
-              <w:sz w:val="24"/>
-              <w:szCs w:val="24"/>
-              <w:lang w:val="pt-BR"/>
-            </w:rPr>
-            <m:t xml:space="preserve"> </m:t>
+            <m:t xml:space="preserve">   </m:t>
           </m:r>
         </m:oMath>
       </m:oMathPara>
@@ -8224,7 +8199,7 @@
             <w:pPr>
               <w:jc w:val="center"/>
               <w:rPr>
-                <w:rFonts w:ascii="Cambria Math" w:hAnsi="Cambria Math"/>
+                <w:rFonts w:ascii="Cambria Math" w:hAnsi="Cambria Math" w:hint="eastAsia"/>
                 <w:sz w:val="24"/>
                 <w:szCs w:val="24"/>
                 <w:lang w:val="pt-BR"/>
@@ -8251,7 +8226,7 @@
               <w:jc w:val="center"/>
               <w:cnfStyle w:val="100000000000" w:firstRow="1" w:lastRow="0" w:firstColumn="0" w:lastColumn="0" w:oddVBand="0" w:evenVBand="0" w:oddHBand="0" w:evenHBand="0" w:firstRowFirstColumn="0" w:firstRowLastColumn="0" w:lastRowFirstColumn="0" w:lastRowLastColumn="0"/>
               <w:rPr>
-                <w:rFonts w:ascii="Cambria Math" w:hAnsi="Cambria Math"/>
+                <w:rFonts w:ascii="Cambria Math" w:hAnsi="Cambria Math" w:hint="eastAsia"/>
                 <w:sz w:val="24"/>
                 <w:szCs w:val="24"/>
                 <w:lang w:val="pt-BR"/>
@@ -8278,7 +8253,7 @@
               <w:jc w:val="center"/>
               <w:cnfStyle w:val="100000000000" w:firstRow="1" w:lastRow="0" w:firstColumn="0" w:lastColumn="0" w:oddVBand="0" w:evenVBand="0" w:oddHBand="0" w:evenHBand="0" w:firstRowFirstColumn="0" w:firstRowLastColumn="0" w:lastRowFirstColumn="0" w:lastRowLastColumn="0"/>
               <w:rPr>
-                <w:rFonts w:ascii="Cambria Math" w:hAnsi="Cambria Math"/>
+                <w:rFonts w:ascii="Cambria Math" w:hAnsi="Cambria Math" w:hint="eastAsia"/>
                 <w:sz w:val="24"/>
                 <w:szCs w:val="24"/>
                 <w:lang w:val="pt-BR"/>
@@ -8310,7 +8285,7 @@
             <w:pPr>
               <w:jc w:val="center"/>
               <w:rPr>
-                <w:rFonts w:ascii="Cambria Math" w:hAnsi="Cambria Math"/>
+                <w:rFonts w:ascii="Cambria Math" w:hAnsi="Cambria Math" w:hint="eastAsia"/>
                 <w:b w:val="0"/>
                 <w:sz w:val="24"/>
                 <w:szCs w:val="24"/>
@@ -8345,7 +8320,7 @@
               <w:jc w:val="center"/>
               <w:cnfStyle w:val="000000000000" w:firstRow="0" w:lastRow="0" w:firstColumn="0" w:lastColumn="0" w:oddVBand="0" w:evenVBand="0" w:oddHBand="0" w:evenHBand="0" w:firstRowFirstColumn="0" w:firstRowLastColumn="0" w:lastRowFirstColumn="0" w:lastRowLastColumn="0"/>
               <w:rPr>
-                <w:rFonts w:ascii="Cambria Math" w:hAnsi="Cambria Math"/>
+                <w:rFonts w:ascii="Cambria Math" w:hAnsi="Cambria Math" w:hint="eastAsia"/>
                 <w:sz w:val="24"/>
                 <w:szCs w:val="24"/>
                 <w:lang w:val="pt-BR"/>
@@ -8376,7 +8351,7 @@
               <w:jc w:val="center"/>
               <w:cnfStyle w:val="000000000000" w:firstRow="0" w:lastRow="0" w:firstColumn="0" w:lastColumn="0" w:oddVBand="0" w:evenVBand="0" w:oddHBand="0" w:evenHBand="0" w:firstRowFirstColumn="0" w:firstRowLastColumn="0" w:lastRowFirstColumn="0" w:lastRowLastColumn="0"/>
               <w:rPr>
-                <w:rFonts w:ascii="Cambria Math" w:eastAsia="Yu Gothic Light" w:hAnsi="Cambria Math" w:cs="Times New Roman"/>
+                <w:rFonts w:ascii="Cambria Math" w:eastAsia="Yu Gothic Light" w:hAnsi="Cambria Math" w:cs="Times New Roman" w:hint="eastAsia"/>
                 <w:sz w:val="24"/>
                 <w:szCs w:val="24"/>
                 <w:lang w:val="pt-BR"/>
@@ -8408,7 +8383,7 @@
             <w:pPr>
               <w:jc w:val="center"/>
               <w:rPr>
-                <w:rFonts w:ascii="Cambria Math" w:hAnsi="Cambria Math"/>
+                <w:rFonts w:ascii="Cambria Math" w:hAnsi="Cambria Math" w:hint="eastAsia"/>
                 <w:b w:val="0"/>
                 <w:sz w:val="24"/>
                 <w:szCs w:val="24"/>
@@ -8443,7 +8418,7 @@
               <w:jc w:val="center"/>
               <w:cnfStyle w:val="000000000000" w:firstRow="0" w:lastRow="0" w:firstColumn="0" w:lastColumn="0" w:oddVBand="0" w:evenVBand="0" w:oddHBand="0" w:evenHBand="0" w:firstRowFirstColumn="0" w:firstRowLastColumn="0" w:lastRowFirstColumn="0" w:lastRowLastColumn="0"/>
               <w:rPr>
-                <w:rFonts w:ascii="Cambria Math" w:hAnsi="Cambria Math"/>
+                <w:rFonts w:ascii="Cambria Math" w:hAnsi="Cambria Math" w:hint="eastAsia"/>
                 <w:sz w:val="24"/>
                 <w:szCs w:val="24"/>
                 <w:lang w:val="pt-BR"/>
@@ -8474,7 +8449,7 @@
               <w:jc w:val="center"/>
               <w:cnfStyle w:val="000000000000" w:firstRow="0" w:lastRow="0" w:firstColumn="0" w:lastColumn="0" w:oddVBand="0" w:evenVBand="0" w:oddHBand="0" w:evenHBand="0" w:firstRowFirstColumn="0" w:firstRowLastColumn="0" w:lastRowFirstColumn="0" w:lastRowLastColumn="0"/>
               <w:rPr>
-                <w:rFonts w:ascii="Cambria Math" w:eastAsia="Yu Gothic Light" w:hAnsi="Cambria Math" w:cs="Times New Roman"/>
+                <w:rFonts w:ascii="Cambria Math" w:eastAsia="Yu Gothic Light" w:hAnsi="Cambria Math" w:cs="Times New Roman" w:hint="eastAsia"/>
                 <w:sz w:val="24"/>
                 <w:szCs w:val="24"/>
                 <w:lang w:val="pt-BR"/>
@@ -8506,7 +8481,7 @@
             <w:pPr>
               <w:jc w:val="center"/>
               <w:rPr>
-                <w:rFonts w:ascii="Cambria Math" w:hAnsi="Cambria Math"/>
+                <w:rFonts w:ascii="Cambria Math" w:hAnsi="Cambria Math" w:hint="eastAsia"/>
                 <w:b w:val="0"/>
                 <w:sz w:val="24"/>
                 <w:szCs w:val="24"/>
@@ -8541,7 +8516,7 @@
               <w:jc w:val="center"/>
               <w:cnfStyle w:val="000000000000" w:firstRow="0" w:lastRow="0" w:firstColumn="0" w:lastColumn="0" w:oddVBand="0" w:evenVBand="0" w:oddHBand="0" w:evenHBand="0" w:firstRowFirstColumn="0" w:firstRowLastColumn="0" w:lastRowFirstColumn="0" w:lastRowLastColumn="0"/>
               <w:rPr>
-                <w:rFonts w:ascii="Cambria Math" w:hAnsi="Cambria Math"/>
+                <w:rFonts w:ascii="Cambria Math" w:hAnsi="Cambria Math" w:hint="eastAsia"/>
                 <w:sz w:val="24"/>
                 <w:szCs w:val="24"/>
                 <w:lang w:val="pt-BR"/>
@@ -8572,7 +8547,7 @@
               <w:jc w:val="center"/>
               <w:cnfStyle w:val="000000000000" w:firstRow="0" w:lastRow="0" w:firstColumn="0" w:lastColumn="0" w:oddVBand="0" w:evenVBand="0" w:oddHBand="0" w:evenHBand="0" w:firstRowFirstColumn="0" w:firstRowLastColumn="0" w:lastRowFirstColumn="0" w:lastRowLastColumn="0"/>
               <w:rPr>
-                <w:rFonts w:ascii="Cambria Math" w:eastAsia="Yu Mincho" w:hAnsi="Cambria Math" w:cs="Times New Roman"/>
+                <w:rFonts w:ascii="Cambria Math" w:eastAsia="Yu Mincho" w:hAnsi="Cambria Math" w:cs="Times New Roman" w:hint="eastAsia"/>
                 <w:sz w:val="24"/>
                 <w:szCs w:val="24"/>
                 <w:lang w:val="pt-BR"/>
@@ -8604,7 +8579,7 @@
             <w:pPr>
               <w:jc w:val="center"/>
               <w:rPr>
-                <w:rFonts w:ascii="Cambria Math" w:hAnsi="Cambria Math"/>
+                <w:rFonts w:ascii="Cambria Math" w:hAnsi="Cambria Math" w:hint="eastAsia"/>
                 <w:b w:val="0"/>
                 <w:sz w:val="24"/>
                 <w:szCs w:val="24"/>
@@ -8633,7 +8608,7 @@
               <w:jc w:val="center"/>
               <w:cnfStyle w:val="000000000000" w:firstRow="0" w:lastRow="0" w:firstColumn="0" w:lastColumn="0" w:oddVBand="0" w:evenVBand="0" w:oddHBand="0" w:evenHBand="0" w:firstRowFirstColumn="0" w:firstRowLastColumn="0" w:lastRowFirstColumn="0" w:lastRowLastColumn="0"/>
               <w:rPr>
-                <w:rFonts w:ascii="Cambria Math" w:hAnsi="Cambria Math"/>
+                <w:rFonts w:ascii="Cambria Math" w:hAnsi="Cambria Math" w:hint="eastAsia"/>
                 <w:sz w:val="24"/>
                 <w:szCs w:val="24"/>
                 <w:lang w:val="pt-BR"/>
@@ -8664,7 +8639,7 @@
               <w:jc w:val="center"/>
               <w:cnfStyle w:val="000000000000" w:firstRow="0" w:lastRow="0" w:firstColumn="0" w:lastColumn="0" w:oddVBand="0" w:evenVBand="0" w:oddHBand="0" w:evenHBand="0" w:firstRowFirstColumn="0" w:firstRowLastColumn="0" w:lastRowFirstColumn="0" w:lastRowLastColumn="0"/>
               <w:rPr>
-                <w:rFonts w:ascii="Cambria Math" w:eastAsia="Yu Mincho" w:hAnsi="Cambria Math" w:cs="Times New Roman"/>
+                <w:rFonts w:ascii="Cambria Math" w:eastAsia="Yu Mincho" w:hAnsi="Cambria Math" w:cs="Times New Roman" w:hint="eastAsia"/>
                 <w:sz w:val="24"/>
                 <w:szCs w:val="24"/>
                 <w:lang w:val="pt-BR"/>
@@ -8696,7 +8671,7 @@
             <w:pPr>
               <w:jc w:val="center"/>
               <w:rPr>
-                <w:rFonts w:ascii="Cambria Math" w:hAnsi="Cambria Math"/>
+                <w:rFonts w:ascii="Cambria Math" w:hAnsi="Cambria Math" w:hint="eastAsia"/>
                 <w:b w:val="0"/>
                 <w:sz w:val="24"/>
                 <w:szCs w:val="24"/>
@@ -8731,7 +8706,7 @@
               <w:jc w:val="center"/>
               <w:cnfStyle w:val="000000000000" w:firstRow="0" w:lastRow="0" w:firstColumn="0" w:lastColumn="0" w:oddVBand="0" w:evenVBand="0" w:oddHBand="0" w:evenHBand="0" w:firstRowFirstColumn="0" w:firstRowLastColumn="0" w:lastRowFirstColumn="0" w:lastRowLastColumn="0"/>
               <w:rPr>
-                <w:rFonts w:ascii="Cambria Math" w:eastAsia="Yu Mincho" w:hAnsi="Cambria Math" w:cs="Times New Roman"/>
+                <w:rFonts w:ascii="Cambria Math" w:eastAsia="Yu Mincho" w:hAnsi="Cambria Math" w:cs="Times New Roman" w:hint="eastAsia"/>
                 <w:sz w:val="24"/>
                 <w:szCs w:val="24"/>
                 <w:lang w:val="pt-BR"/>
@@ -8762,7 +8737,7 @@
               <w:jc w:val="center"/>
               <w:cnfStyle w:val="000000000000" w:firstRow="0" w:lastRow="0" w:firstColumn="0" w:lastColumn="0" w:oddVBand="0" w:evenVBand="0" w:oddHBand="0" w:evenHBand="0" w:firstRowFirstColumn="0" w:firstRowLastColumn="0" w:lastRowFirstColumn="0" w:lastRowLastColumn="0"/>
               <w:rPr>
-                <w:rFonts w:ascii="Cambria Math" w:eastAsia="Yu Mincho" w:hAnsi="Cambria Math" w:cs="Times New Roman"/>
+                <w:rFonts w:ascii="Cambria Math" w:eastAsia="Yu Mincho" w:hAnsi="Cambria Math" w:cs="Times New Roman" w:hint="eastAsia"/>
                 <w:sz w:val="24"/>
                 <w:szCs w:val="24"/>
                 <w:lang w:val="pt-BR"/>
@@ -8821,7 +8796,7 @@
             <w:pPr>
               <w:jc w:val="center"/>
               <w:rPr>
-                <w:rFonts w:ascii="Cambria Math" w:hAnsi="Cambria Math"/>
+                <w:rFonts w:ascii="Cambria Math" w:hAnsi="Cambria Math" w:hint="eastAsia"/>
                 <w:b w:val="0"/>
                 <w:sz w:val="24"/>
                 <w:szCs w:val="24"/>
@@ -8856,7 +8831,7 @@
               <w:jc w:val="center"/>
               <w:cnfStyle w:val="000000000000" w:firstRow="0" w:lastRow="0" w:firstColumn="0" w:lastColumn="0" w:oddVBand="0" w:evenVBand="0" w:oddHBand="0" w:evenHBand="0" w:firstRowFirstColumn="0" w:firstRowLastColumn="0" w:lastRowFirstColumn="0" w:lastRowLastColumn="0"/>
               <w:rPr>
-                <w:rFonts w:ascii="Cambria Math" w:eastAsia="Yu Mincho" w:hAnsi="Cambria Math" w:cs="Times New Roman"/>
+                <w:rFonts w:ascii="Cambria Math" w:eastAsia="Yu Mincho" w:hAnsi="Cambria Math" w:cs="Times New Roman" w:hint="eastAsia"/>
                 <w:sz w:val="24"/>
                 <w:szCs w:val="24"/>
                 <w:lang w:val="pt-BR"/>
@@ -8887,7 +8862,7 @@
               <w:jc w:val="center"/>
               <w:cnfStyle w:val="000000000000" w:firstRow="0" w:lastRow="0" w:firstColumn="0" w:lastColumn="0" w:oddVBand="0" w:evenVBand="0" w:oddHBand="0" w:evenHBand="0" w:firstRowFirstColumn="0" w:firstRowLastColumn="0" w:lastRowFirstColumn="0" w:lastRowLastColumn="0"/>
               <w:rPr>
-                <w:rFonts w:ascii="Cambria Math" w:eastAsia="Yu Mincho" w:hAnsi="Cambria Math" w:cs="Times New Roman"/>
+                <w:rFonts w:ascii="Cambria Math" w:eastAsia="Yu Mincho" w:hAnsi="Cambria Math" w:cs="Times New Roman" w:hint="eastAsia"/>
                 <w:sz w:val="24"/>
                 <w:szCs w:val="24"/>
               </w:rPr>
@@ -8945,7 +8920,7 @@
             <w:pPr>
               <w:jc w:val="center"/>
               <w:rPr>
-                <w:rFonts w:ascii="Cambria Math" w:hAnsi="Cambria Math"/>
+                <w:rFonts w:ascii="Cambria Math" w:hAnsi="Cambria Math" w:hint="eastAsia"/>
                 <w:b w:val="0"/>
                 <w:sz w:val="24"/>
                 <w:szCs w:val="24"/>
@@ -8978,7 +8953,7 @@
               <w:jc w:val="center"/>
               <w:cnfStyle w:val="000000000000" w:firstRow="0" w:lastRow="0" w:firstColumn="0" w:lastColumn="0" w:oddVBand="0" w:evenVBand="0" w:oddHBand="0" w:evenHBand="0" w:firstRowFirstColumn="0" w:firstRowLastColumn="0" w:lastRowFirstColumn="0" w:lastRowLastColumn="0"/>
               <w:rPr>
-                <w:rFonts w:ascii="Cambria Math" w:eastAsia="Yu Mincho" w:hAnsi="Cambria Math" w:cs="Times New Roman"/>
+                <w:rFonts w:ascii="Cambria Math" w:eastAsia="Yu Mincho" w:hAnsi="Cambria Math" w:cs="Times New Roman" w:hint="eastAsia"/>
                 <w:sz w:val="24"/>
                 <w:szCs w:val="24"/>
               </w:rPr>
@@ -9007,7 +8982,7 @@
               <w:jc w:val="center"/>
               <w:cnfStyle w:val="000000000000" w:firstRow="0" w:lastRow="0" w:firstColumn="0" w:lastColumn="0" w:oddVBand="0" w:evenVBand="0" w:oddHBand="0" w:evenHBand="0" w:firstRowFirstColumn="0" w:firstRowLastColumn="0" w:lastRowFirstColumn="0" w:lastRowLastColumn="0"/>
               <w:rPr>
-                <w:rFonts w:ascii="Cambria Math" w:eastAsia="Yu Mincho" w:hAnsi="Cambria Math" w:cs="Times New Roman"/>
+                <w:rFonts w:ascii="Cambria Math" w:eastAsia="Yu Mincho" w:hAnsi="Cambria Math" w:cs="Times New Roman" w:hint="eastAsia"/>
                 <w:sz w:val="24"/>
                 <w:szCs w:val="24"/>
               </w:rPr>
@@ -9065,7 +9040,7 @@
             <w:pPr>
               <w:jc w:val="center"/>
               <w:rPr>
-                <w:rFonts w:ascii="Cambria Math" w:hAnsi="Cambria Math"/>
+                <w:rFonts w:ascii="Cambria Math" w:hAnsi="Cambria Math" w:hint="eastAsia"/>
                 <w:b w:val="0"/>
                 <w:sz w:val="24"/>
                 <w:szCs w:val="24"/>
@@ -9098,7 +9073,7 @@
               <w:jc w:val="center"/>
               <w:cnfStyle w:val="000000000000" w:firstRow="0" w:lastRow="0" w:firstColumn="0" w:lastColumn="0" w:oddVBand="0" w:evenVBand="0" w:oddHBand="0" w:evenHBand="0" w:firstRowFirstColumn="0" w:firstRowLastColumn="0" w:lastRowFirstColumn="0" w:lastRowLastColumn="0"/>
               <w:rPr>
-                <w:rFonts w:ascii="Cambria Math" w:eastAsia="Yu Mincho" w:hAnsi="Cambria Math" w:cs="Times New Roman"/>
+                <w:rFonts w:ascii="Cambria Math" w:eastAsia="Yu Mincho" w:hAnsi="Cambria Math" w:cs="Times New Roman" w:hint="eastAsia"/>
                 <w:sz w:val="24"/>
                 <w:szCs w:val="24"/>
               </w:rPr>
@@ -9127,7 +9102,7 @@
               <w:jc w:val="center"/>
               <w:cnfStyle w:val="000000000000" w:firstRow="0" w:lastRow="0" w:firstColumn="0" w:lastColumn="0" w:oddVBand="0" w:evenVBand="0" w:oddHBand="0" w:evenHBand="0" w:firstRowFirstColumn="0" w:firstRowLastColumn="0" w:lastRowFirstColumn="0" w:lastRowLastColumn="0"/>
               <w:rPr>
-                <w:rFonts w:ascii="Cambria Math" w:eastAsia="Yu Mincho" w:hAnsi="Cambria Math" w:cs="Times New Roman"/>
+                <w:rFonts w:ascii="Cambria Math" w:eastAsia="Yu Mincho" w:hAnsi="Cambria Math" w:cs="Times New Roman" w:hint="eastAsia"/>
                 <w:sz w:val="24"/>
                 <w:szCs w:val="24"/>
               </w:rPr>
@@ -9185,7 +9160,7 @@
             <w:pPr>
               <w:jc w:val="center"/>
               <w:rPr>
-                <w:rFonts w:ascii="Cambria Math" w:hAnsi="Cambria Math"/>
+                <w:rFonts w:ascii="Cambria Math" w:hAnsi="Cambria Math" w:hint="eastAsia"/>
                 <w:b w:val="0"/>
                 <w:sz w:val="24"/>
                 <w:szCs w:val="24"/>
@@ -9218,7 +9193,7 @@
               <w:jc w:val="center"/>
               <w:cnfStyle w:val="000000000000" w:firstRow="0" w:lastRow="0" w:firstColumn="0" w:lastColumn="0" w:oddVBand="0" w:evenVBand="0" w:oddHBand="0" w:evenHBand="0" w:firstRowFirstColumn="0" w:firstRowLastColumn="0" w:lastRowFirstColumn="0" w:lastRowLastColumn="0"/>
               <w:rPr>
-                <w:rFonts w:ascii="Cambria Math" w:eastAsia="Yu Mincho" w:hAnsi="Cambria Math" w:cs="Times New Roman"/>
+                <w:rFonts w:ascii="Cambria Math" w:eastAsia="Yu Mincho" w:hAnsi="Cambria Math" w:cs="Times New Roman" w:hint="eastAsia"/>
                 <w:sz w:val="24"/>
                 <w:szCs w:val="24"/>
               </w:rPr>
@@ -9247,7 +9222,7 @@
               <w:jc w:val="center"/>
               <w:cnfStyle w:val="000000000000" w:firstRow="0" w:lastRow="0" w:firstColumn="0" w:lastColumn="0" w:oddVBand="0" w:evenVBand="0" w:oddHBand="0" w:evenHBand="0" w:firstRowFirstColumn="0" w:firstRowLastColumn="0" w:lastRowFirstColumn="0" w:lastRowLastColumn="0"/>
               <w:rPr>
-                <w:rFonts w:ascii="Cambria Math" w:eastAsia="Yu Mincho" w:hAnsi="Cambria Math" w:cs="Times New Roman"/>
+                <w:rFonts w:ascii="Cambria Math" w:eastAsia="Yu Mincho" w:hAnsi="Cambria Math" w:cs="Times New Roman" w:hint="eastAsia"/>
                 <w:sz w:val="24"/>
                 <w:szCs w:val="24"/>
               </w:rPr>
@@ -9305,7 +9280,7 @@
             <w:pPr>
               <w:jc w:val="center"/>
               <w:rPr>
-                <w:rFonts w:ascii="Cambria Math" w:hAnsi="Cambria Math"/>
+                <w:rFonts w:ascii="Cambria Math" w:hAnsi="Cambria Math" w:hint="eastAsia"/>
                 <w:b w:val="0"/>
                 <w:sz w:val="24"/>
                 <w:szCs w:val="24"/>
@@ -9338,7 +9313,7 @@
               <w:jc w:val="center"/>
               <w:cnfStyle w:val="000000000000" w:firstRow="0" w:lastRow="0" w:firstColumn="0" w:lastColumn="0" w:oddVBand="0" w:evenVBand="0" w:oddHBand="0" w:evenHBand="0" w:firstRowFirstColumn="0" w:firstRowLastColumn="0" w:lastRowFirstColumn="0" w:lastRowLastColumn="0"/>
               <w:rPr>
-                <w:rFonts w:ascii="Cambria Math" w:eastAsia="Yu Mincho" w:hAnsi="Cambria Math" w:cs="Times New Roman"/>
+                <w:rFonts w:ascii="Cambria Math" w:eastAsia="Yu Mincho" w:hAnsi="Cambria Math" w:cs="Times New Roman" w:hint="eastAsia"/>
                 <w:sz w:val="24"/>
                 <w:szCs w:val="24"/>
               </w:rPr>
@@ -9367,7 +9342,7 @@
               <w:jc w:val="center"/>
               <w:cnfStyle w:val="000000000000" w:firstRow="0" w:lastRow="0" w:firstColumn="0" w:lastColumn="0" w:oddVBand="0" w:evenVBand="0" w:oddHBand="0" w:evenHBand="0" w:firstRowFirstColumn="0" w:firstRowLastColumn="0" w:lastRowFirstColumn="0" w:lastRowLastColumn="0"/>
               <w:rPr>
-                <w:rFonts w:ascii="Cambria Math" w:eastAsia="Yu Mincho" w:hAnsi="Cambria Math" w:cs="Times New Roman"/>
+                <w:rFonts w:ascii="Cambria Math" w:eastAsia="Yu Mincho" w:hAnsi="Cambria Math" w:cs="Times New Roman" w:hint="eastAsia"/>
                 <w:sz w:val="24"/>
                 <w:szCs w:val="24"/>
               </w:rPr>
@@ -11534,7 +11509,7 @@
             <w:pPr>
               <w:jc w:val="center"/>
               <w:rPr>
-                <w:rFonts w:ascii="Cambria Math" w:eastAsia="Yu Mincho" w:hAnsi="Cambria Math" w:cs="Times New Roman"/>
+                <w:rFonts w:ascii="Cambria Math" w:eastAsia="Yu Mincho" w:hAnsi="Cambria Math" w:cs="Times New Roman" w:hint="eastAsia"/>
                 <w:b w:val="0"/>
                 <w:sz w:val="24"/>
                 <w:szCs w:val="24"/>
@@ -11568,7 +11543,7 @@
               <w:jc w:val="center"/>
               <w:cnfStyle w:val="000000000000" w:firstRow="0" w:lastRow="0" w:firstColumn="0" w:lastColumn="0" w:oddVBand="0" w:evenVBand="0" w:oddHBand="0" w:evenHBand="0" w:firstRowFirstColumn="0" w:firstRowLastColumn="0" w:lastRowFirstColumn="0" w:lastRowLastColumn="0"/>
               <w:rPr>
-                <w:rFonts w:ascii="Cambria Math" w:eastAsia="Yu Mincho" w:hAnsi="Cambria Math" w:cs="Times New Roman"/>
+                <w:rFonts w:ascii="Cambria Math" w:eastAsia="Yu Mincho" w:hAnsi="Cambria Math" w:cs="Times New Roman" w:hint="eastAsia"/>
                 <w:sz w:val="24"/>
                 <w:szCs w:val="24"/>
                 <w:lang w:val="pt-BR"/>
@@ -11595,7 +11570,7 @@
               <w:jc w:val="center"/>
               <w:cnfStyle w:val="000000000000" w:firstRow="0" w:lastRow="0" w:firstColumn="0" w:lastColumn="0" w:oddVBand="0" w:evenVBand="0" w:oddHBand="0" w:evenHBand="0" w:firstRowFirstColumn="0" w:firstRowLastColumn="0" w:lastRowFirstColumn="0" w:lastRowLastColumn="0"/>
               <w:rPr>
-                <w:rFonts w:ascii="Cambria Math" w:eastAsia="Yu Mincho" w:hAnsi="Cambria Math" w:cs="Times New Roman"/>
+                <w:rFonts w:ascii="Cambria Math" w:eastAsia="Yu Mincho" w:hAnsi="Cambria Math" w:cs="Times New Roman" w:hint="eastAsia"/>
                 <w:sz w:val="24"/>
                 <w:szCs w:val="24"/>
                 <w:lang w:val="pt-BR"/>
@@ -11627,7 +11602,7 @@
             <w:pPr>
               <w:jc w:val="center"/>
               <w:rPr>
-                <w:rFonts w:ascii="Cambria Math" w:eastAsia="Yu Mincho" w:hAnsi="Cambria Math" w:cs="Times New Roman"/>
+                <w:rFonts w:ascii="Cambria Math" w:eastAsia="Yu Mincho" w:hAnsi="Cambria Math" w:cs="Times New Roman" w:hint="eastAsia"/>
                 <w:b w:val="0"/>
                 <w:sz w:val="24"/>
                 <w:szCs w:val="24"/>
@@ -11656,7 +11631,7 @@
               <w:jc w:val="center"/>
               <w:cnfStyle w:val="000000000000" w:firstRow="0" w:lastRow="0" w:firstColumn="0" w:lastColumn="0" w:oddVBand="0" w:evenVBand="0" w:oddHBand="0" w:evenHBand="0" w:firstRowFirstColumn="0" w:firstRowLastColumn="0" w:lastRowFirstColumn="0" w:lastRowLastColumn="0"/>
               <w:rPr>
-                <w:rFonts w:ascii="Cambria Math" w:eastAsia="Yu Mincho" w:hAnsi="Cambria Math" w:cs="Times New Roman"/>
+                <w:rFonts w:ascii="Cambria Math" w:eastAsia="Yu Mincho" w:hAnsi="Cambria Math" w:cs="Times New Roman" w:hint="eastAsia"/>
                 <w:b/>
                 <w:sz w:val="24"/>
                 <w:szCs w:val="24"/>
@@ -11783,7 +11758,7 @@
               <w:jc w:val="center"/>
               <w:cnfStyle w:val="000000000000" w:firstRow="0" w:lastRow="0" w:firstColumn="0" w:lastColumn="0" w:oddVBand="0" w:evenVBand="0" w:oddHBand="0" w:evenHBand="0" w:firstRowFirstColumn="0" w:firstRowLastColumn="0" w:lastRowFirstColumn="0" w:lastRowLastColumn="0"/>
               <w:rPr>
-                <w:rFonts w:ascii="Cambria Math" w:eastAsia="Yu Mincho" w:hAnsi="Cambria Math" w:cs="Times New Roman"/>
+                <w:rFonts w:ascii="Cambria Math" w:eastAsia="Yu Mincho" w:hAnsi="Cambria Math" w:cs="Times New Roman" w:hint="eastAsia"/>
                 <w:sz w:val="24"/>
                 <w:szCs w:val="24"/>
                 <w:lang w:val="pt-BR"/>
@@ -11815,7 +11790,7 @@
             <w:pPr>
               <w:jc w:val="center"/>
               <w:rPr>
-                <w:rFonts w:ascii="Cambria Math" w:eastAsia="Yu Mincho" w:hAnsi="Cambria Math" w:cs="Times New Roman"/>
+                <w:rFonts w:ascii="Cambria Math" w:eastAsia="Yu Mincho" w:hAnsi="Cambria Math" w:cs="Times New Roman" w:hint="eastAsia"/>
                 <w:b w:val="0"/>
                 <w:sz w:val="24"/>
                 <w:szCs w:val="24"/>
@@ -11833,7 +11808,7 @@
               <w:jc w:val="center"/>
               <w:cnfStyle w:val="000000000000" w:firstRow="0" w:lastRow="0" w:firstColumn="0" w:lastColumn="0" w:oddVBand="0" w:evenVBand="0" w:oddHBand="0" w:evenHBand="0" w:firstRowFirstColumn="0" w:firstRowLastColumn="0" w:lastRowFirstColumn="0" w:lastRowLastColumn="0"/>
               <w:rPr>
-                <w:rFonts w:ascii="Cambria Math" w:eastAsia="Yu Mincho" w:hAnsi="Cambria Math" w:cs="Times New Roman"/>
+                <w:rFonts w:ascii="Cambria Math" w:eastAsia="Yu Mincho" w:hAnsi="Cambria Math" w:cs="Times New Roman" w:hint="eastAsia"/>
                 <w:sz w:val="24"/>
                 <w:szCs w:val="24"/>
               </w:rPr>
@@ -11874,7 +11849,7 @@
               <w:jc w:val="center"/>
               <w:cnfStyle w:val="000000000000" w:firstRow="0" w:lastRow="0" w:firstColumn="0" w:lastColumn="0" w:oddVBand="0" w:evenVBand="0" w:oddHBand="0" w:evenHBand="0" w:firstRowFirstColumn="0" w:firstRowLastColumn="0" w:lastRowFirstColumn="0" w:lastRowLastColumn="0"/>
               <w:rPr>
-                <w:rFonts w:ascii="Cambria Math" w:eastAsia="Yu Mincho" w:hAnsi="Cambria Math" w:cs="Times New Roman"/>
+                <w:rFonts w:ascii="Cambria Math" w:eastAsia="Yu Mincho" w:hAnsi="Cambria Math" w:cs="Times New Roman" w:hint="eastAsia"/>
                 <w:sz w:val="24"/>
                 <w:szCs w:val="24"/>
               </w:rPr>
@@ -11905,7 +11880,7 @@
             <w:pPr>
               <w:jc w:val="center"/>
               <w:rPr>
-                <w:rFonts w:ascii="Cambria Math" w:eastAsia="Yu Mincho" w:hAnsi="Cambria Math" w:cs="Times New Roman"/>
+                <w:rFonts w:ascii="Cambria Math" w:eastAsia="Yu Mincho" w:hAnsi="Cambria Math" w:cs="Times New Roman" w:hint="eastAsia"/>
                 <w:b w:val="0"/>
                 <w:sz w:val="24"/>
                 <w:szCs w:val="24"/>
@@ -11932,7 +11907,7 @@
               <w:jc w:val="center"/>
               <w:cnfStyle w:val="000000000000" w:firstRow="0" w:lastRow="0" w:firstColumn="0" w:lastColumn="0" w:oddVBand="0" w:evenVBand="0" w:oddHBand="0" w:evenHBand="0" w:firstRowFirstColumn="0" w:firstRowLastColumn="0" w:lastRowFirstColumn="0" w:lastRowLastColumn="0"/>
               <w:rPr>
-                <w:rFonts w:ascii="Cambria Math" w:hAnsi="Cambria Math"/>
+                <w:rFonts w:ascii="Cambria Math" w:hAnsi="Cambria Math" w:hint="eastAsia"/>
                 <w:sz w:val="24"/>
                 <w:szCs w:val="24"/>
               </w:rPr>
@@ -11995,7 +11970,7 @@
               <w:jc w:val="center"/>
               <w:cnfStyle w:val="000000000000" w:firstRow="0" w:lastRow="0" w:firstColumn="0" w:lastColumn="0" w:oddVBand="0" w:evenVBand="0" w:oddHBand="0" w:evenHBand="0" w:firstRowFirstColumn="0" w:firstRowLastColumn="0" w:lastRowFirstColumn="0" w:lastRowLastColumn="0"/>
               <w:rPr>
-                <w:rFonts w:ascii="Cambria Math" w:eastAsia="Yu Mincho" w:hAnsi="Cambria Math" w:cs="Times New Roman"/>
+                <w:rFonts w:ascii="Cambria Math" w:eastAsia="Yu Mincho" w:hAnsi="Cambria Math" w:cs="Times New Roman" w:hint="eastAsia"/>
                 <w:sz w:val="24"/>
                 <w:szCs w:val="24"/>
               </w:rPr>
@@ -12026,7 +12001,7 @@
             <w:pPr>
               <w:jc w:val="center"/>
               <w:rPr>
-                <w:rFonts w:ascii="Cambria Math" w:eastAsia="Yu Mincho" w:hAnsi="Cambria Math" w:cs="Times New Roman"/>
+                <w:rFonts w:ascii="Cambria Math" w:eastAsia="Yu Mincho" w:hAnsi="Cambria Math" w:cs="Times New Roman" w:hint="eastAsia"/>
                 <w:b w:val="0"/>
                 <w:sz w:val="24"/>
                 <w:szCs w:val="24"/>
@@ -12053,7 +12028,7 @@
               <w:jc w:val="center"/>
               <w:cnfStyle w:val="000000000000" w:firstRow="0" w:lastRow="0" w:firstColumn="0" w:lastColumn="0" w:oddVBand="0" w:evenVBand="0" w:oddHBand="0" w:evenHBand="0" w:firstRowFirstColumn="0" w:firstRowLastColumn="0" w:lastRowFirstColumn="0" w:lastRowLastColumn="0"/>
               <w:rPr>
-                <w:rFonts w:ascii="Cambria Math" w:hAnsi="Cambria Math"/>
+                <w:rFonts w:ascii="Cambria Math" w:hAnsi="Cambria Math" w:hint="eastAsia"/>
                 <w:sz w:val="24"/>
                 <w:szCs w:val="24"/>
               </w:rPr>
@@ -12106,7 +12081,7 @@
               <w:jc w:val="center"/>
               <w:cnfStyle w:val="000000000000" w:firstRow="0" w:lastRow="0" w:firstColumn="0" w:lastColumn="0" w:oddVBand="0" w:evenVBand="0" w:oddHBand="0" w:evenHBand="0" w:firstRowFirstColumn="0" w:firstRowLastColumn="0" w:lastRowFirstColumn="0" w:lastRowLastColumn="0"/>
               <w:rPr>
-                <w:rFonts w:ascii="Cambria Math" w:eastAsia="Yu Mincho" w:hAnsi="Cambria Math" w:cs="Times New Roman"/>
+                <w:rFonts w:ascii="Cambria Math" w:eastAsia="Yu Mincho" w:hAnsi="Cambria Math" w:cs="Times New Roman" w:hint="eastAsia"/>
                 <w:sz w:val="24"/>
                 <w:szCs w:val="24"/>
               </w:rPr>
@@ -12137,7 +12112,7 @@
             <w:pPr>
               <w:jc w:val="center"/>
               <w:rPr>
-                <w:rFonts w:ascii="Cambria Math" w:eastAsia="Yu Mincho" w:hAnsi="Cambria Math" w:cs="Times New Roman"/>
+                <w:rFonts w:ascii="Cambria Math" w:eastAsia="Yu Mincho" w:hAnsi="Cambria Math" w:cs="Times New Roman" w:hint="eastAsia"/>
                 <w:b w:val="0"/>
                 <w:sz w:val="24"/>
                 <w:szCs w:val="24"/>
@@ -12164,7 +12139,7 @@
               <w:jc w:val="center"/>
               <w:cnfStyle w:val="000000000000" w:firstRow="0" w:lastRow="0" w:firstColumn="0" w:lastColumn="0" w:oddVBand="0" w:evenVBand="0" w:oddHBand="0" w:evenHBand="0" w:firstRowFirstColumn="0" w:firstRowLastColumn="0" w:lastRowFirstColumn="0" w:lastRowLastColumn="0"/>
               <w:rPr>
-                <w:rFonts w:ascii="Cambria Math" w:eastAsia="Yu Mincho" w:hAnsi="Cambria Math" w:cs="Times New Roman"/>
+                <w:rFonts w:ascii="Cambria Math" w:eastAsia="Yu Mincho" w:hAnsi="Cambria Math" w:cs="Times New Roman" w:hint="eastAsia"/>
                 <w:b/>
                 <w:sz w:val="24"/>
                 <w:szCs w:val="24"/>
@@ -12195,7 +12170,7 @@
               <w:jc w:val="center"/>
               <w:cnfStyle w:val="000000000000" w:firstRow="0" w:lastRow="0" w:firstColumn="0" w:lastColumn="0" w:oddVBand="0" w:evenVBand="0" w:oddHBand="0" w:evenHBand="0" w:firstRowFirstColumn="0" w:firstRowLastColumn="0" w:lastRowFirstColumn="0" w:lastRowLastColumn="0"/>
               <w:rPr>
-                <w:rFonts w:ascii="Cambria Math" w:eastAsia="Yu Mincho" w:hAnsi="Cambria Math" w:cs="Times New Roman"/>
+                <w:rFonts w:ascii="Cambria Math" w:eastAsia="Yu Mincho" w:hAnsi="Cambria Math" w:cs="Times New Roman" w:hint="eastAsia"/>
                 <w:sz w:val="24"/>
                 <w:szCs w:val="24"/>
               </w:rPr>
@@ -12226,7 +12201,7 @@
             <w:pPr>
               <w:jc w:val="center"/>
               <w:rPr>
-                <w:rFonts w:ascii="Cambria Math" w:eastAsia="Yu Mincho" w:hAnsi="Cambria Math" w:cs="Times New Roman"/>
+                <w:rFonts w:ascii="Cambria Math" w:eastAsia="Yu Mincho" w:hAnsi="Cambria Math" w:cs="Times New Roman" w:hint="eastAsia"/>
                 <w:b w:val="0"/>
                 <w:sz w:val="24"/>
                 <w:szCs w:val="24"/>
@@ -12253,7 +12228,7 @@
               <w:jc w:val="center"/>
               <w:cnfStyle w:val="000000000000" w:firstRow="0" w:lastRow="0" w:firstColumn="0" w:lastColumn="0" w:oddVBand="0" w:evenVBand="0" w:oddHBand="0" w:evenHBand="0" w:firstRowFirstColumn="0" w:firstRowLastColumn="0" w:lastRowFirstColumn="0" w:lastRowLastColumn="0"/>
               <w:rPr>
-                <w:rFonts w:ascii="Cambria Math" w:eastAsia="Yu Mincho" w:hAnsi="Cambria Math" w:cs="Times New Roman"/>
+                <w:rFonts w:ascii="Cambria Math" w:eastAsia="Yu Mincho" w:hAnsi="Cambria Math" w:cs="Times New Roman" w:hint="eastAsia"/>
                 <w:b/>
                 <w:sz w:val="24"/>
                 <w:szCs w:val="24"/>
@@ -12284,7 +12259,7 @@
               <w:jc w:val="center"/>
               <w:cnfStyle w:val="000000000000" w:firstRow="0" w:lastRow="0" w:firstColumn="0" w:lastColumn="0" w:oddVBand="0" w:evenVBand="0" w:oddHBand="0" w:evenHBand="0" w:firstRowFirstColumn="0" w:firstRowLastColumn="0" w:lastRowFirstColumn="0" w:lastRowLastColumn="0"/>
               <w:rPr>
-                <w:rFonts w:ascii="Cambria Math" w:eastAsia="Yu Mincho" w:hAnsi="Cambria Math" w:cs="Times New Roman"/>
+                <w:rFonts w:ascii="Cambria Math" w:eastAsia="Yu Mincho" w:hAnsi="Cambria Math" w:cs="Times New Roman" w:hint="eastAsia"/>
                 <w:sz w:val="24"/>
                 <w:szCs w:val="24"/>
               </w:rPr>
@@ -12315,7 +12290,7 @@
             <w:pPr>
               <w:jc w:val="center"/>
               <w:rPr>
-                <w:rFonts w:ascii="Cambria Math" w:eastAsia="Yu Mincho" w:hAnsi="Cambria Math" w:cs="Times New Roman"/>
+                <w:rFonts w:ascii="Cambria Math" w:eastAsia="Yu Mincho" w:hAnsi="Cambria Math" w:cs="Times New Roman" w:hint="eastAsia"/>
                 <w:b w:val="0"/>
                 <w:sz w:val="24"/>
                 <w:szCs w:val="24"/>
@@ -12342,7 +12317,7 @@
               <w:jc w:val="center"/>
               <w:cnfStyle w:val="000000000000" w:firstRow="0" w:lastRow="0" w:firstColumn="0" w:lastColumn="0" w:oddVBand="0" w:evenVBand="0" w:oddHBand="0" w:evenHBand="0" w:firstRowFirstColumn="0" w:firstRowLastColumn="0" w:lastRowFirstColumn="0" w:lastRowLastColumn="0"/>
               <w:rPr>
-                <w:rFonts w:ascii="Cambria Math" w:eastAsia="Yu Mincho" w:hAnsi="Cambria Math" w:cs="Times New Roman"/>
+                <w:rFonts w:ascii="Cambria Math" w:eastAsia="Yu Mincho" w:hAnsi="Cambria Math" w:cs="Times New Roman" w:hint="eastAsia"/>
                 <w:b/>
                 <w:sz w:val="24"/>
                 <w:szCs w:val="24"/>
@@ -12386,7 +12361,7 @@
               <w:jc w:val="center"/>
               <w:cnfStyle w:val="000000000000" w:firstRow="0" w:lastRow="0" w:firstColumn="0" w:lastColumn="0" w:oddVBand="0" w:evenVBand="0" w:oddHBand="0" w:evenHBand="0" w:firstRowFirstColumn="0" w:firstRowLastColumn="0" w:lastRowFirstColumn="0" w:lastRowLastColumn="0"/>
               <w:rPr>
-                <w:rFonts w:ascii="Cambria Math" w:eastAsia="Yu Mincho" w:hAnsi="Cambria Math" w:cs="Times New Roman"/>
+                <w:rFonts w:ascii="Cambria Math" w:eastAsia="Yu Mincho" w:hAnsi="Cambria Math" w:cs="Times New Roman" w:hint="eastAsia"/>
                 <w:sz w:val="24"/>
                 <w:szCs w:val="24"/>
               </w:rPr>
@@ -12417,7 +12392,7 @@
             <w:pPr>
               <w:jc w:val="center"/>
               <w:rPr>
-                <w:rFonts w:ascii="Cambria Math" w:eastAsia="Yu Mincho" w:hAnsi="Cambria Math" w:cs="Times New Roman"/>
+                <w:rFonts w:ascii="Cambria Math" w:eastAsia="Yu Mincho" w:hAnsi="Cambria Math" w:cs="Times New Roman" w:hint="eastAsia"/>
                 <w:b w:val="0"/>
                 <w:sz w:val="24"/>
                 <w:szCs w:val="24"/>
@@ -12435,7 +12410,7 @@
               <w:jc w:val="center"/>
               <w:cnfStyle w:val="000000000000" w:firstRow="0" w:lastRow="0" w:firstColumn="0" w:lastColumn="0" w:oddVBand="0" w:evenVBand="0" w:oddHBand="0" w:evenHBand="0" w:firstRowFirstColumn="0" w:firstRowLastColumn="0" w:lastRowFirstColumn="0" w:lastRowLastColumn="0"/>
               <w:rPr>
-                <w:rFonts w:ascii="Cambria Math" w:eastAsia="Yu Mincho" w:hAnsi="Cambria Math" w:cs="Times New Roman"/>
+                <w:rFonts w:ascii="Cambria Math" w:eastAsia="Yu Mincho" w:hAnsi="Cambria Math" w:cs="Times New Roman" w:hint="eastAsia"/>
                 <w:sz w:val="24"/>
                 <w:szCs w:val="24"/>
               </w:rPr>
@@ -12480,7 +12455,7 @@
               <w:jc w:val="center"/>
               <w:cnfStyle w:val="000000000000" w:firstRow="0" w:lastRow="0" w:firstColumn="0" w:lastColumn="0" w:oddVBand="0" w:evenVBand="0" w:oddHBand="0" w:evenHBand="0" w:firstRowFirstColumn="0" w:firstRowLastColumn="0" w:lastRowFirstColumn="0" w:lastRowLastColumn="0"/>
               <w:rPr>
-                <w:rFonts w:ascii="Cambria Math" w:eastAsia="Yu Mincho" w:hAnsi="Cambria Math" w:cs="Times New Roman"/>
+                <w:rFonts w:ascii="Cambria Math" w:eastAsia="Yu Mincho" w:hAnsi="Cambria Math" w:cs="Times New Roman" w:hint="eastAsia"/>
                 <w:sz w:val="24"/>
                 <w:szCs w:val="24"/>
               </w:rPr>
@@ -12511,7 +12486,7 @@
             <w:pPr>
               <w:jc w:val="center"/>
               <w:rPr>
-                <w:rFonts w:ascii="Cambria Math" w:eastAsia="Yu Mincho" w:hAnsi="Cambria Math" w:cs="Times New Roman"/>
+                <w:rFonts w:ascii="Cambria Math" w:eastAsia="Yu Mincho" w:hAnsi="Cambria Math" w:cs="Times New Roman" w:hint="eastAsia"/>
                 <w:b w:val="0"/>
                 <w:sz w:val="24"/>
                 <w:szCs w:val="24"/>
@@ -12538,7 +12513,7 @@
               <w:jc w:val="center"/>
               <w:cnfStyle w:val="000000000000" w:firstRow="0" w:lastRow="0" w:firstColumn="0" w:lastColumn="0" w:oddVBand="0" w:evenVBand="0" w:oddHBand="0" w:evenHBand="0" w:firstRowFirstColumn="0" w:firstRowLastColumn="0" w:lastRowFirstColumn="0" w:lastRowLastColumn="0"/>
               <w:rPr>
-                <w:rFonts w:ascii="Cambria Math" w:eastAsia="Yu Mincho" w:hAnsi="Cambria Math" w:cs="Times New Roman"/>
+                <w:rFonts w:ascii="Cambria Math" w:eastAsia="Yu Mincho" w:hAnsi="Cambria Math" w:cs="Times New Roman" w:hint="eastAsia"/>
                 <w:b/>
                 <w:sz w:val="24"/>
                 <w:szCs w:val="24"/>
@@ -12571,7 +12546,7 @@
               <w:jc w:val="center"/>
               <w:cnfStyle w:val="000000000000" w:firstRow="0" w:lastRow="0" w:firstColumn="0" w:lastColumn="0" w:oddVBand="0" w:evenVBand="0" w:oddHBand="0" w:evenHBand="0" w:firstRowFirstColumn="0" w:firstRowLastColumn="0" w:lastRowFirstColumn="0" w:lastRowLastColumn="0"/>
               <w:rPr>
-                <w:rFonts w:ascii="Cambria Math" w:eastAsia="Yu Mincho" w:hAnsi="Cambria Math" w:cs="Times New Roman"/>
+                <w:rFonts w:ascii="Cambria Math" w:eastAsia="Yu Mincho" w:hAnsi="Cambria Math" w:cs="Times New Roman" w:hint="eastAsia"/>
                 <w:sz w:val="24"/>
                 <w:szCs w:val="24"/>
               </w:rPr>
@@ -12602,7 +12577,7 @@
             <w:pPr>
               <w:jc w:val="center"/>
               <w:rPr>
-                <w:rFonts w:ascii="Cambria Math" w:eastAsia="Yu Mincho" w:hAnsi="Cambria Math" w:cs="Times New Roman"/>
+                <w:rFonts w:ascii="Cambria Math" w:eastAsia="Yu Mincho" w:hAnsi="Cambria Math" w:cs="Times New Roman" w:hint="eastAsia"/>
                 <w:b w:val="0"/>
                 <w:sz w:val="24"/>
                 <w:szCs w:val="24"/>
@@ -12629,7 +12604,7 @@
               <w:jc w:val="center"/>
               <w:cnfStyle w:val="000000000000" w:firstRow="0" w:lastRow="0" w:firstColumn="0" w:lastColumn="0" w:oddVBand="0" w:evenVBand="0" w:oddHBand="0" w:evenHBand="0" w:firstRowFirstColumn="0" w:firstRowLastColumn="0" w:lastRowFirstColumn="0" w:lastRowLastColumn="0"/>
               <w:rPr>
-                <w:rFonts w:ascii="Cambria Math" w:eastAsia="Yu Mincho" w:hAnsi="Cambria Math" w:cs="Times New Roman"/>
+                <w:rFonts w:ascii="Cambria Math" w:eastAsia="Yu Mincho" w:hAnsi="Cambria Math" w:cs="Times New Roman" w:hint="eastAsia"/>
                 <w:b/>
                 <w:sz w:val="24"/>
                 <w:szCs w:val="24"/>
@@ -12662,7 +12637,7 @@
               <w:jc w:val="center"/>
               <w:cnfStyle w:val="000000000000" w:firstRow="0" w:lastRow="0" w:firstColumn="0" w:lastColumn="0" w:oddVBand="0" w:evenVBand="0" w:oddHBand="0" w:evenHBand="0" w:firstRowFirstColumn="0" w:firstRowLastColumn="0" w:lastRowFirstColumn="0" w:lastRowLastColumn="0"/>
               <w:rPr>
-                <w:rFonts w:ascii="Cambria Math" w:eastAsia="Yu Mincho" w:hAnsi="Cambria Math" w:cs="Times New Roman"/>
+                <w:rFonts w:ascii="Cambria Math" w:eastAsia="Yu Mincho" w:hAnsi="Cambria Math" w:cs="Times New Roman" w:hint="eastAsia"/>
                 <w:sz w:val="24"/>
                 <w:szCs w:val="24"/>
               </w:rPr>
@@ -12753,7 +12728,7 @@
           <w:p>
             <w:pPr>
               <w:rPr>
-                <w:rFonts w:ascii="Cambria Math" w:hAnsi="Cambria Math"/>
+                <w:rFonts w:ascii="Cambria Math" w:hAnsi="Cambria Math" w:hint="eastAsia"/>
                 <w:b w:val="0"/>
                 <w:sz w:val="24"/>
                 <w:lang w:val="pt-BR"/>
@@ -12778,7 +12753,7 @@
             <w:pPr>
               <w:cnfStyle w:val="100000000000" w:firstRow="1" w:lastRow="0" w:firstColumn="0" w:lastColumn="0" w:oddVBand="0" w:evenVBand="0" w:oddHBand="0" w:evenHBand="0" w:firstRowFirstColumn="0" w:firstRowLastColumn="0" w:lastRowFirstColumn="0" w:lastRowLastColumn="0"/>
               <w:rPr>
-                <w:rFonts w:ascii="Cambria Math" w:hAnsi="Cambria Math"/>
+                <w:rFonts w:ascii="Cambria Math" w:hAnsi="Cambria Math" w:hint="eastAsia"/>
                 <w:b w:val="0"/>
                 <w:sz w:val="24"/>
                 <w:lang w:val="pt-BR"/>
@@ -12803,7 +12778,7 @@
             <w:pPr>
               <w:cnfStyle w:val="100000000000" w:firstRow="1" w:lastRow="0" w:firstColumn="0" w:lastColumn="0" w:oddVBand="0" w:evenVBand="0" w:oddHBand="0" w:evenHBand="0" w:firstRowFirstColumn="0" w:firstRowLastColumn="0" w:lastRowFirstColumn="0" w:lastRowLastColumn="0"/>
               <w:rPr>
-                <w:rFonts w:ascii="Cambria Math" w:hAnsi="Cambria Math"/>
+                <w:rFonts w:ascii="Cambria Math" w:hAnsi="Cambria Math" w:hint="eastAsia"/>
                 <w:b w:val="0"/>
                 <w:sz w:val="24"/>
                 <w:lang w:val="pt-BR"/>
@@ -12828,7 +12803,7 @@
             <w:pPr>
               <w:cnfStyle w:val="100000000000" w:firstRow="1" w:lastRow="0" w:firstColumn="0" w:lastColumn="0" w:oddVBand="0" w:evenVBand="0" w:oddHBand="0" w:evenHBand="0" w:firstRowFirstColumn="0" w:firstRowLastColumn="0" w:lastRowFirstColumn="0" w:lastRowLastColumn="0"/>
               <w:rPr>
-                <w:rFonts w:ascii="Cambria Math" w:hAnsi="Cambria Math"/>
+                <w:rFonts w:ascii="Cambria Math" w:hAnsi="Cambria Math" w:hint="eastAsia"/>
                 <w:b w:val="0"/>
                 <w:sz w:val="24"/>
                 <w:lang w:val="pt-BR"/>
@@ -12853,7 +12828,7 @@
             <w:pPr>
               <w:cnfStyle w:val="100000000000" w:firstRow="1" w:lastRow="0" w:firstColumn="0" w:lastColumn="0" w:oddVBand="0" w:evenVBand="0" w:oddHBand="0" w:evenHBand="0" w:firstRowFirstColumn="0" w:firstRowLastColumn="0" w:lastRowFirstColumn="0" w:lastRowLastColumn="0"/>
               <w:rPr>
-                <w:rFonts w:ascii="Cambria Math" w:hAnsi="Cambria Math"/>
+                <w:rFonts w:ascii="Cambria Math" w:hAnsi="Cambria Math" w:hint="eastAsia"/>
                 <w:b w:val="0"/>
                 <w:sz w:val="24"/>
                 <w:lang w:val="pt-BR"/>
@@ -12878,7 +12853,7 @@
             <w:pPr>
               <w:cnfStyle w:val="100000000000" w:firstRow="1" w:lastRow="0" w:firstColumn="0" w:lastColumn="0" w:oddVBand="0" w:evenVBand="0" w:oddHBand="0" w:evenHBand="0" w:firstRowFirstColumn="0" w:firstRowLastColumn="0" w:lastRowFirstColumn="0" w:lastRowLastColumn="0"/>
               <w:rPr>
-                <w:rFonts w:ascii="Cambria Math" w:hAnsi="Cambria Math"/>
+                <w:rFonts w:ascii="Cambria Math" w:hAnsi="Cambria Math" w:hint="eastAsia"/>
                 <w:b w:val="0"/>
                 <w:sz w:val="24"/>
                 <w:lang w:val="pt-BR"/>
@@ -12909,7 +12884,7 @@
           <w:p>
             <w:pPr>
               <w:rPr>
-                <w:rFonts w:ascii="Cambria Math" w:hAnsi="Cambria Math"/>
+                <w:rFonts w:ascii="Cambria Math" w:hAnsi="Cambria Math" w:hint="eastAsia"/>
                 <w:b w:val="0"/>
                 <w:sz w:val="24"/>
                 <w:lang w:val="pt-BR"/>
@@ -12934,7 +12909,7 @@
             <w:pPr>
               <w:cnfStyle w:val="000000100000" w:firstRow="0" w:lastRow="0" w:firstColumn="0" w:lastColumn="0" w:oddVBand="0" w:evenVBand="0" w:oddHBand="1" w:evenHBand="0" w:firstRowFirstColumn="0" w:firstRowLastColumn="0" w:lastRowFirstColumn="0" w:lastRowLastColumn="0"/>
               <w:rPr>
-                <w:rFonts w:ascii="Cambria Math" w:hAnsi="Cambria Math"/>
+                <w:rFonts w:ascii="Cambria Math" w:hAnsi="Cambria Math" w:hint="eastAsia"/>
                 <w:sz w:val="24"/>
                 <w:lang w:val="pt-BR"/>
               </w:rPr>
@@ -12957,7 +12932,7 @@
             <w:pPr>
               <w:cnfStyle w:val="000000100000" w:firstRow="0" w:lastRow="0" w:firstColumn="0" w:lastColumn="0" w:oddVBand="0" w:evenVBand="0" w:oddHBand="1" w:evenHBand="0" w:firstRowFirstColumn="0" w:firstRowLastColumn="0" w:lastRowFirstColumn="0" w:lastRowLastColumn="0"/>
               <w:rPr>
-                <w:rFonts w:ascii="Cambria Math" w:hAnsi="Cambria Math"/>
+                <w:rFonts w:ascii="Cambria Math" w:hAnsi="Cambria Math" w:hint="eastAsia"/>
                 <w:sz w:val="24"/>
                 <w:lang w:val="pt-BR"/>
               </w:rPr>
@@ -12980,7 +12955,7 @@
             <w:pPr>
               <w:cnfStyle w:val="000000100000" w:firstRow="0" w:lastRow="0" w:firstColumn="0" w:lastColumn="0" w:oddVBand="0" w:evenVBand="0" w:oddHBand="1" w:evenHBand="0" w:firstRowFirstColumn="0" w:firstRowLastColumn="0" w:lastRowFirstColumn="0" w:lastRowLastColumn="0"/>
               <w:rPr>
-                <w:rFonts w:ascii="Cambria Math" w:hAnsi="Cambria Math"/>
+                <w:rFonts w:ascii="Cambria Math" w:hAnsi="Cambria Math" w:hint="eastAsia"/>
                 <w:sz w:val="24"/>
                 <w:lang w:val="pt-BR"/>
               </w:rPr>
@@ -13003,7 +12978,7 @@
             <w:pPr>
               <w:cnfStyle w:val="000000100000" w:firstRow="0" w:lastRow="0" w:firstColumn="0" w:lastColumn="0" w:oddVBand="0" w:evenVBand="0" w:oddHBand="1" w:evenHBand="0" w:firstRowFirstColumn="0" w:firstRowLastColumn="0" w:lastRowFirstColumn="0" w:lastRowLastColumn="0"/>
               <w:rPr>
-                <w:rFonts w:ascii="Cambria Math" w:hAnsi="Cambria Math"/>
+                <w:rFonts w:ascii="Cambria Math" w:hAnsi="Cambria Math" w:hint="eastAsia"/>
                 <w:sz w:val="24"/>
                 <w:lang w:val="pt-BR"/>
               </w:rPr>
@@ -13026,7 +13001,7 @@
             <w:pPr>
               <w:cnfStyle w:val="000000100000" w:firstRow="0" w:lastRow="0" w:firstColumn="0" w:lastColumn="0" w:oddVBand="0" w:evenVBand="0" w:oddHBand="1" w:evenHBand="0" w:firstRowFirstColumn="0" w:firstRowLastColumn="0" w:lastRowFirstColumn="0" w:lastRowLastColumn="0"/>
               <w:rPr>
-                <w:rFonts w:ascii="Cambria Math" w:hAnsi="Cambria Math"/>
+                <w:rFonts w:ascii="Cambria Math" w:hAnsi="Cambria Math" w:hint="eastAsia"/>
                 <w:sz w:val="24"/>
                 <w:lang w:val="pt-BR"/>
               </w:rPr>
@@ -13054,7 +13029,7 @@
           <w:p>
             <w:pPr>
               <w:rPr>
-                <w:rFonts w:ascii="Cambria Math" w:hAnsi="Cambria Math"/>
+                <w:rFonts w:ascii="Cambria Math" w:hAnsi="Cambria Math" w:hint="eastAsia"/>
                 <w:b w:val="0"/>
                 <w:sz w:val="24"/>
                 <w:lang w:val="pt-BR"/>
@@ -13079,7 +13054,7 @@
             <w:pPr>
               <w:cnfStyle w:val="000000000000" w:firstRow="0" w:lastRow="0" w:firstColumn="0" w:lastColumn="0" w:oddVBand="0" w:evenVBand="0" w:oddHBand="0" w:evenHBand="0" w:firstRowFirstColumn="0" w:firstRowLastColumn="0" w:lastRowFirstColumn="0" w:lastRowLastColumn="0"/>
               <w:rPr>
-                <w:rFonts w:ascii="Cambria Math" w:hAnsi="Cambria Math"/>
+                <w:rFonts w:ascii="Cambria Math" w:hAnsi="Cambria Math" w:hint="eastAsia"/>
                 <w:sz w:val="24"/>
                 <w:lang w:val="pt-BR"/>
               </w:rPr>
@@ -13102,7 +13077,7 @@
             <w:pPr>
               <w:cnfStyle w:val="000000000000" w:firstRow="0" w:lastRow="0" w:firstColumn="0" w:lastColumn="0" w:oddVBand="0" w:evenVBand="0" w:oddHBand="0" w:evenHBand="0" w:firstRowFirstColumn="0" w:firstRowLastColumn="0" w:lastRowFirstColumn="0" w:lastRowLastColumn="0"/>
               <w:rPr>
-                <w:rFonts w:ascii="Cambria Math" w:hAnsi="Cambria Math"/>
+                <w:rFonts w:ascii="Cambria Math" w:hAnsi="Cambria Math" w:hint="eastAsia"/>
                 <w:sz w:val="24"/>
                 <w:lang w:val="pt-BR"/>
               </w:rPr>
@@ -13125,7 +13100,7 @@
             <w:pPr>
               <w:cnfStyle w:val="000000000000" w:firstRow="0" w:lastRow="0" w:firstColumn="0" w:lastColumn="0" w:oddVBand="0" w:evenVBand="0" w:oddHBand="0" w:evenHBand="0" w:firstRowFirstColumn="0" w:firstRowLastColumn="0" w:lastRowFirstColumn="0" w:lastRowLastColumn="0"/>
               <w:rPr>
-                <w:rFonts w:ascii="Cambria Math" w:hAnsi="Cambria Math"/>
+                <w:rFonts w:ascii="Cambria Math" w:hAnsi="Cambria Math" w:hint="eastAsia"/>
                 <w:sz w:val="24"/>
                 <w:lang w:val="pt-BR"/>
               </w:rPr>
@@ -13148,7 +13123,7 @@
             <w:pPr>
               <w:cnfStyle w:val="000000000000" w:firstRow="0" w:lastRow="0" w:firstColumn="0" w:lastColumn="0" w:oddVBand="0" w:evenVBand="0" w:oddHBand="0" w:evenHBand="0" w:firstRowFirstColumn="0" w:firstRowLastColumn="0" w:lastRowFirstColumn="0" w:lastRowLastColumn="0"/>
               <w:rPr>
-                <w:rFonts w:ascii="Cambria Math" w:hAnsi="Cambria Math"/>
+                <w:rFonts w:ascii="Cambria Math" w:hAnsi="Cambria Math" w:hint="eastAsia"/>
                 <w:sz w:val="24"/>
                 <w:lang w:val="pt-BR"/>
               </w:rPr>
@@ -13171,7 +13146,7 @@
             <w:pPr>
               <w:cnfStyle w:val="000000000000" w:firstRow="0" w:lastRow="0" w:firstColumn="0" w:lastColumn="0" w:oddVBand="0" w:evenVBand="0" w:oddHBand="0" w:evenHBand="0" w:firstRowFirstColumn="0" w:firstRowLastColumn="0" w:lastRowFirstColumn="0" w:lastRowLastColumn="0"/>
               <w:rPr>
-                <w:rFonts w:ascii="Cambria Math" w:hAnsi="Cambria Math"/>
+                <w:rFonts w:ascii="Cambria Math" w:hAnsi="Cambria Math" w:hint="eastAsia"/>
                 <w:sz w:val="24"/>
                 <w:lang w:val="pt-BR"/>
               </w:rPr>
@@ -13200,7 +13175,7 @@
           <w:p>
             <w:pPr>
               <w:rPr>
-                <w:rFonts w:ascii="Cambria Math" w:hAnsi="Cambria Math"/>
+                <w:rFonts w:ascii="Cambria Math" w:hAnsi="Cambria Math" w:hint="eastAsia"/>
                 <w:b w:val="0"/>
                 <w:sz w:val="24"/>
                 <w:lang w:val="pt-BR"/>
@@ -13225,7 +13200,7 @@
             <w:pPr>
               <w:cnfStyle w:val="000000100000" w:firstRow="0" w:lastRow="0" w:firstColumn="0" w:lastColumn="0" w:oddVBand="0" w:evenVBand="0" w:oddHBand="1" w:evenHBand="0" w:firstRowFirstColumn="0" w:firstRowLastColumn="0" w:lastRowFirstColumn="0" w:lastRowLastColumn="0"/>
               <w:rPr>
-                <w:rFonts w:ascii="Cambria Math" w:hAnsi="Cambria Math"/>
+                <w:rFonts w:ascii="Cambria Math" w:hAnsi="Cambria Math" w:hint="eastAsia"/>
                 <w:sz w:val="24"/>
                 <w:lang w:val="pt-BR"/>
               </w:rPr>
@@ -13248,7 +13223,7 @@
             <w:pPr>
               <w:cnfStyle w:val="000000100000" w:firstRow="0" w:lastRow="0" w:firstColumn="0" w:lastColumn="0" w:oddVBand="0" w:evenVBand="0" w:oddHBand="1" w:evenHBand="0" w:firstRowFirstColumn="0" w:firstRowLastColumn="0" w:lastRowFirstColumn="0" w:lastRowLastColumn="0"/>
               <w:rPr>
-                <w:rFonts w:ascii="Cambria Math" w:hAnsi="Cambria Math"/>
+                <w:rFonts w:ascii="Cambria Math" w:hAnsi="Cambria Math" w:hint="eastAsia"/>
                 <w:sz w:val="24"/>
                 <w:lang w:val="pt-BR"/>
               </w:rPr>
@@ -13271,7 +13246,7 @@
             <w:pPr>
               <w:cnfStyle w:val="000000100000" w:firstRow="0" w:lastRow="0" w:firstColumn="0" w:lastColumn="0" w:oddVBand="0" w:evenVBand="0" w:oddHBand="1" w:evenHBand="0" w:firstRowFirstColumn="0" w:firstRowLastColumn="0" w:lastRowFirstColumn="0" w:lastRowLastColumn="0"/>
               <w:rPr>
-                <w:rFonts w:ascii="Cambria Math" w:hAnsi="Cambria Math"/>
+                <w:rFonts w:ascii="Cambria Math" w:hAnsi="Cambria Math" w:hint="eastAsia"/>
                 <w:sz w:val="24"/>
                 <w:lang w:val="pt-BR"/>
               </w:rPr>
@@ -13294,7 +13269,7 @@
             <w:pPr>
               <w:cnfStyle w:val="000000100000" w:firstRow="0" w:lastRow="0" w:firstColumn="0" w:lastColumn="0" w:oddVBand="0" w:evenVBand="0" w:oddHBand="1" w:evenHBand="0" w:firstRowFirstColumn="0" w:firstRowLastColumn="0" w:lastRowFirstColumn="0" w:lastRowLastColumn="0"/>
               <w:rPr>
-                <w:rFonts w:ascii="Cambria Math" w:hAnsi="Cambria Math"/>
+                <w:rFonts w:ascii="Cambria Math" w:hAnsi="Cambria Math" w:hint="eastAsia"/>
                 <w:sz w:val="24"/>
                 <w:lang w:val="pt-BR"/>
               </w:rPr>
@@ -13317,7 +13292,7 @@
             <w:pPr>
               <w:cnfStyle w:val="000000100000" w:firstRow="0" w:lastRow="0" w:firstColumn="0" w:lastColumn="0" w:oddVBand="0" w:evenVBand="0" w:oddHBand="1" w:evenHBand="0" w:firstRowFirstColumn="0" w:firstRowLastColumn="0" w:lastRowFirstColumn="0" w:lastRowLastColumn="0"/>
               <w:rPr>
-                <w:rFonts w:ascii="Cambria Math" w:hAnsi="Cambria Math"/>
+                <w:rFonts w:ascii="Cambria Math" w:hAnsi="Cambria Math" w:hint="eastAsia"/>
                 <w:sz w:val="24"/>
                 <w:lang w:val="pt-BR"/>
               </w:rPr>
@@ -13416,7 +13391,7 @@
           <w:p>
             <w:pPr>
               <w:rPr>
-                <w:rFonts w:ascii="Cambria Math" w:hAnsi="Cambria Math"/>
+                <w:rFonts w:ascii="Cambria Math" w:hAnsi="Cambria Math" w:hint="eastAsia"/>
                 <w:b w:val="0"/>
                 <w:sz w:val="24"/>
                 <w:lang w:val="pt-BR"/>
@@ -13441,7 +13416,7 @@
             <w:pPr>
               <w:cnfStyle w:val="100000000000" w:firstRow="1" w:lastRow="0" w:firstColumn="0" w:lastColumn="0" w:oddVBand="0" w:evenVBand="0" w:oddHBand="0" w:evenHBand="0" w:firstRowFirstColumn="0" w:firstRowLastColumn="0" w:lastRowFirstColumn="0" w:lastRowLastColumn="0"/>
               <w:rPr>
-                <w:rFonts w:ascii="Cambria Math" w:hAnsi="Cambria Math"/>
+                <w:rFonts w:ascii="Cambria Math" w:hAnsi="Cambria Math" w:hint="eastAsia"/>
                 <w:b w:val="0"/>
                 <w:sz w:val="24"/>
                 <w:lang w:val="pt-BR"/>
@@ -13466,7 +13441,7 @@
             <w:pPr>
               <w:cnfStyle w:val="100000000000" w:firstRow="1" w:lastRow="0" w:firstColumn="0" w:lastColumn="0" w:oddVBand="0" w:evenVBand="0" w:oddHBand="0" w:evenHBand="0" w:firstRowFirstColumn="0" w:firstRowLastColumn="0" w:lastRowFirstColumn="0" w:lastRowLastColumn="0"/>
               <w:rPr>
-                <w:rFonts w:ascii="Cambria Math" w:hAnsi="Cambria Math"/>
+                <w:rFonts w:ascii="Cambria Math" w:hAnsi="Cambria Math" w:hint="eastAsia"/>
                 <w:b w:val="0"/>
                 <w:sz w:val="24"/>
                 <w:lang w:val="pt-BR"/>
@@ -13491,7 +13466,7 @@
             <w:pPr>
               <w:cnfStyle w:val="100000000000" w:firstRow="1" w:lastRow="0" w:firstColumn="0" w:lastColumn="0" w:oddVBand="0" w:evenVBand="0" w:oddHBand="0" w:evenHBand="0" w:firstRowFirstColumn="0" w:firstRowLastColumn="0" w:lastRowFirstColumn="0" w:lastRowLastColumn="0"/>
               <w:rPr>
-                <w:rFonts w:ascii="Cambria Math" w:hAnsi="Cambria Math"/>
+                <w:rFonts w:ascii="Cambria Math" w:hAnsi="Cambria Math" w:hint="eastAsia"/>
                 <w:b w:val="0"/>
                 <w:sz w:val="24"/>
                 <w:lang w:val="pt-BR"/>
@@ -13516,7 +13491,7 @@
             <w:pPr>
               <w:cnfStyle w:val="100000000000" w:firstRow="1" w:lastRow="0" w:firstColumn="0" w:lastColumn="0" w:oddVBand="0" w:evenVBand="0" w:oddHBand="0" w:evenHBand="0" w:firstRowFirstColumn="0" w:firstRowLastColumn="0" w:lastRowFirstColumn="0" w:lastRowLastColumn="0"/>
               <w:rPr>
-                <w:rFonts w:ascii="Cambria Math" w:hAnsi="Cambria Math"/>
+                <w:rFonts w:ascii="Cambria Math" w:hAnsi="Cambria Math" w:hint="eastAsia"/>
                 <w:b w:val="0"/>
                 <w:sz w:val="24"/>
                 <w:lang w:val="pt-BR"/>
@@ -13541,7 +13516,7 @@
             <w:pPr>
               <w:cnfStyle w:val="100000000000" w:firstRow="1" w:lastRow="0" w:firstColumn="0" w:lastColumn="0" w:oddVBand="0" w:evenVBand="0" w:oddHBand="0" w:evenHBand="0" w:firstRowFirstColumn="0" w:firstRowLastColumn="0" w:lastRowFirstColumn="0" w:lastRowLastColumn="0"/>
               <w:rPr>
-                <w:rFonts w:ascii="Cambria Math" w:hAnsi="Cambria Math"/>
+                <w:rFonts w:ascii="Cambria Math" w:hAnsi="Cambria Math" w:hint="eastAsia"/>
                 <w:b w:val="0"/>
                 <w:sz w:val="24"/>
                 <w:lang w:val="pt-BR"/>
@@ -13572,7 +13547,7 @@
           <w:p>
             <w:pPr>
               <w:rPr>
-                <w:rFonts w:ascii="Cambria Math" w:hAnsi="Cambria Math"/>
+                <w:rFonts w:ascii="Cambria Math" w:hAnsi="Cambria Math" w:hint="eastAsia"/>
                 <w:b w:val="0"/>
                 <w:sz w:val="24"/>
                 <w:lang w:val="pt-BR"/>
@@ -13597,7 +13572,7 @@
             <w:pPr>
               <w:cnfStyle w:val="000000100000" w:firstRow="0" w:lastRow="0" w:firstColumn="0" w:lastColumn="0" w:oddVBand="0" w:evenVBand="0" w:oddHBand="1" w:evenHBand="0" w:firstRowFirstColumn="0" w:firstRowLastColumn="0" w:lastRowFirstColumn="0" w:lastRowLastColumn="0"/>
               <w:rPr>
-                <w:rFonts w:ascii="Cambria Math" w:hAnsi="Cambria Math"/>
+                <w:rFonts w:ascii="Cambria Math" w:hAnsi="Cambria Math" w:hint="eastAsia"/>
                 <w:sz w:val="24"/>
                 <w:lang w:val="pt-BR"/>
               </w:rPr>
@@ -13620,7 +13595,7 @@
             <w:pPr>
               <w:cnfStyle w:val="000000100000" w:firstRow="0" w:lastRow="0" w:firstColumn="0" w:lastColumn="0" w:oddVBand="0" w:evenVBand="0" w:oddHBand="1" w:evenHBand="0" w:firstRowFirstColumn="0" w:firstRowLastColumn="0" w:lastRowFirstColumn="0" w:lastRowLastColumn="0"/>
               <w:rPr>
-                <w:rFonts w:ascii="Cambria Math" w:hAnsi="Cambria Math"/>
+                <w:rFonts w:ascii="Cambria Math" w:hAnsi="Cambria Math" w:hint="eastAsia"/>
                 <w:sz w:val="24"/>
                 <w:lang w:val="pt-BR"/>
               </w:rPr>
@@ -13643,7 +13618,7 @@
             <w:pPr>
               <w:cnfStyle w:val="000000100000" w:firstRow="0" w:lastRow="0" w:firstColumn="0" w:lastColumn="0" w:oddVBand="0" w:evenVBand="0" w:oddHBand="1" w:evenHBand="0" w:firstRowFirstColumn="0" w:firstRowLastColumn="0" w:lastRowFirstColumn="0" w:lastRowLastColumn="0"/>
               <w:rPr>
-                <w:rFonts w:ascii="Cambria Math" w:hAnsi="Cambria Math"/>
+                <w:rFonts w:ascii="Cambria Math" w:hAnsi="Cambria Math" w:hint="eastAsia"/>
                 <w:sz w:val="24"/>
                 <w:lang w:val="pt-BR"/>
               </w:rPr>
@@ -13666,7 +13641,7 @@
             <w:pPr>
               <w:cnfStyle w:val="000000100000" w:firstRow="0" w:lastRow="0" w:firstColumn="0" w:lastColumn="0" w:oddVBand="0" w:evenVBand="0" w:oddHBand="1" w:evenHBand="0" w:firstRowFirstColumn="0" w:firstRowLastColumn="0" w:lastRowFirstColumn="0" w:lastRowLastColumn="0"/>
               <w:rPr>
-                <w:rFonts w:ascii="Cambria Math" w:hAnsi="Cambria Math"/>
+                <w:rFonts w:ascii="Cambria Math" w:hAnsi="Cambria Math" w:hint="eastAsia"/>
                 <w:sz w:val="24"/>
                 <w:lang w:val="pt-BR"/>
               </w:rPr>
@@ -13689,7 +13664,7 @@
             <w:pPr>
               <w:cnfStyle w:val="000000100000" w:firstRow="0" w:lastRow="0" w:firstColumn="0" w:lastColumn="0" w:oddVBand="0" w:evenVBand="0" w:oddHBand="1" w:evenHBand="0" w:firstRowFirstColumn="0" w:firstRowLastColumn="0" w:lastRowFirstColumn="0" w:lastRowLastColumn="0"/>
               <w:rPr>
-                <w:rFonts w:ascii="Cambria Math" w:hAnsi="Cambria Math"/>
+                <w:rFonts w:ascii="Cambria Math" w:hAnsi="Cambria Math" w:hint="eastAsia"/>
                 <w:sz w:val="24"/>
                 <w:lang w:val="pt-BR"/>
               </w:rPr>
@@ -13717,7 +13692,7 @@
           <w:p>
             <w:pPr>
               <w:rPr>
-                <w:rFonts w:ascii="Cambria Math" w:hAnsi="Cambria Math"/>
+                <w:rFonts w:ascii="Cambria Math" w:hAnsi="Cambria Math" w:hint="eastAsia"/>
                 <w:b w:val="0"/>
                 <w:sz w:val="24"/>
                 <w:lang w:val="pt-BR"/>
@@ -13742,7 +13717,7 @@
             <w:pPr>
               <w:cnfStyle w:val="000000000000" w:firstRow="0" w:lastRow="0" w:firstColumn="0" w:lastColumn="0" w:oddVBand="0" w:evenVBand="0" w:oddHBand="0" w:evenHBand="0" w:firstRowFirstColumn="0" w:firstRowLastColumn="0" w:lastRowFirstColumn="0" w:lastRowLastColumn="0"/>
               <w:rPr>
-                <w:rFonts w:ascii="Cambria Math" w:hAnsi="Cambria Math"/>
+                <w:rFonts w:ascii="Cambria Math" w:hAnsi="Cambria Math" w:hint="eastAsia"/>
                 <w:sz w:val="24"/>
                 <w:lang w:val="pt-BR"/>
               </w:rPr>
@@ -13765,7 +13740,7 @@
             <w:pPr>
               <w:cnfStyle w:val="000000000000" w:firstRow="0" w:lastRow="0" w:firstColumn="0" w:lastColumn="0" w:oddVBand="0" w:evenVBand="0" w:oddHBand="0" w:evenHBand="0" w:firstRowFirstColumn="0" w:firstRowLastColumn="0" w:lastRowFirstColumn="0" w:lastRowLastColumn="0"/>
               <w:rPr>
-                <w:rFonts w:ascii="Cambria Math" w:hAnsi="Cambria Math"/>
+                <w:rFonts w:ascii="Cambria Math" w:hAnsi="Cambria Math" w:hint="eastAsia"/>
                 <w:sz w:val="24"/>
                 <w:lang w:val="pt-BR"/>
               </w:rPr>
@@ -13788,7 +13763,7 @@
             <w:pPr>
               <w:cnfStyle w:val="000000000000" w:firstRow="0" w:lastRow="0" w:firstColumn="0" w:lastColumn="0" w:oddVBand="0" w:evenVBand="0" w:oddHBand="0" w:evenHBand="0" w:firstRowFirstColumn="0" w:firstRowLastColumn="0" w:lastRowFirstColumn="0" w:lastRowLastColumn="0"/>
               <w:rPr>
-                <w:rFonts w:ascii="Cambria Math" w:hAnsi="Cambria Math"/>
+                <w:rFonts w:ascii="Cambria Math" w:hAnsi="Cambria Math" w:hint="eastAsia"/>
                 <w:sz w:val="24"/>
                 <w:lang w:val="pt-BR"/>
               </w:rPr>
@@ -13811,7 +13786,7 @@
             <w:pPr>
               <w:cnfStyle w:val="000000000000" w:firstRow="0" w:lastRow="0" w:firstColumn="0" w:lastColumn="0" w:oddVBand="0" w:evenVBand="0" w:oddHBand="0" w:evenHBand="0" w:firstRowFirstColumn="0" w:firstRowLastColumn="0" w:lastRowFirstColumn="0" w:lastRowLastColumn="0"/>
               <w:rPr>
-                <w:rFonts w:ascii="Cambria Math" w:hAnsi="Cambria Math"/>
+                <w:rFonts w:ascii="Cambria Math" w:hAnsi="Cambria Math" w:hint="eastAsia"/>
                 <w:sz w:val="24"/>
                 <w:lang w:val="pt-BR"/>
               </w:rPr>
@@ -13834,7 +13809,7 @@
             <w:pPr>
               <w:cnfStyle w:val="000000000000" w:firstRow="0" w:lastRow="0" w:firstColumn="0" w:lastColumn="0" w:oddVBand="0" w:evenVBand="0" w:oddHBand="0" w:evenHBand="0" w:firstRowFirstColumn="0" w:firstRowLastColumn="0" w:lastRowFirstColumn="0" w:lastRowLastColumn="0"/>
               <w:rPr>
-                <w:rFonts w:ascii="Cambria Math" w:hAnsi="Cambria Math"/>
+                <w:rFonts w:ascii="Cambria Math" w:hAnsi="Cambria Math" w:hint="eastAsia"/>
                 <w:sz w:val="24"/>
                 <w:lang w:val="pt-BR"/>
               </w:rPr>
@@ -14140,15 +14115,7 @@
         <w:rPr>
           <w:lang w:val="pt-BR"/>
         </w:rPr>
-        <w:t>Literais de caractere possue</w:t>
-      </w:r>
-      <w:bookmarkStart w:id="13" w:name="_GoBack"/>
-      <w:bookmarkEnd w:id="13"/>
-      <w:r>
-        <w:rPr>
-          <w:lang w:val="pt-BR"/>
-        </w:rPr>
-        <w:t>m tamanho exatamente igual a 1, enquanto strings não possuem restrições.</w:t>
+        <w:t>Literais de caractere possuem tamanho exatamente igual a 1, enquanto strings não possuem restrições.</w:t>
       </w:r>
     </w:p>
     <w:p>
@@ -14158,7 +14125,7 @@
           <w:lang w:val="pt-BR"/>
         </w:rPr>
       </w:pPr>
-      <w:bookmarkStart w:id="14" w:name="_Toc465500951"/>
+      <w:bookmarkStart w:id="13" w:name="_Toc465500951"/>
       <w:r>
         <w:rPr>
           <w:lang w:val="pt-BR"/>
@@ -14178,7 +14145,7 @@
         </w:rPr>
         <w:t>tico</w:t>
       </w:r>
-      <w:bookmarkEnd w:id="14"/>
+      <w:bookmarkEnd w:id="13"/>
     </w:p>
     <w:p>
       <w:pPr>
@@ -14268,7 +14235,7 @@
             <w:pPr>
               <w:jc w:val="center"/>
               <w:rPr>
-                <w:rFonts w:ascii="Cambria Math" w:hAnsi="Cambria Math"/>
+                <w:rFonts w:ascii="Cambria Math" w:hAnsi="Cambria Math" w:hint="eastAsia"/>
                 <w:b w:val="0"/>
                 <w:sz w:val="24"/>
                 <w:szCs w:val="32"/>
@@ -14465,7 +14432,7 @@
               <w:jc w:val="center"/>
               <w:cnfStyle w:val="000000000000" w:firstRow="0" w:lastRow="0" w:firstColumn="0" w:lastColumn="0" w:oddVBand="0" w:evenVBand="0" w:oddHBand="0" w:evenHBand="0" w:firstRowFirstColumn="0" w:firstRowLastColumn="0" w:lastRowFirstColumn="0" w:lastRowLastColumn="0"/>
               <w:rPr>
-                <w:rFonts w:ascii="Cambria Math" w:hAnsi="Cambria Math"/>
+                <w:rFonts w:ascii="Cambria Math" w:hAnsi="Cambria Math" w:hint="eastAsia"/>
                 <w:sz w:val="24"/>
                 <w:szCs w:val="32"/>
                 <w:lang w:val="pt-BR"/>
@@ -14645,7 +14612,7 @@
             <w:pPr>
               <w:jc w:val="center"/>
               <w:rPr>
-                <w:rFonts w:ascii="Cambria Math" w:hAnsi="Cambria Math"/>
+                <w:rFonts w:ascii="Cambria Math" w:hAnsi="Cambria Math" w:hint="eastAsia"/>
                 <w:b w:val="0"/>
                 <w:sz w:val="24"/>
                 <w:szCs w:val="24"/>
@@ -14973,7 +14940,7 @@
               <w:jc w:val="center"/>
               <w:cnfStyle w:val="000000000000" w:firstRow="0" w:lastRow="0" w:firstColumn="0" w:lastColumn="0" w:oddVBand="0" w:evenVBand="0" w:oddHBand="0" w:evenHBand="0" w:firstRowFirstColumn="0" w:firstRowLastColumn="0" w:lastRowFirstColumn="0" w:lastRowLastColumn="0"/>
               <w:rPr>
-                <w:rFonts w:ascii="Cambria Math" w:hAnsi="Cambria Math"/>
+                <w:rFonts w:ascii="Cambria Math" w:hAnsi="Cambria Math" w:hint="eastAsia"/>
                 <w:sz w:val="24"/>
                 <w:szCs w:val="24"/>
               </w:rPr>
@@ -15323,7 +15290,7 @@
             <w:pPr>
               <w:jc w:val="center"/>
               <w:rPr>
-                <w:rFonts w:ascii="Cambria Math" w:hAnsi="Cambria Math"/>
+                <w:rFonts w:ascii="Cambria Math" w:hAnsi="Cambria Math" w:hint="eastAsia"/>
                 <w:b w:val="0"/>
                 <w:sz w:val="24"/>
                 <w:szCs w:val="24"/>
@@ -15555,7 +15522,7 @@
               <w:jc w:val="center"/>
               <w:cnfStyle w:val="000000000000" w:firstRow="0" w:lastRow="0" w:firstColumn="0" w:lastColumn="0" w:oddVBand="0" w:evenVBand="0" w:oddHBand="0" w:evenHBand="0" w:firstRowFirstColumn="0" w:firstRowLastColumn="0" w:lastRowFirstColumn="0" w:lastRowLastColumn="0"/>
               <w:rPr>
-                <w:rFonts w:ascii="Cambria Math" w:hAnsi="Cambria Math"/>
+                <w:rFonts w:ascii="Cambria Math" w:hAnsi="Cambria Math" w:hint="eastAsia"/>
                 <w:sz w:val="24"/>
                 <w:szCs w:val="24"/>
               </w:rPr>
@@ -15749,7 +15716,7 @@
             <w:pPr>
               <w:jc w:val="center"/>
               <w:rPr>
-                <w:rFonts w:ascii="Cambria Math" w:hAnsi="Cambria Math"/>
+                <w:rFonts w:ascii="Cambria Math" w:hAnsi="Cambria Math" w:hint="eastAsia"/>
                 <w:b w:val="0"/>
                 <w:sz w:val="24"/>
                 <w:szCs w:val="32"/>
@@ -15927,7 +15894,7 @@
               <w:jc w:val="center"/>
               <w:cnfStyle w:val="000000000000" w:firstRow="0" w:lastRow="0" w:firstColumn="0" w:lastColumn="0" w:oddVBand="0" w:evenVBand="0" w:oddHBand="0" w:evenHBand="0" w:firstRowFirstColumn="0" w:firstRowLastColumn="0" w:lastRowFirstColumn="0" w:lastRowLastColumn="0"/>
               <w:rPr>
-                <w:rFonts w:ascii="Cambria Math" w:hAnsi="Cambria Math"/>
+                <w:rFonts w:ascii="Cambria Math" w:hAnsi="Cambria Math" w:hint="eastAsia"/>
                 <w:sz w:val="24"/>
                 <w:szCs w:val="32"/>
               </w:rPr>
@@ -16830,7 +16797,7 @@
               <w:spacing w:line="276" w:lineRule="auto"/>
               <w:jc w:val="center"/>
               <w:rPr>
-                <w:rFonts w:ascii="Cambria Math" w:hAnsi="Cambria Math"/>
+                <w:rFonts w:ascii="Cambria Math" w:hAnsi="Cambria Math" w:hint="eastAsia"/>
                 <w:b w:val="0"/>
                 <w:sz w:val="24"/>
                 <w:szCs w:val="24"/>
@@ -17106,7 +17073,7 @@
               <w:jc w:val="center"/>
               <w:cnfStyle w:val="000000000000" w:firstRow="0" w:lastRow="0" w:firstColumn="0" w:lastColumn="0" w:oddVBand="0" w:evenVBand="0" w:oddHBand="0" w:evenHBand="0" w:firstRowFirstColumn="0" w:firstRowLastColumn="0" w:lastRowFirstColumn="0" w:lastRowLastColumn="0"/>
               <w:rPr>
-                <w:rFonts w:ascii="Cambria Math" w:hAnsi="Cambria Math"/>
+                <w:rFonts w:ascii="Cambria Math" w:hAnsi="Cambria Math" w:hint="eastAsia"/>
                 <w:sz w:val="24"/>
                 <w:szCs w:val="32"/>
               </w:rPr>
@@ -17387,7 +17354,7 @@
               <w:spacing w:line="276" w:lineRule="auto"/>
               <w:jc w:val="center"/>
               <w:rPr>
-                <w:rFonts w:ascii="Cambria Math" w:hAnsi="Cambria Math"/>
+                <w:rFonts w:ascii="Cambria Math" w:hAnsi="Cambria Math" w:hint="eastAsia"/>
                 <w:b w:val="0"/>
                 <w:sz w:val="24"/>
                 <w:szCs w:val="24"/>
@@ -17540,7 +17507,7 @@
               <w:jc w:val="center"/>
               <w:cnfStyle w:val="000000000000" w:firstRow="0" w:lastRow="0" w:firstColumn="0" w:lastColumn="0" w:oddVBand="0" w:evenVBand="0" w:oddHBand="0" w:evenHBand="0" w:firstRowFirstColumn="0" w:firstRowLastColumn="0" w:lastRowFirstColumn="0" w:lastRowLastColumn="0"/>
               <w:rPr>
-                <w:rFonts w:ascii="Cambria Math" w:hAnsi="Cambria Math"/>
+                <w:rFonts w:ascii="Cambria Math" w:hAnsi="Cambria Math" w:hint="eastAsia"/>
                 <w:sz w:val="24"/>
                 <w:szCs w:val="32"/>
               </w:rPr>
@@ -17736,7 +17703,7 @@
             <w:pPr>
               <w:jc w:val="center"/>
               <w:rPr>
-                <w:rFonts w:ascii="Cambria Math" w:hAnsi="Cambria Math"/>
+                <w:rFonts w:ascii="Cambria Math" w:hAnsi="Cambria Math" w:hint="eastAsia"/>
                 <w:b w:val="0"/>
                 <w:sz w:val="24"/>
                 <w:szCs w:val="24"/>
@@ -17993,7 +17960,7 @@
               <w:jc w:val="center"/>
               <w:cnfStyle w:val="000000000000" w:firstRow="0" w:lastRow="0" w:firstColumn="0" w:lastColumn="0" w:oddVBand="0" w:evenVBand="0" w:oddHBand="0" w:evenHBand="0" w:firstRowFirstColumn="0" w:firstRowLastColumn="0" w:lastRowFirstColumn="0" w:lastRowLastColumn="0"/>
               <w:rPr>
-                <w:rFonts w:ascii="Cambria Math" w:hAnsi="Cambria Math"/>
+                <w:rFonts w:ascii="Cambria Math" w:hAnsi="Cambria Math" w:hint="eastAsia"/>
                 <w:sz w:val="24"/>
                 <w:szCs w:val="32"/>
               </w:rPr>
@@ -18198,7 +18165,7 @@
             <w:pPr>
               <w:jc w:val="center"/>
               <w:rPr>
-                <w:rFonts w:ascii="Cambria Math" w:hAnsi="Cambria Math"/>
+                <w:rFonts w:ascii="Cambria Math" w:hAnsi="Cambria Math" w:hint="eastAsia"/>
                 <w:b w:val="0"/>
                 <w:sz w:val="24"/>
                 <w:szCs w:val="24"/>
@@ -18351,7 +18318,7 @@
               <w:jc w:val="center"/>
               <w:cnfStyle w:val="000000000000" w:firstRow="0" w:lastRow="0" w:firstColumn="0" w:lastColumn="0" w:oddVBand="0" w:evenVBand="0" w:oddHBand="0" w:evenHBand="0" w:firstRowFirstColumn="0" w:firstRowLastColumn="0" w:lastRowFirstColumn="0" w:lastRowLastColumn="0"/>
               <w:rPr>
-                <w:rFonts w:ascii="Cambria Math" w:hAnsi="Cambria Math"/>
+                <w:rFonts w:ascii="Cambria Math" w:hAnsi="Cambria Math" w:hint="eastAsia"/>
                 <w:sz w:val="24"/>
                 <w:szCs w:val="32"/>
               </w:rPr>
@@ -18472,7 +18439,7 @@
             <w:pPr>
               <w:jc w:val="center"/>
               <w:rPr>
-                <w:rFonts w:ascii="Cambria Math" w:hAnsi="Cambria Math"/>
+                <w:rFonts w:ascii="Cambria Math" w:hAnsi="Cambria Math" w:hint="eastAsia"/>
                 <w:b w:val="0"/>
                 <w:sz w:val="24"/>
                 <w:szCs w:val="24"/>
@@ -18943,7 +18910,7 @@
               <w:jc w:val="center"/>
               <w:cnfStyle w:val="000000000000" w:firstRow="0" w:lastRow="0" w:firstColumn="0" w:lastColumn="0" w:oddVBand="0" w:evenVBand="0" w:oddHBand="0" w:evenHBand="0" w:firstRowFirstColumn="0" w:firstRowLastColumn="0" w:lastRowFirstColumn="0" w:lastRowLastColumn="0"/>
               <w:rPr>
-                <w:rFonts w:ascii="Cambria Math" w:hAnsi="Cambria Math"/>
+                <w:rFonts w:ascii="Cambria Math" w:hAnsi="Cambria Math" w:hint="eastAsia"/>
                 <w:sz w:val="24"/>
                 <w:szCs w:val="24"/>
               </w:rPr>
@@ -19456,7 +19423,7 @@
             <w:pPr>
               <w:jc w:val="center"/>
               <w:rPr>
-                <w:rFonts w:ascii="Cambria Math" w:hAnsi="Cambria Math"/>
+                <w:rFonts w:ascii="Cambria Math" w:hAnsi="Cambria Math" w:hint="eastAsia"/>
                 <w:b w:val="0"/>
                 <w:sz w:val="24"/>
                 <w:szCs w:val="24"/>
@@ -19770,7 +19737,7 @@
               <w:jc w:val="center"/>
               <w:cnfStyle w:val="000000000000" w:firstRow="0" w:lastRow="0" w:firstColumn="0" w:lastColumn="0" w:oddVBand="0" w:evenVBand="0" w:oddHBand="0" w:evenHBand="0" w:firstRowFirstColumn="0" w:firstRowLastColumn="0" w:lastRowFirstColumn="0" w:lastRowLastColumn="0"/>
               <w:rPr>
-                <w:rFonts w:ascii="Cambria Math" w:hAnsi="Cambria Math"/>
+                <w:rFonts w:ascii="Cambria Math" w:hAnsi="Cambria Math" w:hint="eastAsia"/>
                 <w:sz w:val="24"/>
                 <w:szCs w:val="32"/>
               </w:rPr>
@@ -20113,7 +20080,7 @@
             <w:pPr>
               <w:jc w:val="center"/>
               <w:rPr>
-                <w:rFonts w:ascii="Cambria Math" w:hAnsi="Cambria Math"/>
+                <w:rFonts w:ascii="Cambria Math" w:hAnsi="Cambria Math" w:hint="eastAsia"/>
                 <w:b w:val="0"/>
                 <w:sz w:val="24"/>
                 <w:szCs w:val="24"/>
@@ -20584,7 +20551,7 @@
               <w:jc w:val="center"/>
               <w:cnfStyle w:val="000000000000" w:firstRow="0" w:lastRow="0" w:firstColumn="0" w:lastColumn="0" w:oddVBand="0" w:evenVBand="0" w:oddHBand="0" w:evenHBand="0" w:firstRowFirstColumn="0" w:firstRowLastColumn="0" w:lastRowFirstColumn="0" w:lastRowLastColumn="0"/>
               <w:rPr>
-                <w:rFonts w:ascii="Cambria Math" w:hAnsi="Cambria Math"/>
+                <w:rFonts w:ascii="Cambria Math" w:hAnsi="Cambria Math" w:hint="eastAsia"/>
                 <w:sz w:val="24"/>
                 <w:szCs w:val="24"/>
               </w:rPr>
@@ -21013,7 +20980,7 @@
             <w:pPr>
               <w:jc w:val="center"/>
               <w:rPr>
-                <w:rFonts w:ascii="Cambria Math" w:hAnsi="Cambria Math"/>
+                <w:rFonts w:ascii="Cambria Math" w:hAnsi="Cambria Math" w:hint="eastAsia"/>
                 <w:b w:val="0"/>
                 <w:sz w:val="24"/>
                 <w:szCs w:val="24"/>
@@ -21327,11 +21294,10 @@
               <w:jc w:val="center"/>
               <w:cnfStyle w:val="000000000000" w:firstRow="0" w:lastRow="0" w:firstColumn="0" w:lastColumn="0" w:oddVBand="0" w:evenVBand="0" w:oddHBand="0" w:evenHBand="0" w:firstRowFirstColumn="0" w:firstRowLastColumn="0" w:lastRowFirstColumn="0" w:lastRowLastColumn="0"/>
               <w:rPr>
-                <w:rFonts w:ascii="Cambria Math" w:hAnsi="Cambria Math"/>
+                <w:rFonts w:ascii="Cambria Math" w:hAnsi="Cambria Math" w:hint="eastAsia"/>
                 <w:bCs/>
                 <w:sz w:val="24"/>
                 <w:szCs w:val="24"/>
-                <w:lang w:val="pt-BR"/>
               </w:rPr>
             </w:pPr>
             <w:r>
@@ -21588,7 +21554,7 @@
             <w:pPr>
               <w:jc w:val="center"/>
               <w:rPr>
-                <w:rFonts w:ascii="Cambria Math" w:hAnsi="Cambria Math"/>
+                <w:rFonts w:ascii="Cambria Math" w:hAnsi="Cambria Math" w:hint="eastAsia"/>
                 <w:sz w:val="24"/>
                 <w:szCs w:val="24"/>
               </w:rPr>
@@ -21691,6 +21657,9 @@
                   </m:sub>
                 </m:sSub>
                 <m:r>
+                  <m:rPr>
+                    <m:sty m:val="bi"/>
+                  </m:rPr>
                   <w:rPr>
                     <w:rFonts w:ascii="Cambria Math" w:hAnsi="Cambria Math" w:cstheme="minorHAnsi"/>
                     <w:sz w:val="24"/>
@@ -21742,6 +21711,9 @@
                   </m:sub>
                 </m:sSub>
                 <m:r>
+                  <m:rPr>
+                    <m:sty m:val="bi"/>
+                  </m:rPr>
                   <w:rPr>
                     <w:rFonts w:ascii="Cambria Math" w:hAnsi="Cambria Math" w:cstheme="minorHAnsi"/>
                     <w:sz w:val="24"/>
@@ -21764,7 +21736,7 @@
               <w:jc w:val="center"/>
               <w:cnfStyle w:val="000000000000" w:firstRow="0" w:lastRow="0" w:firstColumn="0" w:lastColumn="0" w:oddVBand="0" w:evenVBand="0" w:oddHBand="0" w:evenHBand="0" w:firstRowFirstColumn="0" w:firstRowLastColumn="0" w:lastRowFirstColumn="0" w:lastRowLastColumn="0"/>
               <w:rPr>
-                <w:rFonts w:ascii="Cambria Math" w:hAnsi="Cambria Math"/>
+                <w:rFonts w:ascii="Cambria Math" w:hAnsi="Cambria Math" w:hint="eastAsia"/>
                 <w:sz w:val="24"/>
                 <w:szCs w:val="24"/>
               </w:rPr>
@@ -22001,14 +21973,14 @@
           <w:lang w:val="pt-BR"/>
         </w:rPr>
       </w:pPr>
-      <w:bookmarkStart w:id="15" w:name="_Toc465500952"/>
+      <w:bookmarkStart w:id="14" w:name="_Toc465500952"/>
       <w:r>
         <w:rPr>
           <w:lang w:val="pt-BR"/>
         </w:rPr>
         <w:t>Extensões Práticas</w:t>
       </w:r>
-      <w:bookmarkEnd w:id="15"/>
+      <w:bookmarkEnd w:id="14"/>
     </w:p>
     <w:p>
       <w:pPr>
@@ -22026,14 +21998,14 @@
           <w:lang w:val="pt-BR"/>
         </w:rPr>
       </w:pPr>
-      <w:bookmarkStart w:id="16" w:name="_Toc465500953"/>
+      <w:bookmarkStart w:id="15" w:name="_Toc465500953"/>
       <w:r>
         <w:rPr>
           <w:lang w:val="pt-BR"/>
         </w:rPr>
         <w:t>Comentários</w:t>
       </w:r>
-      <w:bookmarkEnd w:id="16"/>
+      <w:bookmarkEnd w:id="15"/>
     </w:p>
     <w:p>
       <w:pPr>
@@ -22095,14 +22067,14 @@
           <w:lang w:val="pt-BR"/>
         </w:rPr>
       </w:pPr>
-      <w:bookmarkStart w:id="17" w:name="_Toc465500954"/>
+      <w:bookmarkStart w:id="16" w:name="_Toc465500954"/>
       <w:r>
         <w:rPr>
           <w:lang w:val="pt-BR"/>
         </w:rPr>
         <w:t>Bibliotecas</w:t>
       </w:r>
-      <w:bookmarkEnd w:id="17"/>
+      <w:bookmarkEnd w:id="16"/>
     </w:p>
     <w:p>
       <w:pPr>
@@ -22192,6 +22164,18 @@
           <m:t xml:space="preserve">import </m:t>
         </m:r>
         <m:r>
+          <m:rPr>
+            <m:sty m:val="p"/>
+          </m:rPr>
+          <w:rPr>
+            <w:rFonts w:ascii="Cambria Math" w:hAnsi="Cambria Math"/>
+            <w:sz w:val="24"/>
+            <w:szCs w:val="24"/>
+            <w:lang w:val="pt-BR"/>
+          </w:rPr>
+          <m:t>"</m:t>
+        </m:r>
+        <m:r>
           <w:rPr>
             <w:rFonts w:ascii="Cambria Math" w:hAnsi="Cambria Math"/>
             <w:sz w:val="24"/>
@@ -22199,6 +22183,15 @@
             <w:lang w:val="pt-BR"/>
           </w:rPr>
           <m:t>lib[.l1]</m:t>
+        </m:r>
+        <m:r>
+          <w:rPr>
+            <w:rFonts w:ascii="Cambria Math" w:hAnsi="Cambria Math"/>
+            <w:sz w:val="24"/>
+            <w:szCs w:val="24"/>
+            <w:lang w:val="pt-BR"/>
+          </w:rPr>
+          <m:t>"</m:t>
         </m:r>
       </m:oMath>
     </w:p>
@@ -22244,7 +22237,23 @@
           <w:szCs w:val="24"/>
           <w:lang w:val="pt-BR"/>
         </w:rPr>
-        <w:t xml:space="preserve"> Caso o caminho possua espaços em branco (no nome do arquivo em si ou em alguma pasta), é necessário colocar o mesmo entre aspas duplas. Por fim, a extensão do arquivo pode ser omitida, porém ela precisa ser </w:t>
+        <w:t xml:space="preserve"> </w:t>
+      </w:r>
+      <w:r>
+        <w:rPr>
+          <w:sz w:val="24"/>
+          <w:szCs w:val="24"/>
+          <w:lang w:val="pt-BR"/>
+        </w:rPr>
+        <w:t>Vale ressaltar que é obrigatório o uso de aspas duplas na especificação do caminho</w:t>
+      </w:r>
+      <w:r>
+        <w:rPr>
+          <w:sz w:val="24"/>
+          <w:szCs w:val="24"/>
+          <w:lang w:val="pt-BR"/>
+        </w:rPr>
+        <w:t xml:space="preserve">. Por fim, a extensão do arquivo pode ser omitida, porém ela precisa ser </w:t>
       </w:r>
       <m:oMath>
         <m:r>
@@ -22384,7 +22393,17 @@
           <w:szCs w:val="24"/>
           <w:lang w:val="pt-BR"/>
         </w:rPr>
-        <w:t xml:space="preserve"> Ao importar a biblioteca, o interpretador irá substituir a expressão </w:t>
+        <w:t xml:space="preserve"> Ao importar a biblioteca, o interpret</w:t>
+      </w:r>
+      <w:bookmarkStart w:id="17" w:name="_GoBack"/>
+      <w:bookmarkEnd w:id="17"/>
+      <w:r>
+        <w:rPr>
+          <w:sz w:val="24"/>
+          <w:szCs w:val="24"/>
+          <w:lang w:val="pt-BR"/>
+        </w:rPr>
+        <w:t xml:space="preserve">ador irá substituir a expressão </w:t>
       </w:r>
       <m:oMath>
         <m:r>
@@ -22797,6 +22816,7 @@
                     <w:szCs w:val="24"/>
                     <w:lang w:val="pt-BR"/>
                   </w:rPr>
+                  <w:lastRenderedPageBreak/>
                   <m:t>abs∷</m:t>
                 </m:r>
                 <m:r>
@@ -23788,6 +23808,7 @@
                     <w:szCs w:val="24"/>
                     <w:lang w:val="pt-BR"/>
                   </w:rPr>
+                  <w:lastRenderedPageBreak/>
                   <m:t>init∷</m:t>
                 </m:r>
                 <m:d>
@@ -26106,7 +26127,6 @@
                 <w:szCs w:val="24"/>
                 <w:lang w:val="pt-BR"/>
               </w:rPr>
-              <w:lastRenderedPageBreak/>
               <w:t xml:space="preserve"> </w:t>
             </w:r>
             <m:oMath>
@@ -26556,6 +26576,7 @@
                     <w:szCs w:val="24"/>
                     <w:lang w:val="pt-BR"/>
                   </w:rPr>
+                  <w:lastRenderedPageBreak/>
                   <m:t>any∷(</m:t>
                 </m:r>
                 <m:r>
@@ -28251,7 +28272,6 @@
                   <w:szCs w:val="24"/>
                   <w:lang w:val="pt-BR"/>
                 </w:rPr>
-                <w:lastRenderedPageBreak/>
                 <m:t>sublist</m:t>
               </m:r>
               <m:r>
@@ -48552,570 +48572,6 @@
 </w:styles>
 </file>
 
-<file path=word/glossary/document.xml><?xml version="1.0" encoding="utf-8"?>
-<w:glossaryDocument xmlns:wpc="http://schemas.microsoft.com/office/word/2010/wordprocessingCanvas" xmlns:cx="http://schemas.microsoft.com/office/drawing/2014/chartex" xmlns:cx1="http://schemas.microsoft.com/office/drawing/2015/9/8/chartex" xmlns:cx2="http://schemas.microsoft.com/office/drawing/2015/10/21/chartex" xmlns:cx3="http://schemas.microsoft.com/office/drawing/2016/5/9/chartex" xmlns:cx4="http://schemas.microsoft.com/office/drawing/2016/5/10/chartex" xmlns:cx5="http://schemas.microsoft.com/office/drawing/2016/5/11/chartex" xmlns:mc="http://schemas.openxmlformats.org/markup-compatibility/2006" xmlns:o="urn:schemas-microsoft-com:office:office" xmlns:r="http://schemas.openxmlformats.org/officeDocument/2006/relationships" xmlns:m="http://schemas.openxmlformats.org/officeDocument/2006/math" xmlns:v="urn:schemas-microsoft-com:vml" xmlns:wp14="http://schemas.microsoft.com/office/word/2010/wordprocessingDrawing" xmlns:wp="http://schemas.openxmlformats.org/drawingml/2006/wordprocessingDrawing" xmlns:w10="urn:schemas-microsoft-com:office:word" xmlns:w="http://schemas.openxmlformats.org/wordprocessingml/2006/main" xmlns:w14="http://schemas.microsoft.com/office/word/2010/wordml" xmlns:w15="http://schemas.microsoft.com/office/word/2012/wordml" xmlns:w16se="http://schemas.microsoft.com/office/word/2015/wordml/symex" xmlns:wpg="http://schemas.microsoft.com/office/word/2010/wordprocessingGroup" xmlns:wpi="http://schemas.microsoft.com/office/word/2010/wordprocessingInk" xmlns:wne="http://schemas.microsoft.com/office/word/2006/wordml" xmlns:wps="http://schemas.microsoft.com/office/word/2010/wordprocessingShape" mc:Ignorable="w14 w15 w16se wp14"/>
-</file>
-
-<file path=word/glossary/fontTable.xml><?xml version="1.0" encoding="utf-8"?>
-<w:fonts xmlns:mc="http://schemas.openxmlformats.org/markup-compatibility/2006" xmlns:r="http://schemas.openxmlformats.org/officeDocument/2006/relationships" xmlns:w="http://schemas.openxmlformats.org/wordprocessingml/2006/main" xmlns:w14="http://schemas.microsoft.com/office/word/2010/wordml" xmlns:w15="http://schemas.microsoft.com/office/word/2012/wordml" xmlns:w16se="http://schemas.microsoft.com/office/word/2015/wordml/symex" mc:Ignorable="w14 w15 w16se">
-  <w:font w:name="Symbol">
-    <w:panose1 w:val="05050102010706020507"/>
-    <w:charset w:val="02"/>
-    <w:family w:val="roman"/>
-    <w:pitch w:val="variable"/>
-    <w:sig w:usb0="00000000" w:usb1="10000000" w:usb2="00000000" w:usb3="00000000" w:csb0="80000000" w:csb1="00000000"/>
-  </w:font>
-  <w:font w:name="Yu Mincho">
-    <w:altName w:val="游明朝"/>
-    <w:panose1 w:val="02020400000000000000"/>
-    <w:charset w:val="80"/>
-    <w:family w:val="roman"/>
-    <w:pitch w:val="variable"/>
-    <w:sig w:usb0="800002E7" w:usb1="2AC7FCFF" w:usb2="00000012" w:usb3="00000000" w:csb0="0002009F" w:csb1="00000000"/>
-  </w:font>
-  <w:font w:name="Times New Roman">
-    <w:panose1 w:val="02020603050405020304"/>
-    <w:charset w:val="00"/>
-    <w:family w:val="roman"/>
-    <w:pitch w:val="variable"/>
-    <w:sig w:usb0="E0002EFF" w:usb1="C000785B" w:usb2="00000009" w:usb3="00000000" w:csb0="000001FF" w:csb1="00000000"/>
-  </w:font>
-  <w:font w:name="Courier New">
-    <w:panose1 w:val="02070309020205020404"/>
-    <w:charset w:val="00"/>
-    <w:family w:val="modern"/>
-    <w:pitch w:val="fixed"/>
-    <w:sig w:usb0="E0002EFF" w:usb1="C0007843" w:usb2="00000009" w:usb3="00000000" w:csb0="000001FF" w:csb1="00000000"/>
-  </w:font>
-  <w:font w:name="Wingdings">
-    <w:panose1 w:val="05000000000000000000"/>
-    <w:charset w:val="02"/>
-    <w:family w:val="auto"/>
-    <w:pitch w:val="variable"/>
-    <w:sig w:usb0="00000000" w:usb1="10000000" w:usb2="00000000" w:usb3="00000000" w:csb0="80000000" w:csb1="00000000"/>
-  </w:font>
-  <w:font w:name="Cambria Math">
-    <w:panose1 w:val="02040503050406030204"/>
-    <w:charset w:val="00"/>
-    <w:family w:val="roman"/>
-    <w:pitch w:val="variable"/>
-    <w:sig w:usb0="E00002FF" w:usb1="420024FF" w:usb2="00000000" w:usb3="00000000" w:csb0="0000019F" w:csb1="00000000"/>
-  </w:font>
-  <w:font w:name="Calibri">
-    <w:panose1 w:val="020F0502020204030204"/>
-    <w:charset w:val="00"/>
-    <w:family w:val="swiss"/>
-    <w:pitch w:val="variable"/>
-    <w:sig w:usb0="E0002AFF" w:usb1="C000247B" w:usb2="00000009" w:usb3="00000000" w:csb0="000001FF" w:csb1="00000000"/>
-  </w:font>
-  <w:font w:name="Calibri Light">
-    <w:panose1 w:val="020F0302020204030204"/>
-    <w:charset w:val="00"/>
-    <w:family w:val="swiss"/>
-    <w:pitch w:val="variable"/>
-    <w:sig w:usb0="E0002AFF" w:usb1="C000247B" w:usb2="00000009" w:usb3="00000000" w:csb0="000001FF" w:csb1="00000000"/>
-  </w:font>
-  <w:font w:name="Yu Gothic Light">
-    <w:altName w:val="游ゴシック Light"/>
-    <w:panose1 w:val="020B0300000000000000"/>
-    <w:charset w:val="80"/>
-    <w:family w:val="swiss"/>
-    <w:pitch w:val="variable"/>
-    <w:sig w:usb0="E00002FF" w:usb1="2AC7FDFF" w:usb2="00000016" w:usb3="00000000" w:csb0="0002009F" w:csb1="00000000"/>
-  </w:font>
-  <w:font w:name="Consolas">
-    <w:panose1 w:val="020B0609020204030204"/>
-    <w:charset w:val="00"/>
-    <w:family w:val="modern"/>
-    <w:pitch w:val="fixed"/>
-    <w:sig w:usb0="E00006FF" w:usb1="0000FCFF" w:usb2="00000001" w:usb3="00000000" w:csb0="0000019F" w:csb1="00000000"/>
-  </w:font>
-</w:fonts>
-</file>
-
-<file path=word/glossary/settings.xml><?xml version="1.0" encoding="utf-8"?>
-<w:settings xmlns:mc="http://schemas.openxmlformats.org/markup-compatibility/2006" xmlns:o="urn:schemas-microsoft-com:office:office" xmlns:r="http://schemas.openxmlformats.org/officeDocument/2006/relationships" xmlns:m="http://schemas.openxmlformats.org/officeDocument/2006/math" xmlns:v="urn:schemas-microsoft-com:vml" xmlns:w10="urn:schemas-microsoft-com:office:word" xmlns:w="http://schemas.openxmlformats.org/wordprocessingml/2006/main" xmlns:w14="http://schemas.microsoft.com/office/word/2010/wordml" xmlns:w15="http://schemas.microsoft.com/office/word/2012/wordml" xmlns:w16se="http://schemas.microsoft.com/office/word/2015/wordml/symex" xmlns:sl="http://schemas.openxmlformats.org/schemaLibrary/2006/main" mc:Ignorable="w14 w15 w16se">
-  <w:view w:val="normal"/>
-  <w:defaultTabStop w:val="708"/>
-  <w:hyphenationZone w:val="425"/>
-  <w:characterSpacingControl w:val="doNotCompress"/>
-  <w:compat>
-    <w:useFELayout/>
-    <w:compatSetting w:name="compatibilityMode" w:uri="http://schemas.microsoft.com/office/word" w:val="15"/>
-    <w:compatSetting w:name="overrideTableStyleFontSizeAndJustification" w:uri="http://schemas.microsoft.com/office/word" w:val="1"/>
-    <w:compatSetting w:name="enableOpenTypeFeatures" w:uri="http://schemas.microsoft.com/office/word" w:val="1"/>
-    <w:compatSetting w:name="doNotFlipMirrorIndents" w:uri="http://schemas.microsoft.com/office/word" w:val="1"/>
-    <w:compatSetting w:name="differentiateMultirowTableHeaders" w:uri="http://schemas.microsoft.com/office/word" w:val="1"/>
-  </w:compat>
-  <w:rsids>
-    <w:rsidRoot w:val="008D6061"/>
-    <w:rsid w:val="008D6061"/>
-  </w:rsids>
-  <m:mathPr>
-    <m:mathFont m:val="Cambria Math"/>
-    <m:brkBin m:val="before"/>
-    <m:brkBinSub m:val="--"/>
-    <m:smallFrac m:val="0"/>
-    <m:dispDef/>
-    <m:lMargin m:val="0"/>
-    <m:rMargin m:val="0"/>
-    <m:defJc m:val="centerGroup"/>
-    <m:wrapIndent m:val="1440"/>
-    <m:intLim m:val="subSup"/>
-    <m:naryLim m:val="undOvr"/>
-  </m:mathPr>
-  <w:themeFontLang w:val="pt-BR" w:eastAsia="ja-JP"/>
-  <w:clrSchemeMapping w:bg1="light1" w:t1="dark1" w:bg2="light2" w:t2="dark2" w:accent1="accent1" w:accent2="accent2" w:accent3="accent3" w:accent4="accent4" w:accent5="accent5" w:accent6="accent6" w:hyperlink="hyperlink" w:followedHyperlink="followedHyperlink"/>
-  <w:decimalSymbol w:val=","/>
-  <w:listSeparator w:val=";"/>
-  <w15:chartTrackingRefBased/>
-</w:settings>
-</file>
-
-<file path=word/glossary/styles.xml><?xml version="1.0" encoding="utf-8"?>
-<w:styles xmlns:mc="http://schemas.openxmlformats.org/markup-compatibility/2006" xmlns:r="http://schemas.openxmlformats.org/officeDocument/2006/relationships" xmlns:w="http://schemas.openxmlformats.org/wordprocessingml/2006/main" xmlns:w14="http://schemas.microsoft.com/office/word/2010/wordml" xmlns:w15="http://schemas.microsoft.com/office/word/2012/wordml" xmlns:w16se="http://schemas.microsoft.com/office/word/2015/wordml/symex" mc:Ignorable="w14 w15 w16se">
-  <w:docDefaults>
-    <w:rPrDefault>
-      <w:rPr>
-        <w:rFonts w:asciiTheme="minorHAnsi" w:eastAsiaTheme="minorEastAsia" w:hAnsiTheme="minorHAnsi" w:cstheme="minorBidi"/>
-        <w:sz w:val="22"/>
-        <w:szCs w:val="22"/>
-        <w:lang w:val="pt-BR" w:eastAsia="ja-JP" w:bidi="ar-SA"/>
-      </w:rPr>
-    </w:rPrDefault>
-    <w:pPrDefault>
-      <w:pPr>
-        <w:spacing w:after="160" w:line="259" w:lineRule="auto"/>
-      </w:pPr>
-    </w:pPrDefault>
-  </w:docDefaults>
-  <w:latentStyles w:defLockedState="0" w:defUIPriority="99" w:defSemiHidden="0" w:defUnhideWhenUsed="0" w:defQFormat="0" w:count="374">
-    <w:lsdException w:name="Normal" w:uiPriority="0" w:qFormat="1"/>
-    <w:lsdException w:name="heading 1" w:uiPriority="9" w:qFormat="1"/>
-    <w:lsdException w:name="heading 2" w:semiHidden="1" w:uiPriority="9" w:unhideWhenUsed="1" w:qFormat="1"/>
-    <w:lsdException w:name="heading 3" w:semiHidden="1" w:uiPriority="9" w:unhideWhenUsed="1" w:qFormat="1"/>
-    <w:lsdException w:name="heading 4" w:semiHidden="1" w:uiPriority="9" w:unhideWhenUsed="1" w:qFormat="1"/>
-    <w:lsdException w:name="heading 5" w:semiHidden="1" w:uiPriority="9" w:unhideWhenUsed="1" w:qFormat="1"/>
-    <w:lsdException w:name="heading 6" w:semiHidden="1" w:uiPriority="9" w:unhideWhenUsed="1" w:qFormat="1"/>
-    <w:lsdException w:name="heading 7" w:semiHidden="1" w:uiPriority="9" w:unhideWhenUsed="1" w:qFormat="1"/>
-    <w:lsdException w:name="heading 8" w:semiHidden="1" w:uiPriority="9" w:unhideWhenUsed="1" w:qFormat="1"/>
-    <w:lsdException w:name="heading 9" w:semiHidden="1" w:uiPriority="9" w:unhideWhenUsed="1" w:qFormat="1"/>
-    <w:lsdException w:name="index 1" w:semiHidden="1" w:unhideWhenUsed="1"/>
-    <w:lsdException w:name="index 2" w:semiHidden="1" w:unhideWhenUsed="1"/>
-    <w:lsdException w:name="index 3" w:semiHidden="1" w:unhideWhenUsed="1"/>
-    <w:lsdException w:name="index 4" w:semiHidden="1" w:unhideWhenUsed="1"/>
-    <w:lsdException w:name="index 5" w:semiHidden="1" w:unhideWhenUsed="1"/>
-    <w:lsdException w:name="index 6" w:semiHidden="1" w:unhideWhenUsed="1"/>
-    <w:lsdException w:name="index 7" w:semiHidden="1" w:unhideWhenUsed="1"/>
-    <w:lsdException w:name="index 8" w:semiHidden="1" w:unhideWhenUsed="1"/>
-    <w:lsdException w:name="index 9" w:semiHidden="1" w:unhideWhenUsed="1"/>
-    <w:lsdException w:name="toc 1" w:semiHidden="1" w:uiPriority="39" w:unhideWhenUsed="1"/>
-    <w:lsdException w:name="toc 2" w:semiHidden="1" w:uiPriority="39" w:unhideWhenUsed="1"/>
-    <w:lsdException w:name="toc 3" w:semiHidden="1" w:uiPriority="39" w:unhideWhenUsed="1"/>
-    <w:lsdException w:name="toc 4" w:semiHidden="1" w:uiPriority="39" w:unhideWhenUsed="1"/>
-    <w:lsdException w:name="toc 5" w:semiHidden="1" w:uiPriority="39" w:unhideWhenUsed="1"/>
-    <w:lsdException w:name="toc 6" w:semiHidden="1" w:uiPriority="39" w:unhideWhenUsed="1"/>
-    <w:lsdException w:name="toc 7" w:semiHidden="1" w:uiPriority="39" w:unhideWhenUsed="1"/>
-    <w:lsdException w:name="toc 8" w:semiHidden="1" w:uiPriority="39" w:unhideWhenUsed="1"/>
-    <w:lsdException w:name="toc 9" w:semiHidden="1" w:uiPriority="39" w:unhideWhenUsed="1"/>
-    <w:lsdException w:name="Normal Indent" w:semiHidden="1" w:unhideWhenUsed="1"/>
-    <w:lsdException w:name="footnote text" w:semiHidden="1" w:unhideWhenUsed="1"/>
-    <w:lsdException w:name="annotation text" w:semiHidden="1" w:unhideWhenUsed="1"/>
-    <w:lsdException w:name="header" w:semiHidden="1" w:unhideWhenUsed="1"/>
-    <w:lsdException w:name="footer" w:semiHidden="1" w:unhideWhenUsed="1"/>
-    <w:lsdException w:name="index heading" w:semiHidden="1" w:unhideWhenUsed="1"/>
-    <w:lsdException w:name="caption" w:semiHidden="1" w:uiPriority="35" w:unhideWhenUsed="1" w:qFormat="1"/>
-    <w:lsdException w:name="table of figures" w:semiHidden="1" w:unhideWhenUsed="1"/>
-    <w:lsdException w:name="envelope address" w:semiHidden="1" w:unhideWhenUsed="1"/>
-    <w:lsdException w:name="envelope return" w:semiHidden="1" w:unhideWhenUsed="1"/>
-    <w:lsdException w:name="footnote reference" w:semiHidden="1" w:unhideWhenUsed="1"/>
-    <w:lsdException w:name="annotation reference" w:semiHidden="1" w:unhideWhenUsed="1"/>
-    <w:lsdException w:name="line number" w:semiHidden="1" w:unhideWhenUsed="1"/>
-    <w:lsdException w:name="page number" w:semiHidden="1" w:unhideWhenUsed="1"/>
-    <w:lsdException w:name="endnote reference" w:semiHidden="1" w:unhideWhenUsed="1"/>
-    <w:lsdException w:name="endnote text" w:semiHidden="1" w:unhideWhenUsed="1"/>
-    <w:lsdException w:name="table of authorities" w:semiHidden="1" w:unhideWhenUsed="1"/>
-    <w:lsdException w:name="macro" w:semiHidden="1" w:unhideWhenUsed="1"/>
-    <w:lsdException w:name="toa heading" w:semiHidden="1" w:unhideWhenUsed="1"/>
-    <w:lsdException w:name="List" w:semiHidden="1" w:unhideWhenUsed="1"/>
-    <w:lsdException w:name="List Bullet" w:semiHidden="1" w:unhideWhenUsed="1"/>
-    <w:lsdException w:name="List Number" w:semiHidden="1" w:unhideWhenUsed="1"/>
-    <w:lsdException w:name="List 2" w:semiHidden="1" w:unhideWhenUsed="1"/>
-    <w:lsdException w:name="List 3" w:semiHidden="1" w:unhideWhenUsed="1"/>
-    <w:lsdException w:name="List 4" w:semiHidden="1" w:unhideWhenUsed="1"/>
-    <w:lsdException w:name="List 5" w:semiHidden="1" w:unhideWhenUsed="1"/>
-    <w:lsdException w:name="List Bullet 2" w:semiHidden="1" w:unhideWhenUsed="1"/>
-    <w:lsdException w:name="List Bullet 3" w:semiHidden="1" w:unhideWhenUsed="1"/>
-    <w:lsdException w:name="List Bullet 4" w:semiHidden="1" w:unhideWhenUsed="1"/>
-    <w:lsdException w:name="List Bullet 5" w:semiHidden="1" w:unhideWhenUsed="1"/>
-    <w:lsdException w:name="List Number 2" w:semiHidden="1" w:unhideWhenUsed="1"/>
-    <w:lsdException w:name="List Number 3" w:semiHidden="1" w:unhideWhenUsed="1"/>
-    <w:lsdException w:name="List Number 4" w:semiHidden="1" w:unhideWhenUsed="1"/>
-    <w:lsdException w:name="List Number 5" w:semiHidden="1" w:unhideWhenUsed="1"/>
-    <w:lsdException w:name="Title" w:uiPriority="10" w:qFormat="1"/>
-    <w:lsdException w:name="Closing" w:semiHidden="1" w:unhideWhenUsed="1"/>
-    <w:lsdException w:name="Signature" w:semiHidden="1" w:unhideWhenUsed="1"/>
-    <w:lsdException w:name="Default Paragraph Font" w:semiHidden="1" w:uiPriority="1" w:unhideWhenUsed="1"/>
-    <w:lsdException w:name="Body Text" w:semiHidden="1" w:unhideWhenUsed="1"/>
-    <w:lsdException w:name="Body Text Indent" w:semiHidden="1" w:unhideWhenUsed="1"/>
-    <w:lsdException w:name="List Continue" w:semiHidden="1" w:unhideWhenUsed="1"/>
-    <w:lsdException w:name="List Continue 2" w:semiHidden="1" w:unhideWhenUsed="1"/>
-    <w:lsdException w:name="List Continue 3" w:semiHidden="1" w:unhideWhenUsed="1"/>
-    <w:lsdException w:name="List Continue 4" w:semiHidden="1" w:unhideWhenUsed="1"/>
-    <w:lsdException w:name="List Continue 5" w:semiHidden="1" w:unhideWhenUsed="1"/>
-    <w:lsdException w:name="Message Header" w:semiHidden="1" w:unhideWhenUsed="1"/>
-    <w:lsdException w:name="Subtitle" w:uiPriority="11" w:qFormat="1"/>
-    <w:lsdException w:name="Salutation" w:semiHidden="1" w:unhideWhenUsed="1"/>
-    <w:lsdException w:name="Date" w:semiHidden="1" w:unhideWhenUsed="1"/>
-    <w:lsdException w:name="Body Text First Indent" w:semiHidden="1" w:unhideWhenUsed="1"/>
-    <w:lsdException w:name="Body Text First Indent 2" w:semiHidden="1" w:unhideWhenUsed="1"/>
-    <w:lsdException w:name="Note Heading" w:semiHidden="1" w:unhideWhenUsed="1"/>
-    <w:lsdException w:name="Body Text 2" w:semiHidden="1" w:unhideWhenUsed="1"/>
-    <w:lsdException w:name="Body Text 3" w:semiHidden="1" w:unhideWhenUsed="1"/>
-    <w:lsdException w:name="Body Text Indent 2" w:semiHidden="1" w:unhideWhenUsed="1"/>
-    <w:lsdException w:name="Body Text Indent 3" w:semiHidden="1" w:unhideWhenUsed="1"/>
-    <w:lsdException w:name="Block Text" w:semiHidden="1" w:unhideWhenUsed="1"/>
-    <w:lsdException w:name="Hyperlink" w:semiHidden="1" w:unhideWhenUsed="1"/>
-    <w:lsdException w:name="FollowedHyperlink" w:semiHidden="1" w:unhideWhenUsed="1"/>
-    <w:lsdException w:name="Strong" w:uiPriority="22" w:qFormat="1"/>
-    <w:lsdException w:name="Emphasis" w:uiPriority="20" w:qFormat="1"/>
-    <w:lsdException w:name="Document Map" w:semiHidden="1" w:unhideWhenUsed="1"/>
-    <w:lsdException w:name="Plain Text" w:semiHidden="1" w:unhideWhenUsed="1"/>
-    <w:lsdException w:name="E-mail Signature" w:semiHidden="1" w:unhideWhenUsed="1"/>
-    <w:lsdException w:name="HTML Top of Form" w:semiHidden="1" w:unhideWhenUsed="1"/>
-    <w:lsdException w:name="HTML Bottom of Form" w:semiHidden="1" w:unhideWhenUsed="1"/>
-    <w:lsdException w:name="Normal (Web)" w:semiHidden="1" w:unhideWhenUsed="1"/>
-    <w:lsdException w:name="HTML Acronym" w:semiHidden="1" w:unhideWhenUsed="1"/>
-    <w:lsdException w:name="HTML Address" w:semiHidden="1" w:unhideWhenUsed="1"/>
-    <w:lsdException w:name="HTML Cite" w:semiHidden="1" w:unhideWhenUsed="1"/>
-    <w:lsdException w:name="HTML Code" w:semiHidden="1" w:unhideWhenUsed="1"/>
-    <w:lsdException w:name="HTML Definition" w:semiHidden="1" w:unhideWhenUsed="1"/>
-    <w:lsdException w:name="HTML Keyboard" w:semiHidden="1" w:unhideWhenUsed="1"/>
-    <w:lsdException w:name="HTML Preformatted" w:semiHidden="1" w:unhideWhenUsed="1"/>
-    <w:lsdException w:name="HTML Sample" w:semiHidden="1" w:unhideWhenUsed="1"/>
-    <w:lsdException w:name="HTML Typewriter" w:semiHidden="1" w:unhideWhenUsed="1"/>
-    <w:lsdException w:name="HTML Variable" w:semiHidden="1" w:unhideWhenUsed="1"/>
-    <w:lsdException w:name="Normal Table" w:semiHidden="1" w:unhideWhenUsed="1"/>
-    <w:lsdException w:name="annotation subject" w:semiHidden="1" w:unhideWhenUsed="1"/>
-    <w:lsdException w:name="No List" w:semiHidden="1" w:unhideWhenUsed="1"/>
-    <w:lsdException w:name="Outline List 1" w:semiHidden="1" w:unhideWhenUsed="1"/>
-    <w:lsdException w:name="Outline List 2" w:semiHidden="1" w:unhideWhenUsed="1"/>
-    <w:lsdException w:name="Outline List 3" w:semiHidden="1" w:unhideWhenUsed="1"/>
-    <w:lsdException w:name="Table Simple 1" w:semiHidden="1" w:unhideWhenUsed="1"/>
-    <w:lsdException w:name="Table Simple 2" w:semiHidden="1" w:unhideWhenUsed="1"/>
-    <w:lsdException w:name="Table Simple 3" w:semiHidden="1" w:unhideWhenUsed="1"/>
-    <w:lsdException w:name="Table Classic 1" w:semiHidden="1" w:unhideWhenUsed="1"/>
-    <w:lsdException w:name="Table Classic 2" w:semiHidden="1" w:unhideWhenUsed="1"/>
-    <w:lsdException w:name="Table Classic 3" w:semiHidden="1" w:unhideWhenUsed="1"/>
-    <w:lsdException w:name="Table Classic 4" w:semiHidden="1" w:unhideWhenUsed="1"/>
-    <w:lsdException w:name="Table Colorful 1" w:semiHidden="1" w:unhideWhenUsed="1"/>
-    <w:lsdException w:name="Table Colorful 2" w:semiHidden="1" w:unhideWhenUsed="1"/>
-    <w:lsdException w:name="Table Colorful 3" w:semiHidden="1" w:unhideWhenUsed="1"/>
-    <w:lsdException w:name="Table Columns 1" w:semiHidden="1" w:unhideWhenUsed="1"/>
-    <w:lsdException w:name="Table Columns 2" w:semiHidden="1" w:unhideWhenUsed="1"/>
-    <w:lsdException w:name="Table Columns 3" w:semiHidden="1" w:unhideWhenUsed="1"/>
-    <w:lsdException w:name="Table Columns 4" w:semiHidden="1" w:unhideWhenUsed="1"/>
-    <w:lsdException w:name="Table Columns 5" w:semiHidden="1" w:unhideWhenUsed="1"/>
-    <w:lsdException w:name="Table Grid 1" w:semiHidden="1" w:unhideWhenUsed="1"/>
-    <w:lsdException w:name="Table Grid 2" w:semiHidden="1" w:unhideWhenUsed="1"/>
-    <w:lsdException w:name="Table Grid 3" w:semiHidden="1" w:unhideWhenUsed="1"/>
-    <w:lsdException w:name="Table Grid 4" w:semiHidden="1" w:unhideWhenUsed="1"/>
-    <w:lsdException w:name="Table Grid 5" w:semiHidden="1" w:unhideWhenUsed="1"/>
-    <w:lsdException w:name="Table Grid 6" w:semiHidden="1" w:unhideWhenUsed="1"/>
-    <w:lsdException w:name="Table Grid 7" w:semiHidden="1" w:unhideWhenUsed="1"/>
-    <w:lsdException w:name="Table Grid 8" w:semiHidden="1" w:unhideWhenUsed="1"/>
-    <w:lsdException w:name="Table List 1" w:semiHidden="1" w:unhideWhenUsed="1"/>
-    <w:lsdException w:name="Table List 2" w:semiHidden="1" w:unhideWhenUsed="1"/>
-    <w:lsdException w:name="Table List 3" w:semiHidden="1" w:unhideWhenUsed="1"/>
-    <w:lsdException w:name="Table List 4" w:semiHidden="1" w:unhideWhenUsed="1"/>
-    <w:lsdException w:name="Table List 5" w:semiHidden="1" w:unhideWhenUsed="1"/>
-    <w:lsdException w:name="Table List 6" w:semiHidden="1" w:unhideWhenUsed="1"/>
-    <w:lsdException w:name="Table List 7" w:semiHidden="1" w:unhideWhenUsed="1"/>
-    <w:lsdException w:name="Table List 8" w:semiHidden="1" w:unhideWhenUsed="1"/>
-    <w:lsdException w:name="Table 3D effects 1" w:semiHidden="1" w:unhideWhenUsed="1"/>
-    <w:lsdException w:name="Table 3D effects 2" w:semiHidden="1" w:unhideWhenUsed="1"/>
-    <w:lsdException w:name="Table 3D effects 3" w:semiHidden="1" w:unhideWhenUsed="1"/>
-    <w:lsdException w:name="Table Contemporary" w:semiHidden="1" w:unhideWhenUsed="1"/>
-    <w:lsdException w:name="Table Elegant" w:semiHidden="1" w:unhideWhenUsed="1"/>
-    <w:lsdException w:name="Table Professional" w:semiHidden="1" w:unhideWhenUsed="1"/>
-    <w:lsdException w:name="Table Subtle 1" w:semiHidden="1" w:unhideWhenUsed="1"/>
-    <w:lsdException w:name="Table Subtle 2" w:semiHidden="1" w:unhideWhenUsed="1"/>
-    <w:lsdException w:name="Table Web 1" w:semiHidden="1" w:unhideWhenUsed="1"/>
-    <w:lsdException w:name="Table Web 2" w:semiHidden="1" w:unhideWhenUsed="1"/>
-    <w:lsdException w:name="Table Web 3" w:semiHidden="1" w:unhideWhenUsed="1"/>
-    <w:lsdException w:name="Balloon Text" w:semiHidden="1" w:unhideWhenUsed="1"/>
-    <w:lsdException w:name="Table Grid" w:uiPriority="39"/>
-    <w:lsdException w:name="Table Theme" w:semiHidden="1" w:unhideWhenUsed="1"/>
-    <w:lsdException w:name="Placeholder Text" w:semiHidden="1"/>
-    <w:lsdException w:name="No Spacing" w:uiPriority="1" w:qFormat="1"/>
-    <w:lsdException w:name="Light Shading" w:uiPriority="60"/>
-    <w:lsdException w:name="Light List" w:uiPriority="61"/>
-    <w:lsdException w:name="Light Grid" w:uiPriority="62"/>
-    <w:lsdException w:name="Medium Shading 1" w:uiPriority="63"/>
-    <w:lsdException w:name="Medium Shading 2" w:uiPriority="64"/>
-    <w:lsdException w:name="Medium List 1" w:uiPriority="65"/>
-    <w:lsdException w:name="Medium List 2" w:uiPriority="66"/>
-    <w:lsdException w:name="Medium Grid 1" w:uiPriority="67"/>
-    <w:lsdException w:name="Medium Grid 2" w:uiPriority="68"/>
-    <w:lsdException w:name="Medium Grid 3" w:uiPriority="69"/>
-    <w:lsdException w:name="Dark List" w:uiPriority="70"/>
-    <w:lsdException w:name="Colorful Shading" w:uiPriority="71"/>
-    <w:lsdException w:name="Colorful List" w:uiPriority="72"/>
-    <w:lsdException w:name="Colorful Grid" w:uiPriority="73"/>
-    <w:lsdException w:name="Light Shading Accent 1" w:uiPriority="60"/>
-    <w:lsdException w:name="Light List Accent 1" w:uiPriority="61"/>
-    <w:lsdException w:name="Light Grid Accent 1" w:uiPriority="62"/>
-    <w:lsdException w:name="Medium Shading 1 Accent 1" w:uiPriority="63"/>
-    <w:lsdException w:name="Medium Shading 2 Accent 1" w:uiPriority="64"/>
-    <w:lsdException w:name="Medium List 1 Accent 1" w:uiPriority="65"/>
-    <w:lsdException w:name="Revision" w:semiHidden="1"/>
-    <w:lsdException w:name="List Paragraph" w:uiPriority="34" w:qFormat="1"/>
-    <w:lsdException w:name="Quote" w:uiPriority="29" w:qFormat="1"/>
-    <w:lsdException w:name="Intense Quote" w:uiPriority="30" w:qFormat="1"/>
-    <w:lsdException w:name="Medium List 2 Accent 1" w:uiPriority="66"/>
-    <w:lsdException w:name="Medium Grid 1 Accent 1" w:uiPriority="67"/>
-    <w:lsdException w:name="Medium Grid 2 Accent 1" w:uiPriority="68"/>
-    <w:lsdException w:name="Medium Grid 3 Accent 1" w:uiPriority="69"/>
-    <w:lsdException w:name="Dark List Accent 1" w:uiPriority="70"/>
-    <w:lsdException w:name="Colorful Shading Accent 1" w:uiPriority="71"/>
-    <w:lsdException w:name="Colorful List Accent 1" w:uiPriority="72"/>
-    <w:lsdException w:name="Colorful Grid Accent 1" w:uiPriority="73"/>
-    <w:lsdException w:name="Light Shading Accent 2" w:uiPriority="60"/>
-    <w:lsdException w:name="Light List Accent 2" w:uiPriority="61"/>
-    <w:lsdException w:name="Light Grid Accent 2" w:uiPriority="62"/>
-    <w:lsdException w:name="Medium Shading 1 Accent 2" w:uiPriority="63"/>
-    <w:lsdException w:name="Medium Shading 2 Accent 2" w:uiPriority="64"/>
-    <w:lsdException w:name="Medium List 1 Accent 2" w:uiPriority="65"/>
-    <w:lsdException w:name="Medium List 2 Accent 2" w:uiPriority="66"/>
-    <w:lsdException w:name="Medium Grid 1 Accent 2" w:uiPriority="67"/>
-    <w:lsdException w:name="Medium Grid 2 Accent 2" w:uiPriority="68"/>
-    <w:lsdException w:name="Medium Grid 3 Accent 2" w:uiPriority="69"/>
-    <w:lsdException w:name="Dark List Accent 2" w:uiPriority="70"/>
-    <w:lsdException w:name="Colorful Shading Accent 2" w:uiPriority="71"/>
-    <w:lsdException w:name="Colorful List Accent 2" w:uiPriority="72"/>
-    <w:lsdException w:name="Colorful Grid Accent 2" w:uiPriority="73"/>
-    <w:lsdException w:name="Light Shading Accent 3" w:uiPriority="60"/>
-    <w:lsdException w:name="Light List Accent 3" w:uiPriority="61"/>
-    <w:lsdException w:name="Light Grid Accent 3" w:uiPriority="62"/>
-    <w:lsdException w:name="Medium Shading 1 Accent 3" w:uiPriority="63"/>
-    <w:lsdException w:name="Medium Shading 2 Accent 3" w:uiPriority="64"/>
-    <w:lsdException w:name="Medium List 1 Accent 3" w:uiPriority="65"/>
-    <w:lsdException w:name="Medium List 2 Accent 3" w:uiPriority="66"/>
-    <w:lsdException w:name="Medium Grid 1 Accent 3" w:uiPriority="67"/>
-    <w:lsdException w:name="Medium Grid 2 Accent 3" w:uiPriority="68"/>
-    <w:lsdException w:name="Medium Grid 3 Accent 3" w:uiPriority="69"/>
-    <w:lsdException w:name="Dark List Accent 3" w:uiPriority="70"/>
-    <w:lsdException w:name="Colorful Shading Accent 3" w:uiPriority="71"/>
-    <w:lsdException w:name="Colorful List Accent 3" w:uiPriority="72"/>
-    <w:lsdException w:name="Colorful Grid Accent 3" w:uiPriority="73"/>
-    <w:lsdException w:name="Light Shading Accent 4" w:uiPriority="60"/>
-    <w:lsdException w:name="Light List Accent 4" w:uiPriority="61"/>
-    <w:lsdException w:name="Light Grid Accent 4" w:uiPriority="62"/>
-    <w:lsdException w:name="Medium Shading 1 Accent 4" w:uiPriority="63"/>
-    <w:lsdException w:name="Medium Shading 2 Accent 4" w:uiPriority="64"/>
-    <w:lsdException w:name="Medium List 1 Accent 4" w:uiPriority="65"/>
-    <w:lsdException w:name="Medium List 2 Accent 4" w:uiPriority="66"/>
-    <w:lsdException w:name="Medium Grid 1 Accent 4" w:uiPriority="67"/>
-    <w:lsdException w:name="Medium Grid 2 Accent 4" w:uiPriority="68"/>
-    <w:lsdException w:name="Medium Grid 3 Accent 4" w:uiPriority="69"/>
-    <w:lsdException w:name="Dark List Accent 4" w:uiPriority="70"/>
-    <w:lsdException w:name="Colorful Shading Accent 4" w:uiPriority="71"/>
-    <w:lsdException w:name="Colorful List Accent 4" w:uiPriority="72"/>
-    <w:lsdException w:name="Colorful Grid Accent 4" w:uiPriority="73"/>
-    <w:lsdException w:name="Light Shading Accent 5" w:uiPriority="60"/>
-    <w:lsdException w:name="Light List Accent 5" w:uiPriority="61"/>
-    <w:lsdException w:name="Light Grid Accent 5" w:uiPriority="62"/>
-    <w:lsdException w:name="Medium Shading 1 Accent 5" w:uiPriority="63"/>
-    <w:lsdException w:name="Medium Shading 2 Accent 5" w:uiPriority="64"/>
-    <w:lsdException w:name="Medium List 1 Accent 5" w:uiPriority="65"/>
-    <w:lsdException w:name="Medium List 2 Accent 5" w:uiPriority="66"/>
-    <w:lsdException w:name="Medium Grid 1 Accent 5" w:uiPriority="67"/>
-    <w:lsdException w:name="Medium Grid 2 Accent 5" w:uiPriority="68"/>
-    <w:lsdException w:name="Medium Grid 3 Accent 5" w:uiPriority="69"/>
-    <w:lsdException w:name="Dark List Accent 5" w:uiPriority="70"/>
-    <w:lsdException w:name="Colorful Shading Accent 5" w:uiPriority="71"/>
-    <w:lsdException w:name="Colorful List Accent 5" w:uiPriority="72"/>
-    <w:lsdException w:name="Colorful Grid Accent 5" w:uiPriority="73"/>
-    <w:lsdException w:name="Light Shading Accent 6" w:uiPriority="60"/>
-    <w:lsdException w:name="Light List Accent 6" w:uiPriority="61"/>
-    <w:lsdException w:name="Light Grid Accent 6" w:uiPriority="62"/>
-    <w:lsdException w:name="Medium Shading 1 Accent 6" w:uiPriority="63"/>
-    <w:lsdException w:name="Medium Shading 2 Accent 6" w:uiPriority="64"/>
-    <w:lsdException w:name="Medium List 1 Accent 6" w:uiPriority="65"/>
-    <w:lsdException w:name="Medium List 2 Accent 6" w:uiPriority="66"/>
-    <w:lsdException w:name="Medium Grid 1 Accent 6" w:uiPriority="67"/>
-    <w:lsdException w:name="Medium Grid 2 Accent 6" w:uiPriority="68"/>
-    <w:lsdException w:name="Medium Grid 3 Accent 6" w:uiPriority="69"/>
-    <w:lsdException w:name="Dark List Accent 6" w:uiPriority="70"/>
-    <w:lsdException w:name="Colorful Shading Accent 6" w:uiPriority="71"/>
-    <w:lsdException w:name="Colorful List Accent 6" w:uiPriority="72"/>
-    <w:lsdException w:name="Colorful Grid Accent 6" w:uiPriority="73"/>
-    <w:lsdException w:name="Subtle Emphasis" w:uiPriority="19" w:qFormat="1"/>
-    <w:lsdException w:name="Intense Emphasis" w:uiPriority="21" w:qFormat="1"/>
-    <w:lsdException w:name="Subtle Reference" w:uiPriority="31" w:qFormat="1"/>
-    <w:lsdException w:name="Intense Reference" w:uiPriority="32" w:qFormat="1"/>
-    <w:lsdException w:name="Book Title" w:uiPriority="33" w:qFormat="1"/>
-    <w:lsdException w:name="Bibliography" w:semiHidden="1" w:uiPriority="37" w:unhideWhenUsed="1"/>
-    <w:lsdException w:name="TOC Heading" w:semiHidden="1" w:uiPriority="39" w:unhideWhenUsed="1" w:qFormat="1"/>
-    <w:lsdException w:name="Plain Table 1" w:uiPriority="41"/>
-    <w:lsdException w:name="Plain Table 2" w:uiPriority="42"/>
-    <w:lsdException w:name="Plain Table 3" w:uiPriority="43"/>
-    <w:lsdException w:name="Plain Table 4" w:uiPriority="44"/>
-    <w:lsdException w:name="Plain Table 5" w:uiPriority="45"/>
-    <w:lsdException w:name="Grid Table Light" w:uiPriority="40"/>
-    <w:lsdException w:name="Grid Table 1 Light" w:uiPriority="46"/>
-    <w:lsdException w:name="Grid Table 2" w:uiPriority="47"/>
-    <w:lsdException w:name="Grid Table 3" w:uiPriority="48"/>
-    <w:lsdException w:name="Grid Table 4" w:uiPriority="49"/>
-    <w:lsdException w:name="Grid Table 5 Dark" w:uiPriority="50"/>
-    <w:lsdException w:name="Grid Table 6 Colorful" w:uiPriority="51"/>
-    <w:lsdException w:name="Grid Table 7 Colorful" w:uiPriority="52"/>
-    <w:lsdException w:name="Grid Table 1 Light Accent 1" w:uiPriority="46"/>
-    <w:lsdException w:name="Grid Table 2 Accent 1" w:uiPriority="47"/>
-    <w:lsdException w:name="Grid Table 3 Accent 1" w:uiPriority="48"/>
-    <w:lsdException w:name="Grid Table 4 Accent 1" w:uiPriority="49"/>
-    <w:lsdException w:name="Grid Table 5 Dark Accent 1" w:uiPriority="50"/>
-    <w:lsdException w:name="Grid Table 6 Colorful Accent 1" w:uiPriority="51"/>
-    <w:lsdException w:name="Grid Table 7 Colorful Accent 1" w:uiPriority="52"/>
-    <w:lsdException w:name="Grid Table 1 Light Accent 2" w:uiPriority="46"/>
-    <w:lsdException w:name="Grid Table 2 Accent 2" w:uiPriority="47"/>
-    <w:lsdException w:name="Grid Table 3 Accent 2" w:uiPriority="48"/>
-    <w:lsdException w:name="Grid Table 4 Accent 2" w:uiPriority="49"/>
-    <w:lsdException w:name="Grid Table 5 Dark Accent 2" w:uiPriority="50"/>
-    <w:lsdException w:name="Grid Table 6 Colorful Accent 2" w:uiPriority="51"/>
-    <w:lsdException w:name="Grid Table 7 Colorful Accent 2" w:uiPriority="52"/>
-    <w:lsdException w:name="Grid Table 1 Light Accent 3" w:uiPriority="46"/>
-    <w:lsdException w:name="Grid Table 2 Accent 3" w:uiPriority="47"/>
-    <w:lsdException w:name="Grid Table 3 Accent 3" w:uiPriority="48"/>
-    <w:lsdException w:name="Grid Table 4 Accent 3" w:uiPriority="49"/>
-    <w:lsdException w:name="Grid Table 5 Dark Accent 3" w:uiPriority="50"/>
-    <w:lsdException w:name="Grid Table 6 Colorful Accent 3" w:uiPriority="51"/>
-    <w:lsdException w:name="Grid Table 7 Colorful Accent 3" w:uiPriority="52"/>
-    <w:lsdException w:name="Grid Table 1 Light Accent 4" w:uiPriority="46"/>
-    <w:lsdException w:name="Grid Table 2 Accent 4" w:uiPriority="47"/>
-    <w:lsdException w:name="Grid Table 3 Accent 4" w:uiPriority="48"/>
-    <w:lsdException w:name="Grid Table 4 Accent 4" w:uiPriority="49"/>
-    <w:lsdException w:name="Grid Table 5 Dark Accent 4" w:uiPriority="50"/>
-    <w:lsdException w:name="Grid Table 6 Colorful Accent 4" w:uiPriority="51"/>
-    <w:lsdException w:name="Grid Table 7 Colorful Accent 4" w:uiPriority="52"/>
-    <w:lsdException w:name="Grid Table 1 Light Accent 5" w:uiPriority="46"/>
-    <w:lsdException w:name="Grid Table 2 Accent 5" w:uiPriority="47"/>
-    <w:lsdException w:name="Grid Table 3 Accent 5" w:uiPriority="48"/>
-    <w:lsdException w:name="Grid Table 4 Accent 5" w:uiPriority="49"/>
-    <w:lsdException w:name="Grid Table 5 Dark Accent 5" w:uiPriority="50"/>
-    <w:lsdException w:name="Grid Table 6 Colorful Accent 5" w:uiPriority="51"/>
-    <w:lsdException w:name="Grid Table 7 Colorful Accent 5" w:uiPriority="52"/>
-    <w:lsdException w:name="Grid Table 1 Light Accent 6" w:uiPriority="46"/>
-    <w:lsdException w:name="Grid Table 2 Accent 6" w:uiPriority="47"/>
-    <w:lsdException w:name="Grid Table 3 Accent 6" w:uiPriority="48"/>
-    <w:lsdException w:name="Grid Table 4 Accent 6" w:uiPriority="49"/>
-    <w:lsdException w:name="Grid Table 5 Dark Accent 6" w:uiPriority="50"/>
-    <w:lsdException w:name="Grid Table 6 Colorful Accent 6" w:uiPriority="51"/>
-    <w:lsdException w:name="Grid Table 7 Colorful Accent 6" w:uiPriority="52"/>
-    <w:lsdException w:name="List Table 1 Light" w:uiPriority="46"/>
-    <w:lsdException w:name="List Table 2" w:uiPriority="47"/>
-    <w:lsdException w:name="List Table 3" w:uiPriority="48"/>
-    <w:lsdException w:name="List Table 4" w:uiPriority="49"/>
-    <w:lsdException w:name="List Table 5 Dark" w:uiPriority="50"/>
-    <w:lsdException w:name="List Table 6 Colorful" w:uiPriority="51"/>
-    <w:lsdException w:name="List Table 7 Colorful" w:uiPriority="52"/>
-    <w:lsdException w:name="List Table 1 Light Accent 1" w:uiPriority="46"/>
-    <w:lsdException w:name="List Table 2 Accent 1" w:uiPriority="47"/>
-    <w:lsdException w:name="List Table 3 Accent 1" w:uiPriority="48"/>
-    <w:lsdException w:name="List Table 4 Accent 1" w:uiPriority="49"/>
-    <w:lsdException w:name="List Table 5 Dark Accent 1" w:uiPriority="50"/>
-    <w:lsdException w:name="List Table 6 Colorful Accent 1" w:uiPriority="51"/>
-    <w:lsdException w:name="List Table 7 Colorful Accent 1" w:uiPriority="52"/>
-    <w:lsdException w:name="List Table 1 Light Accent 2" w:uiPriority="46"/>
-    <w:lsdException w:name="List Table 2 Accent 2" w:uiPriority="47"/>
-    <w:lsdException w:name="List Table 3 Accent 2" w:uiPriority="48"/>
-    <w:lsdException w:name="List Table 4 Accent 2" w:uiPriority="49"/>
-    <w:lsdException w:name="List Table 5 Dark Accent 2" w:uiPriority="50"/>
-    <w:lsdException w:name="List Table 6 Colorful Accent 2" w:uiPriority="51"/>
-    <w:lsdException w:name="List Table 7 Colorful Accent 2" w:uiPriority="52"/>
-    <w:lsdException w:name="List Table 1 Light Accent 3" w:uiPriority="46"/>
-    <w:lsdException w:name="List Table 2 Accent 3" w:uiPriority="47"/>
-    <w:lsdException w:name="List Table 3 Accent 3" w:uiPriority="48"/>
-    <w:lsdException w:name="List Table 4 Accent 3" w:uiPriority="49"/>
-    <w:lsdException w:name="List Table 5 Dark Accent 3" w:uiPriority="50"/>
-    <w:lsdException w:name="List Table 6 Colorful Accent 3" w:uiPriority="51"/>
-    <w:lsdException w:name="List Table 7 Colorful Accent 3" w:uiPriority="52"/>
-    <w:lsdException w:name="List Table 1 Light Accent 4" w:uiPriority="46"/>
-    <w:lsdException w:name="List Table 2 Accent 4" w:uiPriority="47"/>
-    <w:lsdException w:name="List Table 3 Accent 4" w:uiPriority="48"/>
-    <w:lsdException w:name="List Table 4 Accent 4" w:uiPriority="49"/>
-    <w:lsdException w:name="List Table 5 Dark Accent 4" w:uiPriority="50"/>
-    <w:lsdException w:name="List Table 6 Colorful Accent 4" w:uiPriority="51"/>
-    <w:lsdException w:name="List Table 7 Colorful Accent 4" w:uiPriority="52"/>
-    <w:lsdException w:name="List Table 1 Light Accent 5" w:uiPriority="46"/>
-    <w:lsdException w:name="List Table 2 Accent 5" w:uiPriority="47"/>
-    <w:lsdException w:name="List Table 3 Accent 5" w:uiPriority="48"/>
-    <w:lsdException w:name="List Table 4 Accent 5" w:uiPriority="49"/>
-    <w:lsdException w:name="List Table 5 Dark Accent 5" w:uiPriority="50"/>
-    <w:lsdException w:name="List Table 6 Colorful Accent 5" w:uiPriority="51"/>
-    <w:lsdException w:name="List Table 7 Colorful Accent 5" w:uiPriority="52"/>
-    <w:lsdException w:name="List Table 1 Light Accent 6" w:uiPriority="46"/>
-    <w:lsdException w:name="List Table 2 Accent 6" w:uiPriority="47"/>
-    <w:lsdException w:name="List Table 3 Accent 6" w:uiPriority="48"/>
-    <w:lsdException w:name="List Table 4 Accent 6" w:uiPriority="49"/>
-    <w:lsdException w:name="List Table 5 Dark Accent 6" w:uiPriority="50"/>
-    <w:lsdException w:name="List Table 6 Colorful Accent 6" w:uiPriority="51"/>
-    <w:lsdException w:name="List Table 7 Colorful Accent 6" w:uiPriority="52"/>
-    <w:lsdException w:name="Mention" w:semiHidden="1" w:unhideWhenUsed="1"/>
-    <w:lsdException w:name="Smart Hyperlink" w:semiHidden="1" w:unhideWhenUsed="1"/>
-    <w:lsdException w:name="Hashtag" w:semiHidden="1" w:unhideWhenUsed="1"/>
-  </w:latentStyles>
-  <w:style w:type="paragraph" w:default="1" w:styleId="Normal">
-    <w:name w:val="Normal"/>
-    <w:qFormat/>
-  </w:style>
-  <w:style w:type="character" w:default="1" w:styleId="Fontepargpadro">
-    <w:name w:val="Default Paragraph Font"/>
-    <w:uiPriority w:val="1"/>
-    <w:semiHidden/>
-    <w:unhideWhenUsed/>
-  </w:style>
-  <w:style w:type="table" w:default="1" w:styleId="Tabelanormal">
-    <w:name w:val="Normal Table"/>
-    <w:uiPriority w:val="99"/>
-    <w:semiHidden/>
-    <w:unhideWhenUsed/>
-    <w:tblPr>
-      <w:tblInd w:w="0" w:type="dxa"/>
-      <w:tblCellMar>
-        <w:top w:w="0" w:type="dxa"/>
-        <w:left w:w="108" w:type="dxa"/>
-        <w:bottom w:w="0" w:type="dxa"/>
-        <w:right w:w="108" w:type="dxa"/>
-      </w:tblCellMar>
-    </w:tblPr>
-  </w:style>
-  <w:style w:type="numbering" w:default="1" w:styleId="Semlista">
-    <w:name w:val="No List"/>
-    <w:uiPriority w:val="99"/>
-    <w:semiHidden/>
-    <w:unhideWhenUsed/>
-  </w:style>
-  <w:style w:type="character" w:styleId="TextodoEspaoReservado">
-    <w:name w:val="Placeholder Text"/>
-    <w:basedOn w:val="Fontepargpadro"/>
-    <w:uiPriority w:val="99"/>
-    <w:semiHidden/>
-    <w:rsid w:val="008D6061"/>
-    <w:rPr>
-      <w:color w:val="808080"/>
-    </w:rPr>
-  </w:style>
-</w:styles>
-</file>
-
-<file path=word/glossary/webSettings.xml><?xml version="1.0" encoding="utf-8"?>
-<w:webSettings xmlns:mc="http://schemas.openxmlformats.org/markup-compatibility/2006" xmlns:r="http://schemas.openxmlformats.org/officeDocument/2006/relationships" xmlns:w="http://schemas.openxmlformats.org/wordprocessingml/2006/main" xmlns:w14="http://schemas.microsoft.com/office/word/2010/wordml" xmlns:w15="http://schemas.microsoft.com/office/word/2012/wordml" xmlns:w16se="http://schemas.microsoft.com/office/word/2015/wordml/symex" mc:Ignorable="w14 w15 w16se">
-  <w:optimizeForBrowser/>
-  <w:allowPNG/>
-</w:webSettings>
-</file>
-
 <file path=word/theme/theme1.xml><?xml version="1.0" encoding="utf-8"?>
 <a:theme xmlns:a="http://schemas.openxmlformats.org/drawingml/2006/main" name="Tema do Office">
   <a:themeElements>
@@ -49416,7 +48872,7 @@
 </file>
 
 <file path=customXml/itemProps1.xml><?xml version="1.0" encoding="utf-8"?>
-<ds:datastoreItem xmlns:ds="http://schemas.openxmlformats.org/officeDocument/2006/customXml" ds:itemID="{7EB0BC6C-0422-48F8-9B53-58FBD9C5A2AF}">
+<ds:datastoreItem xmlns:ds="http://schemas.openxmlformats.org/officeDocument/2006/customXml" ds:itemID="{45D962D8-829E-4A59-9B90-657BABC8ACB0}">
   <ds:schemaRefs>
     <ds:schemaRef ds:uri="http://schemas.openxmlformats.org/officeDocument/2006/bibliography"/>
   </ds:schemaRefs>

</xml_diff>

<commit_message>
Right associativity for boolean operators, range syntax change.
Range now uses a comma to separate first and second element of range instead of ".."
</commit_message>
<xml_diff>
--- a/Interpretador L1/docs/Sintaxe.docx
+++ b/Interpretador L1/docs/Sintaxe.docx
@@ -12685,7 +12685,7 @@
                 <w:szCs w:val="24"/>
                 <w:lang w:val="pt-BR"/>
               </w:rPr>
-              <w:t>Esquerda</w:t>
+              <w:t>Direita</w:t>
             </w:r>
           </w:p>
         </w:tc>
@@ -12776,7 +12776,7 @@
                 <w:szCs w:val="24"/>
                 <w:lang w:val="pt-BR"/>
               </w:rPr>
-              <w:t>Esquerda</w:t>
+              <w:t>Direita</w:t>
             </w:r>
           </w:p>
         </w:tc>
@@ -16683,7 +16683,7 @@
                     <w:szCs w:val="24"/>
                     <w:lang w:val="pt-BR"/>
                   </w:rPr>
-                  <m:t>..</m:t>
+                  <m:t>,</m:t>
                 </m:r>
                 <m:sSub>
                   <m:sSubPr>
@@ -16795,6 +16795,8 @@
                 </m:r>
               </m:oMath>
             </m:oMathPara>
+            <w:bookmarkStart w:id="14" w:name="_GoBack"/>
+            <w:bookmarkEnd w:id="14"/>
           </w:p>
         </w:tc>
         <w:tc>
@@ -22211,14 +22213,14 @@
           <w:lang w:val="pt-BR"/>
         </w:rPr>
       </w:pPr>
-      <w:bookmarkStart w:id="14" w:name="_Toc465500952"/>
+      <w:bookmarkStart w:id="15" w:name="_Toc465500952"/>
       <w:r>
         <w:rPr>
           <w:lang w:val="pt-BR"/>
         </w:rPr>
         <w:t>Extensões Práticas</w:t>
       </w:r>
-      <w:bookmarkEnd w:id="14"/>
+      <w:bookmarkEnd w:id="15"/>
     </w:p>
     <w:p>
       <w:pPr>
@@ -22236,14 +22238,14 @@
           <w:lang w:val="pt-BR"/>
         </w:rPr>
       </w:pPr>
-      <w:bookmarkStart w:id="15" w:name="_Toc465500953"/>
+      <w:bookmarkStart w:id="16" w:name="_Toc465500953"/>
       <w:r>
         <w:rPr>
           <w:lang w:val="pt-BR"/>
         </w:rPr>
         <w:t>Comentários</w:t>
       </w:r>
-      <w:bookmarkEnd w:id="15"/>
+      <w:bookmarkEnd w:id="16"/>
     </w:p>
     <w:p>
       <w:pPr>
@@ -22305,14 +22307,14 @@
           <w:lang w:val="pt-BR"/>
         </w:rPr>
       </w:pPr>
-      <w:bookmarkStart w:id="16" w:name="_Toc465500954"/>
+      <w:bookmarkStart w:id="17" w:name="_Toc465500954"/>
       <w:r>
         <w:rPr>
           <w:lang w:val="pt-BR"/>
         </w:rPr>
         <w:t>Bibliotecas</w:t>
       </w:r>
-      <w:bookmarkEnd w:id="16"/>
+      <w:bookmarkEnd w:id="17"/>
     </w:p>
     <w:p>
       <w:pPr>
@@ -22660,7 +22662,7 @@
           <w:lang w:val="pt-BR"/>
         </w:rPr>
       </w:pPr>
-      <w:bookmarkStart w:id="17" w:name="_Toc465500955"/>
+      <w:bookmarkStart w:id="18" w:name="_Toc465500955"/>
       <w:r>
         <w:rPr>
           <w:lang w:val="pt-BR"/>
@@ -22679,7 +22681,7 @@
         </w:rPr>
         <w:t>lib</w:t>
       </w:r>
-      <w:bookmarkEnd w:id="17"/>
+      <w:bookmarkEnd w:id="18"/>
     </w:p>
     <w:p>
       <w:pPr>
@@ -29616,14 +29618,14 @@
           <w:lang w:val="pt-BR"/>
         </w:rPr>
       </w:pPr>
-      <w:bookmarkStart w:id="18" w:name="_Toc465500956"/>
+      <w:bookmarkStart w:id="19" w:name="_Toc465500956"/>
       <w:r>
         <w:rPr>
           <w:lang w:val="pt-BR"/>
         </w:rPr>
         <w:t>Argumentos de Linha de Comando</w:t>
       </w:r>
-      <w:bookmarkEnd w:id="18"/>
+      <w:bookmarkEnd w:id="19"/>
     </w:p>
     <w:p>
       <w:pPr>
@@ -29859,14 +29861,14 @@
           <w:lang w:val="pt-BR"/>
         </w:rPr>
       </w:pPr>
-      <w:bookmarkStart w:id="19" w:name="_Toc465500957"/>
+      <w:bookmarkStart w:id="20" w:name="_Toc465500957"/>
       <w:r>
         <w:rPr>
           <w:lang w:val="pt-BR"/>
         </w:rPr>
         <w:t>Extensões de L1</w:t>
       </w:r>
-      <w:bookmarkEnd w:id="19"/>
+      <w:bookmarkEnd w:id="20"/>
     </w:p>
     <w:p>
       <w:pPr>
@@ -29882,7 +29884,7 @@
           <w:lang w:val="pt-BR"/>
         </w:rPr>
       </w:pPr>
-      <w:bookmarkStart w:id="20" w:name="_Toc465500958"/>
+      <w:bookmarkStart w:id="21" w:name="_Toc465500958"/>
       <w:r>
         <w:rPr>
           <w:lang w:val="pt-BR"/>
@@ -29901,7 +29903,7 @@
         </w:rPr>
         <w:t>enérica</w:t>
       </w:r>
-      <w:bookmarkEnd w:id="20"/>
+      <w:bookmarkEnd w:id="21"/>
     </w:p>
     <w:p>
       <w:pPr>
@@ -35809,7 +35811,7 @@
           <w:lang w:val="pt-BR"/>
         </w:rPr>
       </w:pPr>
-      <w:bookmarkStart w:id="21" w:name="_Toc465500959"/>
+      <w:bookmarkStart w:id="22" w:name="_Toc465500959"/>
       <w:r>
         <w:rPr>
           <w:lang w:val="pt-BR"/>
@@ -35823,7 +35825,7 @@
         </w:rPr>
         <w:t>Orderable</w:t>
       </w:r>
-      <w:bookmarkEnd w:id="21"/>
+      <w:bookmarkEnd w:id="22"/>
     </w:p>
     <w:p>
       <w:pPr>
@@ -39951,14 +39953,14 @@
           <w:lang w:val="pt-BR"/>
         </w:rPr>
       </w:pPr>
-      <w:bookmarkStart w:id="22" w:name="_Toc465500960"/>
+      <w:bookmarkStart w:id="23" w:name="_Toc465500960"/>
       <w:r>
         <w:rPr>
           <w:lang w:val="pt-BR"/>
         </w:rPr>
         <w:t>Input e Output</w:t>
       </w:r>
-      <w:bookmarkEnd w:id="22"/>
+      <w:bookmarkEnd w:id="23"/>
     </w:p>
     <w:p>
       <w:pPr>
@@ -40559,8 +40561,6 @@
         </w:rPr>
         <w:t xml:space="preserve">oram </w:t>
       </w:r>
-      <w:bookmarkStart w:id="23" w:name="_GoBack"/>
-      <w:bookmarkEnd w:id="23"/>
       <w:r>
         <w:rPr>
           <w:lang w:val="pt-BR"/>
@@ -49323,7 +49323,7 @@
 </file>
 
 <file path=customXml/itemProps1.xml><?xml version="1.0" encoding="utf-8"?>
-<ds:datastoreItem xmlns:ds="http://schemas.openxmlformats.org/officeDocument/2006/customXml" ds:itemID="{AF18C2FB-274F-40B4-816E-E5965539AE43}">
+<ds:datastoreItem xmlns:ds="http://schemas.openxmlformats.org/officeDocument/2006/customXml" ds:itemID="{42CDEB79-4C58-4A72-A5F3-1025BA7FBAA8}">
   <ds:schemaRefs>
     <ds:schemaRef ds:uri="http://schemas.openxmlformats.org/officeDocument/2006/bibliography"/>
   </ds:schemaRefs>

</xml_diff>

<commit_message>
Funções de transformação de string na stdlib
</commit_message>
<xml_diff>
--- a/Interpretador L1/docs/Sintaxe.docx
+++ b/Interpretador L1/docs/Sintaxe.docx
@@ -15304,8 +15304,6 @@
         </w:rPr>
         <w:t>).</w:t>
       </w:r>
-      <w:bookmarkStart w:id="13" w:name="_GoBack"/>
-      <w:bookmarkEnd w:id="13"/>
     </w:p>
     <w:p>
       <w:pPr>
@@ -15314,7 +15312,7 @@
           <w:lang w:val="pt-BR"/>
         </w:rPr>
       </w:pPr>
-      <w:bookmarkStart w:id="14" w:name="_Toc465500951"/>
+      <w:bookmarkStart w:id="13" w:name="_Toc465500951"/>
       <w:r>
         <w:rPr>
           <w:lang w:val="pt-BR"/>
@@ -15333,7 +15331,7 @@
         </w:rPr>
         <w:t>tico</w:t>
       </w:r>
-      <w:bookmarkEnd w:id="14"/>
+      <w:bookmarkEnd w:id="13"/>
     </w:p>
     <w:p>
       <w:pPr>
@@ -23162,14 +23160,14 @@
           <w:lang w:val="pt-BR"/>
         </w:rPr>
       </w:pPr>
-      <w:bookmarkStart w:id="15" w:name="_Toc465500952"/>
+      <w:bookmarkStart w:id="14" w:name="_Toc465500952"/>
       <w:r>
         <w:rPr>
           <w:lang w:val="pt-BR"/>
         </w:rPr>
         <w:t>Extensões Práticas</w:t>
       </w:r>
-      <w:bookmarkEnd w:id="15"/>
+      <w:bookmarkEnd w:id="14"/>
     </w:p>
     <w:p>
       <w:pPr>
@@ -23187,14 +23185,14 @@
           <w:lang w:val="pt-BR"/>
         </w:rPr>
       </w:pPr>
-      <w:bookmarkStart w:id="16" w:name="_Toc465500953"/>
+      <w:bookmarkStart w:id="15" w:name="_Toc465500953"/>
       <w:r>
         <w:rPr>
           <w:lang w:val="pt-BR"/>
         </w:rPr>
         <w:t>Comentários</w:t>
       </w:r>
-      <w:bookmarkEnd w:id="16"/>
+      <w:bookmarkEnd w:id="15"/>
     </w:p>
     <w:p>
       <w:pPr>
@@ -23255,14 +23253,14 @@
           <w:lang w:val="pt-BR"/>
         </w:rPr>
       </w:pPr>
-      <w:bookmarkStart w:id="17" w:name="_Toc465500954"/>
+      <w:bookmarkStart w:id="16" w:name="_Toc465500954"/>
       <w:r>
         <w:rPr>
           <w:lang w:val="pt-BR"/>
         </w:rPr>
         <w:t>Bibliotecas</w:t>
       </w:r>
-      <w:bookmarkEnd w:id="17"/>
+      <w:bookmarkEnd w:id="16"/>
     </w:p>
     <w:p>
       <w:pPr>
@@ -23611,7 +23609,7 @@
           <w:lang w:val="pt-BR"/>
         </w:rPr>
       </w:pPr>
-      <w:bookmarkStart w:id="18" w:name="_Toc465500955"/>
+      <w:bookmarkStart w:id="17" w:name="_Toc465500955"/>
       <w:r>
         <w:rPr>
           <w:lang w:val="pt-BR"/>
@@ -23630,7 +23628,7 @@
         </w:rPr>
         <w:t>lib</w:t>
       </w:r>
-      <w:bookmarkEnd w:id="18"/>
+      <w:bookmarkEnd w:id="17"/>
     </w:p>
     <w:p>
       <w:pPr>
@@ -30562,6 +30560,565 @@
     </w:p>
     <w:p>
       <w:pPr>
+        <w:pStyle w:val="Ttulo5"/>
+        <w:rPr>
+          <w:lang w:val="pt-BR"/>
+        </w:rPr>
+      </w:pPr>
+      <w:r>
+        <w:rPr>
+          <w:lang w:val="pt-BR"/>
+        </w:rPr>
+        <w:t>Conversão de Strings</w:t>
+      </w:r>
+    </w:p>
+    <w:p>
+      <w:pPr>
+        <w:rPr>
+          <w:lang w:val="pt-BR"/>
+        </w:rPr>
+      </w:pPr>
+    </w:p>
+    <w:tbl>
+      <w:tblPr>
+        <w:tblStyle w:val="Tabelacomgrade"/>
+        <w:tblW w:w="0" w:type="auto"/>
+        <w:tblBorders>
+          <w:top w:val="none" w:sz="0" w:space="0" w:color="auto"/>
+          <w:left w:val="none" w:sz="0" w:space="0" w:color="auto"/>
+          <w:bottom w:val="none" w:sz="0" w:space="0" w:color="auto"/>
+          <w:right w:val="none" w:sz="0" w:space="0" w:color="auto"/>
+          <w:insideH w:val="none" w:sz="0" w:space="0" w:color="auto"/>
+          <w:insideV w:val="none" w:sz="0" w:space="0" w:color="auto"/>
+        </w:tblBorders>
+        <w:tblLook w:val="04A0" w:firstRow="1" w:lastRow="0" w:firstColumn="1" w:lastColumn="0" w:noHBand="0" w:noVBand="1"/>
+      </w:tblPr>
+      <w:tblGrid>
+        <w:gridCol w:w="9350"/>
+      </w:tblGrid>
+      <w:tr>
+        <w:trPr>
+          <w:trHeight w:val="397"/>
+        </w:trPr>
+        <w:tc>
+          <w:tcPr>
+            <w:tcW w:w="9350" w:type="dxa"/>
+            <w:shd w:val="clear" w:color="auto" w:fill="D0CECE" w:themeFill="background2" w:themeFillShade="E6"/>
+            <w:vAlign w:val="center"/>
+          </w:tcPr>
+          <w:p>
+            <w:pPr>
+              <w:rPr>
+                <w:lang w:val="pt-BR"/>
+              </w:rPr>
+            </w:pPr>
+            <m:oMathPara>
+              <m:oMathParaPr>
+                <m:jc m:val="left"/>
+              </m:oMathParaPr>
+              <m:oMath>
+                <m:r>
+                  <m:rPr>
+                    <m:sty m:val="b"/>
+                  </m:rPr>
+                  <w:rPr>
+                    <w:rFonts w:ascii="Cambria Math" w:hAnsi="Cambria Math"/>
+                    <w:sz w:val="24"/>
+                    <w:szCs w:val="24"/>
+                    <w:lang w:val="pt-BR"/>
+                  </w:rPr>
+                  <m:t>parseInt</m:t>
+                </m:r>
+                <m:r>
+                  <m:rPr>
+                    <m:sty m:val="b"/>
+                  </m:rPr>
+                  <w:rPr>
+                    <w:rFonts w:ascii="Cambria Math" w:hAnsi="Cambria Math"/>
+                    <w:sz w:val="24"/>
+                    <w:szCs w:val="24"/>
+                    <w:lang w:val="pt-BR"/>
+                  </w:rPr>
+                  <m:t>∷</m:t>
+                </m:r>
+                <m:r>
+                  <m:rPr>
+                    <m:sty m:val="p"/>
+                  </m:rPr>
+                  <w:rPr>
+                    <w:rFonts w:ascii="Cambria Math" w:hAnsi="Cambria Math"/>
+                    <w:sz w:val="24"/>
+                    <w:szCs w:val="24"/>
+                    <w:lang w:val="pt-BR"/>
+                  </w:rPr>
+                  <m:t>String→Int</m:t>
+                </m:r>
+              </m:oMath>
+            </m:oMathPara>
+          </w:p>
+        </w:tc>
+      </w:tr>
+      <w:tr>
+        <w:trPr>
+          <w:trHeight w:val="397"/>
+        </w:trPr>
+        <w:tc>
+          <w:tcPr>
+            <w:tcW w:w="9350" w:type="dxa"/>
+            <w:vAlign w:val="center"/>
+          </w:tcPr>
+          <w:p>
+            <w:pPr>
+              <w:ind w:left="720"/>
+              <w:rPr>
+                <w:sz w:val="24"/>
+                <w:szCs w:val="24"/>
+                <w:lang w:val="pt-BR"/>
+              </w:rPr>
+            </w:pPr>
+            <w:r>
+              <w:rPr>
+                <w:sz w:val="24"/>
+                <w:szCs w:val="24"/>
+                <w:lang w:val="pt-BR"/>
+              </w:rPr>
+              <w:t>Interpreta a string de entrada como um inteiro. Caso a string não possa ser interpretada, aciona uma exceção.</w:t>
+            </w:r>
+          </w:p>
+        </w:tc>
+      </w:tr>
+    </w:tbl>
+    <w:p>
+      <w:pPr>
+        <w:rPr>
+          <w:lang w:val="pt-BR"/>
+        </w:rPr>
+      </w:pPr>
+    </w:p>
+    <w:tbl>
+      <w:tblPr>
+        <w:tblStyle w:val="Tabelacomgrade"/>
+        <w:tblW w:w="0" w:type="auto"/>
+        <w:tblBorders>
+          <w:top w:val="none" w:sz="0" w:space="0" w:color="auto"/>
+          <w:left w:val="none" w:sz="0" w:space="0" w:color="auto"/>
+          <w:bottom w:val="none" w:sz="0" w:space="0" w:color="auto"/>
+          <w:right w:val="none" w:sz="0" w:space="0" w:color="auto"/>
+          <w:insideH w:val="none" w:sz="0" w:space="0" w:color="auto"/>
+          <w:insideV w:val="none" w:sz="0" w:space="0" w:color="auto"/>
+        </w:tblBorders>
+        <w:tblLook w:val="04A0" w:firstRow="1" w:lastRow="0" w:firstColumn="1" w:lastColumn="0" w:noHBand="0" w:noVBand="1"/>
+      </w:tblPr>
+      <w:tblGrid>
+        <w:gridCol w:w="9350"/>
+      </w:tblGrid>
+      <w:tr>
+        <w:trPr>
+          <w:trHeight w:val="397"/>
+        </w:trPr>
+        <w:tc>
+          <w:tcPr>
+            <w:tcW w:w="9350" w:type="dxa"/>
+            <w:shd w:val="clear" w:color="auto" w:fill="D0CECE" w:themeFill="background2" w:themeFillShade="E6"/>
+            <w:vAlign w:val="center"/>
+          </w:tcPr>
+          <w:p>
+            <w:pPr>
+              <w:rPr>
+                <w:lang w:val="pt-BR"/>
+              </w:rPr>
+            </w:pPr>
+            <m:oMathPara>
+              <m:oMathParaPr>
+                <m:jc m:val="left"/>
+              </m:oMathParaPr>
+              <m:oMath>
+                <m:r>
+                  <m:rPr>
+                    <m:sty m:val="b"/>
+                  </m:rPr>
+                  <w:rPr>
+                    <w:rFonts w:ascii="Cambria Math" w:hAnsi="Cambria Math"/>
+                    <w:sz w:val="24"/>
+                    <w:szCs w:val="24"/>
+                    <w:lang w:val="pt-BR"/>
+                  </w:rPr>
+                  <m:t>print</m:t>
+                </m:r>
+                <m:r>
+                  <m:rPr>
+                    <m:sty m:val="b"/>
+                  </m:rPr>
+                  <w:rPr>
+                    <w:rFonts w:ascii="Cambria Math" w:hAnsi="Cambria Math"/>
+                    <w:sz w:val="24"/>
+                    <w:szCs w:val="24"/>
+                    <w:lang w:val="pt-BR"/>
+                  </w:rPr>
+                  <m:t>Int∷</m:t>
+                </m:r>
+                <m:r>
+                  <m:rPr>
+                    <m:sty m:val="p"/>
+                  </m:rPr>
+                  <w:rPr>
+                    <w:rFonts w:ascii="Cambria Math" w:hAnsi="Cambria Math"/>
+                    <w:sz w:val="24"/>
+                    <w:szCs w:val="24"/>
+                    <w:lang w:val="pt-BR"/>
+                  </w:rPr>
+                  <m:t>Int→String</m:t>
+                </m:r>
+              </m:oMath>
+            </m:oMathPara>
+          </w:p>
+        </w:tc>
+      </w:tr>
+      <w:tr>
+        <w:trPr>
+          <w:trHeight w:val="397"/>
+        </w:trPr>
+        <w:tc>
+          <w:tcPr>
+            <w:tcW w:w="9350" w:type="dxa"/>
+            <w:vAlign w:val="center"/>
+          </w:tcPr>
+          <w:p>
+            <w:pPr>
+              <w:ind w:left="720"/>
+              <w:rPr>
+                <w:sz w:val="24"/>
+                <w:szCs w:val="24"/>
+                <w:lang w:val="pt-BR"/>
+              </w:rPr>
+            </w:pPr>
+            <w:r>
+              <w:rPr>
+                <w:sz w:val="24"/>
+                <w:szCs w:val="24"/>
+                <w:lang w:val="pt-BR"/>
+              </w:rPr>
+              <w:t>Transforma um inteiro na sua representação em string.</w:t>
+            </w:r>
+          </w:p>
+        </w:tc>
+      </w:tr>
+    </w:tbl>
+    <w:p>
+      <w:pPr>
+        <w:rPr>
+          <w:sz w:val="24"/>
+          <w:u w:val="single"/>
+          <w:lang w:val="pt-BR"/>
+        </w:rPr>
+      </w:pPr>
+    </w:p>
+    <w:tbl>
+      <w:tblPr>
+        <w:tblStyle w:val="Tabelacomgrade"/>
+        <w:tblW w:w="0" w:type="auto"/>
+        <w:tblBorders>
+          <w:top w:val="none" w:sz="0" w:space="0" w:color="auto"/>
+          <w:left w:val="none" w:sz="0" w:space="0" w:color="auto"/>
+          <w:bottom w:val="none" w:sz="0" w:space="0" w:color="auto"/>
+          <w:right w:val="none" w:sz="0" w:space="0" w:color="auto"/>
+          <w:insideH w:val="none" w:sz="0" w:space="0" w:color="auto"/>
+          <w:insideV w:val="none" w:sz="0" w:space="0" w:color="auto"/>
+        </w:tblBorders>
+        <w:tblLook w:val="04A0" w:firstRow="1" w:lastRow="0" w:firstColumn="1" w:lastColumn="0" w:noHBand="0" w:noVBand="1"/>
+      </w:tblPr>
+      <w:tblGrid>
+        <w:gridCol w:w="9350"/>
+      </w:tblGrid>
+      <w:tr>
+        <w:trPr>
+          <w:trHeight w:val="397"/>
+        </w:trPr>
+        <w:tc>
+          <w:tcPr>
+            <w:tcW w:w="9350" w:type="dxa"/>
+            <w:shd w:val="clear" w:color="auto" w:fill="D0CECE" w:themeFill="background2" w:themeFillShade="E6"/>
+            <w:vAlign w:val="center"/>
+          </w:tcPr>
+          <w:p>
+            <w:pPr>
+              <w:rPr>
+                <w:lang w:val="pt-BR"/>
+              </w:rPr>
+            </w:pPr>
+            <m:oMathPara>
+              <m:oMathParaPr>
+                <m:jc m:val="left"/>
+              </m:oMathParaPr>
+              <m:oMath>
+                <m:r>
+                  <m:rPr>
+                    <m:sty m:val="b"/>
+                  </m:rPr>
+                  <w:rPr>
+                    <w:rFonts w:ascii="Cambria Math" w:hAnsi="Cambria Math"/>
+                    <w:sz w:val="24"/>
+                    <w:szCs w:val="24"/>
+                    <w:lang w:val="pt-BR"/>
+                  </w:rPr>
+                  <m:t>parse</m:t>
+                </m:r>
+                <m:r>
+                  <m:rPr>
+                    <m:sty m:val="b"/>
+                  </m:rPr>
+                  <w:rPr>
+                    <w:rFonts w:ascii="Cambria Math" w:hAnsi="Cambria Math"/>
+                    <w:sz w:val="24"/>
+                    <w:szCs w:val="24"/>
+                    <w:lang w:val="pt-BR"/>
+                  </w:rPr>
+                  <m:t>Bool</m:t>
+                </m:r>
+                <m:r>
+                  <m:rPr>
+                    <m:sty m:val="b"/>
+                  </m:rPr>
+                  <w:rPr>
+                    <w:rFonts w:ascii="Cambria Math" w:hAnsi="Cambria Math"/>
+                    <w:sz w:val="24"/>
+                    <w:szCs w:val="24"/>
+                    <w:lang w:val="pt-BR"/>
+                  </w:rPr>
+                  <m:t>∷</m:t>
+                </m:r>
+                <m:r>
+                  <m:rPr>
+                    <m:sty m:val="p"/>
+                  </m:rPr>
+                  <w:rPr>
+                    <w:rFonts w:ascii="Cambria Math" w:hAnsi="Cambria Math"/>
+                    <w:sz w:val="24"/>
+                    <w:szCs w:val="24"/>
+                    <w:lang w:val="pt-BR"/>
+                  </w:rPr>
+                  <m:t>String→Bool</m:t>
+                </m:r>
+              </m:oMath>
+            </m:oMathPara>
+          </w:p>
+        </w:tc>
+      </w:tr>
+      <w:tr>
+        <w:trPr>
+          <w:trHeight w:val="397"/>
+        </w:trPr>
+        <w:tc>
+          <w:tcPr>
+            <w:tcW w:w="9350" w:type="dxa"/>
+            <w:vAlign w:val="center"/>
+          </w:tcPr>
+          <w:p>
+            <w:pPr>
+              <w:ind w:left="720"/>
+              <w:rPr>
+                <w:sz w:val="24"/>
+                <w:szCs w:val="24"/>
+                <w:lang w:val="pt-BR"/>
+              </w:rPr>
+            </w:pPr>
+            <w:r>
+              <w:rPr>
+                <w:sz w:val="24"/>
+                <w:szCs w:val="24"/>
+                <w:lang w:val="pt-BR"/>
+              </w:rPr>
+              <w:t xml:space="preserve">Interpreta a string de entrada como um </w:t>
+            </w:r>
+            <w:r>
+              <w:rPr>
+                <w:sz w:val="24"/>
+                <w:szCs w:val="24"/>
+                <w:lang w:val="pt-BR"/>
+              </w:rPr>
+              <w:t>booleano</w:t>
+            </w:r>
+            <w:r>
+              <w:rPr>
+                <w:sz w:val="24"/>
+                <w:szCs w:val="24"/>
+                <w:lang w:val="pt-BR"/>
+              </w:rPr>
+              <w:t xml:space="preserve">. </w:t>
+            </w:r>
+            <w:r>
+              <w:rPr>
+                <w:sz w:val="24"/>
+                <w:szCs w:val="24"/>
+                <w:lang w:val="pt-BR"/>
+              </w:rPr>
+              <w:t>Apenas dois valores são aceitos: “true” e “false”, interpretados como True e False, respectivamente.</w:t>
+            </w:r>
+          </w:p>
+        </w:tc>
+      </w:tr>
+    </w:tbl>
+    <w:p>
+      <w:pPr>
+        <w:rPr>
+          <w:sz w:val="24"/>
+          <w:u w:val="single"/>
+          <w:lang w:val="pt-BR"/>
+        </w:rPr>
+      </w:pPr>
+    </w:p>
+    <w:tbl>
+      <w:tblPr>
+        <w:tblStyle w:val="Tabelacomgrade"/>
+        <w:tblW w:w="0" w:type="auto"/>
+        <w:tblBorders>
+          <w:top w:val="none" w:sz="0" w:space="0" w:color="auto"/>
+          <w:left w:val="none" w:sz="0" w:space="0" w:color="auto"/>
+          <w:bottom w:val="none" w:sz="0" w:space="0" w:color="auto"/>
+          <w:right w:val="none" w:sz="0" w:space="0" w:color="auto"/>
+          <w:insideH w:val="none" w:sz="0" w:space="0" w:color="auto"/>
+          <w:insideV w:val="none" w:sz="0" w:space="0" w:color="auto"/>
+        </w:tblBorders>
+        <w:tblLook w:val="04A0" w:firstRow="1" w:lastRow="0" w:firstColumn="1" w:lastColumn="0" w:noHBand="0" w:noVBand="1"/>
+      </w:tblPr>
+      <w:tblGrid>
+        <w:gridCol w:w="9350"/>
+      </w:tblGrid>
+      <w:tr>
+        <w:trPr>
+          <w:trHeight w:val="397"/>
+        </w:trPr>
+        <w:tc>
+          <w:tcPr>
+            <w:tcW w:w="9350" w:type="dxa"/>
+            <w:shd w:val="clear" w:color="auto" w:fill="D0CECE" w:themeFill="background2" w:themeFillShade="E6"/>
+            <w:vAlign w:val="center"/>
+          </w:tcPr>
+          <w:p>
+            <w:pPr>
+              <w:rPr>
+                <w:lang w:val="pt-BR"/>
+              </w:rPr>
+            </w:pPr>
+            <m:oMathPara>
+              <m:oMathParaPr>
+                <m:jc m:val="left"/>
+              </m:oMathParaPr>
+              <m:oMath>
+                <m:r>
+                  <m:rPr>
+                    <m:sty m:val="b"/>
+                  </m:rPr>
+                  <w:rPr>
+                    <w:rFonts w:ascii="Cambria Math" w:hAnsi="Cambria Math"/>
+                    <w:sz w:val="24"/>
+                    <w:szCs w:val="24"/>
+                    <w:lang w:val="pt-BR"/>
+                  </w:rPr>
+                  <m:t>print</m:t>
+                </m:r>
+                <m:r>
+                  <m:rPr>
+                    <m:sty m:val="b"/>
+                  </m:rPr>
+                  <w:rPr>
+                    <w:rFonts w:ascii="Cambria Math" w:hAnsi="Cambria Math"/>
+                    <w:sz w:val="24"/>
+                    <w:szCs w:val="24"/>
+                    <w:lang w:val="pt-BR"/>
+                  </w:rPr>
+                  <m:t>Bool</m:t>
+                </m:r>
+                <m:r>
+                  <m:rPr>
+                    <m:sty m:val="b"/>
+                  </m:rPr>
+                  <w:rPr>
+                    <w:rFonts w:ascii="Cambria Math" w:hAnsi="Cambria Math"/>
+                    <w:sz w:val="24"/>
+                    <w:szCs w:val="24"/>
+                    <w:lang w:val="pt-BR"/>
+                  </w:rPr>
+                  <m:t>∷</m:t>
+                </m:r>
+                <m:r>
+                  <m:rPr>
+                    <m:sty m:val="p"/>
+                  </m:rPr>
+                  <w:rPr>
+                    <w:rFonts w:ascii="Cambria Math" w:hAnsi="Cambria Math"/>
+                    <w:sz w:val="24"/>
+                    <w:szCs w:val="24"/>
+                    <w:lang w:val="pt-BR"/>
+                  </w:rPr>
+                  <m:t>Bool→String</m:t>
+                </m:r>
+              </m:oMath>
+            </m:oMathPara>
+          </w:p>
+        </w:tc>
+      </w:tr>
+      <w:tr>
+        <w:trPr>
+          <w:trHeight w:val="397"/>
+        </w:trPr>
+        <w:tc>
+          <w:tcPr>
+            <w:tcW w:w="9350" w:type="dxa"/>
+            <w:vAlign w:val="center"/>
+          </w:tcPr>
+          <w:p>
+            <w:pPr>
+              <w:ind w:left="720"/>
+              <w:rPr>
+                <w:sz w:val="24"/>
+                <w:szCs w:val="24"/>
+                <w:lang w:val="pt-BR"/>
+              </w:rPr>
+            </w:pPr>
+            <w:r>
+              <w:rPr>
+                <w:sz w:val="24"/>
+                <w:szCs w:val="24"/>
+                <w:lang w:val="pt-BR"/>
+              </w:rPr>
+              <w:t>Transforma o booleano de entrada em sua representação em string.</w:t>
+            </w:r>
+            <w:bookmarkStart w:id="18" w:name="_GoBack"/>
+            <w:bookmarkEnd w:id="18"/>
+          </w:p>
+        </w:tc>
+      </w:tr>
+    </w:tbl>
+    <w:p>
+      <w:pPr>
+        <w:rPr>
+          <w:sz w:val="24"/>
+          <w:u w:val="single"/>
+          <w:lang w:val="pt-BR"/>
+        </w:rPr>
+      </w:pPr>
+    </w:p>
+    <w:p>
+      <w:pPr>
+        <w:rPr>
+          <w:sz w:val="24"/>
+          <w:u w:val="single"/>
+          <w:lang w:val="pt-BR"/>
+        </w:rPr>
+      </w:pPr>
+    </w:p>
+    <w:p>
+      <w:pPr>
+        <w:rPr>
+          <w:sz w:val="24"/>
+          <w:u w:val="single"/>
+          <w:lang w:val="pt-BR"/>
+        </w:rPr>
+      </w:pPr>
+    </w:p>
+    <w:p>
+      <w:pPr>
         <w:rPr>
           <w:sz w:val="24"/>
           <w:u w:val="single"/>
@@ -30743,7 +31300,6 @@
         <w:rPr>
           <w:lang w:val="pt-BR"/>
         </w:rPr>
-        <w:lastRenderedPageBreak/>
         <w:t>Extensões de L1</w:t>
       </w:r>
       <w:bookmarkEnd w:id="19"/>
@@ -31219,6 +31775,7 @@
           <w:sz w:val="24"/>
           <w:lang w:val="pt-BR"/>
         </w:rPr>
+        <w:lastRenderedPageBreak/>
         <w:t>A nova</w:t>
       </w:r>
       <w:r>
@@ -32910,7 +33467,6 @@
           <w:szCs w:val="32"/>
           <w:lang w:val="pt-BR"/>
         </w:rPr>
-        <w:lastRenderedPageBreak/>
         <w:t xml:space="preserve">A função unify foi modificada para identificar qual o tipo de constraint na cabeça da fila e, caso ela seja uma contraint de Trait, ela </w:t>
       </w:r>
       <w:r>
@@ -33734,6 +34290,7 @@
           <w:szCs w:val="19"/>
           <w:highlight w:val="lightGray"/>
         </w:rPr>
+        <w:lastRenderedPageBreak/>
         <w:t xml:space="preserve">            expandTraitConstraint constraint' &lt;| rest @ [Trait (t, trait'</w:t>
       </w:r>
       <w:r>
@@ -34569,7 +35126,6 @@
           <w:szCs w:val="32"/>
           <w:lang w:val="pt-BR"/>
         </w:rPr>
-        <w:lastRenderedPageBreak/>
         <w:t>As regr</w:t>
       </w:r>
       <w:r>
@@ -37835,7 +38391,6 @@
           <w:szCs w:val="32"/>
           <w:lang w:val="pt-BR"/>
         </w:rPr>
-        <w:lastRenderedPageBreak/>
         <w:t>As regras da semântica operacional, com exceção das de propagação de raise, são as seguintes:</w:t>
       </w:r>
     </w:p>
@@ -41079,7 +41634,6 @@
               <w:szCs w:val="24"/>
               <w:lang w:val="pt-BR"/>
             </w:rPr>
-            <w:lastRenderedPageBreak/>
             <m:t xml:space="preserve">e     :≔…   |  c   </m:t>
           </m:r>
         </m:oMath>
@@ -43268,7 +43822,6 @@
           <w:szCs w:val="32"/>
           <w:lang w:val="pt-BR"/>
         </w:rPr>
-        <w:lastRenderedPageBreak/>
         <w:t xml:space="preserve"> </w:t>
       </w:r>
     </w:p>
@@ -43792,6 +44345,7 @@
               <w:szCs w:val="24"/>
               <w:lang w:val="pt-BR"/>
             </w:rPr>
+            <w:lastRenderedPageBreak/>
             <m:t xml:space="preserve">                              |    </m:t>
           </m:r>
           <m:r>
@@ -46469,6 +47023,7 @@
           <w:szCs w:val="19"/>
           <w:highlight w:val="lightGray"/>
         </w:rPr>
+        <w:lastRenderedPageBreak/>
         <w:t xml:space="preserve">    |</w:t>
       </w:r>
       <w:r>
@@ -47998,7 +48553,6 @@
           <w:szCs w:val="19"/>
           <w:highlight w:val="lightGray"/>
         </w:rPr>
-        <w:lastRenderedPageBreak/>
         <w:t xml:space="preserve">    |</w:t>
       </w:r>
       <w:r>
@@ -50300,7 +50854,7 @@
 </file>
 
 <file path=customXml/itemProps1.xml><?xml version="1.0" encoding="utf-8"?>
-<ds:datastoreItem xmlns:ds="http://schemas.openxmlformats.org/officeDocument/2006/customXml" ds:itemID="{FA826CFB-0721-45BF-9876-541A4987BA7F}">
+<ds:datastoreItem xmlns:ds="http://schemas.openxmlformats.org/officeDocument/2006/customXml" ds:itemID="{7346A5D1-068D-4EC3-826E-422C7D7C0343}">
   <ds:schemaRefs>
     <ds:schemaRef ds:uri="http://schemas.openxmlformats.org/officeDocument/2006/bibliography"/>
   </ds:schemaRefs>

</xml_diff>

<commit_message>
Eliminado let rec, adicionado suporte a rec no parser
</commit_message>
<xml_diff>
--- a/Interpretador L1/docs/Sintaxe.docx
+++ b/Interpretador L1/docs/Sintaxe.docx
@@ -4367,322 +4367,245 @@
                 <w:szCs w:val="24"/>
               </w:rPr>
             </w:pPr>
-            <w:r>
-              <w:rPr>
-                <w:rFonts w:ascii="Cambria Math" w:hAnsi="Cambria Math"/>
-                <w:b w:val="0"/>
-                <w:sz w:val="24"/>
-                <w:szCs w:val="24"/>
-              </w:rPr>
-              <w:t xml:space="preserve">let rec </w:t>
-            </w:r>
-            <m:oMath>
-              <m:r>
-                <m:rPr>
-                  <m:sty m:val="bi"/>
-                </m:rPr>
-                <w:rPr>
-                  <w:rFonts w:ascii="Cambria Math" w:hAnsi="Cambria Math"/>
-                  <w:sz w:val="24"/>
-                  <w:szCs w:val="24"/>
-                </w:rPr>
-                <m:t>f:</m:t>
-              </m:r>
-              <m:sSub>
-                <m:sSubPr>
-                  <m:ctrlPr>
-                    <w:rPr>
-                      <w:rFonts w:ascii="Cambria Math" w:hAnsi="Cambria Math" w:cstheme="minorHAnsi"/>
-                      <w:b w:val="0"/>
-                      <w:i/>
-                      <w:sz w:val="24"/>
-                      <w:szCs w:val="24"/>
-                      <w:lang w:val="pt-BR"/>
-                    </w:rPr>
-                  </m:ctrlPr>
-                </m:sSubPr>
-                <m:e>
-                  <m:r>
-                    <m:rPr>
-                      <m:sty m:val="bi"/>
-                    </m:rPr>
-                    <w:rPr>
-                      <w:rFonts w:ascii="Cambria Math" w:hAnsi="Cambria Math" w:cstheme="minorHAnsi"/>
-                      <w:sz w:val="24"/>
-                      <w:szCs w:val="24"/>
-                      <w:lang w:val="pt-BR"/>
-                    </w:rPr>
-                    <m:t>T</m:t>
-                  </m:r>
-                </m:e>
-                <m:sub>
-                  <m:r>
-                    <m:rPr>
-                      <m:sty m:val="bi"/>
-                    </m:rPr>
-                    <w:rPr>
-                      <w:rFonts w:ascii="Cambria Math" w:hAnsi="Cambria Math" w:cstheme="minorHAnsi"/>
-                      <w:sz w:val="24"/>
-                      <w:szCs w:val="24"/>
-                    </w:rPr>
-                    <m:t>1</m:t>
-                  </m:r>
-                </m:sub>
-              </m:sSub>
-              <m:r>
-                <m:rPr>
-                  <m:sty m:val="bi"/>
-                </m:rPr>
-                <w:rPr>
-                  <w:rFonts w:ascii="Cambria Math" w:hAnsi="Cambria Math"/>
-                  <w:sz w:val="24"/>
-                  <w:szCs w:val="24"/>
-                </w:rPr>
-                <m:t>→</m:t>
-              </m:r>
-              <m:sSub>
-                <m:sSubPr>
-                  <m:ctrlPr>
-                    <w:rPr>
-                      <w:rFonts w:ascii="Cambria Math" w:hAnsi="Cambria Math" w:cstheme="minorHAnsi"/>
-                      <w:b w:val="0"/>
-                      <w:i/>
-                      <w:sz w:val="24"/>
-                      <w:szCs w:val="24"/>
-                      <w:lang w:val="pt-BR"/>
-                    </w:rPr>
-                  </m:ctrlPr>
-                </m:sSubPr>
-                <m:e>
-                  <m:r>
-                    <m:rPr>
-                      <m:sty m:val="bi"/>
-                    </m:rPr>
-                    <w:rPr>
-                      <w:rFonts w:ascii="Cambria Math" w:hAnsi="Cambria Math" w:cstheme="minorHAnsi"/>
-                      <w:sz w:val="24"/>
-                      <w:szCs w:val="24"/>
-                      <w:lang w:val="pt-BR"/>
-                    </w:rPr>
-                    <m:t>T</m:t>
-                  </m:r>
-                </m:e>
-                <m:sub>
-                  <m:r>
-                    <m:rPr>
-                      <m:sty m:val="bi"/>
-                    </m:rPr>
-                    <w:rPr>
-                      <w:rFonts w:ascii="Cambria Math" w:hAnsi="Cambria Math" w:cstheme="minorHAnsi"/>
-                      <w:sz w:val="24"/>
-                      <w:szCs w:val="24"/>
-                    </w:rPr>
-                    <m:t>2</m:t>
-                  </m:r>
-                </m:sub>
-              </m:sSub>
-              <m:r>
-                <m:rPr>
-                  <m:sty m:val="bi"/>
-                </m:rPr>
-                <w:rPr>
-                  <w:rFonts w:ascii="Cambria Math" w:hAnsi="Cambria Math"/>
-                  <w:sz w:val="24"/>
-                  <w:szCs w:val="24"/>
-                </w:rPr>
-                <m:t>=(</m:t>
-              </m:r>
-            </m:oMath>
-            <w:r>
-              <w:rPr>
-                <w:rFonts w:ascii="Cambria Math" w:hAnsi="Cambria Math"/>
-                <w:b w:val="0"/>
-                <w:sz w:val="24"/>
-                <w:szCs w:val="24"/>
-              </w:rPr>
-              <w:t xml:space="preserve">fn </w:t>
-            </w:r>
-            <m:oMath>
-              <m:r>
-                <m:rPr>
-                  <m:sty m:val="bi"/>
-                </m:rPr>
-                <w:rPr>
-                  <w:rFonts w:ascii="Cambria Math" w:hAnsi="Cambria Math" w:cstheme="minorHAnsi"/>
-                  <w:sz w:val="24"/>
-                  <w:szCs w:val="24"/>
-                  <w:lang w:val="pt-BR"/>
-                </w:rPr>
-                <m:t>x</m:t>
-              </m:r>
-              <m:r>
-                <m:rPr>
-                  <m:sty m:val="bi"/>
-                </m:rPr>
-                <w:rPr>
-                  <w:rFonts w:ascii="Cambria Math" w:hAnsi="Cambria Math"/>
-                  <w:sz w:val="24"/>
-                  <w:szCs w:val="24"/>
-                </w:rPr>
-                <m:t>:</m:t>
-              </m:r>
-              <m:sSub>
-                <m:sSubPr>
-                  <m:ctrlPr>
-                    <w:rPr>
-                      <w:rFonts w:ascii="Cambria Math" w:hAnsi="Cambria Math" w:cstheme="minorHAnsi"/>
-                      <w:b w:val="0"/>
-                      <w:i/>
-                      <w:sz w:val="24"/>
-                      <w:szCs w:val="24"/>
-                      <w:lang w:val="pt-BR"/>
-                    </w:rPr>
-                  </m:ctrlPr>
-                </m:sSubPr>
-                <m:e>
-                  <m:r>
-                    <m:rPr>
-                      <m:sty m:val="bi"/>
-                    </m:rPr>
-                    <w:rPr>
-                      <w:rFonts w:ascii="Cambria Math" w:hAnsi="Cambria Math" w:cstheme="minorHAnsi"/>
-                      <w:sz w:val="24"/>
-                      <w:szCs w:val="24"/>
-                      <w:lang w:val="pt-BR"/>
-                    </w:rPr>
-                    <m:t>T</m:t>
-                  </m:r>
-                </m:e>
-                <m:sub>
-                  <m:r>
-                    <m:rPr>
-                      <m:sty m:val="bi"/>
-                    </m:rPr>
-                    <w:rPr>
-                      <w:rFonts w:ascii="Cambria Math" w:hAnsi="Cambria Math" w:cstheme="minorHAnsi"/>
-                      <w:sz w:val="24"/>
-                      <w:szCs w:val="24"/>
-                    </w:rPr>
-                    <m:t>1</m:t>
-                  </m:r>
-                </m:sub>
-              </m:sSub>
-              <m:r>
-                <m:rPr>
-                  <m:sty m:val="bi"/>
-                </m:rPr>
-                <w:rPr>
-                  <w:rFonts w:ascii="Cambria Math" w:hAnsi="Cambria Math"/>
-                  <w:sz w:val="24"/>
-                  <w:szCs w:val="24"/>
-                </w:rPr>
-                <m:t>⇒</m:t>
-              </m:r>
-              <m:sSub>
-                <m:sSubPr>
-                  <m:ctrlPr>
-                    <w:rPr>
-                      <w:rFonts w:ascii="Cambria Math" w:hAnsi="Cambria Math" w:cstheme="minorHAnsi"/>
-                      <w:b w:val="0"/>
-                      <w:i/>
-                      <w:sz w:val="24"/>
-                      <w:szCs w:val="24"/>
-                      <w:lang w:val="pt-BR"/>
-                    </w:rPr>
-                  </m:ctrlPr>
-                </m:sSubPr>
-                <m:e>
-                  <m:r>
-                    <m:rPr>
-                      <m:sty m:val="bi"/>
-                    </m:rPr>
-                    <w:rPr>
-                      <w:rFonts w:ascii="Cambria Math" w:hAnsi="Cambria Math" w:cstheme="minorHAnsi"/>
-                      <w:sz w:val="24"/>
-                      <w:szCs w:val="24"/>
-                      <w:lang w:val="pt-BR"/>
-                    </w:rPr>
-                    <m:t>e</m:t>
-                  </m:r>
-                </m:e>
-                <m:sub>
-                  <m:r>
-                    <m:rPr>
-                      <m:sty m:val="bi"/>
-                    </m:rPr>
-                    <w:rPr>
-                      <w:rFonts w:ascii="Cambria Math" w:hAnsi="Cambria Math" w:cstheme="minorHAnsi"/>
-                      <w:sz w:val="24"/>
-                      <w:szCs w:val="24"/>
-                    </w:rPr>
-                    <m:t>1</m:t>
-                  </m:r>
-                </m:sub>
-              </m:sSub>
-              <m:r>
-                <m:rPr>
-                  <m:sty m:val="bi"/>
-                </m:rPr>
-                <w:rPr>
-                  <w:rFonts w:ascii="Cambria Math" w:hAnsi="Cambria Math" w:cstheme="minorHAnsi"/>
-                  <w:sz w:val="24"/>
-                  <w:szCs w:val="24"/>
-                </w:rPr>
-                <m:t>)</m:t>
-              </m:r>
-            </m:oMath>
-            <w:r>
-              <w:rPr>
-                <w:rFonts w:ascii="Cambria Math" w:hAnsi="Cambria Math"/>
-                <w:b w:val="0"/>
-                <w:sz w:val="24"/>
-                <w:szCs w:val="24"/>
-              </w:rPr>
-              <w:t xml:space="preserve"> in </w:t>
-            </w:r>
-            <m:oMath>
-              <m:sSub>
-                <m:sSubPr>
-                  <m:ctrlPr>
-                    <w:rPr>
-                      <w:rFonts w:ascii="Cambria Math" w:hAnsi="Cambria Math" w:cstheme="minorHAnsi"/>
-                      <w:b w:val="0"/>
-                      <w:i/>
-                      <w:sz w:val="24"/>
-                      <w:szCs w:val="24"/>
-                      <w:lang w:val="pt-BR"/>
-                    </w:rPr>
-                  </m:ctrlPr>
-                </m:sSubPr>
-                <m:e>
-                  <m:r>
-                    <m:rPr>
-                      <m:sty m:val="bi"/>
-                    </m:rPr>
-                    <w:rPr>
-                      <w:rFonts w:ascii="Cambria Math" w:hAnsi="Cambria Math" w:cstheme="minorHAnsi"/>
-                      <w:sz w:val="24"/>
-                      <w:szCs w:val="24"/>
-                      <w:lang w:val="pt-BR"/>
-                    </w:rPr>
-                    <m:t>e</m:t>
-                  </m:r>
-                </m:e>
-                <m:sub>
-                  <m:r>
-                    <m:rPr>
-                      <m:sty m:val="bi"/>
-                    </m:rPr>
-                    <w:rPr>
-                      <w:rFonts w:ascii="Cambria Math" w:hAnsi="Cambria Math" w:cstheme="minorHAnsi"/>
-                      <w:sz w:val="24"/>
-                      <w:szCs w:val="24"/>
-                    </w:rPr>
-                    <m:t>2</m:t>
-                  </m:r>
-                </m:sub>
-              </m:sSub>
-            </m:oMath>
+            <m:oMathPara>
+              <m:oMath>
+                <m:r>
+                  <m:rPr>
+                    <m:sty m:val="p"/>
+                  </m:rPr>
+                  <w:rPr>
+                    <w:rFonts w:ascii="Cambria Math" w:hAnsi="Cambria Math"/>
+                    <w:sz w:val="24"/>
+                    <w:szCs w:val="24"/>
+                    <w:lang w:val="pt-BR"/>
+                  </w:rPr>
+                  <m:t xml:space="preserve">rec </m:t>
+                </m:r>
+                <m:r>
+                  <m:rPr>
+                    <m:sty m:val="bi"/>
+                  </m:rPr>
+                  <w:rPr>
+                    <w:rFonts w:ascii="Cambria Math" w:hAnsi="Cambria Math" w:cstheme="minorHAnsi"/>
+                    <w:sz w:val="24"/>
+                    <w:szCs w:val="24"/>
+                    <w:lang w:val="pt-BR"/>
+                  </w:rPr>
+                  <m:t>f</m:t>
+                </m:r>
+                <m:r>
+                  <m:rPr>
+                    <m:sty m:val="bi"/>
+                  </m:rPr>
+                  <w:rPr>
+                    <w:rFonts w:ascii="Cambria Math" w:hAnsi="Cambria Math"/>
+                    <w:sz w:val="24"/>
+                    <w:szCs w:val="24"/>
+                    <w:lang w:val="pt-BR"/>
+                  </w:rPr>
+                  <m:t>:</m:t>
+                </m:r>
+                <m:sSub>
+                  <m:sSubPr>
+                    <m:ctrlPr>
+                      <w:rPr>
+                        <w:rFonts w:ascii="Cambria Math" w:hAnsi="Cambria Math" w:cstheme="minorHAnsi"/>
+                        <w:bCs w:val="0"/>
+                        <w:i/>
+                        <w:sz w:val="24"/>
+                        <w:szCs w:val="24"/>
+                        <w:lang w:val="pt-BR"/>
+                      </w:rPr>
+                    </m:ctrlPr>
+                  </m:sSubPr>
+                  <m:e>
+                    <m:r>
+                      <m:rPr>
+                        <m:sty m:val="bi"/>
+                      </m:rPr>
+                      <w:rPr>
+                        <w:rFonts w:ascii="Cambria Math" w:hAnsi="Cambria Math" w:cstheme="minorHAnsi"/>
+                        <w:sz w:val="24"/>
+                        <w:szCs w:val="24"/>
+                        <w:lang w:val="pt-BR"/>
+                      </w:rPr>
+                      <m:t>T</m:t>
+                    </m:r>
+                  </m:e>
+                  <m:sub>
+                    <m:r>
+                      <m:rPr>
+                        <m:sty m:val="bi"/>
+                      </m:rPr>
+                      <w:rPr>
+                        <w:rFonts w:ascii="Cambria Math" w:hAnsi="Cambria Math" w:cstheme="minorHAnsi"/>
+                        <w:sz w:val="24"/>
+                        <w:szCs w:val="24"/>
+                      </w:rPr>
+                      <m:t>1</m:t>
+                    </m:r>
+                  </m:sub>
+                </m:sSub>
+                <m:r>
+                  <m:rPr>
+                    <m:sty m:val="bi"/>
+                  </m:rPr>
+                  <w:rPr>
+                    <w:rFonts w:ascii="Cambria Math" w:hAnsi="Cambria Math" w:cstheme="minorHAnsi"/>
+                    <w:sz w:val="24"/>
+                    <w:szCs w:val="24"/>
+                    <w:lang w:val="pt-BR"/>
+                  </w:rPr>
+                  <m:t>→</m:t>
+                </m:r>
+                <m:sSub>
+                  <m:sSubPr>
+                    <m:ctrlPr>
+                      <w:rPr>
+                        <w:rFonts w:ascii="Cambria Math" w:hAnsi="Cambria Math"/>
+                        <w:b w:val="0"/>
+                        <w:bCs w:val="0"/>
+                        <w:i/>
+                        <w:sz w:val="24"/>
+                        <w:szCs w:val="24"/>
+                        <w:lang w:val="pt-BR"/>
+                      </w:rPr>
+                    </m:ctrlPr>
+                  </m:sSubPr>
+                  <m:e>
+                    <m:r>
+                      <m:rPr>
+                        <m:sty m:val="bi"/>
+                      </m:rPr>
+                      <w:rPr>
+                        <w:rFonts w:ascii="Cambria Math" w:hAnsi="Cambria Math"/>
+                        <w:sz w:val="24"/>
+                        <w:szCs w:val="24"/>
+                        <w:lang w:val="pt-BR"/>
+                      </w:rPr>
+                      <m:t>T</m:t>
+                    </m:r>
+                  </m:e>
+                  <m:sub>
+                    <m:r>
+                      <m:rPr>
+                        <m:sty m:val="bi"/>
+                      </m:rPr>
+                      <w:rPr>
+                        <w:rFonts w:ascii="Cambria Math" w:hAnsi="Cambria Math"/>
+                        <w:sz w:val="24"/>
+                        <w:szCs w:val="24"/>
+                        <w:lang w:val="pt-BR"/>
+                      </w:rPr>
+                      <m:t>2</m:t>
+                    </m:r>
+                  </m:sub>
+                </m:sSub>
+                <m:r>
+                  <m:rPr>
+                    <m:sty m:val="p"/>
+                  </m:rPr>
+                  <w:rPr>
+                    <w:rFonts w:ascii="Cambria Math" w:hAnsi="Cambria Math"/>
+                    <w:sz w:val="24"/>
+                    <w:szCs w:val="24"/>
+                    <w:lang w:val="pt-BR"/>
+                  </w:rPr>
+                  <m:t xml:space="preserve"> </m:t>
+                </m:r>
+                <m:r>
+                  <m:rPr>
+                    <m:sty m:val="bi"/>
+                  </m:rPr>
+                  <w:rPr>
+                    <w:rFonts w:ascii="Cambria Math" w:hAnsi="Cambria Math" w:cstheme="minorHAnsi"/>
+                    <w:sz w:val="24"/>
+                    <w:szCs w:val="24"/>
+                    <w:lang w:val="pt-BR"/>
+                  </w:rPr>
+                  <m:t>x</m:t>
+                </m:r>
+                <m:r>
+                  <m:rPr>
+                    <m:sty m:val="bi"/>
+                  </m:rPr>
+                  <w:rPr>
+                    <w:rFonts w:ascii="Cambria Math" w:hAnsi="Cambria Math"/>
+                    <w:sz w:val="24"/>
+                    <w:szCs w:val="24"/>
+                    <w:lang w:val="pt-BR"/>
+                  </w:rPr>
+                  <m:t>:</m:t>
+                </m:r>
+                <m:sSub>
+                  <m:sSubPr>
+                    <m:ctrlPr>
+                      <w:rPr>
+                        <w:rFonts w:ascii="Cambria Math" w:hAnsi="Cambria Math"/>
+                        <w:b w:val="0"/>
+                        <w:bCs w:val="0"/>
+                        <w:i/>
+                        <w:sz w:val="24"/>
+                        <w:szCs w:val="24"/>
+                        <w:lang w:val="pt-BR"/>
+                      </w:rPr>
+                    </m:ctrlPr>
+                  </m:sSubPr>
+                  <m:e>
+                    <m:r>
+                      <m:rPr>
+                        <m:sty m:val="bi"/>
+                      </m:rPr>
+                      <w:rPr>
+                        <w:rFonts w:ascii="Cambria Math" w:hAnsi="Cambria Math"/>
+                        <w:sz w:val="24"/>
+                        <w:szCs w:val="24"/>
+                        <w:lang w:val="pt-BR"/>
+                      </w:rPr>
+                      <m:t>T</m:t>
+                    </m:r>
+                  </m:e>
+                  <m:sub>
+                    <m:r>
+                      <m:rPr>
+                        <m:sty m:val="bi"/>
+                      </m:rPr>
+                      <w:rPr>
+                        <w:rFonts w:ascii="Cambria Math" w:hAnsi="Cambria Math"/>
+                        <w:sz w:val="24"/>
+                        <w:szCs w:val="24"/>
+                        <w:lang w:val="pt-BR"/>
+                      </w:rPr>
+                      <m:t>1</m:t>
+                    </m:r>
+                  </m:sub>
+                </m:sSub>
+                <m:r>
+                  <m:rPr>
+                    <m:sty m:val="bi"/>
+                  </m:rPr>
+                  <w:rPr>
+                    <w:rFonts w:ascii="Cambria Math" w:hAnsi="Cambria Math"/>
+                    <w:sz w:val="24"/>
+                    <w:szCs w:val="24"/>
+                    <w:lang w:val="pt-BR"/>
+                  </w:rPr>
+                  <m:t>⇒</m:t>
+                </m:r>
+                <m:r>
+                  <m:rPr>
+                    <m:sty m:val="bi"/>
+                  </m:rPr>
+                  <w:rPr>
+                    <w:rFonts w:ascii="Cambria Math" w:hAnsi="Cambria Math" w:cstheme="minorHAnsi"/>
+                    <w:sz w:val="24"/>
+                    <w:szCs w:val="24"/>
+                    <w:lang w:val="pt-BR"/>
+                  </w:rPr>
+                  <m:t>e</m:t>
+                </m:r>
+              </m:oMath>
+            </m:oMathPara>
           </w:p>
         </w:tc>
         <w:tc>
@@ -4706,7 +4629,7 @@
                 <w:sz w:val="24"/>
                 <w:szCs w:val="24"/>
               </w:rPr>
-              <w:t xml:space="preserve">let rec </w:t>
+              <w:t xml:space="preserve">rec </w:t>
             </w:r>
             <m:oMath>
               <m:r>
@@ -4920,49 +4843,6 @@
                   </m:ctrlPr>
                 </m:e>
               </m:d>
-              <m:r>
-                <w:rPr>
-                  <w:rFonts w:ascii="Cambria Math" w:hAnsi="Cambria Math" w:cstheme="minorHAnsi"/>
-                  <w:sz w:val="24"/>
-                  <w:szCs w:val="24"/>
-                </w:rPr>
-                <m:t xml:space="preserve">; </m:t>
-              </m:r>
-              <m:sSub>
-                <m:sSubPr>
-                  <m:ctrlPr>
-                    <w:rPr>
-                      <w:rFonts w:ascii="Cambria Math" w:hAnsi="Cambria Math" w:cstheme="minorHAnsi"/>
-                      <w:bCs/>
-                      <w:i/>
-                      <w:sz w:val="24"/>
-                      <w:szCs w:val="24"/>
-                      <w:lang w:val="pt-BR"/>
-                    </w:rPr>
-                  </m:ctrlPr>
-                </m:sSubPr>
-                <m:e>
-                  <m:r>
-                    <w:rPr>
-                      <w:rFonts w:ascii="Cambria Math" w:hAnsi="Cambria Math" w:cstheme="minorHAnsi"/>
-                      <w:sz w:val="24"/>
-                      <w:szCs w:val="24"/>
-                      <w:lang w:val="pt-BR"/>
-                    </w:rPr>
-                    <m:t>e</m:t>
-                  </m:r>
-                </m:e>
-                <m:sub>
-                  <m:r>
-                    <w:rPr>
-                      <w:rFonts w:ascii="Cambria Math" w:hAnsi="Cambria Math" w:cstheme="minorHAnsi"/>
-                      <w:sz w:val="24"/>
-                      <w:szCs w:val="24"/>
-                    </w:rPr>
-                    <m:t>2</m:t>
-                  </m:r>
-                </m:sub>
-              </m:sSub>
             </m:oMath>
           </w:p>
         </w:tc>
@@ -4987,166 +4867,82 @@
                 <w:szCs w:val="24"/>
               </w:rPr>
             </w:pPr>
-            <w:r>
-              <w:rPr>
-                <w:rFonts w:ascii="Cambria Math" w:hAnsi="Cambria Math"/>
-                <w:b w:val="0"/>
-                <w:sz w:val="24"/>
-                <w:szCs w:val="24"/>
-              </w:rPr>
-              <w:t xml:space="preserve">let rec </w:t>
-            </w:r>
-            <m:oMath>
-              <m:r>
-                <m:rPr>
-                  <m:sty m:val="bi"/>
-                </m:rPr>
-                <w:rPr>
-                  <w:rFonts w:ascii="Cambria Math" w:hAnsi="Cambria Math"/>
-                  <w:sz w:val="24"/>
-                  <w:szCs w:val="24"/>
-                </w:rPr>
-                <m:t>f =(</m:t>
-              </m:r>
-            </m:oMath>
-            <w:r>
-              <w:rPr>
-                <w:rFonts w:ascii="Cambria Math" w:hAnsi="Cambria Math"/>
-                <w:b w:val="0"/>
-                <w:sz w:val="24"/>
-                <w:szCs w:val="24"/>
-              </w:rPr>
-              <w:t xml:space="preserve">fn </w:t>
-            </w:r>
-            <m:oMath>
-              <m:r>
-                <m:rPr>
-                  <m:sty m:val="bi"/>
-                </m:rPr>
-                <w:rPr>
-                  <w:rFonts w:ascii="Cambria Math" w:hAnsi="Cambria Math" w:cstheme="minorHAnsi"/>
-                  <w:sz w:val="24"/>
-                  <w:szCs w:val="24"/>
-                  <w:lang w:val="pt-BR"/>
-                </w:rPr>
-                <m:t>x</m:t>
-              </m:r>
-              <m:r>
-                <m:rPr>
-                  <m:sty m:val="bi"/>
-                </m:rPr>
-                <w:rPr>
-                  <w:rFonts w:ascii="Cambria Math" w:hAnsi="Cambria Math"/>
-                  <w:sz w:val="24"/>
-                  <w:szCs w:val="24"/>
-                </w:rPr>
-                <m:t>⇒</m:t>
-              </m:r>
-              <m:sSub>
-                <m:sSubPr>
-                  <m:ctrlPr>
-                    <w:rPr>
-                      <w:rFonts w:ascii="Cambria Math" w:hAnsi="Cambria Math" w:cstheme="minorHAnsi"/>
-                      <w:b w:val="0"/>
-                      <w:i/>
-                      <w:sz w:val="24"/>
-                      <w:szCs w:val="24"/>
-                      <w:lang w:val="pt-BR"/>
-                    </w:rPr>
-                  </m:ctrlPr>
-                </m:sSubPr>
-                <m:e>
-                  <m:r>
-                    <m:rPr>
-                      <m:sty m:val="bi"/>
-                    </m:rPr>
-                    <w:rPr>
-                      <w:rFonts w:ascii="Cambria Math" w:hAnsi="Cambria Math" w:cstheme="minorHAnsi"/>
-                      <w:sz w:val="24"/>
-                      <w:szCs w:val="24"/>
-                      <w:lang w:val="pt-BR"/>
-                    </w:rPr>
-                    <m:t>e</m:t>
-                  </m:r>
-                </m:e>
-                <m:sub>
-                  <m:r>
-                    <m:rPr>
-                      <m:sty m:val="bi"/>
-                    </m:rPr>
-                    <w:rPr>
-                      <w:rFonts w:ascii="Cambria Math" w:hAnsi="Cambria Math" w:cstheme="minorHAnsi"/>
-                      <w:sz w:val="24"/>
-                      <w:szCs w:val="24"/>
-                    </w:rPr>
-                    <m:t>1</m:t>
-                  </m:r>
-                </m:sub>
-              </m:sSub>
-              <m:r>
-                <m:rPr>
-                  <m:sty m:val="bi"/>
-                </m:rPr>
-                <w:rPr>
-                  <w:rFonts w:ascii="Cambria Math" w:hAnsi="Cambria Math" w:cstheme="minorHAnsi"/>
-                  <w:sz w:val="24"/>
-                  <w:szCs w:val="24"/>
-                </w:rPr>
-                <m:t>)</m:t>
-              </m:r>
-            </m:oMath>
-            <w:r>
-              <w:rPr>
-                <w:rFonts w:ascii="Cambria Math" w:hAnsi="Cambria Math"/>
-                <w:b w:val="0"/>
-                <w:sz w:val="24"/>
-                <w:szCs w:val="24"/>
-              </w:rPr>
-              <w:t xml:space="preserve"> in </w:t>
-            </w:r>
-            <m:oMath>
-              <m:sSub>
-                <m:sSubPr>
-                  <m:ctrlPr>
-                    <w:rPr>
-                      <w:rFonts w:ascii="Cambria Math" w:hAnsi="Cambria Math" w:cstheme="minorHAnsi"/>
-                      <w:b w:val="0"/>
-                      <w:i/>
-                      <w:sz w:val="24"/>
-                      <w:szCs w:val="24"/>
-                      <w:lang w:val="pt-BR"/>
-                    </w:rPr>
-                  </m:ctrlPr>
-                </m:sSubPr>
-                <m:e>
-                  <m:r>
-                    <m:rPr>
-                      <m:sty m:val="bi"/>
-                    </m:rPr>
-                    <w:rPr>
-                      <w:rFonts w:ascii="Cambria Math" w:hAnsi="Cambria Math" w:cstheme="minorHAnsi"/>
-                      <w:sz w:val="24"/>
-                      <w:szCs w:val="24"/>
-                      <w:lang w:val="pt-BR"/>
-                    </w:rPr>
-                    <m:t>e</m:t>
-                  </m:r>
-                </m:e>
-                <m:sub>
-                  <m:r>
-                    <m:rPr>
-                      <m:sty m:val="bi"/>
-                    </m:rPr>
-                    <w:rPr>
-                      <w:rFonts w:ascii="Cambria Math" w:hAnsi="Cambria Math" w:cstheme="minorHAnsi"/>
-                      <w:sz w:val="24"/>
-                      <w:szCs w:val="24"/>
-                    </w:rPr>
-                    <m:t>2</m:t>
-                  </m:r>
-                </m:sub>
-              </m:sSub>
-            </m:oMath>
+            <m:oMathPara>
+              <m:oMath>
+                <m:r>
+                  <m:rPr>
+                    <m:sty m:val="p"/>
+                  </m:rPr>
+                  <w:rPr>
+                    <w:rFonts w:ascii="Cambria Math" w:hAnsi="Cambria Math"/>
+                    <w:sz w:val="24"/>
+                    <w:szCs w:val="24"/>
+                    <w:lang w:val="pt-BR"/>
+                  </w:rPr>
+                  <m:t xml:space="preserve">rec </m:t>
+                </m:r>
+                <m:r>
+                  <m:rPr>
+                    <m:sty m:val="bi"/>
+                  </m:rPr>
+                  <w:rPr>
+                    <w:rFonts w:ascii="Cambria Math" w:hAnsi="Cambria Math" w:cstheme="minorHAnsi"/>
+                    <w:sz w:val="24"/>
+                    <w:szCs w:val="24"/>
+                    <w:lang w:val="pt-BR"/>
+                  </w:rPr>
+                  <m:t>f</m:t>
+                </m:r>
+                <m:r>
+                  <m:rPr>
+                    <m:sty m:val="p"/>
+                  </m:rPr>
+                  <w:rPr>
+                    <w:rFonts w:ascii="Cambria Math" w:hAnsi="Cambria Math"/>
+                    <w:sz w:val="24"/>
+                    <w:szCs w:val="24"/>
+                    <w:lang w:val="pt-BR"/>
+                  </w:rPr>
+                  <m:t xml:space="preserve"> </m:t>
+                </m:r>
+                <m:r>
+                  <m:rPr>
+                    <m:sty m:val="bi"/>
+                  </m:rPr>
+                  <w:rPr>
+                    <w:rFonts w:ascii="Cambria Math" w:hAnsi="Cambria Math" w:cstheme="minorHAnsi"/>
+                    <w:sz w:val="24"/>
+                    <w:szCs w:val="24"/>
+                    <w:lang w:val="pt-BR"/>
+                  </w:rPr>
+                  <m:t>x</m:t>
+                </m:r>
+                <m:r>
+                  <m:rPr>
+                    <m:sty m:val="bi"/>
+                  </m:rPr>
+                  <w:rPr>
+                    <w:rFonts w:ascii="Cambria Math" w:hAnsi="Cambria Math"/>
+                    <w:sz w:val="24"/>
+                    <w:szCs w:val="24"/>
+                    <w:lang w:val="pt-BR"/>
+                  </w:rPr>
+                  <m:t>⇒</m:t>
+                </m:r>
+                <m:r>
+                  <m:rPr>
+                    <m:sty m:val="bi"/>
+                  </m:rPr>
+                  <w:rPr>
+                    <w:rFonts w:ascii="Cambria Math" w:hAnsi="Cambria Math" w:cstheme="minorHAnsi"/>
+                    <w:sz w:val="24"/>
+                    <w:szCs w:val="24"/>
+                    <w:lang w:val="pt-BR"/>
+                  </w:rPr>
+                  <m:t>e</m:t>
+                </m:r>
+              </m:oMath>
+            </m:oMathPara>
           </w:p>
         </w:tc>
         <w:tc>
@@ -5170,7 +4966,7 @@
                 <w:sz w:val="24"/>
                 <w:szCs w:val="24"/>
               </w:rPr>
-              <w:t xml:space="preserve">let rec </w:t>
+              <w:t xml:space="preserve">rec </w:t>
             </w:r>
             <m:oMath>
               <m:r>
@@ -5298,49 +5094,6 @@
                   </m:ctrlPr>
                 </m:e>
               </m:d>
-              <m:r>
-                <w:rPr>
-                  <w:rFonts w:ascii="Cambria Math" w:hAnsi="Cambria Math" w:cstheme="minorHAnsi"/>
-                  <w:sz w:val="24"/>
-                  <w:szCs w:val="24"/>
-                </w:rPr>
-                <m:t xml:space="preserve">; </m:t>
-              </m:r>
-              <m:sSub>
-                <m:sSubPr>
-                  <m:ctrlPr>
-                    <w:rPr>
-                      <w:rFonts w:ascii="Cambria Math" w:hAnsi="Cambria Math" w:cstheme="minorHAnsi"/>
-                      <w:bCs/>
-                      <w:i/>
-                      <w:sz w:val="24"/>
-                      <w:szCs w:val="24"/>
-                      <w:lang w:val="pt-BR"/>
-                    </w:rPr>
-                  </m:ctrlPr>
-                </m:sSubPr>
-                <m:e>
-                  <m:r>
-                    <w:rPr>
-                      <w:rFonts w:ascii="Cambria Math" w:hAnsi="Cambria Math" w:cstheme="minorHAnsi"/>
-                      <w:sz w:val="24"/>
-                      <w:szCs w:val="24"/>
-                      <w:lang w:val="pt-BR"/>
-                    </w:rPr>
-                    <m:t>e</m:t>
-                  </m:r>
-                </m:e>
-                <m:sub>
-                  <m:r>
-                    <w:rPr>
-                      <w:rFonts w:ascii="Cambria Math" w:hAnsi="Cambria Math" w:cstheme="minorHAnsi"/>
-                      <w:sz w:val="24"/>
-                      <w:szCs w:val="24"/>
-                    </w:rPr>
-                    <m:t>2</m:t>
-                  </m:r>
-                </m:sub>
-              </m:sSub>
             </m:oMath>
           </w:p>
         </w:tc>
@@ -15220,6 +14973,1300 @@
               </w:rPr>
               <w:t>*</w:t>
             </w:r>
+          </w:p>
+        </w:tc>
+      </w:tr>
+      <w:tr>
+        <w:trPr>
+          <w:trHeight w:val="510"/>
+        </w:trPr>
+        <w:tc>
+          <w:tcPr>
+            <w:cnfStyle w:val="001000000000" w:firstRow="0" w:lastRow="0" w:firstColumn="1" w:lastColumn="0" w:oddVBand="0" w:evenVBand="0" w:oddHBand="0" w:evenHBand="0" w:firstRowFirstColumn="0" w:firstRowLastColumn="0" w:lastRowFirstColumn="0" w:lastRowLastColumn="0"/>
+            <w:tcW w:w="4253" w:type="dxa"/>
+            <w:vAlign w:val="center"/>
+          </w:tcPr>
+          <w:p>
+            <w:pPr>
+              <w:spacing w:line="276" w:lineRule="auto"/>
+              <w:jc w:val="center"/>
+              <w:rPr>
+                <w:rFonts w:ascii="Cambria Math" w:hAnsi="Cambria Math"/>
+                <w:b w:val="0"/>
+                <w:sz w:val="24"/>
+                <w:szCs w:val="24"/>
+              </w:rPr>
+            </w:pPr>
+            <w:r>
+              <w:rPr>
+                <w:rFonts w:ascii="Cambria Math" w:hAnsi="Cambria Math"/>
+                <w:sz w:val="24"/>
+                <w:szCs w:val="24"/>
+              </w:rPr>
+              <w:t xml:space="preserve">let </w:t>
+            </w:r>
+            <w:r>
+              <w:rPr>
+                <w:rFonts w:ascii="Cambria Math" w:hAnsi="Cambria Math"/>
+                <w:sz w:val="24"/>
+                <w:szCs w:val="24"/>
+              </w:rPr>
+              <w:t xml:space="preserve">rec </w:t>
+            </w:r>
+            <m:oMath>
+              <m:r>
+                <m:rPr>
+                  <m:sty m:val="bi"/>
+                </m:rPr>
+                <w:rPr>
+                  <w:rFonts w:ascii="Cambria Math" w:hAnsi="Cambria Math"/>
+                  <w:sz w:val="24"/>
+                  <w:szCs w:val="24"/>
+                </w:rPr>
+                <m:t>f</m:t>
+              </m:r>
+              <m:d>
+                <m:dPr>
+                  <m:ctrlPr>
+                    <w:rPr>
+                      <w:rFonts w:ascii="Cambria Math" w:hAnsi="Cambria Math"/>
+                      <w:i/>
+                      <w:sz w:val="24"/>
+                      <w:szCs w:val="24"/>
+                    </w:rPr>
+                  </m:ctrlPr>
+                </m:dPr>
+                <m:e>
+                  <m:r>
+                    <m:rPr>
+                      <m:sty m:val="bi"/>
+                    </m:rPr>
+                    <w:rPr>
+                      <w:rFonts w:ascii="Cambria Math" w:hAnsi="Cambria Math" w:cstheme="minorHAnsi"/>
+                      <w:sz w:val="24"/>
+                      <w:szCs w:val="24"/>
+                      <w:lang w:val="pt-BR"/>
+                    </w:rPr>
+                    <m:t>x</m:t>
+                  </m:r>
+                  <m:r>
+                    <m:rPr>
+                      <m:sty m:val="bi"/>
+                    </m:rPr>
+                    <w:rPr>
+                      <w:rFonts w:ascii="Cambria Math" w:hAnsi="Cambria Math"/>
+                      <w:sz w:val="24"/>
+                      <w:szCs w:val="24"/>
+                    </w:rPr>
+                    <m:t>:</m:t>
+                  </m:r>
+                  <m:sSub>
+                    <m:sSubPr>
+                      <m:ctrlPr>
+                        <w:rPr>
+                          <w:rFonts w:ascii="Cambria Math" w:hAnsi="Cambria Math" w:cstheme="minorHAnsi"/>
+                          <w:bCs w:val="0"/>
+                          <w:i/>
+                          <w:sz w:val="24"/>
+                          <w:szCs w:val="24"/>
+                          <w:lang w:val="pt-BR"/>
+                        </w:rPr>
+                      </m:ctrlPr>
+                    </m:sSubPr>
+                    <m:e>
+                      <m:r>
+                        <m:rPr>
+                          <m:sty m:val="bi"/>
+                        </m:rPr>
+                        <w:rPr>
+                          <w:rFonts w:ascii="Cambria Math" w:hAnsi="Cambria Math" w:cstheme="minorHAnsi"/>
+                          <w:sz w:val="24"/>
+                          <w:szCs w:val="24"/>
+                          <w:lang w:val="pt-BR"/>
+                        </w:rPr>
+                        <m:t>T</m:t>
+                      </m:r>
+                    </m:e>
+                    <m:sub>
+                      <m:r>
+                        <m:rPr>
+                          <m:sty m:val="bi"/>
+                        </m:rPr>
+                        <w:rPr>
+                          <w:rFonts w:ascii="Cambria Math" w:hAnsi="Cambria Math" w:cstheme="minorHAnsi"/>
+                          <w:sz w:val="24"/>
+                          <w:szCs w:val="24"/>
+                        </w:rPr>
+                        <m:t>1</m:t>
+                      </m:r>
+                    </m:sub>
+                  </m:sSub>
+                  <m:ctrlPr>
+                    <w:rPr>
+                      <w:rFonts w:ascii="Cambria Math" w:hAnsi="Cambria Math" w:cstheme="minorHAnsi"/>
+                      <w:i/>
+                      <w:sz w:val="24"/>
+                      <w:szCs w:val="24"/>
+                    </w:rPr>
+                  </m:ctrlPr>
+                </m:e>
+              </m:d>
+              <m:r>
+                <m:rPr>
+                  <m:sty m:val="bi"/>
+                </m:rPr>
+                <w:rPr>
+                  <w:rFonts w:ascii="Cambria Math" w:hAnsi="Cambria Math" w:cstheme="minorHAnsi"/>
+                  <w:sz w:val="24"/>
+                  <w:szCs w:val="24"/>
+                </w:rPr>
+                <m:t xml:space="preserve">: </m:t>
+              </m:r>
+              <m:sSub>
+                <m:sSubPr>
+                  <m:ctrlPr>
+                    <w:rPr>
+                      <w:rFonts w:ascii="Cambria Math" w:hAnsi="Cambria Math" w:cstheme="minorHAnsi"/>
+                      <w:bCs w:val="0"/>
+                      <w:i/>
+                      <w:sz w:val="24"/>
+                      <w:szCs w:val="24"/>
+                      <w:lang w:val="pt-BR"/>
+                    </w:rPr>
+                  </m:ctrlPr>
+                </m:sSubPr>
+                <m:e>
+                  <m:r>
+                    <m:rPr>
+                      <m:sty m:val="bi"/>
+                    </m:rPr>
+                    <w:rPr>
+                      <w:rFonts w:ascii="Cambria Math" w:hAnsi="Cambria Math" w:cstheme="minorHAnsi"/>
+                      <w:sz w:val="24"/>
+                      <w:szCs w:val="24"/>
+                      <w:lang w:val="pt-BR"/>
+                    </w:rPr>
+                    <m:t>T</m:t>
+                  </m:r>
+                </m:e>
+                <m:sub>
+                  <m:r>
+                    <m:rPr>
+                      <m:sty m:val="bi"/>
+                    </m:rPr>
+                    <w:rPr>
+                      <w:rFonts w:ascii="Cambria Math" w:hAnsi="Cambria Math" w:cstheme="minorHAnsi"/>
+                      <w:sz w:val="24"/>
+                      <w:szCs w:val="24"/>
+                    </w:rPr>
+                    <m:t>2</m:t>
+                  </m:r>
+                </m:sub>
+              </m:sSub>
+              <m:r>
+                <m:rPr>
+                  <m:sty m:val="bi"/>
+                </m:rPr>
+                <w:rPr>
+                  <w:rFonts w:ascii="Cambria Math" w:hAnsi="Cambria Math" w:cstheme="minorHAnsi"/>
+                  <w:sz w:val="24"/>
+                  <w:szCs w:val="24"/>
+                </w:rPr>
+                <m:t xml:space="preserve"> </m:t>
+              </m:r>
+              <m:d>
+                <m:dPr>
+                  <m:begChr m:val="{"/>
+                  <m:endChr m:val="}"/>
+                  <m:ctrlPr>
+                    <w:rPr>
+                      <w:rFonts w:ascii="Cambria Math" w:hAnsi="Cambria Math" w:cstheme="minorHAnsi"/>
+                      <w:bCs w:val="0"/>
+                      <w:i/>
+                      <w:sz w:val="24"/>
+                      <w:szCs w:val="24"/>
+                    </w:rPr>
+                  </m:ctrlPr>
+                </m:dPr>
+                <m:e>
+                  <m:r>
+                    <m:rPr>
+                      <m:sty m:val="bi"/>
+                    </m:rPr>
+                    <w:rPr>
+                      <w:rFonts w:ascii="Cambria Math" w:hAnsi="Cambria Math" w:cstheme="minorHAnsi"/>
+                      <w:sz w:val="24"/>
+                      <w:szCs w:val="24"/>
+                    </w:rPr>
+                    <m:t xml:space="preserve"> </m:t>
+                  </m:r>
+                  <m:sSub>
+                    <m:sSubPr>
+                      <m:ctrlPr>
+                        <w:rPr>
+                          <w:rFonts w:ascii="Cambria Math" w:hAnsi="Cambria Math" w:cstheme="minorHAnsi"/>
+                          <w:bCs w:val="0"/>
+                          <w:i/>
+                          <w:sz w:val="24"/>
+                          <w:szCs w:val="24"/>
+                          <w:lang w:val="pt-BR"/>
+                        </w:rPr>
+                      </m:ctrlPr>
+                    </m:sSubPr>
+                    <m:e>
+                      <m:r>
+                        <m:rPr>
+                          <m:sty m:val="bi"/>
+                        </m:rPr>
+                        <w:rPr>
+                          <w:rFonts w:ascii="Cambria Math" w:hAnsi="Cambria Math" w:cstheme="minorHAnsi"/>
+                          <w:sz w:val="24"/>
+                          <w:szCs w:val="24"/>
+                          <w:lang w:val="pt-BR"/>
+                        </w:rPr>
+                        <m:t>e</m:t>
+                      </m:r>
+                    </m:e>
+                    <m:sub>
+                      <m:r>
+                        <m:rPr>
+                          <m:sty m:val="bi"/>
+                        </m:rPr>
+                        <w:rPr>
+                          <w:rFonts w:ascii="Cambria Math" w:hAnsi="Cambria Math" w:cstheme="minorHAnsi"/>
+                          <w:sz w:val="24"/>
+                          <w:szCs w:val="24"/>
+                        </w:rPr>
+                        <m:t>1</m:t>
+                      </m:r>
+                    </m:sub>
+                  </m:sSub>
+                  <m:r>
+                    <m:rPr>
+                      <m:sty m:val="bi"/>
+                    </m:rPr>
+                    <w:rPr>
+                      <w:rFonts w:ascii="Cambria Math" w:hAnsi="Cambria Math" w:cstheme="minorHAnsi"/>
+                      <w:sz w:val="24"/>
+                      <w:szCs w:val="24"/>
+                    </w:rPr>
+                    <m:t xml:space="preserve"> </m:t>
+                  </m:r>
+                  <m:ctrlPr>
+                    <w:rPr>
+                      <w:rFonts w:ascii="Cambria Math" w:hAnsi="Cambria Math" w:cstheme="minorHAnsi"/>
+                      <w:bCs w:val="0"/>
+                      <w:i/>
+                      <w:sz w:val="24"/>
+                      <w:szCs w:val="24"/>
+                      <w:lang w:val="pt-BR"/>
+                    </w:rPr>
+                  </m:ctrlPr>
+                </m:e>
+              </m:d>
+              <m:r>
+                <m:rPr>
+                  <m:sty m:val="bi"/>
+                </m:rPr>
+                <w:rPr>
+                  <w:rFonts w:ascii="Cambria Math" w:hAnsi="Cambria Math" w:cstheme="minorHAnsi"/>
+                  <w:sz w:val="24"/>
+                  <w:szCs w:val="24"/>
+                </w:rPr>
+                <m:t xml:space="preserve">; </m:t>
+              </m:r>
+              <m:sSub>
+                <m:sSubPr>
+                  <m:ctrlPr>
+                    <w:rPr>
+                      <w:rFonts w:ascii="Cambria Math" w:hAnsi="Cambria Math" w:cstheme="minorHAnsi"/>
+                      <w:bCs w:val="0"/>
+                      <w:i/>
+                      <w:sz w:val="24"/>
+                      <w:szCs w:val="24"/>
+                      <w:lang w:val="pt-BR"/>
+                    </w:rPr>
+                  </m:ctrlPr>
+                </m:sSubPr>
+                <m:e>
+                  <m:r>
+                    <m:rPr>
+                      <m:sty m:val="bi"/>
+                    </m:rPr>
+                    <w:rPr>
+                      <w:rFonts w:ascii="Cambria Math" w:hAnsi="Cambria Math" w:cstheme="minorHAnsi"/>
+                      <w:sz w:val="24"/>
+                      <w:szCs w:val="24"/>
+                      <w:lang w:val="pt-BR"/>
+                    </w:rPr>
+                    <m:t>e</m:t>
+                  </m:r>
+                </m:e>
+                <m:sub>
+                  <m:r>
+                    <m:rPr>
+                      <m:sty m:val="bi"/>
+                    </m:rPr>
+                    <w:rPr>
+                      <w:rFonts w:ascii="Cambria Math" w:hAnsi="Cambria Math" w:cstheme="minorHAnsi"/>
+                      <w:sz w:val="24"/>
+                      <w:szCs w:val="24"/>
+                    </w:rPr>
+                    <m:t>2</m:t>
+                  </m:r>
+                </m:sub>
+              </m:sSub>
+            </m:oMath>
+          </w:p>
+        </w:tc>
+        <w:tc>
+          <w:tcPr>
+            <w:tcW w:w="6379" w:type="dxa"/>
+            <w:vAlign w:val="center"/>
+          </w:tcPr>
+          <w:p>
+            <w:pPr>
+              <w:jc w:val="center"/>
+              <w:cnfStyle w:val="000000000000" w:firstRow="0" w:lastRow="0" w:firstColumn="0" w:lastColumn="0" w:oddVBand="0" w:evenVBand="0" w:oddHBand="0" w:evenHBand="0" w:firstRowFirstColumn="0" w:firstRowLastColumn="0" w:lastRowFirstColumn="0" w:lastRowLastColumn="0"/>
+              <w:rPr>
+                <w:rFonts w:ascii="Cambria Math" w:hAnsi="Cambria Math"/>
+                <w:sz w:val="24"/>
+                <w:szCs w:val="24"/>
+              </w:rPr>
+            </w:pPr>
+            <w:r>
+              <w:rPr>
+                <w:rFonts w:ascii="Cambria Math" w:hAnsi="Cambria Math"/>
+                <w:sz w:val="24"/>
+                <w:szCs w:val="24"/>
+              </w:rPr>
+              <w:t xml:space="preserve">let </w:t>
+            </w:r>
+            <m:oMath>
+              <m:r>
+                <w:rPr>
+                  <w:rFonts w:ascii="Cambria Math" w:hAnsi="Cambria Math" w:cstheme="minorHAnsi"/>
+                  <w:sz w:val="24"/>
+                  <w:szCs w:val="24"/>
+                  <w:lang w:val="pt-BR"/>
+                </w:rPr>
+                <m:t>f</m:t>
+              </m:r>
+              <m:r>
+                <m:rPr>
+                  <m:sty m:val="bi"/>
+                </m:rPr>
+                <w:rPr>
+                  <w:rFonts w:ascii="Cambria Math" w:hAnsi="Cambria Math"/>
+                  <w:sz w:val="24"/>
+                  <w:szCs w:val="24"/>
+                </w:rPr>
+                <m:t>:</m:t>
+              </m:r>
+              <m:sSub>
+                <m:sSubPr>
+                  <m:ctrlPr>
+                    <w:rPr>
+                      <w:rFonts w:ascii="Cambria Math" w:hAnsi="Cambria Math" w:cstheme="minorHAnsi"/>
+                      <w:b/>
+                      <w:bCs/>
+                      <w:i/>
+                      <w:sz w:val="24"/>
+                      <w:szCs w:val="24"/>
+                      <w:lang w:val="pt-BR"/>
+                    </w:rPr>
+                  </m:ctrlPr>
+                </m:sSubPr>
+                <m:e>
+                  <m:r>
+                    <m:rPr>
+                      <m:sty m:val="bi"/>
+                    </m:rPr>
+                    <w:rPr>
+                      <w:rFonts w:ascii="Cambria Math" w:hAnsi="Cambria Math" w:cstheme="minorHAnsi"/>
+                      <w:sz w:val="24"/>
+                      <w:szCs w:val="24"/>
+                      <w:lang w:val="pt-BR"/>
+                    </w:rPr>
+                    <m:t>T</m:t>
+                  </m:r>
+                </m:e>
+                <m:sub>
+                  <m:r>
+                    <m:rPr>
+                      <m:sty m:val="bi"/>
+                    </m:rPr>
+                    <w:rPr>
+                      <w:rFonts w:ascii="Cambria Math" w:hAnsi="Cambria Math" w:cstheme="minorHAnsi"/>
+                      <w:sz w:val="24"/>
+                      <w:szCs w:val="24"/>
+                    </w:rPr>
+                    <m:t>1</m:t>
+                  </m:r>
+                </m:sub>
+              </m:sSub>
+              <m:r>
+                <w:rPr>
+                  <w:rFonts w:ascii="Cambria Math" w:hAnsi="Cambria Math"/>
+                  <w:sz w:val="24"/>
+                  <w:szCs w:val="24"/>
+                </w:rPr>
+                <m:t>→</m:t>
+              </m:r>
+              <m:sSub>
+                <m:sSubPr>
+                  <m:ctrlPr>
+                    <w:rPr>
+                      <w:rFonts w:ascii="Cambria Math" w:hAnsi="Cambria Math" w:cstheme="minorHAnsi"/>
+                      <w:b/>
+                      <w:bCs/>
+                      <w:i/>
+                      <w:sz w:val="24"/>
+                      <w:szCs w:val="24"/>
+                      <w:lang w:val="pt-BR"/>
+                    </w:rPr>
+                  </m:ctrlPr>
+                </m:sSubPr>
+                <m:e>
+                  <m:r>
+                    <m:rPr>
+                      <m:sty m:val="bi"/>
+                    </m:rPr>
+                    <w:rPr>
+                      <w:rFonts w:ascii="Cambria Math" w:hAnsi="Cambria Math" w:cstheme="minorHAnsi"/>
+                      <w:sz w:val="24"/>
+                      <w:szCs w:val="24"/>
+                      <w:lang w:val="pt-BR"/>
+                    </w:rPr>
+                    <m:t>T</m:t>
+                  </m:r>
+                </m:e>
+                <m:sub>
+                  <m:r>
+                    <m:rPr>
+                      <m:sty m:val="bi"/>
+                    </m:rPr>
+                    <w:rPr>
+                      <w:rFonts w:ascii="Cambria Math" w:hAnsi="Cambria Math" w:cstheme="minorHAnsi"/>
+                      <w:sz w:val="24"/>
+                      <w:szCs w:val="24"/>
+                    </w:rPr>
+                    <m:t>2</m:t>
+                  </m:r>
+                </m:sub>
+              </m:sSub>
+              <m:r>
+                <w:rPr>
+                  <w:rFonts w:ascii="Cambria Math" w:hAnsi="Cambria Math"/>
+                  <w:sz w:val="24"/>
+                  <w:szCs w:val="24"/>
+                </w:rPr>
+                <m:t>=</m:t>
+              </m:r>
+              <m:r>
+                <m:rPr>
+                  <m:sty m:val="b"/>
+                </m:rPr>
+                <w:rPr>
+                  <w:rFonts w:ascii="Cambria Math" w:hAnsi="Cambria Math"/>
+                  <w:sz w:val="24"/>
+                  <w:szCs w:val="24"/>
+                </w:rPr>
+                <m:t xml:space="preserve">rec </m:t>
+              </m:r>
+              <m:r>
+                <m:rPr>
+                  <m:sty m:val="bi"/>
+                </m:rPr>
+                <w:rPr>
+                  <w:rFonts w:ascii="Cambria Math" w:hAnsi="Cambria Math"/>
+                  <w:sz w:val="24"/>
+                  <w:szCs w:val="24"/>
+                </w:rPr>
+                <m:t>f</m:t>
+              </m:r>
+              <m:d>
+                <m:dPr>
+                  <m:ctrlPr>
+                    <w:rPr>
+                      <w:rFonts w:ascii="Cambria Math" w:hAnsi="Cambria Math"/>
+                      <w:b/>
+                      <w:i/>
+                      <w:sz w:val="24"/>
+                      <w:szCs w:val="24"/>
+                    </w:rPr>
+                  </m:ctrlPr>
+                </m:dPr>
+                <m:e>
+                  <m:r>
+                    <m:rPr>
+                      <m:sty m:val="bi"/>
+                    </m:rPr>
+                    <w:rPr>
+                      <w:rFonts w:ascii="Cambria Math" w:hAnsi="Cambria Math" w:cstheme="minorHAnsi"/>
+                      <w:sz w:val="24"/>
+                      <w:szCs w:val="24"/>
+                      <w:lang w:val="pt-BR"/>
+                    </w:rPr>
+                    <m:t>x</m:t>
+                  </m:r>
+                  <m:r>
+                    <m:rPr>
+                      <m:sty m:val="bi"/>
+                    </m:rPr>
+                    <w:rPr>
+                      <w:rFonts w:ascii="Cambria Math" w:hAnsi="Cambria Math"/>
+                      <w:sz w:val="24"/>
+                      <w:szCs w:val="24"/>
+                    </w:rPr>
+                    <m:t>:</m:t>
+                  </m:r>
+                  <m:sSub>
+                    <m:sSubPr>
+                      <m:ctrlPr>
+                        <w:rPr>
+                          <w:rFonts w:ascii="Cambria Math" w:hAnsi="Cambria Math" w:cstheme="minorHAnsi"/>
+                          <w:b/>
+                          <w:bCs/>
+                          <w:i/>
+                          <w:sz w:val="24"/>
+                          <w:szCs w:val="24"/>
+                          <w:lang w:val="pt-BR"/>
+                        </w:rPr>
+                      </m:ctrlPr>
+                    </m:sSubPr>
+                    <m:e>
+                      <m:r>
+                        <m:rPr>
+                          <m:sty m:val="bi"/>
+                        </m:rPr>
+                        <w:rPr>
+                          <w:rFonts w:ascii="Cambria Math" w:hAnsi="Cambria Math" w:cstheme="minorHAnsi"/>
+                          <w:sz w:val="24"/>
+                          <w:szCs w:val="24"/>
+                          <w:lang w:val="pt-BR"/>
+                        </w:rPr>
+                        <m:t>T</m:t>
+                      </m:r>
+                    </m:e>
+                    <m:sub>
+                      <m:r>
+                        <m:rPr>
+                          <m:sty m:val="bi"/>
+                        </m:rPr>
+                        <w:rPr>
+                          <w:rFonts w:ascii="Cambria Math" w:hAnsi="Cambria Math" w:cstheme="minorHAnsi"/>
+                          <w:sz w:val="24"/>
+                          <w:szCs w:val="24"/>
+                        </w:rPr>
+                        <m:t>1</m:t>
+                      </m:r>
+                    </m:sub>
+                  </m:sSub>
+                  <m:ctrlPr>
+                    <w:rPr>
+                      <w:rFonts w:ascii="Cambria Math" w:hAnsi="Cambria Math" w:cstheme="minorHAnsi"/>
+                      <w:b/>
+                      <w:i/>
+                      <w:sz w:val="24"/>
+                      <w:szCs w:val="24"/>
+                    </w:rPr>
+                  </m:ctrlPr>
+                </m:e>
+              </m:d>
+              <m:r>
+                <m:rPr>
+                  <m:sty m:val="bi"/>
+                </m:rPr>
+                <w:rPr>
+                  <w:rFonts w:ascii="Cambria Math" w:hAnsi="Cambria Math" w:cstheme="minorHAnsi"/>
+                  <w:sz w:val="24"/>
+                  <w:szCs w:val="24"/>
+                </w:rPr>
+                <m:t xml:space="preserve">: </m:t>
+              </m:r>
+              <m:sSub>
+                <m:sSubPr>
+                  <m:ctrlPr>
+                    <w:rPr>
+                      <w:rFonts w:ascii="Cambria Math" w:hAnsi="Cambria Math" w:cstheme="minorHAnsi"/>
+                      <w:b/>
+                      <w:bCs/>
+                      <w:i/>
+                      <w:sz w:val="24"/>
+                      <w:szCs w:val="24"/>
+                      <w:lang w:val="pt-BR"/>
+                    </w:rPr>
+                  </m:ctrlPr>
+                </m:sSubPr>
+                <m:e>
+                  <m:r>
+                    <m:rPr>
+                      <m:sty m:val="bi"/>
+                    </m:rPr>
+                    <w:rPr>
+                      <w:rFonts w:ascii="Cambria Math" w:hAnsi="Cambria Math" w:cstheme="minorHAnsi"/>
+                      <w:sz w:val="24"/>
+                      <w:szCs w:val="24"/>
+                      <w:lang w:val="pt-BR"/>
+                    </w:rPr>
+                    <m:t>T</m:t>
+                  </m:r>
+                </m:e>
+                <m:sub>
+                  <m:r>
+                    <m:rPr>
+                      <m:sty m:val="bi"/>
+                    </m:rPr>
+                    <w:rPr>
+                      <w:rFonts w:ascii="Cambria Math" w:hAnsi="Cambria Math" w:cstheme="minorHAnsi"/>
+                      <w:sz w:val="24"/>
+                      <w:szCs w:val="24"/>
+                    </w:rPr>
+                    <m:t>2</m:t>
+                  </m:r>
+                </m:sub>
+              </m:sSub>
+              <m:r>
+                <m:rPr>
+                  <m:sty m:val="bi"/>
+                </m:rPr>
+                <w:rPr>
+                  <w:rFonts w:ascii="Cambria Math" w:hAnsi="Cambria Math" w:cstheme="minorHAnsi"/>
+                  <w:sz w:val="24"/>
+                  <w:szCs w:val="24"/>
+                </w:rPr>
+                <m:t xml:space="preserve"> </m:t>
+              </m:r>
+              <m:d>
+                <m:dPr>
+                  <m:begChr m:val="{"/>
+                  <m:endChr m:val="}"/>
+                  <m:ctrlPr>
+                    <w:rPr>
+                      <w:rFonts w:ascii="Cambria Math" w:hAnsi="Cambria Math" w:cstheme="minorHAnsi"/>
+                      <w:b/>
+                      <w:bCs/>
+                      <w:i/>
+                      <w:sz w:val="24"/>
+                      <w:szCs w:val="24"/>
+                    </w:rPr>
+                  </m:ctrlPr>
+                </m:dPr>
+                <m:e>
+                  <m:r>
+                    <m:rPr>
+                      <m:sty m:val="bi"/>
+                    </m:rPr>
+                    <w:rPr>
+                      <w:rFonts w:ascii="Cambria Math" w:hAnsi="Cambria Math" w:cstheme="minorHAnsi"/>
+                      <w:sz w:val="24"/>
+                      <w:szCs w:val="24"/>
+                    </w:rPr>
+                    <m:t xml:space="preserve"> </m:t>
+                  </m:r>
+                  <m:sSub>
+                    <m:sSubPr>
+                      <m:ctrlPr>
+                        <w:rPr>
+                          <w:rFonts w:ascii="Cambria Math" w:hAnsi="Cambria Math" w:cstheme="minorHAnsi"/>
+                          <w:b/>
+                          <w:bCs/>
+                          <w:i/>
+                          <w:sz w:val="24"/>
+                          <w:szCs w:val="24"/>
+                          <w:lang w:val="pt-BR"/>
+                        </w:rPr>
+                      </m:ctrlPr>
+                    </m:sSubPr>
+                    <m:e>
+                      <m:r>
+                        <m:rPr>
+                          <m:sty m:val="bi"/>
+                        </m:rPr>
+                        <w:rPr>
+                          <w:rFonts w:ascii="Cambria Math" w:hAnsi="Cambria Math" w:cstheme="minorHAnsi"/>
+                          <w:sz w:val="24"/>
+                          <w:szCs w:val="24"/>
+                          <w:lang w:val="pt-BR"/>
+                        </w:rPr>
+                        <m:t>e</m:t>
+                      </m:r>
+                    </m:e>
+                    <m:sub>
+                      <m:r>
+                        <m:rPr>
+                          <m:sty m:val="bi"/>
+                        </m:rPr>
+                        <w:rPr>
+                          <w:rFonts w:ascii="Cambria Math" w:hAnsi="Cambria Math" w:cstheme="minorHAnsi"/>
+                          <w:sz w:val="24"/>
+                          <w:szCs w:val="24"/>
+                        </w:rPr>
+                        <m:t>1</m:t>
+                      </m:r>
+                    </m:sub>
+                  </m:sSub>
+                  <m:r>
+                    <m:rPr>
+                      <m:sty m:val="bi"/>
+                    </m:rPr>
+                    <w:rPr>
+                      <w:rFonts w:ascii="Cambria Math" w:hAnsi="Cambria Math" w:cstheme="minorHAnsi"/>
+                      <w:sz w:val="24"/>
+                      <w:szCs w:val="24"/>
+                    </w:rPr>
+                    <m:t xml:space="preserve"> </m:t>
+                  </m:r>
+                  <m:ctrlPr>
+                    <w:rPr>
+                      <w:rFonts w:ascii="Cambria Math" w:hAnsi="Cambria Math" w:cstheme="minorHAnsi"/>
+                      <w:b/>
+                      <w:bCs/>
+                      <w:i/>
+                      <w:sz w:val="24"/>
+                      <w:szCs w:val="24"/>
+                      <w:lang w:val="pt-BR"/>
+                    </w:rPr>
+                  </m:ctrlPr>
+                </m:e>
+              </m:d>
+              <m:r>
+                <w:rPr>
+                  <w:rFonts w:ascii="Cambria Math" w:hAnsi="Cambria Math" w:cstheme="minorHAnsi"/>
+                  <w:sz w:val="24"/>
+                  <w:szCs w:val="24"/>
+                </w:rPr>
+                <m:t xml:space="preserve">; </m:t>
+              </m:r>
+              <m:sSub>
+                <m:sSubPr>
+                  <m:ctrlPr>
+                    <w:rPr>
+                      <w:rFonts w:ascii="Cambria Math" w:hAnsi="Cambria Math" w:cstheme="minorHAnsi"/>
+                      <w:bCs/>
+                      <w:i/>
+                      <w:sz w:val="24"/>
+                      <w:szCs w:val="24"/>
+                      <w:lang w:val="pt-BR"/>
+                    </w:rPr>
+                  </m:ctrlPr>
+                </m:sSubPr>
+                <m:e>
+                  <m:r>
+                    <w:rPr>
+                      <w:rFonts w:ascii="Cambria Math" w:hAnsi="Cambria Math" w:cstheme="minorHAnsi"/>
+                      <w:sz w:val="24"/>
+                      <w:szCs w:val="24"/>
+                      <w:lang w:val="pt-BR"/>
+                    </w:rPr>
+                    <m:t>e</m:t>
+                  </m:r>
+                </m:e>
+                <m:sub>
+                  <m:r>
+                    <w:rPr>
+                      <w:rFonts w:ascii="Cambria Math" w:hAnsi="Cambria Math" w:cstheme="minorHAnsi"/>
+                      <w:sz w:val="24"/>
+                      <w:szCs w:val="24"/>
+                    </w:rPr>
+                    <m:t>2</m:t>
+                  </m:r>
+                </m:sub>
+              </m:sSub>
+            </m:oMath>
+          </w:p>
+        </w:tc>
+      </w:tr>
+      <w:tr>
+        <w:trPr>
+          <w:trHeight w:val="510"/>
+        </w:trPr>
+        <w:tc>
+          <w:tcPr>
+            <w:cnfStyle w:val="001000000000" w:firstRow="0" w:lastRow="0" w:firstColumn="1" w:lastColumn="0" w:oddVBand="0" w:evenVBand="0" w:oddHBand="0" w:evenHBand="0" w:firstRowFirstColumn="0" w:firstRowLastColumn="0" w:lastRowFirstColumn="0" w:lastRowLastColumn="0"/>
+            <w:tcW w:w="4253" w:type="dxa"/>
+            <w:vAlign w:val="center"/>
+          </w:tcPr>
+          <w:p>
+            <w:pPr>
+              <w:spacing w:line="276" w:lineRule="auto"/>
+              <w:jc w:val="center"/>
+              <w:rPr>
+                <w:rFonts w:ascii="Cambria Math" w:hAnsi="Cambria Math"/>
+                <w:b w:val="0"/>
+                <w:sz w:val="24"/>
+                <w:szCs w:val="24"/>
+              </w:rPr>
+            </w:pPr>
+            <w:r>
+              <w:rPr>
+                <w:rFonts w:ascii="Cambria Math" w:hAnsi="Cambria Math"/>
+                <w:sz w:val="24"/>
+                <w:szCs w:val="24"/>
+              </w:rPr>
+              <w:t xml:space="preserve">let rec </w:t>
+            </w:r>
+            <m:oMath>
+              <m:r>
+                <m:rPr>
+                  <m:sty m:val="bi"/>
+                </m:rPr>
+                <w:rPr>
+                  <w:rFonts w:ascii="Cambria Math" w:hAnsi="Cambria Math"/>
+                  <w:sz w:val="24"/>
+                  <w:szCs w:val="24"/>
+                </w:rPr>
+                <m:t>f</m:t>
+              </m:r>
+              <m:d>
+                <m:dPr>
+                  <m:ctrlPr>
+                    <w:rPr>
+                      <w:rFonts w:ascii="Cambria Math" w:hAnsi="Cambria Math"/>
+                      <w:i/>
+                      <w:sz w:val="24"/>
+                      <w:szCs w:val="24"/>
+                    </w:rPr>
+                  </m:ctrlPr>
+                </m:dPr>
+                <m:e>
+                  <m:r>
+                    <m:rPr>
+                      <m:sty m:val="bi"/>
+                    </m:rPr>
+                    <w:rPr>
+                      <w:rFonts w:ascii="Cambria Math" w:hAnsi="Cambria Math" w:cstheme="minorHAnsi"/>
+                      <w:sz w:val="24"/>
+                      <w:szCs w:val="24"/>
+                      <w:lang w:val="pt-BR"/>
+                    </w:rPr>
+                    <m:t>x</m:t>
+                  </m:r>
+                  <m:ctrlPr>
+                    <w:rPr>
+                      <w:rFonts w:ascii="Cambria Math" w:hAnsi="Cambria Math" w:cstheme="minorHAnsi"/>
+                      <w:i/>
+                      <w:sz w:val="24"/>
+                      <w:szCs w:val="24"/>
+                    </w:rPr>
+                  </m:ctrlPr>
+                </m:e>
+              </m:d>
+              <m:r>
+                <m:rPr>
+                  <m:sty m:val="bi"/>
+                </m:rPr>
+                <w:rPr>
+                  <w:rFonts w:ascii="Cambria Math" w:hAnsi="Cambria Math" w:cstheme="minorHAnsi"/>
+                  <w:sz w:val="24"/>
+                  <w:szCs w:val="24"/>
+                </w:rPr>
+                <m:t xml:space="preserve"> </m:t>
+              </m:r>
+              <m:d>
+                <m:dPr>
+                  <m:begChr m:val="{"/>
+                  <m:endChr m:val="}"/>
+                  <m:ctrlPr>
+                    <w:rPr>
+                      <w:rFonts w:ascii="Cambria Math" w:hAnsi="Cambria Math" w:cstheme="minorHAnsi"/>
+                      <w:bCs w:val="0"/>
+                      <w:i/>
+                      <w:sz w:val="24"/>
+                      <w:szCs w:val="24"/>
+                    </w:rPr>
+                  </m:ctrlPr>
+                </m:dPr>
+                <m:e>
+                  <m:r>
+                    <m:rPr>
+                      <m:sty m:val="bi"/>
+                    </m:rPr>
+                    <w:rPr>
+                      <w:rFonts w:ascii="Cambria Math" w:hAnsi="Cambria Math" w:cstheme="minorHAnsi"/>
+                      <w:sz w:val="24"/>
+                      <w:szCs w:val="24"/>
+                    </w:rPr>
+                    <m:t xml:space="preserve"> </m:t>
+                  </m:r>
+                  <m:sSub>
+                    <m:sSubPr>
+                      <m:ctrlPr>
+                        <w:rPr>
+                          <w:rFonts w:ascii="Cambria Math" w:hAnsi="Cambria Math" w:cstheme="minorHAnsi"/>
+                          <w:bCs w:val="0"/>
+                          <w:i/>
+                          <w:sz w:val="24"/>
+                          <w:szCs w:val="24"/>
+                          <w:lang w:val="pt-BR"/>
+                        </w:rPr>
+                      </m:ctrlPr>
+                    </m:sSubPr>
+                    <m:e>
+                      <m:r>
+                        <m:rPr>
+                          <m:sty m:val="bi"/>
+                        </m:rPr>
+                        <w:rPr>
+                          <w:rFonts w:ascii="Cambria Math" w:hAnsi="Cambria Math" w:cstheme="minorHAnsi"/>
+                          <w:sz w:val="24"/>
+                          <w:szCs w:val="24"/>
+                          <w:lang w:val="pt-BR"/>
+                        </w:rPr>
+                        <m:t>e</m:t>
+                      </m:r>
+                    </m:e>
+                    <m:sub>
+                      <m:r>
+                        <m:rPr>
+                          <m:sty m:val="bi"/>
+                        </m:rPr>
+                        <w:rPr>
+                          <w:rFonts w:ascii="Cambria Math" w:hAnsi="Cambria Math" w:cstheme="minorHAnsi"/>
+                          <w:sz w:val="24"/>
+                          <w:szCs w:val="24"/>
+                        </w:rPr>
+                        <m:t>1</m:t>
+                      </m:r>
+                    </m:sub>
+                  </m:sSub>
+                  <m:r>
+                    <m:rPr>
+                      <m:sty m:val="bi"/>
+                    </m:rPr>
+                    <w:rPr>
+                      <w:rFonts w:ascii="Cambria Math" w:hAnsi="Cambria Math" w:cstheme="minorHAnsi"/>
+                      <w:sz w:val="24"/>
+                      <w:szCs w:val="24"/>
+                    </w:rPr>
+                    <m:t xml:space="preserve"> </m:t>
+                  </m:r>
+                  <m:ctrlPr>
+                    <w:rPr>
+                      <w:rFonts w:ascii="Cambria Math" w:hAnsi="Cambria Math" w:cstheme="minorHAnsi"/>
+                      <w:bCs w:val="0"/>
+                      <w:i/>
+                      <w:sz w:val="24"/>
+                      <w:szCs w:val="24"/>
+                      <w:lang w:val="pt-BR"/>
+                    </w:rPr>
+                  </m:ctrlPr>
+                </m:e>
+              </m:d>
+              <m:r>
+                <m:rPr>
+                  <m:sty m:val="bi"/>
+                </m:rPr>
+                <w:rPr>
+                  <w:rFonts w:ascii="Cambria Math" w:hAnsi="Cambria Math" w:cstheme="minorHAnsi"/>
+                  <w:sz w:val="24"/>
+                  <w:szCs w:val="24"/>
+                </w:rPr>
+                <m:t xml:space="preserve">; </m:t>
+              </m:r>
+              <m:sSub>
+                <m:sSubPr>
+                  <m:ctrlPr>
+                    <w:rPr>
+                      <w:rFonts w:ascii="Cambria Math" w:hAnsi="Cambria Math" w:cstheme="minorHAnsi"/>
+                      <w:bCs w:val="0"/>
+                      <w:i/>
+                      <w:sz w:val="24"/>
+                      <w:szCs w:val="24"/>
+                      <w:lang w:val="pt-BR"/>
+                    </w:rPr>
+                  </m:ctrlPr>
+                </m:sSubPr>
+                <m:e>
+                  <m:r>
+                    <m:rPr>
+                      <m:sty m:val="bi"/>
+                    </m:rPr>
+                    <w:rPr>
+                      <w:rFonts w:ascii="Cambria Math" w:hAnsi="Cambria Math" w:cstheme="minorHAnsi"/>
+                      <w:sz w:val="24"/>
+                      <w:szCs w:val="24"/>
+                      <w:lang w:val="pt-BR"/>
+                    </w:rPr>
+                    <m:t>e</m:t>
+                  </m:r>
+                </m:e>
+                <m:sub>
+                  <m:r>
+                    <m:rPr>
+                      <m:sty m:val="bi"/>
+                    </m:rPr>
+                    <w:rPr>
+                      <w:rFonts w:ascii="Cambria Math" w:hAnsi="Cambria Math" w:cstheme="minorHAnsi"/>
+                      <w:sz w:val="24"/>
+                      <w:szCs w:val="24"/>
+                    </w:rPr>
+                    <m:t>2</m:t>
+                  </m:r>
+                </m:sub>
+              </m:sSub>
+            </m:oMath>
+          </w:p>
+        </w:tc>
+        <w:tc>
+          <w:tcPr>
+            <w:tcW w:w="6379" w:type="dxa"/>
+            <w:vAlign w:val="center"/>
+          </w:tcPr>
+          <w:p>
+            <w:pPr>
+              <w:jc w:val="center"/>
+              <w:cnfStyle w:val="000000000000" w:firstRow="0" w:lastRow="0" w:firstColumn="0" w:lastColumn="0" w:oddVBand="0" w:evenVBand="0" w:oddHBand="0" w:evenHBand="0" w:firstRowFirstColumn="0" w:firstRowLastColumn="0" w:lastRowFirstColumn="0" w:lastRowLastColumn="0"/>
+              <w:rPr>
+                <w:rFonts w:ascii="Cambria Math" w:hAnsi="Cambria Math"/>
+                <w:sz w:val="24"/>
+                <w:szCs w:val="24"/>
+              </w:rPr>
+            </w:pPr>
+            <w:r>
+              <w:rPr>
+                <w:rFonts w:ascii="Cambria Math" w:hAnsi="Cambria Math"/>
+                <w:sz w:val="24"/>
+                <w:szCs w:val="24"/>
+              </w:rPr>
+              <w:t xml:space="preserve">let </w:t>
+            </w:r>
+            <m:oMath>
+              <m:r>
+                <w:rPr>
+                  <w:rFonts w:ascii="Cambria Math" w:hAnsi="Cambria Math" w:cstheme="minorHAnsi"/>
+                  <w:sz w:val="24"/>
+                  <w:szCs w:val="24"/>
+                  <w:lang w:val="pt-BR"/>
+                </w:rPr>
+                <m:t>f</m:t>
+              </m:r>
+              <m:r>
+                <w:rPr>
+                  <w:rFonts w:ascii="Cambria Math" w:hAnsi="Cambria Math"/>
+                  <w:sz w:val="24"/>
+                  <w:szCs w:val="24"/>
+                </w:rPr>
+                <m:t>=</m:t>
+              </m:r>
+              <m:r>
+                <m:rPr>
+                  <m:sty m:val="b"/>
+                </m:rPr>
+                <w:rPr>
+                  <w:rFonts w:ascii="Cambria Math" w:hAnsi="Cambria Math"/>
+                  <w:sz w:val="24"/>
+                  <w:szCs w:val="24"/>
+                </w:rPr>
+                <m:t xml:space="preserve">rec </m:t>
+              </m:r>
+              <m:r>
+                <m:rPr>
+                  <m:sty m:val="bi"/>
+                </m:rPr>
+                <w:rPr>
+                  <w:rFonts w:ascii="Cambria Math" w:hAnsi="Cambria Math"/>
+                  <w:sz w:val="24"/>
+                  <w:szCs w:val="24"/>
+                </w:rPr>
+                <m:t>f</m:t>
+              </m:r>
+              <m:d>
+                <m:dPr>
+                  <m:ctrlPr>
+                    <w:rPr>
+                      <w:rFonts w:ascii="Cambria Math" w:hAnsi="Cambria Math"/>
+                      <w:b/>
+                      <w:i/>
+                      <w:sz w:val="24"/>
+                      <w:szCs w:val="24"/>
+                    </w:rPr>
+                  </m:ctrlPr>
+                </m:dPr>
+                <m:e>
+                  <m:r>
+                    <m:rPr>
+                      <m:sty m:val="bi"/>
+                    </m:rPr>
+                    <w:rPr>
+                      <w:rFonts w:ascii="Cambria Math" w:hAnsi="Cambria Math" w:cstheme="minorHAnsi"/>
+                      <w:sz w:val="24"/>
+                      <w:szCs w:val="24"/>
+                      <w:lang w:val="pt-BR"/>
+                    </w:rPr>
+                    <m:t>x</m:t>
+                  </m:r>
+                  <m:ctrlPr>
+                    <w:rPr>
+                      <w:rFonts w:ascii="Cambria Math" w:hAnsi="Cambria Math" w:cstheme="minorHAnsi"/>
+                      <w:b/>
+                      <w:i/>
+                      <w:sz w:val="24"/>
+                      <w:szCs w:val="24"/>
+                    </w:rPr>
+                  </m:ctrlPr>
+                </m:e>
+              </m:d>
+              <m:r>
+                <m:rPr>
+                  <m:sty m:val="bi"/>
+                </m:rPr>
+                <w:rPr>
+                  <w:rFonts w:ascii="Cambria Math" w:hAnsi="Cambria Math" w:cstheme="minorHAnsi"/>
+                  <w:sz w:val="24"/>
+                  <w:szCs w:val="24"/>
+                </w:rPr>
+                <m:t xml:space="preserve"> </m:t>
+              </m:r>
+              <m:d>
+                <m:dPr>
+                  <m:begChr m:val="{"/>
+                  <m:endChr m:val="}"/>
+                  <m:ctrlPr>
+                    <w:rPr>
+                      <w:rFonts w:ascii="Cambria Math" w:hAnsi="Cambria Math" w:cstheme="minorHAnsi"/>
+                      <w:b/>
+                      <w:bCs/>
+                      <w:i/>
+                      <w:sz w:val="24"/>
+                      <w:szCs w:val="24"/>
+                    </w:rPr>
+                  </m:ctrlPr>
+                </m:dPr>
+                <m:e>
+                  <m:r>
+                    <m:rPr>
+                      <m:sty m:val="bi"/>
+                    </m:rPr>
+                    <w:rPr>
+                      <w:rFonts w:ascii="Cambria Math" w:hAnsi="Cambria Math" w:cstheme="minorHAnsi"/>
+                      <w:sz w:val="24"/>
+                      <w:szCs w:val="24"/>
+                    </w:rPr>
+                    <m:t xml:space="preserve"> </m:t>
+                  </m:r>
+                  <m:sSub>
+                    <m:sSubPr>
+                      <m:ctrlPr>
+                        <w:rPr>
+                          <w:rFonts w:ascii="Cambria Math" w:hAnsi="Cambria Math" w:cstheme="minorHAnsi"/>
+                          <w:b/>
+                          <w:bCs/>
+                          <w:i/>
+                          <w:sz w:val="24"/>
+                          <w:szCs w:val="24"/>
+                          <w:lang w:val="pt-BR"/>
+                        </w:rPr>
+                      </m:ctrlPr>
+                    </m:sSubPr>
+                    <m:e>
+                      <m:r>
+                        <m:rPr>
+                          <m:sty m:val="bi"/>
+                        </m:rPr>
+                        <w:rPr>
+                          <w:rFonts w:ascii="Cambria Math" w:hAnsi="Cambria Math" w:cstheme="minorHAnsi"/>
+                          <w:sz w:val="24"/>
+                          <w:szCs w:val="24"/>
+                          <w:lang w:val="pt-BR"/>
+                        </w:rPr>
+                        <m:t>e</m:t>
+                      </m:r>
+                    </m:e>
+                    <m:sub>
+                      <m:r>
+                        <m:rPr>
+                          <m:sty m:val="bi"/>
+                        </m:rPr>
+                        <w:rPr>
+                          <w:rFonts w:ascii="Cambria Math" w:hAnsi="Cambria Math" w:cstheme="minorHAnsi"/>
+                          <w:sz w:val="24"/>
+                          <w:szCs w:val="24"/>
+                        </w:rPr>
+                        <m:t>1</m:t>
+                      </m:r>
+                    </m:sub>
+                  </m:sSub>
+                  <m:r>
+                    <m:rPr>
+                      <m:sty m:val="bi"/>
+                    </m:rPr>
+                    <w:rPr>
+                      <w:rFonts w:ascii="Cambria Math" w:hAnsi="Cambria Math" w:cstheme="minorHAnsi"/>
+                      <w:sz w:val="24"/>
+                      <w:szCs w:val="24"/>
+                    </w:rPr>
+                    <m:t xml:space="preserve"> </m:t>
+                  </m:r>
+                  <m:ctrlPr>
+                    <w:rPr>
+                      <w:rFonts w:ascii="Cambria Math" w:hAnsi="Cambria Math" w:cstheme="minorHAnsi"/>
+                      <w:b/>
+                      <w:bCs/>
+                      <w:i/>
+                      <w:sz w:val="24"/>
+                      <w:szCs w:val="24"/>
+                      <w:lang w:val="pt-BR"/>
+                    </w:rPr>
+                  </m:ctrlPr>
+                </m:e>
+              </m:d>
+              <m:r>
+                <m:rPr>
+                  <m:sty m:val="bi"/>
+                </m:rPr>
+                <w:rPr>
+                  <w:rFonts w:ascii="Cambria Math" w:hAnsi="Cambria Math"/>
+                  <w:sz w:val="24"/>
+                  <w:szCs w:val="24"/>
+                </w:rPr>
+                <m:t>;</m:t>
+              </m:r>
+              <m:r>
+                <w:rPr>
+                  <w:rFonts w:ascii="Cambria Math" w:hAnsi="Cambria Math" w:cstheme="minorHAnsi"/>
+                  <w:sz w:val="24"/>
+                  <w:szCs w:val="24"/>
+                </w:rPr>
+                <m:t xml:space="preserve"> </m:t>
+              </m:r>
+              <m:sSub>
+                <m:sSubPr>
+                  <m:ctrlPr>
+                    <w:rPr>
+                      <w:rFonts w:ascii="Cambria Math" w:hAnsi="Cambria Math" w:cstheme="minorHAnsi"/>
+                      <w:bCs/>
+                      <w:i/>
+                      <w:sz w:val="24"/>
+                      <w:szCs w:val="24"/>
+                      <w:lang w:val="pt-BR"/>
+                    </w:rPr>
+                  </m:ctrlPr>
+                </m:sSubPr>
+                <m:e>
+                  <m:r>
+                    <w:rPr>
+                      <w:rFonts w:ascii="Cambria Math" w:hAnsi="Cambria Math" w:cstheme="minorHAnsi"/>
+                      <w:sz w:val="24"/>
+                      <w:szCs w:val="24"/>
+                      <w:lang w:val="pt-BR"/>
+                    </w:rPr>
+                    <m:t>e</m:t>
+                  </m:r>
+                </m:e>
+                <m:sub>
+                  <m:r>
+                    <w:rPr>
+                      <w:rFonts w:ascii="Cambria Math" w:hAnsi="Cambria Math" w:cstheme="minorHAnsi"/>
+                      <w:sz w:val="24"/>
+                      <w:szCs w:val="24"/>
+                    </w:rPr>
+                    <m:t>2</m:t>
+                  </m:r>
+                </m:sub>
+              </m:sSub>
+            </m:oMath>
           </w:p>
         </w:tc>
       </w:tr>
@@ -20109,6 +21156,8 @@
           <w:lang w:val="pt-BR"/>
         </w:rPr>
       </w:pPr>
+      <w:bookmarkStart w:id="13" w:name="_GoBack"/>
+      <w:bookmarkEnd w:id="13"/>
     </w:p>
     <w:p>
       <w:pPr>
@@ -20117,15 +21166,14 @@
           <w:lang w:val="pt-BR"/>
         </w:rPr>
       </w:pPr>
-      <w:bookmarkStart w:id="13" w:name="_Toc464677159"/>
+      <w:bookmarkStart w:id="14" w:name="_Toc464677159"/>
       <w:r>
         <w:rPr>
           <w:lang w:val="pt-BR"/>
         </w:rPr>
-        <w:lastRenderedPageBreak/>
         <w:t>Extensões Práticas</w:t>
       </w:r>
-      <w:bookmarkEnd w:id="13"/>
+      <w:bookmarkEnd w:id="14"/>
     </w:p>
     <w:p>
       <w:pPr>
@@ -20143,14 +21191,14 @@
           <w:lang w:val="pt-BR"/>
         </w:rPr>
       </w:pPr>
-      <w:bookmarkStart w:id="14" w:name="_Toc464677160"/>
+      <w:bookmarkStart w:id="15" w:name="_Toc464677160"/>
       <w:r>
         <w:rPr>
           <w:lang w:val="pt-BR"/>
         </w:rPr>
         <w:t>Comentários</w:t>
       </w:r>
-      <w:bookmarkEnd w:id="14"/>
+      <w:bookmarkEnd w:id="15"/>
     </w:p>
     <w:p>
       <w:pPr>
@@ -20211,14 +21259,14 @@
           <w:lang w:val="pt-BR"/>
         </w:rPr>
       </w:pPr>
-      <w:bookmarkStart w:id="15" w:name="_Toc464677161"/>
+      <w:bookmarkStart w:id="16" w:name="_Toc464677161"/>
       <w:r>
         <w:rPr>
           <w:lang w:val="pt-BR"/>
         </w:rPr>
         <w:t>Bibliotecas</w:t>
       </w:r>
-      <w:bookmarkEnd w:id="15"/>
+      <w:bookmarkEnd w:id="16"/>
     </w:p>
     <w:p>
       <w:pPr>
@@ -20550,7 +21598,7 @@
           <w:lang w:val="pt-BR"/>
         </w:rPr>
       </w:pPr>
-      <w:bookmarkStart w:id="16" w:name="_Toc464677162"/>
+      <w:bookmarkStart w:id="17" w:name="_Toc464677162"/>
       <w:r>
         <w:rPr>
           <w:lang w:val="pt-BR"/>
@@ -20569,7 +21617,7 @@
         </w:rPr>
         <w:t>lib</w:t>
       </w:r>
-      <w:bookmarkEnd w:id="16"/>
+      <w:bookmarkEnd w:id="17"/>
     </w:p>
     <w:p>
       <w:pPr>
@@ -20651,15 +21699,14 @@
           <w:lang w:val="pt-BR"/>
         </w:rPr>
       </w:pPr>
-      <w:bookmarkStart w:id="17" w:name="_Toc464677163"/>
+      <w:bookmarkStart w:id="18" w:name="_Toc464677163"/>
       <w:r>
         <w:rPr>
           <w:lang w:val="pt-BR"/>
         </w:rPr>
-        <w:lastRenderedPageBreak/>
         <w:t>Operações aritméticas</w:t>
       </w:r>
-      <w:bookmarkEnd w:id="17"/>
+      <w:bookmarkEnd w:id="18"/>
     </w:p>
     <w:p>
       <w:pPr>
@@ -20987,14 +22034,14 @@
           <w:lang w:val="pt-BR"/>
         </w:rPr>
       </w:pPr>
-      <w:bookmarkStart w:id="18" w:name="_Toc464677164"/>
+      <w:bookmarkStart w:id="19" w:name="_Toc464677164"/>
       <w:r>
         <w:rPr>
           <w:lang w:val="pt-BR"/>
         </w:rPr>
         <w:t>Operações lógicas</w:t>
       </w:r>
-      <w:bookmarkEnd w:id="18"/>
+      <w:bookmarkEnd w:id="19"/>
     </w:p>
     <w:p>
       <w:pPr>
@@ -21462,7 +22509,7 @@
           <w:lang w:val="pt-BR"/>
         </w:rPr>
       </w:pPr>
-      <w:bookmarkStart w:id="19" w:name="_Toc464677165"/>
+      <w:bookmarkStart w:id="20" w:name="_Toc464677165"/>
       <w:r>
         <w:rPr>
           <w:lang w:val="pt-BR"/>
@@ -21470,7 +22517,7 @@
         <w:lastRenderedPageBreak/>
         <w:t>Listas</w:t>
       </w:r>
-      <w:bookmarkEnd w:id="19"/>
+      <w:bookmarkEnd w:id="20"/>
     </w:p>
     <w:p>
       <w:pPr>
@@ -21479,14 +22526,14 @@
           <w:lang w:val="pt-BR"/>
         </w:rPr>
       </w:pPr>
-      <w:bookmarkStart w:id="20" w:name="_Toc464677166"/>
+      <w:bookmarkStart w:id="21" w:name="_Toc464677166"/>
       <w:r>
         <w:rPr>
           <w:lang w:val="pt-BR"/>
         </w:rPr>
         <w:t>Funções básicas</w:t>
       </w:r>
-      <w:bookmarkEnd w:id="20"/>
+      <w:bookmarkEnd w:id="21"/>
     </w:p>
     <w:p>
       <w:pPr>
@@ -22152,14 +23199,14 @@
           <w:lang w:val="pt-BR"/>
         </w:rPr>
       </w:pPr>
-      <w:bookmarkStart w:id="21" w:name="_Toc464677167"/>
+      <w:bookmarkStart w:id="22" w:name="_Toc464677167"/>
       <w:r>
         <w:rPr>
           <w:lang w:val="pt-BR"/>
         </w:rPr>
         <w:t>Geração de listas</w:t>
       </w:r>
-      <w:bookmarkEnd w:id="21"/>
+      <w:bookmarkEnd w:id="22"/>
     </w:p>
     <w:p>
       <w:pPr>
@@ -22419,14 +23466,14 @@
           <w:lang w:val="pt-BR"/>
         </w:rPr>
       </w:pPr>
-      <w:bookmarkStart w:id="22" w:name="_Toc464677168"/>
+      <w:bookmarkStart w:id="23" w:name="_Toc464677168"/>
       <w:r>
         <w:rPr>
           <w:lang w:val="pt-BR"/>
         </w:rPr>
         <w:t>Transformações</w:t>
       </w:r>
-      <w:bookmarkEnd w:id="22"/>
+      <w:bookmarkEnd w:id="23"/>
     </w:p>
     <w:p>
       <w:pPr>
@@ -23229,14 +24276,14 @@
           <w:lang w:val="pt-BR"/>
         </w:rPr>
       </w:pPr>
-      <w:bookmarkStart w:id="23" w:name="_Toc464677169"/>
+      <w:bookmarkStart w:id="24" w:name="_Toc464677169"/>
       <w:r>
         <w:rPr>
           <w:lang w:val="pt-BR"/>
         </w:rPr>
         <w:t>Reduções</w:t>
       </w:r>
-      <w:bookmarkEnd w:id="23"/>
+      <w:bookmarkEnd w:id="24"/>
     </w:p>
     <w:p>
       <w:pPr>
@@ -24967,14 +26014,14 @@
           <w:lang w:val="pt-BR"/>
         </w:rPr>
       </w:pPr>
-      <w:bookmarkStart w:id="24" w:name="_Toc464677170"/>
+      <w:bookmarkStart w:id="25" w:name="_Toc464677170"/>
       <w:r>
         <w:rPr>
           <w:lang w:val="pt-BR"/>
         </w:rPr>
         <w:t>Sublistas</w:t>
       </w:r>
-      <w:bookmarkEnd w:id="24"/>
+      <w:bookmarkEnd w:id="25"/>
     </w:p>
     <w:p>
       <w:pPr>
@@ -26352,14 +27399,14 @@
           <w:lang w:val="pt-BR"/>
         </w:rPr>
       </w:pPr>
-      <w:bookmarkStart w:id="25" w:name="_Toc464677171"/>
+      <w:bookmarkStart w:id="26" w:name="_Toc464677171"/>
       <w:r>
         <w:rPr>
           <w:lang w:val="pt-BR"/>
         </w:rPr>
         <w:t>Indexações</w:t>
       </w:r>
-      <w:bookmarkEnd w:id="25"/>
+      <w:bookmarkEnd w:id="26"/>
     </w:p>
     <w:p>
       <w:pPr>
@@ -26520,14 +27567,14 @@
           <w:lang w:val="pt-BR"/>
         </w:rPr>
       </w:pPr>
-      <w:bookmarkStart w:id="26" w:name="_Toc464677172"/>
+      <w:bookmarkStart w:id="27" w:name="_Toc464677172"/>
       <w:r>
         <w:rPr>
           <w:lang w:val="pt-BR"/>
         </w:rPr>
         <w:t>Argumentos de Linha de Comando</w:t>
       </w:r>
-      <w:bookmarkEnd w:id="26"/>
+      <w:bookmarkEnd w:id="27"/>
     </w:p>
     <w:p>
       <w:pPr>
@@ -26673,14 +27720,14 @@
           <w:lang w:val="pt-BR"/>
         </w:rPr>
       </w:pPr>
-      <w:bookmarkStart w:id="27" w:name="_Toc465500957"/>
+      <w:bookmarkStart w:id="28" w:name="_Toc465500957"/>
       <w:r>
         <w:rPr>
           <w:lang w:val="pt-BR"/>
         </w:rPr>
         <w:t>Extensões de L1</w:t>
       </w:r>
-      <w:bookmarkEnd w:id="27"/>
+      <w:bookmarkEnd w:id="28"/>
     </w:p>
     <w:p>
       <w:pPr>
@@ -28726,19 +29773,8 @@
                   <w:szCs w:val="32"/>
                   <w:lang w:val="pt-BR"/>
                 </w:rPr>
-                <m:t>X=Y→</m:t>
+                <m:t>X=Y→T</m:t>
               </m:r>
-              <w:bookmarkStart w:id="28" w:name="_GoBack"/>
-              <m:r>
-                <w:rPr>
-                  <w:rFonts w:ascii="Cambria Math" w:hAnsi="Cambria Math"/>
-                  <w:sz w:val="24"/>
-                  <w:szCs w:val="32"/>
-                  <w:lang w:val="pt-BR"/>
-                </w:rPr>
-                <m:t>T</m:t>
-              </m:r>
-              <w:bookmarkEnd w:id="28"/>
               <m:r>
                 <w:rPr>
                   <w:rFonts w:ascii="Cambria Math" w:hAnsi="Cambria Math"/>
@@ -30323,6 +31359,58 @@
                   </m:ctrlPr>
                 </m:e>
               </m:d>
+              <m:r>
+                <m:rPr>
+                  <m:sty m:val="bi"/>
+                </m:rPr>
+                <w:rPr>
+                  <w:rFonts w:ascii="Cambria Math" w:hAnsi="Cambria Math" w:cstheme="minorHAnsi"/>
+                  <w:sz w:val="24"/>
+                  <w:szCs w:val="24"/>
+                </w:rPr>
+                <m:t xml:space="preserve">; </m:t>
+              </m:r>
+              <m:sSub>
+                <m:sSubPr>
+                  <m:ctrlPr>
+                    <w:rPr>
+                      <w:rFonts w:ascii="Cambria Math" w:hAnsi="Cambria Math" w:cstheme="minorHAnsi"/>
+                      <w:bCs w:val="0"/>
+                      <w:i/>
+                      <w:sz w:val="24"/>
+                      <w:szCs w:val="24"/>
+                      <w:lang w:val="pt-BR"/>
+                    </w:rPr>
+                  </m:ctrlPr>
+                </m:sSubPr>
+                <m:e>
+                  <m:r>
+                    <m:rPr>
+                      <m:sty m:val="bi"/>
+                    </m:rPr>
+                    <w:rPr>
+                      <w:rFonts w:ascii="Cambria Math" w:hAnsi="Cambria Math" w:cstheme="minorHAnsi"/>
+                      <w:sz w:val="24"/>
+                      <w:szCs w:val="24"/>
+                      <w:lang w:val="pt-BR"/>
+                    </w:rPr>
+                    <m:t>e</m:t>
+                  </m:r>
+                </m:e>
+                <m:sub>
+                  <m:r>
+                    <m:rPr>
+                      <m:sty m:val="bi"/>
+                    </m:rPr>
+                    <w:rPr>
+                      <w:rFonts w:ascii="Cambria Math" w:hAnsi="Cambria Math" w:cstheme="minorHAnsi"/>
+                      <w:sz w:val="24"/>
+                      <w:szCs w:val="24"/>
+                    </w:rPr>
+                    <m:t>2</m:t>
+                  </m:r>
+                </m:sub>
+              </m:sSub>
             </m:oMath>
           </w:p>
         </w:tc>
@@ -30695,13 +31783,57 @@
                 </m:e>
               </m:d>
               <m:r>
+                <m:rPr>
+                  <m:sty m:val="bi"/>
+                </m:rPr>
                 <w:rPr>
-                  <w:rFonts w:ascii="Cambria Math" w:hAnsi="Cambria Math"/>
+                  <w:rFonts w:ascii="Cambria Math" w:hAnsi="Cambria Math" w:cstheme="minorHAnsi"/>
                   <w:sz w:val="24"/>
                   <w:szCs w:val="24"/>
                 </w:rPr>
-                <m:t>;</m:t>
+                <m:t xml:space="preserve">; </m:t>
               </m:r>
+              <m:sSub>
+                <m:sSubPr>
+                  <m:ctrlPr>
+                    <w:rPr>
+                      <w:rFonts w:ascii="Cambria Math" w:hAnsi="Cambria Math" w:cstheme="minorHAnsi"/>
+                      <w:bCs w:val="0"/>
+                      <w:i/>
+                      <w:sz w:val="24"/>
+                      <w:szCs w:val="24"/>
+                      <w:lang w:val="pt-BR"/>
+                    </w:rPr>
+                  </m:ctrlPr>
+                </m:sSubPr>
+                <m:e>
+                  <m:r>
+                    <m:rPr>
+                      <m:sty m:val="bi"/>
+                    </m:rPr>
+                    <w:rPr>
+                      <w:rFonts w:ascii="Cambria Math" w:hAnsi="Cambria Math" w:cstheme="minorHAnsi"/>
+                      <w:sz w:val="24"/>
+                      <w:szCs w:val="24"/>
+                      <w:lang w:val="pt-BR"/>
+                    </w:rPr>
+                    <m:t>e</m:t>
+                  </m:r>
+                </m:e>
+                <m:sub>
+                  <m:r>
+                    <m:rPr>
+                      <m:sty m:val="bi"/>
+                    </m:rPr>
+                    <w:rPr>
+                      <w:rFonts w:ascii="Cambria Math" w:hAnsi="Cambria Math" w:cstheme="minorHAnsi"/>
+                      <w:sz w:val="24"/>
+                      <w:szCs w:val="24"/>
+                    </w:rPr>
+                    <m:t>2</m:t>
+                  </m:r>
+                </m:sub>
+              </m:sSub>
             </m:oMath>
           </w:p>
         </w:tc>
@@ -30892,6 +32024,58 @@
                 </w:rPr>
                 <m:t>;</m:t>
               </m:r>
+              <m:r>
+                <m:rPr>
+                  <m:sty m:val="bi"/>
+                </m:rPr>
+                <w:rPr>
+                  <w:rFonts w:ascii="Cambria Math" w:hAnsi="Cambria Math" w:cstheme="minorHAnsi"/>
+                  <w:sz w:val="24"/>
+                  <w:szCs w:val="24"/>
+                </w:rPr>
+                <m:t xml:space="preserve"> </m:t>
+              </m:r>
+              <m:sSub>
+                <m:sSubPr>
+                  <m:ctrlPr>
+                    <w:rPr>
+                      <w:rFonts w:ascii="Cambria Math" w:hAnsi="Cambria Math" w:cstheme="minorHAnsi"/>
+                      <w:bCs w:val="0"/>
+                      <w:i/>
+                      <w:sz w:val="24"/>
+                      <w:szCs w:val="24"/>
+                      <w:lang w:val="pt-BR"/>
+                    </w:rPr>
+                  </m:ctrlPr>
+                </m:sSubPr>
+                <m:e>
+                  <m:r>
+                    <m:rPr>
+                      <m:sty m:val="bi"/>
+                    </m:rPr>
+                    <w:rPr>
+                      <w:rFonts w:ascii="Cambria Math" w:hAnsi="Cambria Math" w:cstheme="minorHAnsi"/>
+                      <w:sz w:val="24"/>
+                      <w:szCs w:val="24"/>
+                      <w:lang w:val="pt-BR"/>
+                    </w:rPr>
+                    <m:t>e</m:t>
+                  </m:r>
+                </m:e>
+                <m:sub>
+                  <m:r>
+                    <m:rPr>
+                      <m:sty m:val="bi"/>
+                    </m:rPr>
+                    <w:rPr>
+                      <w:rFonts w:ascii="Cambria Math" w:hAnsi="Cambria Math" w:cstheme="minorHAnsi"/>
+                      <w:sz w:val="24"/>
+                      <w:szCs w:val="24"/>
+                    </w:rPr>
+                    <m:t>2</m:t>
+                  </m:r>
+                </m:sub>
+              </m:sSub>
             </m:oMath>
           </w:p>
         </w:tc>
@@ -31109,6 +32293,49 @@
                 </w:rPr>
                 <m:t>;</m:t>
               </m:r>
+              <m:r>
+                <w:rPr>
+                  <w:rFonts w:ascii="Cambria Math" w:hAnsi="Cambria Math" w:cstheme="minorHAnsi"/>
+                  <w:sz w:val="24"/>
+                  <w:szCs w:val="24"/>
+                </w:rPr>
+                <m:t xml:space="preserve"> </m:t>
+              </m:r>
+              <m:sSub>
+                <m:sSubPr>
+                  <m:ctrlPr>
+                    <w:rPr>
+                      <w:rFonts w:ascii="Cambria Math" w:hAnsi="Cambria Math" w:cstheme="minorHAnsi"/>
+                      <w:bCs/>
+                      <w:i/>
+                      <w:sz w:val="24"/>
+                      <w:szCs w:val="24"/>
+                      <w:lang w:val="pt-BR"/>
+                    </w:rPr>
+                  </m:ctrlPr>
+                </m:sSubPr>
+                <m:e>
+                  <m:r>
+                    <w:rPr>
+                      <w:rFonts w:ascii="Cambria Math" w:hAnsi="Cambria Math" w:cstheme="minorHAnsi"/>
+                      <w:sz w:val="24"/>
+                      <w:szCs w:val="24"/>
+                      <w:lang w:val="pt-BR"/>
+                    </w:rPr>
+                    <m:t>e</m:t>
+                  </m:r>
+                </m:e>
+                <m:sub>
+                  <m:r>
+                    <w:rPr>
+                      <w:rFonts w:ascii="Cambria Math" w:hAnsi="Cambria Math" w:cstheme="minorHAnsi"/>
+                      <w:sz w:val="24"/>
+                      <w:szCs w:val="24"/>
+                    </w:rPr>
+                    <m:t>2</m:t>
+                  </m:r>
+                </m:sub>
+              </m:sSub>
             </m:oMath>
           </w:p>
         </w:tc>
@@ -32987,7 +34214,7 @@
 </file>
 
 <file path=customXml/itemProps1.xml><?xml version="1.0" encoding="utf-8"?>
-<ds:datastoreItem xmlns:ds="http://schemas.openxmlformats.org/officeDocument/2006/customXml" ds:itemID="{3E90B692-62FB-4D88-AE64-14B893E31049}">
+<ds:datastoreItem xmlns:ds="http://schemas.openxmlformats.org/officeDocument/2006/customXml" ds:itemID="{D993CF1D-5635-44EA-9D4B-089E07D793A9}">
   <ds:schemaRefs>
     <ds:schemaRef ds:uri="http://schemas.openxmlformats.org/officeDocument/2006/bibliography"/>
   </ds:schemaRefs>

</xml_diff>